<commit_message>
en proceso con entalpia
</commit_message>
<xml_diff>
--- a/Tema 3. Termoquimica.docx
+++ b/Tema 3. Termoquimica.docx
@@ -6294,7 +6294,15 @@
         <w:sym w:font="Wingdings" w:char="F0E0"/>
       </w:r>
       <w:r>
-        <w:t xml:space="preserve"> el  cilindro se expande.</w:t>
+        <w:t xml:space="preserve"> </w:t>
+      </w:r>
+      <w:proofErr w:type="gramStart"/>
+      <w:r>
+        <w:t>el  cilindro</w:t>
+      </w:r>
+      <w:proofErr w:type="gramEnd"/>
+      <w:r>
+        <w:t xml:space="preserve"> se expande.</w:t>
       </w:r>
     </w:p>
     <w:p>
@@ -6345,19 +6353,7 @@
             <w:rPr>
               <w:rFonts w:ascii="Cambria Math" w:hAnsi="Cambria Math"/>
             </w:rPr>
-            <m:t>W=P</m:t>
-          </m:r>
-          <m:r>
-            <w:rPr>
-              <w:rFonts w:ascii="Cambria Math" w:hAnsi="Cambria Math"/>
-            </w:rPr>
-            <m:t>⋅</m:t>
-          </m:r>
-          <m:r>
-            <w:rPr>
-              <w:rFonts w:ascii="Cambria Math" w:hAnsi="Cambria Math"/>
-            </w:rPr>
-            <m:t>∆V</m:t>
+            <m:t>W=P⋅∆V</m:t>
           </m:r>
         </m:oMath>
       </m:oMathPara>
@@ -6417,13 +6413,7 @@
             <w:rPr>
               <w:rFonts w:ascii="Cambria Math" w:hAnsi="Cambria Math"/>
             </w:rPr>
-            <m:t>1 Pa</m:t>
-          </m:r>
-          <m:r>
-            <w:rPr>
-              <w:rFonts w:ascii="Cambria Math" w:hAnsi="Cambria Math"/>
-            </w:rPr>
-            <m:t>⋅</m:t>
+            <m:t>1 Pa⋅</m:t>
           </m:r>
           <m:sSup>
             <m:sSupPr>
@@ -6619,19 +6609,7 @@
                   <w:rPr>
                     <w:rFonts w:ascii="Cambria Math" w:hAnsi="Cambria Math"/>
                   </w:rPr>
-                  <m:t>=1 N</m:t>
-                </m:r>
-                <m:r>
-                  <w:rPr>
-                    <w:rFonts w:ascii="Cambria Math" w:hAnsi="Cambria Math"/>
-                  </w:rPr>
-                  <m:t>⋅</m:t>
-                </m:r>
-                <m:r>
-                  <w:rPr>
-                    <w:rFonts w:ascii="Cambria Math" w:hAnsi="Cambria Math"/>
-                  </w:rPr>
-                  <m:t>m</m:t>
+                  <m:t>=1 N⋅m</m:t>
                 </m:r>
                 <m:r>
                   <w:rPr>
@@ -6874,23 +6852,840 @@
               <w:t>Δ</w:t>
             </w:r>
             <w:r>
-              <w:t>T el la variación de temperatura.</w:t>
+              <w:t xml:space="preserve">T </w:t>
+            </w:r>
+            <w:proofErr w:type="gramStart"/>
+            <w:r>
+              <w:t>el la variación</w:t>
+            </w:r>
+            <w:proofErr w:type="gramEnd"/>
+            <w:r>
+              <w:t xml:space="preserve"> de temperatura.</w:t>
             </w:r>
           </w:p>
-          <w:p/>
         </w:tc>
       </w:tr>
     </w:tbl>
     <w:p>
       <w:r>
-        <w:t xml:space="preserve">Nota: en adelante, en este tema se usará simplemente calor para referirse al calor sensible. </w:t>
+        <w:t xml:space="preserve">Nota: en adelante, en este tema se usará simplemente </w:t>
+      </w:r>
+      <w:r>
+        <w:t xml:space="preserve">el término </w:t>
+      </w:r>
+      <w:r>
+        <w:t>calor para referirse al calor sensible.</w:t>
       </w:r>
     </w:p>
     <w:p>
       <w:pPr>
         <w:pStyle w:val="Ttulo1"/>
-      </w:pPr>
-    </w:p>
+        <w:numPr>
+          <w:ilvl w:val="0"/>
+          <w:numId w:val="1"/>
+        </w:numPr>
+      </w:pPr>
+      <w:r>
+        <w:t>Energía interna (</w:t>
+      </w:r>
+      <w:r>
+        <w:t>U</w:t>
+      </w:r>
+      <w:r>
+        <w:t>)</w:t>
+      </w:r>
+      <w:r>
+        <w:t xml:space="preserve">. </w:t>
+      </w:r>
+    </w:p>
+    <w:p>
+      <w:pPr>
+        <w:rPr>
+          <w:rFonts w:eastAsiaTheme="minorEastAsia"/>
+        </w:rPr>
+      </w:pPr>
+      <w:r>
+        <w:t>La energía interna (U) es esencialmente la energía que está contenida en un sistema el cuál se desea estudiar.</w:t>
+      </w:r>
+      <w:r>
+        <w:t xml:space="preserve"> </w:t>
+      </w:r>
+      <w:r>
+        <w:rPr>
+          <w:rFonts w:eastAsiaTheme="minorEastAsia"/>
+        </w:rPr>
+        <w:t>La U es una magnitud extensiva, es decir, aumenta en función de la cantidad de materia presente. Por ello se suele usar como unidad de medida el KJ/mol</w:t>
+      </w:r>
+      <w:r>
+        <w:rPr>
+          <w:rFonts w:eastAsiaTheme="minorEastAsia"/>
+        </w:rPr>
+        <w:t>*</w:t>
+      </w:r>
+      <w:r>
+        <w:rPr>
+          <w:rFonts w:eastAsiaTheme="minorEastAsia"/>
+        </w:rPr>
+        <w:t>.</w:t>
+      </w:r>
+    </w:p>
+    <w:p>
+      <w:r>
+        <w:t xml:space="preserve">También se puede expresar la variación de energía interna antes y después de un proceso, por </w:t>
+      </w:r>
+      <w:proofErr w:type="gramStart"/>
+      <w:r>
+        <w:t>ejemplo</w:t>
+      </w:r>
+      <w:proofErr w:type="gramEnd"/>
+      <w:r>
+        <w:t xml:space="preserve"> en una reacción química, gracias a la notación de incrementos: </w:t>
+      </w:r>
+      <w:r>
+        <w:t xml:space="preserve"> </w:t>
+      </w:r>
+    </w:p>
+    <w:p>
+      <w:pPr>
+        <w:rPr>
+          <w:rFonts w:eastAsiaTheme="minorEastAsia"/>
+        </w:rPr>
+      </w:pPr>
+      <m:oMathPara>
+        <m:oMath>
+          <m:r>
+            <w:rPr>
+              <w:rFonts w:ascii="Cambria Math" w:hAnsi="Cambria Math"/>
+            </w:rPr>
+            <m:t>∆U</m:t>
+          </m:r>
+          <m:r>
+            <w:rPr>
+              <w:rFonts w:ascii="Cambria Math" w:hAnsi="Cambria Math"/>
+            </w:rPr>
+            <m:t>=</m:t>
+          </m:r>
+          <m:sSub>
+            <m:sSubPr>
+              <m:ctrlPr>
+                <w:rPr>
+                  <w:rFonts w:ascii="Cambria Math" w:hAnsi="Cambria Math"/>
+                  <w:i/>
+                </w:rPr>
+              </m:ctrlPr>
+            </m:sSubPr>
+            <m:e>
+              <m:r>
+                <w:rPr>
+                  <w:rFonts w:ascii="Cambria Math" w:hAnsi="Cambria Math"/>
+                </w:rPr>
+                <m:t>U</m:t>
+              </m:r>
+            </m:e>
+            <m:sub>
+              <m:r>
+                <w:rPr>
+                  <w:rFonts w:ascii="Cambria Math" w:hAnsi="Cambria Math"/>
+                </w:rPr>
+                <m:t>f</m:t>
+              </m:r>
+            </m:sub>
+          </m:sSub>
+          <m:r>
+            <w:rPr>
+              <w:rFonts w:ascii="Cambria Math" w:hAnsi="Cambria Math"/>
+            </w:rPr>
+            <m:t>-</m:t>
+          </m:r>
+          <m:sSub>
+            <m:sSubPr>
+              <m:ctrlPr>
+                <w:rPr>
+                  <w:rFonts w:ascii="Cambria Math" w:hAnsi="Cambria Math"/>
+                  <w:i/>
+                </w:rPr>
+              </m:ctrlPr>
+            </m:sSubPr>
+            <m:e>
+              <m:r>
+                <w:rPr>
+                  <w:rFonts w:ascii="Cambria Math" w:hAnsi="Cambria Math"/>
+                </w:rPr>
+                <m:t>U</m:t>
+              </m:r>
+            </m:e>
+            <m:sub>
+              <m:r>
+                <w:rPr>
+                  <w:rFonts w:ascii="Cambria Math" w:hAnsi="Cambria Math"/>
+                </w:rPr>
+                <m:t>0</m:t>
+              </m:r>
+            </m:sub>
+          </m:sSub>
+        </m:oMath>
+      </m:oMathPara>
+    </w:p>
+    <w:p>
+      <w:pPr>
+        <w:rPr>
+          <w:rFonts w:eastAsiaTheme="minorEastAsia"/>
+        </w:rPr>
+      </w:pPr>
+      <w:r>
+        <w:rPr>
+          <w:rFonts w:eastAsiaTheme="minorEastAsia"/>
+        </w:rPr>
+        <w:t>*</w:t>
+      </w:r>
+      <w:r>
+        <w:rPr>
+          <w:rFonts w:eastAsiaTheme="minorEastAsia"/>
+        </w:rPr>
+        <w:t xml:space="preserve">Nota: las magnitudes pueden ser extensivas, como la mencionada energía interna o el volumen; pero también pueden ser intensivas, </w:t>
+      </w:r>
+      <w:proofErr w:type="gramStart"/>
+      <w:r>
+        <w:rPr>
+          <w:rFonts w:eastAsiaTheme="minorEastAsia"/>
+        </w:rPr>
+        <w:t>como</w:t>
+      </w:r>
+      <w:proofErr w:type="gramEnd"/>
+      <w:r>
+        <w:rPr>
+          <w:rFonts w:eastAsiaTheme="minorEastAsia"/>
+        </w:rPr>
+        <w:t xml:space="preserve"> por ejemplo, la densidad que no depende de la cantidad de materia presente.</w:t>
+      </w:r>
+    </w:p>
+    <w:p>
+      <w:pPr>
+        <w:pStyle w:val="Ttulo1"/>
+        <w:numPr>
+          <w:ilvl w:val="0"/>
+          <w:numId w:val="1"/>
+        </w:numPr>
+        <w:rPr>
+          <w:rFonts w:eastAsiaTheme="minorEastAsia"/>
+        </w:rPr>
+      </w:pPr>
+      <w:r>
+        <w:rPr>
+          <w:rFonts w:eastAsiaTheme="minorEastAsia"/>
+        </w:rPr>
+        <w:t>Primer principio de la termodinámica</w:t>
+      </w:r>
+    </w:p>
+    <w:p>
+      <w:r>
+        <w:t>El primer principio de la termodinámica expresa la frase ampliamente conocida: “la energía ni se crea ni se destruye”. Matemáticamente implica que si la U de un sistema varía es porque o bien habrá intercambiado trabajo o bien habrá intercambiado calor con el exterior.</w:t>
+      </w:r>
+    </w:p>
+    <w:p>
+      <m:oMathPara>
+        <m:oMath>
+          <m:r>
+            <w:rPr>
+              <w:rFonts w:ascii="Cambria Math" w:hAnsi="Cambria Math"/>
+            </w:rPr>
+            <m:t>∆U=</m:t>
+          </m:r>
+          <m:sSub>
+            <m:sSubPr>
+              <m:ctrlPr>
+                <w:rPr>
+                  <w:rFonts w:ascii="Cambria Math" w:hAnsi="Cambria Math"/>
+                  <w:i/>
+                </w:rPr>
+              </m:ctrlPr>
+            </m:sSubPr>
+            <m:e>
+              <m:r>
+                <w:rPr>
+                  <w:rFonts w:ascii="Cambria Math" w:hAnsi="Cambria Math"/>
+                </w:rPr>
+                <m:t>U</m:t>
+              </m:r>
+            </m:e>
+            <m:sub>
+              <m:r>
+                <w:rPr>
+                  <w:rFonts w:ascii="Cambria Math" w:hAnsi="Cambria Math"/>
+                </w:rPr>
+                <m:t>f</m:t>
+              </m:r>
+            </m:sub>
+          </m:sSub>
+          <m:r>
+            <w:rPr>
+              <w:rFonts w:ascii="Cambria Math" w:hAnsi="Cambria Math"/>
+            </w:rPr>
+            <m:t>-</m:t>
+          </m:r>
+          <m:sSub>
+            <m:sSubPr>
+              <m:ctrlPr>
+                <w:rPr>
+                  <w:rFonts w:ascii="Cambria Math" w:hAnsi="Cambria Math"/>
+                  <w:i/>
+                </w:rPr>
+              </m:ctrlPr>
+            </m:sSubPr>
+            <m:e>
+              <m:r>
+                <w:rPr>
+                  <w:rFonts w:ascii="Cambria Math" w:hAnsi="Cambria Math"/>
+                </w:rPr>
+                <m:t>U</m:t>
+              </m:r>
+            </m:e>
+            <m:sub>
+              <m:r>
+                <w:rPr>
+                  <w:rFonts w:ascii="Cambria Math" w:hAnsi="Cambria Math"/>
+                </w:rPr>
+                <m:t>0</m:t>
+              </m:r>
+            </m:sub>
+          </m:sSub>
+          <m:r>
+            <w:rPr>
+              <w:rFonts w:ascii="Cambria Math" w:hAnsi="Cambria Math"/>
+            </w:rPr>
+            <m:t>=Q+W</m:t>
+          </m:r>
+        </m:oMath>
+      </m:oMathPara>
+    </w:p>
+    <w:p>
+      <w:pPr>
+        <w:pStyle w:val="Ttulo2"/>
+        <w:numPr>
+          <w:ilvl w:val="1"/>
+          <w:numId w:val="1"/>
+        </w:numPr>
+        <w:rPr>
+          <w:rFonts w:eastAsiaTheme="minorEastAsia"/>
+          <w:vertAlign w:val="subscript"/>
+        </w:rPr>
+      </w:pPr>
+      <w:r>
+        <w:rPr>
+          <w:rFonts w:eastAsiaTheme="minorEastAsia"/>
+        </w:rPr>
+        <w:t>Variación de energía interna</w:t>
+      </w:r>
+      <w:r>
+        <w:rPr>
+          <w:rFonts w:eastAsiaTheme="minorEastAsia"/>
+        </w:rPr>
+        <w:t xml:space="preserve"> e intercambio de calor a volumen constante Q</w:t>
+      </w:r>
+      <w:r>
+        <w:rPr>
+          <w:rFonts w:eastAsiaTheme="minorEastAsia"/>
+          <w:vertAlign w:val="subscript"/>
+        </w:rPr>
+        <w:t>V</w:t>
+      </w:r>
+    </w:p>
+    <w:p>
+      <w:r>
+        <w:t>La variación de la energía interna en un proceso, por ejemplo, en una reacción química es igual al calor intercambiado cuando la reacción se produce a volumen constante.</w:t>
+      </w:r>
+    </w:p>
+    <w:p>
+      <w:pPr>
+        <w:rPr>
+          <w:rFonts w:eastAsiaTheme="minorEastAsia"/>
+        </w:rPr>
+      </w:pPr>
+      <m:oMathPara>
+        <m:oMath>
+          <m:r>
+            <w:rPr>
+              <w:rFonts w:ascii="Cambria Math" w:hAnsi="Cambria Math"/>
+            </w:rPr>
+            <m:t>∆</m:t>
+          </m:r>
+          <m:r>
+            <w:rPr>
+              <w:rFonts w:ascii="Cambria Math" w:hAnsi="Cambria Math"/>
+            </w:rPr>
+            <m:t>U</m:t>
+          </m:r>
+          <m:r>
+            <w:rPr>
+              <w:rFonts w:ascii="Cambria Math" w:hAnsi="Cambria Math"/>
+            </w:rPr>
+            <m:t>=</m:t>
+          </m:r>
+          <m:sSub>
+            <m:sSubPr>
+              <m:ctrlPr>
+                <w:rPr>
+                  <w:rFonts w:ascii="Cambria Math" w:hAnsi="Cambria Math"/>
+                  <w:i/>
+                </w:rPr>
+              </m:ctrlPr>
+            </m:sSubPr>
+            <m:e>
+              <m:r>
+                <w:rPr>
+                  <w:rFonts w:ascii="Cambria Math" w:hAnsi="Cambria Math"/>
+                </w:rPr>
+                <m:t>Q</m:t>
+              </m:r>
+            </m:e>
+            <m:sub>
+              <m:r>
+                <w:rPr>
+                  <w:rFonts w:ascii="Cambria Math" w:hAnsi="Cambria Math"/>
+                </w:rPr>
+                <m:t>V</m:t>
+              </m:r>
+            </m:sub>
+          </m:sSub>
+        </m:oMath>
+      </m:oMathPara>
+    </w:p>
+    <w:tbl>
+      <w:tblPr>
+        <w:tblStyle w:val="Tablaconcuadrcula"/>
+        <w:tblW w:w="0" w:type="auto"/>
+        <w:tblLook w:val="04A0" w:firstRow="1" w:lastRow="0" w:firstColumn="1" w:lastColumn="0" w:noHBand="0" w:noVBand="1"/>
+      </w:tblPr>
+      <w:tblGrid>
+        <w:gridCol w:w="9736"/>
+      </w:tblGrid>
+      <w:tr>
+        <w:tc>
+          <w:tcPr>
+            <w:tcW w:w="9736" w:type="dxa"/>
+          </w:tcPr>
+          <w:p>
+            <w:pPr>
+              <w:rPr>
+                <w:i/>
+                <w:iCs/>
+                <w:u w:val="single"/>
+              </w:rPr>
+            </w:pPr>
+            <w:r>
+              <w:rPr>
+                <w:i/>
+                <w:iCs/>
+                <w:u w:val="single"/>
+              </w:rPr>
+              <w:t>Demostración</w:t>
+            </w:r>
+          </w:p>
+          <w:p>
+            <w:pPr>
+              <w:rPr>
+                <w:rFonts w:eastAsiaTheme="minorEastAsia"/>
+              </w:rPr>
+            </w:pPr>
+            <m:oMathPara>
+              <m:oMath>
+                <m:r>
+                  <w:rPr>
+                    <w:rFonts w:ascii="Cambria Math" w:hAnsi="Cambria Math"/>
+                  </w:rPr>
+                  <m:t>∆U=Q+W</m:t>
+                </m:r>
+              </m:oMath>
+            </m:oMathPara>
+          </w:p>
+          <w:p>
+            <w:pPr>
+              <w:rPr>
+                <w:i/>
+                <w:iCs/>
+              </w:rPr>
+            </w:pPr>
+            <w:r>
+              <w:rPr>
+                <w:i/>
+                <w:iCs/>
+              </w:rPr>
+              <w:t>Como el volumen es constante, el trabajo es 0:</w:t>
+            </w:r>
+          </w:p>
+          <w:p>
+            <w:pPr>
+              <w:rPr>
+                <w:rFonts w:eastAsiaTheme="minorEastAsia"/>
+              </w:rPr>
+            </w:pPr>
+            <m:oMathPara>
+              <m:oMath>
+                <m:r>
+                  <w:rPr>
+                    <w:rFonts w:ascii="Cambria Math" w:hAnsi="Cambria Math"/>
+                  </w:rPr>
+                  <m:t>W=P⋅∆V</m:t>
+                </m:r>
+                <m:r>
+                  <w:rPr>
+                    <w:rFonts w:ascii="Cambria Math" w:hAnsi="Cambria Math"/>
+                  </w:rPr>
+                  <m:t>=P</m:t>
+                </m:r>
+                <m:r>
+                  <w:rPr>
+                    <w:rFonts w:ascii="Cambria Math" w:hAnsi="Cambria Math"/>
+                  </w:rPr>
+                  <m:t>⋅</m:t>
+                </m:r>
+                <m:r>
+                  <w:rPr>
+                    <w:rFonts w:ascii="Cambria Math" w:hAnsi="Cambria Math"/>
+                  </w:rPr>
+                  <m:t>0=0</m:t>
+                </m:r>
+              </m:oMath>
+            </m:oMathPara>
+          </w:p>
+          <w:p>
+            <w:pPr>
+              <w:rPr>
+                <w:rFonts w:eastAsiaTheme="minorEastAsia"/>
+              </w:rPr>
+            </w:pPr>
+            <m:oMathPara>
+              <m:oMath>
+                <m:r>
+                  <w:rPr>
+                    <w:rFonts w:ascii="Cambria Math" w:hAnsi="Cambria Math"/>
+                  </w:rPr>
+                  <m:t>∆U=Q</m:t>
+                </m:r>
+              </m:oMath>
+            </m:oMathPara>
+          </w:p>
+          <w:p>
+            <w:pPr>
+              <w:rPr>
+                <w:rFonts w:eastAsiaTheme="minorEastAsia"/>
+                <w:i/>
+                <w:iCs/>
+              </w:rPr>
+            </w:pPr>
+            <w:r>
+              <w:rPr>
+                <w:rFonts w:eastAsiaTheme="minorEastAsia"/>
+                <w:i/>
+                <w:iCs/>
+              </w:rPr>
+              <w:t>Si expresamos el calor a volumen constante como Q</w:t>
+            </w:r>
+            <w:r>
+              <w:rPr>
+                <w:rFonts w:eastAsiaTheme="minorEastAsia"/>
+                <w:i/>
+                <w:iCs/>
+                <w:vertAlign w:val="subscript"/>
+              </w:rPr>
+              <w:t>V</w:t>
+            </w:r>
+            <w:r>
+              <w:rPr>
+                <w:rFonts w:eastAsiaTheme="minorEastAsia"/>
+                <w:i/>
+                <w:iCs/>
+              </w:rPr>
+              <w:t>, la ecuación anterior quedará así:</w:t>
+            </w:r>
+          </w:p>
+          <w:p>
+            <m:oMathPara>
+              <m:oMath>
+                <m:r>
+                  <w:rPr>
+                    <w:rFonts w:ascii="Cambria Math" w:hAnsi="Cambria Math"/>
+                  </w:rPr>
+                  <w:lastRenderedPageBreak/>
+                  <m:t>∆U=</m:t>
+                </m:r>
+                <m:sSub>
+                  <m:sSubPr>
+                    <m:ctrlPr>
+                      <w:rPr>
+                        <w:rFonts w:ascii="Cambria Math" w:hAnsi="Cambria Math"/>
+                        <w:i/>
+                      </w:rPr>
+                    </m:ctrlPr>
+                  </m:sSubPr>
+                  <m:e>
+                    <m:r>
+                      <w:rPr>
+                        <w:rFonts w:ascii="Cambria Math" w:hAnsi="Cambria Math"/>
+                      </w:rPr>
+                      <m:t>Q</m:t>
+                    </m:r>
+                  </m:e>
+                  <m:sub>
+                    <m:r>
+                      <w:rPr>
+                        <w:rFonts w:ascii="Cambria Math" w:hAnsi="Cambria Math"/>
+                      </w:rPr>
+                      <m:t>V</m:t>
+                    </m:r>
+                  </m:sub>
+                </m:sSub>
+              </m:oMath>
+            </m:oMathPara>
+          </w:p>
+        </w:tc>
+      </w:tr>
+    </w:tbl>
+    <w:p/>
+    <w:p>
+      <w:pPr>
+        <w:pStyle w:val="Ttulo1"/>
+        <w:numPr>
+          <w:ilvl w:val="0"/>
+          <w:numId w:val="1"/>
+        </w:numPr>
+      </w:pPr>
+      <w:r>
+        <w:t>Entalpía</w:t>
+      </w:r>
+    </w:p>
+    <w:p>
+      <w:r>
+        <w:t>La entalpía se define del siguiente modo:</w:t>
+      </w:r>
+    </w:p>
+    <w:tbl>
+      <w:tblPr>
+        <w:tblStyle w:val="Tablaconcuadrcula"/>
+        <w:tblW w:w="0" w:type="auto"/>
+        <w:tblBorders>
+          <w:top w:val="none" w:sz="0" w:space="0" w:color="auto"/>
+          <w:left w:val="none" w:sz="0" w:space="0" w:color="auto"/>
+          <w:bottom w:val="none" w:sz="0" w:space="0" w:color="auto"/>
+          <w:right w:val="none" w:sz="0" w:space="0" w:color="auto"/>
+          <w:insideH w:val="none" w:sz="0" w:space="0" w:color="auto"/>
+          <w:insideV w:val="none" w:sz="0" w:space="0" w:color="auto"/>
+        </w:tblBorders>
+        <w:tblLook w:val="04A0" w:firstRow="1" w:lastRow="0" w:firstColumn="1" w:lastColumn="0" w:noHBand="0" w:noVBand="1"/>
+      </w:tblPr>
+      <w:tblGrid>
+        <w:gridCol w:w="4868"/>
+        <w:gridCol w:w="4868"/>
+      </w:tblGrid>
+      <w:tr>
+        <w:tc>
+          <w:tcPr>
+            <w:tcW w:w="4868" w:type="dxa"/>
+          </w:tcPr>
+          <w:p>
+            <w:pPr>
+              <w:rPr>
+                <w:u w:val="single"/>
+              </w:rPr>
+            </w:pPr>
+            <w:r>
+              <w:rPr>
+                <w:u w:val="single"/>
+              </w:rPr>
+              <w:t>En términos absolutos</w:t>
+            </w:r>
+          </w:p>
+          <w:p>
+            <w:pPr>
+              <w:rPr>
+                <w:u w:val="single"/>
+              </w:rPr>
+            </w:pPr>
+          </w:p>
+          <w:p>
+            <w:pPr>
+              <w:rPr>
+                <w:rFonts w:eastAsiaTheme="minorEastAsia"/>
+              </w:rPr>
+            </w:pPr>
+            <m:oMathPara>
+              <m:oMath>
+                <m:r>
+                  <w:rPr>
+                    <w:rFonts w:ascii="Cambria Math" w:hAnsi="Cambria Math"/>
+                  </w:rPr>
+                  <m:t>H=U+P</m:t>
+                </m:r>
+                <m:r>
+                  <m:rPr>
+                    <m:sty m:val="p"/>
+                  </m:rPr>
+                  <w:rPr>
+                    <w:rFonts w:ascii="Cambria Math" w:hAnsi="Cambria Math"/>
+                  </w:rPr>
+                  <m:t>⋅V</m:t>
+                </m:r>
+              </m:oMath>
+            </m:oMathPara>
+          </w:p>
+          <w:p>
+            <w:pPr>
+              <w:rPr>
+                <w:rFonts w:eastAsiaTheme="minorEastAsia"/>
+              </w:rPr>
+            </w:pPr>
+          </w:p>
+          <w:p>
+            <w:r>
+              <w:t xml:space="preserve">Esta </w:t>
+            </w:r>
+            <w:r>
+              <w:t>ecuación,</w:t>
+            </w:r>
+            <w:r>
+              <w:t xml:space="preserve"> aunque nos permite definir matemáticamente la entalpía, en la práctica no se usa, porque no se puede conocer la entalpía de una sustancia, si no su variación entre 2 estados diferente</w:t>
+            </w:r>
+            <w:r>
+              <w:t>. Por eso se usa como se ve en la parte derecha de esta tabla.</w:t>
+            </w:r>
+          </w:p>
+        </w:tc>
+        <w:tc>
+          <w:tcPr>
+            <w:tcW w:w="4868" w:type="dxa"/>
+          </w:tcPr>
+          <w:p>
+            <w:pPr>
+              <w:rPr>
+                <w:u w:val="single"/>
+              </w:rPr>
+            </w:pPr>
+            <w:r>
+              <w:rPr>
+                <w:u w:val="single"/>
+              </w:rPr>
+              <w:t>Con incrementos</w:t>
+            </w:r>
+          </w:p>
+          <w:p>
+            <w:pPr>
+              <w:rPr>
+                <w:u w:val="single"/>
+              </w:rPr>
+            </w:pPr>
+          </w:p>
+          <w:p>
+            <w:pPr>
+              <w:rPr>
+                <w:u w:val="single"/>
+              </w:rPr>
+            </w:pPr>
+            <m:oMathPara>
+              <m:oMath>
+                <m:r>
+                  <w:rPr>
+                    <w:rFonts w:ascii="Cambria Math" w:hAnsi="Cambria Math"/>
+                  </w:rPr>
+                  <m:t>∆H=∆U+P</m:t>
+                </m:r>
+                <m:r>
+                  <m:rPr>
+                    <m:sty m:val="p"/>
+                  </m:rPr>
+                  <w:rPr>
+                    <w:rFonts w:ascii="Cambria Math" w:hAnsi="Cambria Math"/>
+                  </w:rPr>
+                  <m:t>⋅</m:t>
+                </m:r>
+                <m:r>
+                  <w:rPr>
+                    <w:rFonts w:ascii="Cambria Math" w:hAnsi="Cambria Math"/>
+                  </w:rPr>
+                  <m:t>∆</m:t>
+                </m:r>
+                <m:r>
+                  <m:rPr>
+                    <m:sty m:val="p"/>
+                  </m:rPr>
+                  <w:rPr>
+                    <w:rFonts w:ascii="Cambria Math" w:hAnsi="Cambria Math"/>
+                  </w:rPr>
+                  <m:t>V</m:t>
+                </m:r>
+              </m:oMath>
+            </m:oMathPara>
+          </w:p>
+        </w:tc>
+      </w:tr>
+    </w:tbl>
+    <w:p>
+      <w:pPr>
+        <w:pStyle w:val="Ttulo2"/>
+        <w:numPr>
+          <w:ilvl w:val="1"/>
+          <w:numId w:val="1"/>
+        </w:numPr>
+      </w:pPr>
+      <w:r>
+        <w:t>Entalpía como calor intercambiado a presión constante Q</w:t>
+      </w:r>
+      <w:r>
+        <w:rPr>
+          <w:vertAlign w:val="subscript"/>
+        </w:rPr>
+        <w:t>P</w:t>
+      </w:r>
+    </w:p>
+    <w:p>
+      <w:r>
+        <w:t xml:space="preserve">La entalpía intercambiada en un proceso, por </w:t>
+      </w:r>
+      <w:r>
+        <w:t>ejemplo,</w:t>
+      </w:r>
+      <w:r>
+        <w:t xml:space="preserve"> en una reacción química es igual al intercambio de calor de la reacción con el exterior cuando esta se produce a volumen constante.</w:t>
+      </w:r>
+    </w:p>
+    <w:p>
+      <m:oMathPara>
+        <m:oMath>
+          <m:r>
+            <w:rPr>
+              <w:rFonts w:ascii="Cambria Math" w:hAnsi="Cambria Math"/>
+            </w:rPr>
+            <m:t>∆H=</m:t>
+          </m:r>
+          <m:sSub>
+            <m:sSubPr>
+              <m:ctrlPr>
+                <w:rPr>
+                  <w:rFonts w:ascii="Cambria Math" w:hAnsi="Cambria Math"/>
+                  <w:i/>
+                </w:rPr>
+              </m:ctrlPr>
+            </m:sSubPr>
+            <m:e>
+              <m:r>
+                <w:rPr>
+                  <w:rFonts w:ascii="Cambria Math" w:hAnsi="Cambria Math"/>
+                </w:rPr>
+                <m:t>Q</m:t>
+              </m:r>
+            </m:e>
+            <m:sub>
+              <m:r>
+                <w:rPr>
+                  <w:rFonts w:ascii="Cambria Math" w:hAnsi="Cambria Math"/>
+                </w:rPr>
+                <m:t>P</m:t>
+              </m:r>
+            </m:sub>
+          </m:sSub>
+        </m:oMath>
+      </m:oMathPara>
+    </w:p>
+    <w:p/>
     <w:p>
       <w:pPr>
         <w:pStyle w:val="Ttulo1"/>
@@ -7151,6 +7946,7 @@
         <w:pStyle w:val="Prrafodelista"/>
       </w:pPr>
       <w:r>
+        <w:lastRenderedPageBreak/>
         <w:t>0,030</w:t>
       </w:r>
       <w:r>
@@ -7197,7 +7993,6 @@
       <w:bookmarkStart w:id="6" w:name="_Toc156780401"/>
       <w:bookmarkStart w:id="7" w:name="_Toc159519062"/>
       <w:r>
-        <w:lastRenderedPageBreak/>
         <w:t>Importancia de la notación científica</w:t>
       </w:r>
       <w:bookmarkEnd w:id="6"/>
@@ -7435,19 +8230,7 @@
             <w:rPr>
               <w:rFonts w:ascii="Cambria Math" w:hAnsi="Cambria Math"/>
             </w:rPr>
-            <m:t>6,221</m:t>
-          </m:r>
-          <m:r>
-            <w:rPr>
-              <w:rFonts w:ascii="Cambria Math" w:hAnsi="Cambria Math"/>
-            </w:rPr>
-            <m:t>v</m:t>
-          </m:r>
-          <m:r>
-            <w:rPr>
-              <w:rFonts w:ascii="Cambria Math" w:hAnsi="Cambria Math"/>
-            </w:rPr>
-            <m:t>5.2=32,3492→32</m:t>
+            <m:t>6,221v5.2=32,3492→32</m:t>
           </m:r>
         </m:oMath>
       </m:oMathPara>
@@ -7677,6 +8460,7 @@
       <w:bookmarkStart w:id="18" w:name="_Toc156780407"/>
       <w:bookmarkStart w:id="19" w:name="_Toc159519068"/>
       <w:r>
+        <w:lastRenderedPageBreak/>
         <w:t>Núcleo atómico</w:t>
       </w:r>
       <w:bookmarkEnd w:id="18"/>
@@ -7776,7 +8560,6 @@
               <w:rPr>
                 <w:rFonts w:eastAsiaTheme="minorEastAsia"/>
               </w:rPr>
-              <w:lastRenderedPageBreak/>
               <w:t>A: número másico. Es el número de protones + neutrones</w:t>
             </w:r>
           </w:p>
@@ -7814,7 +8597,6 @@
       <w:bookmarkStart w:id="20" w:name="_Toc156780408"/>
       <w:bookmarkStart w:id="21" w:name="_Toc159519069"/>
       <w:r>
-        <w:lastRenderedPageBreak/>
         <w:t>Número atómico.</w:t>
       </w:r>
       <w:bookmarkEnd w:id="20"/>
@@ -8436,6 +9218,7 @@
       <w:bookmarkStart w:id="30" w:name="_Toc156780413"/>
       <w:bookmarkStart w:id="31" w:name="_Toc159519074"/>
       <w:r>
+        <w:lastRenderedPageBreak/>
         <w:t>Número cuántico magnético, m</w:t>
       </w:r>
       <w:r>
@@ -8496,7 +9279,6 @@
         <w:rPr>
           <w:noProof/>
         </w:rPr>
-        <w:lastRenderedPageBreak/>
         <w:drawing>
           <wp:inline distT="0" distB="0" distL="0" distR="0" wp14:anchorId="7539B84A" wp14:editId="5BDFDF9B">
             <wp:extent cx="2141145" cy="2047875"/>
@@ -8784,7 +9566,15 @@
           </w:tcPr>
           <w:p>
             <w:r>
-              <w:t xml:space="preserve">-l,…,-1, 0, 1, …, l </w:t>
+              <w:t>-</w:t>
+            </w:r>
+            <w:proofErr w:type="gramStart"/>
+            <w:r>
+              <w:t>l,…</w:t>
+            </w:r>
+            <w:proofErr w:type="gramEnd"/>
+            <w:r>
+              <w:t xml:space="preserve">,-1, 0, 1, …, l </w:t>
             </w:r>
           </w:p>
         </w:tc>
@@ -8884,6 +9674,7 @@
         <w:rPr>
           <w:noProof/>
         </w:rPr>
+        <w:lastRenderedPageBreak/>
         <w:drawing>
           <wp:inline distT="0" distB="0" distL="0" distR="0" wp14:anchorId="56C9EF39" wp14:editId="1BFC30B0">
             <wp:extent cx="1536494" cy="1683945"/>
@@ -8956,7 +9747,6 @@
       <w:bookmarkStart w:id="43" w:name="_Toc156780419"/>
       <w:bookmarkStart w:id="44" w:name="_Toc159519080"/>
       <w:r>
-        <w:lastRenderedPageBreak/>
         <w:t>Principio de máxima multiplicidad de Hund</w:t>
       </w:r>
       <w:bookmarkEnd w:id="43"/>
@@ -10455,6 +11245,7 @@
         <w:rPr>
           <w:rFonts w:eastAsiaTheme="minorEastAsia"/>
         </w:rPr>
+        <w:lastRenderedPageBreak/>
         <w:t xml:space="preserve">Usar umas para referirse a las masas de diferentes elementos implica dar las masas usando como referencia </w:t>
       </w:r>
       <w:r>
@@ -12011,6 +12802,7 @@
       <w:r>
         <w:t xml:space="preserve"> np</w:t>
       </w:r>
+      <w:proofErr w:type="gramStart"/>
       <w:r>
         <w:rPr>
           <w:vertAlign w:val="superscript"/>
@@ -12020,6 +12812,7 @@
       <w:r>
         <w:t xml:space="preserve"> .</w:t>
       </w:r>
+      <w:proofErr w:type="gramEnd"/>
     </w:p>
     <w:p>
       <w:pPr>
@@ -12030,6 +12823,7 @@
         <w:rPr>
           <w:noProof/>
         </w:rPr>
+        <w:lastRenderedPageBreak/>
         <w:drawing>
           <wp:inline distT="0" distB="0" distL="0" distR="0" wp14:anchorId="45A12825" wp14:editId="27D167A0">
             <wp:extent cx="622197" cy="1656608"/>
@@ -12116,7 +12910,6 @@
         <w:rPr>
           <w:noProof/>
         </w:rPr>
-        <w:lastRenderedPageBreak/>
         <w:drawing>
           <wp:inline distT="0" distB="0" distL="0" distR="0" wp14:anchorId="2BA298CF" wp14:editId="6790CB6B">
             <wp:extent cx="2470658" cy="847082"/>
@@ -12437,7 +13230,19 @@
         <w:t>La AE suele disminuir o aumentar en valor absoluto (algunos textos hablan de aumentar en el sentido de que cada vez son más negativas) hacia la derecha en un periodo</w:t>
       </w:r>
       <w:r>
-        <w:t>. Pero hay excepciones bastante notables. El grupo 2 (el de Be) y el 15 (el de N) presentan AE mayores de las esperadas  (o menores en valor absoluto) y no siguen esta regla, de hecho el Be, Mg y N tienen AE&gt;0. Por otro lado</w:t>
+        <w:t xml:space="preserve">. Pero hay excepciones bastante notables. El grupo 2 (el de Be) y el 15 (el de N) presentan AE mayores de las </w:t>
+      </w:r>
+      <w:proofErr w:type="gramStart"/>
+      <w:r>
+        <w:t>esperadas  (</w:t>
+      </w:r>
+      <w:proofErr w:type="gramEnd"/>
+      <w:r>
+        <w:t xml:space="preserve">o </w:t>
+      </w:r>
+      <w:r>
+        <w:lastRenderedPageBreak/>
+        <w:t>menores en valor absoluto) y no siguen esta regla, de hecho el Be, Mg y N tienen AE&gt;0. Por otro lado</w:t>
       </w:r>
       <w:r>
         <w:t>,</w:t>
@@ -12503,7 +13308,6 @@
     </w:p>
     <w:p>
       <w:r>
-        <w:lastRenderedPageBreak/>
         <w:t xml:space="preserve">Puede ser útil para resumir gráficamente estas propiedades observar el siguiente esquema: </w:t>
       </w:r>
     </w:p>
@@ -12730,6 +13534,7 @@
                 <w:szCs w:val="28"/>
               </w:rPr>
             </w:pPr>
+            <w:proofErr w:type="gramStart"/>
             <w:r>
               <w:rPr>
                 <w:sz w:val="28"/>
@@ -12749,7 +13554,15 @@
                 <w:sz w:val="28"/>
                 <w:szCs w:val="28"/>
               </w:rPr>
-              <w:t>Radio crece</w:t>
+              <w:t>Radio</w:t>
+            </w:r>
+            <w:proofErr w:type="gramEnd"/>
+            <w:r>
+              <w:rPr>
+                <w:sz w:val="28"/>
+                <w:szCs w:val="28"/>
+              </w:rPr>
+              <w:t xml:space="preserve"> crece</w:t>
             </w:r>
           </w:p>
         </w:tc>
@@ -12973,6 +13786,7 @@
                 <w:szCs w:val="28"/>
               </w:rPr>
             </w:pPr>
+            <w:proofErr w:type="gramStart"/>
             <w:r>
               <w:rPr>
                 <w:sz w:val="28"/>
@@ -12994,6 +13808,7 @@
               </w:rPr>
               <w:t>AE</w:t>
             </w:r>
+            <w:proofErr w:type="gramEnd"/>
             <w:r>
               <w:rPr>
                 <w:sz w:val="28"/>
@@ -13006,6 +13821,7 @@
             <w:pPr>
               <w:ind w:left="113" w:right="113"/>
             </w:pPr>
+            <w:proofErr w:type="gramStart"/>
             <w:r>
               <w:rPr>
                 <w:sz w:val="28"/>
@@ -13025,7 +13841,15 @@
                 <w:sz w:val="28"/>
                 <w:szCs w:val="28"/>
               </w:rPr>
-              <w:t>EI crece</w:t>
+              <w:t>EI</w:t>
+            </w:r>
+            <w:proofErr w:type="gramEnd"/>
+            <w:r>
+              <w:rPr>
+                <w:sz w:val="28"/>
+                <w:szCs w:val="28"/>
+              </w:rPr>
+              <w:t xml:space="preserve"> crece</w:t>
             </w:r>
           </w:p>
         </w:tc>
@@ -14139,6 +14963,7 @@
                 <w:szCs w:val="28"/>
               </w:rPr>
             </w:pPr>
+            <w:proofErr w:type="gramStart"/>
             <w:r>
               <w:rPr>
                 <w:rFonts w:ascii="Times New Roman" w:hAnsi="Times New Roman" w:cs="Times New Roman"/>
@@ -14174,7 +14999,15 @@
                 <w:sz w:val="28"/>
                 <w:szCs w:val="28"/>
               </w:rPr>
-              <w:t>Radio crece</w:t>
+              <w:t>Radio</w:t>
+            </w:r>
+            <w:proofErr w:type="gramEnd"/>
+            <w:r>
+              <w:rPr>
+                <w:sz w:val="28"/>
+                <w:szCs w:val="28"/>
+              </w:rPr>
+              <w:t xml:space="preserve"> crece</w:t>
             </w:r>
           </w:p>
         </w:tc>
@@ -14446,6 +15279,7 @@
             <w:rPr>
               <w:rFonts w:ascii="Cambria Math" w:hAnsi="Cambria Math"/>
             </w:rPr>
+            <w:lastRenderedPageBreak/>
             <m:t>% C=</m:t>
           </m:r>
           <m:f>
@@ -14811,7 +15645,6 @@
             <w:rPr>
               <w:rFonts w:ascii="Cambria Math" w:hAnsi="Cambria Math"/>
             </w:rPr>
-            <w:lastRenderedPageBreak/>
             <m:t>H:8,20 g H⋅</m:t>
           </m:r>
           <m:f>
@@ -16134,6 +16967,7 @@
       <w:bookmarkStart w:id="203" w:name="_Toc156780442"/>
       <w:bookmarkStart w:id="204" w:name="_Toc159519103"/>
       <w:r>
+        <w:lastRenderedPageBreak/>
         <w:t>Reacciones químicas</w:t>
       </w:r>
       <w:bookmarkEnd w:id="203"/>
@@ -16482,7 +17316,6 @@
     </w:p>
     <w:p>
       <w:r>
-        <w:lastRenderedPageBreak/>
         <w:t xml:space="preserve">Esto es algo que no ocurre con los moles, como se puede observar en la reacción del ejemplo anterior, en los reactivos hay 2 moles y en los productos 3. </w:t>
       </w:r>
     </w:p>
@@ -16992,7 +17825,15 @@
         <w:t>+</w:t>
       </w:r>
       <w:r>
-        <w:t xml:space="preserve"> y una base que puede aceptar esos protones en los reactivos, mientras que en los productos, se tiene una sal y agua.</w:t>
+        <w:t xml:space="preserve"> y una base que puede aceptar esos protones en los reactivos, mientras </w:t>
+      </w:r>
+      <w:proofErr w:type="gramStart"/>
+      <w:r>
+        <w:t>que</w:t>
+      </w:r>
+      <w:proofErr w:type="gramEnd"/>
+      <w:r>
+        <w:t xml:space="preserve"> en los productos, se tiene una sal y agua.</w:t>
       </w:r>
     </w:p>
     <w:p>
@@ -17069,7 +17910,11 @@
     </w:p>
     <w:p>
       <w:r>
-        <w:t xml:space="preserve">Ya se había enunciado que las ecuaciones representan las proporciones en las que las sustancias intervienen en la reacción. ¿Qué pasa si hay una reacción en la que una sustancia no cumple esa relación por ejemplo porque tiene menos cantidad de materia? La reacción se detendrá cuando el reactivo que está en defecto se termine y sobrará el reactivo o los reactivos que estén en exceso. Al reactivo que está en defecto, se le llama reactivo limitante. A </w:t>
+        <w:t xml:space="preserve">Ya se había enunciado que las ecuaciones representan las proporciones en las que las sustancias intervienen en la reacción. ¿Qué pasa si hay una reacción en la que una sustancia no cumple esa relación por ejemplo porque tiene menos cantidad de materia? La reacción se detendrá cuando el reactivo que está en defecto se </w:t>
+      </w:r>
+      <w:r>
+        <w:lastRenderedPageBreak/>
+        <w:t xml:space="preserve">termine y sobrará el reactivo o los reactivos que estén en exceso. Al reactivo que está en defecto, se le llama reactivo limitante. A </w:t>
       </w:r>
       <w:r>
         <w:t>continuación,</w:t>
@@ -17345,7 +18190,6 @@
       <w:bookmarkStart w:id="220" w:name="_Toc156780450"/>
       <w:bookmarkStart w:id="221" w:name="_Toc159519112"/>
       <w:r>
-        <w:lastRenderedPageBreak/>
         <w:t>Rendimiento de una reacción.</w:t>
       </w:r>
       <w:bookmarkEnd w:id="220"/>
@@ -18731,6 +19575,7 @@
         <w:rPr>
           <w:noProof/>
         </w:rPr>
+        <w:lastRenderedPageBreak/>
         <w:drawing>
           <wp:inline distT="0" distB="0" distL="0" distR="0" wp14:anchorId="5DBADBF5" wp14:editId="4CF87421">
             <wp:extent cx="1590789" cy="201909"/>
@@ -18862,7 +19707,6 @@
     </w:p>
     <w:p>
       <w:r>
-        <w:lastRenderedPageBreak/>
         <w:t>Veamos el ejemplo de la molécula de O</w:t>
       </w:r>
       <w:r>
@@ -19877,6 +20721,7 @@
       </w:pPr>
       <w:bookmarkStart w:id="229" w:name="_Toc159519115"/>
       <w:r>
+        <w:lastRenderedPageBreak/>
         <w:t>Carga formal</w:t>
       </w:r>
       <w:bookmarkEnd w:id="229"/>
@@ -20084,7 +20929,6 @@
         <w:rPr>
           <w:rFonts w:eastAsiaTheme="minorEastAsia"/>
         </w:rPr>
-        <w:lastRenderedPageBreak/>
         <w:t>Veamos como ejemplo las 2 estructuras de Lewis posibles del CO</w:t>
       </w:r>
       <w:r>
@@ -21023,6 +21867,7 @@
         <w:rPr>
           <w:rFonts w:eastAsiaTheme="minorEastAsia"/>
         </w:rPr>
+        <w:lastRenderedPageBreak/>
         <w:t xml:space="preserve">Dibujar </w:t>
       </w:r>
       <w:r>
@@ -21489,7 +22334,15 @@
         </w:numPr>
       </w:pPr>
       <w:r>
-        <w:t>Excepción al octeto por defecto: el Be solo completa 4 electrones de valencia y el B 6. Esto  es algo que se puede determinar por el estudio de las cargas formales.</w:t>
+        <w:t xml:space="preserve">Excepción al octeto por defecto: el Be solo completa 4 electrones de valencia y el B 6. </w:t>
+      </w:r>
+      <w:proofErr w:type="gramStart"/>
+      <w:r>
+        <w:t>Esto  es</w:t>
+      </w:r>
+      <w:proofErr w:type="gramEnd"/>
+      <w:r>
+        <w:t xml:space="preserve"> algo que se puede determinar por el estudio de las cargas formales.</w:t>
       </w:r>
     </w:p>
     <w:p>
@@ -21553,7 +22406,19 @@
     </w:p>
     <w:p>
       <w:r>
-        <w:t>Se define dominio de electrones a cualquier agrupación de pares electrónicos bien sea porque formen parte de un enlace simple, múltiple o electrones libres no enlazantes. Por ejemplo un átomo con 2 enlaces múltiples tendrá 2 dominios de electrones, un dominio por cada enlace múltiple; un átomo con 1 enlace simple y uno doble, tendrá 2 dominios de electrones, un dominio por el enlace simple y otro por el enlace doble y un átomo con un enlace simple, uno doble y un par de electrones libres, tendrá 3 dominios de elctrones, uno para el enlace simple, otro para el doble y otro para el par libre.</w:t>
+        <w:t xml:space="preserve">Se define dominio de electrones a cualquier agrupación de pares electrónicos bien sea porque formen parte de un enlace simple, múltiple o electrones libres no enlazantes. Por </w:t>
+      </w:r>
+      <w:proofErr w:type="gramStart"/>
+      <w:r>
+        <w:t>ejemplo</w:t>
+      </w:r>
+      <w:proofErr w:type="gramEnd"/>
+      <w:r>
+        <w:t xml:space="preserve"> un átomo con 2 enlaces </w:t>
+      </w:r>
+      <w:r>
+        <w:lastRenderedPageBreak/>
+        <w:t>múltiples tendrá 2 dominios de electrones, un dominio por cada enlace múltiple; un átomo con 1 enlace simple y uno doble, tendrá 2 dominios de electrones, un dominio por el enlace simple y otro por el enlace doble y un átomo con un enlace simple, uno doble y un par de electrones libres, tendrá 3 dominios de elctrones, uno para el enlace simple, otro para el doble y otro para el par libre.</w:t>
       </w:r>
     </w:p>
     <w:p/>
@@ -21885,7 +22750,6 @@
           </w:tcPr>
           <w:p>
             <w:r>
-              <w:lastRenderedPageBreak/>
               <w:t>3</w:t>
             </w:r>
           </w:p>
@@ -21916,9 +22780,11 @@
             <w:tcW w:w="1333" w:type="dxa"/>
           </w:tcPr>
           <w:p>
+            <w:proofErr w:type="gramStart"/>
             <w:r>
               <w:t>Trigonal plana</w:t>
             </w:r>
+            <w:proofErr w:type="gramEnd"/>
           </w:p>
         </w:tc>
         <w:tc>
@@ -25079,11 +25945,16 @@
       <w:r>
         <w:t xml:space="preserve"> </w:t>
       </w:r>
+      <w:proofErr w:type="gramStart"/>
       <w:r>
         <w:t xml:space="preserve">Para </w:t>
       </w:r>
       <w:r>
-        <w:t xml:space="preserve"> extraer un electrón del elemento de Na</w:t>
+        <w:t xml:space="preserve"> extraer</w:t>
+      </w:r>
+      <w:proofErr w:type="gramEnd"/>
+      <w:r>
+        <w:t xml:space="preserve"> un electrón del elemento de Na</w:t>
       </w:r>
       <w:r>
         <w:t xml:space="preserve"> </w:t>
@@ -25227,7 +26098,15 @@
     </w:p>
     <w:p>
       <w:r>
-        <w:t>Teniendo en cuenta la fórmula de la ley de Coulomb, la energía de red, crecerá con la carga de los iones y disminuirá con el radio de los iones.</w:t>
+        <w:t xml:space="preserve">Teniendo en cuenta la fórmula de la ley de Coulomb, la energía de </w:t>
+      </w:r>
+      <w:proofErr w:type="gramStart"/>
+      <w:r>
+        <w:t>red,</w:t>
+      </w:r>
+      <w:proofErr w:type="gramEnd"/>
+      <w:r>
+        <w:t xml:space="preserve"> crecerá con la carga de los iones y disminuirá con el radio de los iones.</w:t>
       </w:r>
     </w:p>
     <w:p>
@@ -26943,6 +27822,92 @@
     </w:lvl>
   </w:abstractNum>
   <w:abstractNum w:abstractNumId="10" w15:restartNumberingAfterBreak="0">
+    <w:nsid w:val="13211EB7"/>
+    <w:multiLevelType w:val="hybridMultilevel"/>
+    <w:tmpl w:val="F0BCEBBA"/>
+    <w:lvl w:ilvl="0" w:tplc="0C0A000F">
+      <w:start w:val="1"/>
+      <w:numFmt w:val="decimal"/>
+      <w:lvlText w:val="%1."/>
+      <w:lvlJc w:val="left"/>
+      <w:pPr>
+        <w:ind w:left="720" w:hanging="360"/>
+      </w:pPr>
+    </w:lvl>
+    <w:lvl w:ilvl="1" w:tplc="0C0A0019" w:tentative="1">
+      <w:start w:val="1"/>
+      <w:numFmt w:val="lowerLetter"/>
+      <w:lvlText w:val="%2."/>
+      <w:lvlJc w:val="left"/>
+      <w:pPr>
+        <w:ind w:left="1440" w:hanging="360"/>
+      </w:pPr>
+    </w:lvl>
+    <w:lvl w:ilvl="2" w:tplc="0C0A001B" w:tentative="1">
+      <w:start w:val="1"/>
+      <w:numFmt w:val="lowerRoman"/>
+      <w:lvlText w:val="%3."/>
+      <w:lvlJc w:val="right"/>
+      <w:pPr>
+        <w:ind w:left="2160" w:hanging="180"/>
+      </w:pPr>
+    </w:lvl>
+    <w:lvl w:ilvl="3" w:tplc="0C0A000F" w:tentative="1">
+      <w:start w:val="1"/>
+      <w:numFmt w:val="decimal"/>
+      <w:lvlText w:val="%4."/>
+      <w:lvlJc w:val="left"/>
+      <w:pPr>
+        <w:ind w:left="2880" w:hanging="360"/>
+      </w:pPr>
+    </w:lvl>
+    <w:lvl w:ilvl="4" w:tplc="0C0A0019" w:tentative="1">
+      <w:start w:val="1"/>
+      <w:numFmt w:val="lowerLetter"/>
+      <w:lvlText w:val="%5."/>
+      <w:lvlJc w:val="left"/>
+      <w:pPr>
+        <w:ind w:left="3600" w:hanging="360"/>
+      </w:pPr>
+    </w:lvl>
+    <w:lvl w:ilvl="5" w:tplc="0C0A001B" w:tentative="1">
+      <w:start w:val="1"/>
+      <w:numFmt w:val="lowerRoman"/>
+      <w:lvlText w:val="%6."/>
+      <w:lvlJc w:val="right"/>
+      <w:pPr>
+        <w:ind w:left="4320" w:hanging="180"/>
+      </w:pPr>
+    </w:lvl>
+    <w:lvl w:ilvl="6" w:tplc="0C0A000F" w:tentative="1">
+      <w:start w:val="1"/>
+      <w:numFmt w:val="decimal"/>
+      <w:lvlText w:val="%7."/>
+      <w:lvlJc w:val="left"/>
+      <w:pPr>
+        <w:ind w:left="5040" w:hanging="360"/>
+      </w:pPr>
+    </w:lvl>
+    <w:lvl w:ilvl="7" w:tplc="0C0A0019" w:tentative="1">
+      <w:start w:val="1"/>
+      <w:numFmt w:val="lowerLetter"/>
+      <w:lvlText w:val="%8."/>
+      <w:lvlJc w:val="left"/>
+      <w:pPr>
+        <w:ind w:left="5760" w:hanging="360"/>
+      </w:pPr>
+    </w:lvl>
+    <w:lvl w:ilvl="8" w:tplc="0C0A001B" w:tentative="1">
+      <w:start w:val="1"/>
+      <w:numFmt w:val="lowerRoman"/>
+      <w:lvlText w:val="%9."/>
+      <w:lvlJc w:val="right"/>
+      <w:pPr>
+        <w:ind w:left="6480" w:hanging="180"/>
+      </w:pPr>
+    </w:lvl>
+  </w:abstractNum>
+  <w:abstractNum w:abstractNumId="11" w15:restartNumberingAfterBreak="0">
     <w:nsid w:val="152F66D6"/>
     <w:multiLevelType w:val="multilevel"/>
     <w:tmpl w:val="CCE869B4"/>
@@ -27055,7 +28020,7 @@
       </w:rPr>
     </w:lvl>
   </w:abstractNum>
-  <w:abstractNum w:abstractNumId="11" w15:restartNumberingAfterBreak="0">
+  <w:abstractNum w:abstractNumId="12" w15:restartNumberingAfterBreak="0">
     <w:nsid w:val="16C81F64"/>
     <w:multiLevelType w:val="hybridMultilevel"/>
     <w:tmpl w:val="F26EF742"/>
@@ -27168,7 +28133,7 @@
       </w:rPr>
     </w:lvl>
   </w:abstractNum>
-  <w:abstractNum w:abstractNumId="12" w15:restartNumberingAfterBreak="0">
+  <w:abstractNum w:abstractNumId="13" w15:restartNumberingAfterBreak="0">
     <w:nsid w:val="16FA37F9"/>
     <w:multiLevelType w:val="multilevel"/>
     <w:tmpl w:val="8C5652E6"/>
@@ -27281,7 +28246,351 @@
       </w:rPr>
     </w:lvl>
   </w:abstractNum>
-  <w:abstractNum w:abstractNumId="13" w15:restartNumberingAfterBreak="0">
+  <w:abstractNum w:abstractNumId="14" w15:restartNumberingAfterBreak="0">
+    <w:nsid w:val="17DB6D29"/>
+    <w:multiLevelType w:val="hybridMultilevel"/>
+    <w:tmpl w:val="95601FE2"/>
+    <w:lvl w:ilvl="0" w:tplc="0C0A000F">
+      <w:start w:val="1"/>
+      <w:numFmt w:val="decimal"/>
+      <w:lvlText w:val="%1."/>
+      <w:lvlJc w:val="left"/>
+      <w:pPr>
+        <w:ind w:left="720" w:hanging="360"/>
+      </w:pPr>
+    </w:lvl>
+    <w:lvl w:ilvl="1" w:tplc="0C0A0019" w:tentative="1">
+      <w:start w:val="1"/>
+      <w:numFmt w:val="lowerLetter"/>
+      <w:lvlText w:val="%2."/>
+      <w:lvlJc w:val="left"/>
+      <w:pPr>
+        <w:ind w:left="1440" w:hanging="360"/>
+      </w:pPr>
+    </w:lvl>
+    <w:lvl w:ilvl="2" w:tplc="0C0A001B" w:tentative="1">
+      <w:start w:val="1"/>
+      <w:numFmt w:val="lowerRoman"/>
+      <w:lvlText w:val="%3."/>
+      <w:lvlJc w:val="right"/>
+      <w:pPr>
+        <w:ind w:left="2160" w:hanging="180"/>
+      </w:pPr>
+    </w:lvl>
+    <w:lvl w:ilvl="3" w:tplc="0C0A000F" w:tentative="1">
+      <w:start w:val="1"/>
+      <w:numFmt w:val="decimal"/>
+      <w:lvlText w:val="%4."/>
+      <w:lvlJc w:val="left"/>
+      <w:pPr>
+        <w:ind w:left="2880" w:hanging="360"/>
+      </w:pPr>
+    </w:lvl>
+    <w:lvl w:ilvl="4" w:tplc="0C0A0019" w:tentative="1">
+      <w:start w:val="1"/>
+      <w:numFmt w:val="lowerLetter"/>
+      <w:lvlText w:val="%5."/>
+      <w:lvlJc w:val="left"/>
+      <w:pPr>
+        <w:ind w:left="3600" w:hanging="360"/>
+      </w:pPr>
+    </w:lvl>
+    <w:lvl w:ilvl="5" w:tplc="0C0A001B" w:tentative="1">
+      <w:start w:val="1"/>
+      <w:numFmt w:val="lowerRoman"/>
+      <w:lvlText w:val="%6."/>
+      <w:lvlJc w:val="right"/>
+      <w:pPr>
+        <w:ind w:left="4320" w:hanging="180"/>
+      </w:pPr>
+    </w:lvl>
+    <w:lvl w:ilvl="6" w:tplc="0C0A000F" w:tentative="1">
+      <w:start w:val="1"/>
+      <w:numFmt w:val="decimal"/>
+      <w:lvlText w:val="%7."/>
+      <w:lvlJc w:val="left"/>
+      <w:pPr>
+        <w:ind w:left="5040" w:hanging="360"/>
+      </w:pPr>
+    </w:lvl>
+    <w:lvl w:ilvl="7" w:tplc="0C0A0019" w:tentative="1">
+      <w:start w:val="1"/>
+      <w:numFmt w:val="lowerLetter"/>
+      <w:lvlText w:val="%8."/>
+      <w:lvlJc w:val="left"/>
+      <w:pPr>
+        <w:ind w:left="5760" w:hanging="360"/>
+      </w:pPr>
+    </w:lvl>
+    <w:lvl w:ilvl="8" w:tplc="0C0A001B" w:tentative="1">
+      <w:start w:val="1"/>
+      <w:numFmt w:val="lowerRoman"/>
+      <w:lvlText w:val="%9."/>
+      <w:lvlJc w:val="right"/>
+      <w:pPr>
+        <w:ind w:left="6480" w:hanging="180"/>
+      </w:pPr>
+    </w:lvl>
+  </w:abstractNum>
+  <w:abstractNum w:abstractNumId="15" w15:restartNumberingAfterBreak="0">
+    <w:nsid w:val="1A322094"/>
+    <w:multiLevelType w:val="hybridMultilevel"/>
+    <w:tmpl w:val="FB048200"/>
+    <w:lvl w:ilvl="0" w:tplc="0C0A000F">
+      <w:start w:val="1"/>
+      <w:numFmt w:val="decimal"/>
+      <w:lvlText w:val="%1."/>
+      <w:lvlJc w:val="left"/>
+      <w:pPr>
+        <w:ind w:left="720" w:hanging="360"/>
+      </w:pPr>
+    </w:lvl>
+    <w:lvl w:ilvl="1" w:tplc="0C0A0019" w:tentative="1">
+      <w:start w:val="1"/>
+      <w:numFmt w:val="lowerLetter"/>
+      <w:lvlText w:val="%2."/>
+      <w:lvlJc w:val="left"/>
+      <w:pPr>
+        <w:ind w:left="1440" w:hanging="360"/>
+      </w:pPr>
+    </w:lvl>
+    <w:lvl w:ilvl="2" w:tplc="0C0A001B" w:tentative="1">
+      <w:start w:val="1"/>
+      <w:numFmt w:val="lowerRoman"/>
+      <w:lvlText w:val="%3."/>
+      <w:lvlJc w:val="right"/>
+      <w:pPr>
+        <w:ind w:left="2160" w:hanging="180"/>
+      </w:pPr>
+    </w:lvl>
+    <w:lvl w:ilvl="3" w:tplc="0C0A000F" w:tentative="1">
+      <w:start w:val="1"/>
+      <w:numFmt w:val="decimal"/>
+      <w:lvlText w:val="%4."/>
+      <w:lvlJc w:val="left"/>
+      <w:pPr>
+        <w:ind w:left="2880" w:hanging="360"/>
+      </w:pPr>
+    </w:lvl>
+    <w:lvl w:ilvl="4" w:tplc="0C0A0019" w:tentative="1">
+      <w:start w:val="1"/>
+      <w:numFmt w:val="lowerLetter"/>
+      <w:lvlText w:val="%5."/>
+      <w:lvlJc w:val="left"/>
+      <w:pPr>
+        <w:ind w:left="3600" w:hanging="360"/>
+      </w:pPr>
+    </w:lvl>
+    <w:lvl w:ilvl="5" w:tplc="0C0A001B" w:tentative="1">
+      <w:start w:val="1"/>
+      <w:numFmt w:val="lowerRoman"/>
+      <w:lvlText w:val="%6."/>
+      <w:lvlJc w:val="right"/>
+      <w:pPr>
+        <w:ind w:left="4320" w:hanging="180"/>
+      </w:pPr>
+    </w:lvl>
+    <w:lvl w:ilvl="6" w:tplc="0C0A000F" w:tentative="1">
+      <w:start w:val="1"/>
+      <w:numFmt w:val="decimal"/>
+      <w:lvlText w:val="%7."/>
+      <w:lvlJc w:val="left"/>
+      <w:pPr>
+        <w:ind w:left="5040" w:hanging="360"/>
+      </w:pPr>
+    </w:lvl>
+    <w:lvl w:ilvl="7" w:tplc="0C0A0019" w:tentative="1">
+      <w:start w:val="1"/>
+      <w:numFmt w:val="lowerLetter"/>
+      <w:lvlText w:val="%8."/>
+      <w:lvlJc w:val="left"/>
+      <w:pPr>
+        <w:ind w:left="5760" w:hanging="360"/>
+      </w:pPr>
+    </w:lvl>
+    <w:lvl w:ilvl="8" w:tplc="0C0A001B" w:tentative="1">
+      <w:start w:val="1"/>
+      <w:numFmt w:val="lowerRoman"/>
+      <w:lvlText w:val="%9."/>
+      <w:lvlJc w:val="right"/>
+      <w:pPr>
+        <w:ind w:left="6480" w:hanging="180"/>
+      </w:pPr>
+    </w:lvl>
+  </w:abstractNum>
+  <w:abstractNum w:abstractNumId="16" w15:restartNumberingAfterBreak="0">
+    <w:nsid w:val="1B775707"/>
+    <w:multiLevelType w:val="hybridMultilevel"/>
+    <w:tmpl w:val="22E2BC84"/>
+    <w:lvl w:ilvl="0" w:tplc="0C0A000F">
+      <w:start w:val="1"/>
+      <w:numFmt w:val="decimal"/>
+      <w:lvlText w:val="%1."/>
+      <w:lvlJc w:val="left"/>
+      <w:pPr>
+        <w:ind w:left="720" w:hanging="360"/>
+      </w:pPr>
+    </w:lvl>
+    <w:lvl w:ilvl="1" w:tplc="0C0A0019" w:tentative="1">
+      <w:start w:val="1"/>
+      <w:numFmt w:val="lowerLetter"/>
+      <w:lvlText w:val="%2."/>
+      <w:lvlJc w:val="left"/>
+      <w:pPr>
+        <w:ind w:left="1440" w:hanging="360"/>
+      </w:pPr>
+    </w:lvl>
+    <w:lvl w:ilvl="2" w:tplc="0C0A001B" w:tentative="1">
+      <w:start w:val="1"/>
+      <w:numFmt w:val="lowerRoman"/>
+      <w:lvlText w:val="%3."/>
+      <w:lvlJc w:val="right"/>
+      <w:pPr>
+        <w:ind w:left="2160" w:hanging="180"/>
+      </w:pPr>
+    </w:lvl>
+    <w:lvl w:ilvl="3" w:tplc="0C0A000F">
+      <w:start w:val="1"/>
+      <w:numFmt w:val="decimal"/>
+      <w:lvlText w:val="%4."/>
+      <w:lvlJc w:val="left"/>
+      <w:pPr>
+        <w:ind w:left="2880" w:hanging="360"/>
+      </w:pPr>
+    </w:lvl>
+    <w:lvl w:ilvl="4" w:tplc="0C0A0019" w:tentative="1">
+      <w:start w:val="1"/>
+      <w:numFmt w:val="lowerLetter"/>
+      <w:lvlText w:val="%5."/>
+      <w:lvlJc w:val="left"/>
+      <w:pPr>
+        <w:ind w:left="3600" w:hanging="360"/>
+      </w:pPr>
+    </w:lvl>
+    <w:lvl w:ilvl="5" w:tplc="0C0A001B" w:tentative="1">
+      <w:start w:val="1"/>
+      <w:numFmt w:val="lowerRoman"/>
+      <w:lvlText w:val="%6."/>
+      <w:lvlJc w:val="right"/>
+      <w:pPr>
+        <w:ind w:left="4320" w:hanging="180"/>
+      </w:pPr>
+    </w:lvl>
+    <w:lvl w:ilvl="6" w:tplc="0C0A000F" w:tentative="1">
+      <w:start w:val="1"/>
+      <w:numFmt w:val="decimal"/>
+      <w:lvlText w:val="%7."/>
+      <w:lvlJc w:val="left"/>
+      <w:pPr>
+        <w:ind w:left="5040" w:hanging="360"/>
+      </w:pPr>
+    </w:lvl>
+    <w:lvl w:ilvl="7" w:tplc="0C0A0019" w:tentative="1">
+      <w:start w:val="1"/>
+      <w:numFmt w:val="lowerLetter"/>
+      <w:lvlText w:val="%8."/>
+      <w:lvlJc w:val="left"/>
+      <w:pPr>
+        <w:ind w:left="5760" w:hanging="360"/>
+      </w:pPr>
+    </w:lvl>
+    <w:lvl w:ilvl="8" w:tplc="0C0A001B" w:tentative="1">
+      <w:start w:val="1"/>
+      <w:numFmt w:val="lowerRoman"/>
+      <w:lvlText w:val="%9."/>
+      <w:lvlJc w:val="right"/>
+      <w:pPr>
+        <w:ind w:left="6480" w:hanging="180"/>
+      </w:pPr>
+    </w:lvl>
+  </w:abstractNum>
+  <w:abstractNum w:abstractNumId="17" w15:restartNumberingAfterBreak="0">
+    <w:nsid w:val="1DED3E9E"/>
+    <w:multiLevelType w:val="hybridMultilevel"/>
+    <w:tmpl w:val="CBD07788"/>
+    <w:lvl w:ilvl="0" w:tplc="0C0A000F">
+      <w:start w:val="1"/>
+      <w:numFmt w:val="decimal"/>
+      <w:lvlText w:val="%1."/>
+      <w:lvlJc w:val="left"/>
+      <w:pPr>
+        <w:ind w:left="720" w:hanging="360"/>
+      </w:pPr>
+    </w:lvl>
+    <w:lvl w:ilvl="1" w:tplc="0C0A0019" w:tentative="1">
+      <w:start w:val="1"/>
+      <w:numFmt w:val="lowerLetter"/>
+      <w:lvlText w:val="%2."/>
+      <w:lvlJc w:val="left"/>
+      <w:pPr>
+        <w:ind w:left="1440" w:hanging="360"/>
+      </w:pPr>
+    </w:lvl>
+    <w:lvl w:ilvl="2" w:tplc="0C0A001B" w:tentative="1">
+      <w:start w:val="1"/>
+      <w:numFmt w:val="lowerRoman"/>
+      <w:lvlText w:val="%3."/>
+      <w:lvlJc w:val="right"/>
+      <w:pPr>
+        <w:ind w:left="2160" w:hanging="180"/>
+      </w:pPr>
+    </w:lvl>
+    <w:lvl w:ilvl="3" w:tplc="0C0A000F" w:tentative="1">
+      <w:start w:val="1"/>
+      <w:numFmt w:val="decimal"/>
+      <w:lvlText w:val="%4."/>
+      <w:lvlJc w:val="left"/>
+      <w:pPr>
+        <w:ind w:left="2880" w:hanging="360"/>
+      </w:pPr>
+    </w:lvl>
+    <w:lvl w:ilvl="4" w:tplc="0C0A0019" w:tentative="1">
+      <w:start w:val="1"/>
+      <w:numFmt w:val="lowerLetter"/>
+      <w:lvlText w:val="%5."/>
+      <w:lvlJc w:val="left"/>
+      <w:pPr>
+        <w:ind w:left="3600" w:hanging="360"/>
+      </w:pPr>
+    </w:lvl>
+    <w:lvl w:ilvl="5" w:tplc="0C0A001B" w:tentative="1">
+      <w:start w:val="1"/>
+      <w:numFmt w:val="lowerRoman"/>
+      <w:lvlText w:val="%6."/>
+      <w:lvlJc w:val="right"/>
+      <w:pPr>
+        <w:ind w:left="4320" w:hanging="180"/>
+      </w:pPr>
+    </w:lvl>
+    <w:lvl w:ilvl="6" w:tplc="0C0A000F" w:tentative="1">
+      <w:start w:val="1"/>
+      <w:numFmt w:val="decimal"/>
+      <w:lvlText w:val="%7."/>
+      <w:lvlJc w:val="left"/>
+      <w:pPr>
+        <w:ind w:left="5040" w:hanging="360"/>
+      </w:pPr>
+    </w:lvl>
+    <w:lvl w:ilvl="7" w:tplc="0C0A0019" w:tentative="1">
+      <w:start w:val="1"/>
+      <w:numFmt w:val="lowerLetter"/>
+      <w:lvlText w:val="%8."/>
+      <w:lvlJc w:val="left"/>
+      <w:pPr>
+        <w:ind w:left="5760" w:hanging="360"/>
+      </w:pPr>
+    </w:lvl>
+    <w:lvl w:ilvl="8" w:tplc="0C0A001B" w:tentative="1">
+      <w:start w:val="1"/>
+      <w:numFmt w:val="lowerRoman"/>
+      <w:lvlText w:val="%9."/>
+      <w:lvlJc w:val="right"/>
+      <w:pPr>
+        <w:ind w:left="6480" w:hanging="180"/>
+      </w:pPr>
+    </w:lvl>
+  </w:abstractNum>
+  <w:abstractNum w:abstractNumId="18" w15:restartNumberingAfterBreak="0">
     <w:nsid w:val="22AF59CB"/>
     <w:multiLevelType w:val="hybridMultilevel"/>
     <w:tmpl w:val="2C3C4EFE"/>
@@ -27394,7 +28703,7 @@
       </w:rPr>
     </w:lvl>
   </w:abstractNum>
-  <w:abstractNum w:abstractNumId="14" w15:restartNumberingAfterBreak="0">
+  <w:abstractNum w:abstractNumId="19" w15:restartNumberingAfterBreak="0">
     <w:nsid w:val="23AE7EDC"/>
     <w:multiLevelType w:val="hybridMultilevel"/>
     <w:tmpl w:val="5EAA2BEC"/>
@@ -27507,7 +28816,7 @@
       </w:rPr>
     </w:lvl>
   </w:abstractNum>
-  <w:abstractNum w:abstractNumId="15" w15:restartNumberingAfterBreak="0">
+  <w:abstractNum w:abstractNumId="20" w15:restartNumberingAfterBreak="0">
     <w:nsid w:val="272C7E13"/>
     <w:multiLevelType w:val="hybridMultilevel"/>
     <w:tmpl w:val="02D872BA"/>
@@ -27593,7 +28902,7 @@
       </w:pPr>
     </w:lvl>
   </w:abstractNum>
-  <w:abstractNum w:abstractNumId="16" w15:restartNumberingAfterBreak="0">
+  <w:abstractNum w:abstractNumId="21" w15:restartNumberingAfterBreak="0">
     <w:nsid w:val="28E1685E"/>
     <w:multiLevelType w:val="hybridMultilevel"/>
     <w:tmpl w:val="562A0700"/>
@@ -27706,7 +29015,7 @@
       </w:rPr>
     </w:lvl>
   </w:abstractNum>
-  <w:abstractNum w:abstractNumId="17" w15:restartNumberingAfterBreak="0">
+  <w:abstractNum w:abstractNumId="22" w15:restartNumberingAfterBreak="0">
     <w:nsid w:val="2CAB4B90"/>
     <w:multiLevelType w:val="hybridMultilevel"/>
     <w:tmpl w:val="B9849872"/>
@@ -27792,7 +29101,7 @@
       </w:pPr>
     </w:lvl>
   </w:abstractNum>
-  <w:abstractNum w:abstractNumId="18" w15:restartNumberingAfterBreak="0">
+  <w:abstractNum w:abstractNumId="23" w15:restartNumberingAfterBreak="0">
     <w:nsid w:val="2E912DF5"/>
     <w:multiLevelType w:val="hybridMultilevel"/>
     <w:tmpl w:val="79CE6D00"/>
@@ -27905,7 +29214,7 @@
       </w:rPr>
     </w:lvl>
   </w:abstractNum>
-  <w:abstractNum w:abstractNumId="19" w15:restartNumberingAfterBreak="0">
+  <w:abstractNum w:abstractNumId="24" w15:restartNumberingAfterBreak="0">
     <w:nsid w:val="38AC61BA"/>
     <w:multiLevelType w:val="hybridMultilevel"/>
     <w:tmpl w:val="C55E5C90"/>
@@ -27991,7 +29300,7 @@
       </w:pPr>
     </w:lvl>
   </w:abstractNum>
-  <w:abstractNum w:abstractNumId="20" w15:restartNumberingAfterBreak="0">
+  <w:abstractNum w:abstractNumId="25" w15:restartNumberingAfterBreak="0">
     <w:nsid w:val="42FB4D28"/>
     <w:multiLevelType w:val="multilevel"/>
     <w:tmpl w:val="8C5652E6"/>
@@ -28104,7 +29413,7 @@
       </w:rPr>
     </w:lvl>
   </w:abstractNum>
-  <w:abstractNum w:abstractNumId="21" w15:restartNumberingAfterBreak="0">
+  <w:abstractNum w:abstractNumId="26" w15:restartNumberingAfterBreak="0">
     <w:nsid w:val="49FC15A2"/>
     <w:multiLevelType w:val="hybridMultilevel"/>
     <w:tmpl w:val="448AD5CC"/>
@@ -28217,7 +29526,7 @@
       </w:rPr>
     </w:lvl>
   </w:abstractNum>
-  <w:abstractNum w:abstractNumId="22" w15:restartNumberingAfterBreak="0">
+  <w:abstractNum w:abstractNumId="27" w15:restartNumberingAfterBreak="0">
     <w:nsid w:val="521000FB"/>
     <w:multiLevelType w:val="hybridMultilevel"/>
     <w:tmpl w:val="9FECABB2"/>
@@ -28330,7 +29639,7 @@
       </w:rPr>
     </w:lvl>
   </w:abstractNum>
-  <w:abstractNum w:abstractNumId="23" w15:restartNumberingAfterBreak="0">
+  <w:abstractNum w:abstractNumId="28" w15:restartNumberingAfterBreak="0">
     <w:nsid w:val="5253031B"/>
     <w:multiLevelType w:val="multilevel"/>
     <w:tmpl w:val="0C0A001F"/>
@@ -28416,7 +29725,7 @@
       </w:pPr>
     </w:lvl>
   </w:abstractNum>
-  <w:abstractNum w:abstractNumId="24" w15:restartNumberingAfterBreak="0">
+  <w:abstractNum w:abstractNumId="29" w15:restartNumberingAfterBreak="0">
     <w:nsid w:val="546C7F67"/>
     <w:multiLevelType w:val="multilevel"/>
     <w:tmpl w:val="49048D6A"/>
@@ -28529,7 +29838,7 @@
       </w:rPr>
     </w:lvl>
   </w:abstractNum>
-  <w:abstractNum w:abstractNumId="25" w15:restartNumberingAfterBreak="0">
+  <w:abstractNum w:abstractNumId="30" w15:restartNumberingAfterBreak="0">
     <w:nsid w:val="547A0AFF"/>
     <w:multiLevelType w:val="hybridMultilevel"/>
     <w:tmpl w:val="0DA01D04"/>
@@ -28642,7 +29951,7 @@
       </w:rPr>
     </w:lvl>
   </w:abstractNum>
-  <w:abstractNum w:abstractNumId="26" w15:restartNumberingAfterBreak="0">
+  <w:abstractNum w:abstractNumId="31" w15:restartNumberingAfterBreak="0">
     <w:nsid w:val="56251366"/>
     <w:multiLevelType w:val="hybridMultilevel"/>
     <w:tmpl w:val="C05E78A0"/>
@@ -28731,7 +30040,7 @@
       </w:pPr>
     </w:lvl>
   </w:abstractNum>
-  <w:abstractNum w:abstractNumId="27" w15:restartNumberingAfterBreak="0">
+  <w:abstractNum w:abstractNumId="32" w15:restartNumberingAfterBreak="0">
     <w:nsid w:val="56E25500"/>
     <w:multiLevelType w:val="hybridMultilevel"/>
     <w:tmpl w:val="CE96FE56"/>
@@ -28820,7 +30129,7 @@
       </w:pPr>
     </w:lvl>
   </w:abstractNum>
-  <w:abstractNum w:abstractNumId="28" w15:restartNumberingAfterBreak="0">
+  <w:abstractNum w:abstractNumId="33" w15:restartNumberingAfterBreak="0">
     <w:nsid w:val="587B256A"/>
     <w:multiLevelType w:val="multilevel"/>
     <w:tmpl w:val="C6CE5F16"/>
@@ -28933,7 +30242,7 @@
       </w:rPr>
     </w:lvl>
   </w:abstractNum>
-  <w:abstractNum w:abstractNumId="29" w15:restartNumberingAfterBreak="0">
+  <w:abstractNum w:abstractNumId="34" w15:restartNumberingAfterBreak="0">
     <w:nsid w:val="58B42AB8"/>
     <w:multiLevelType w:val="multilevel"/>
     <w:tmpl w:val="8C5652E6"/>
@@ -29046,10 +30355,96 @@
       </w:rPr>
     </w:lvl>
   </w:abstractNum>
-  <w:abstractNum w:abstractNumId="30" w15:restartNumberingAfterBreak="0">
+  <w:abstractNum w:abstractNumId="35" w15:restartNumberingAfterBreak="0">
+    <w:nsid w:val="5CDA5ED4"/>
+    <w:multiLevelType w:val="hybridMultilevel"/>
+    <w:tmpl w:val="955A257A"/>
+    <w:lvl w:ilvl="0" w:tplc="0C0A000F">
+      <w:start w:val="1"/>
+      <w:numFmt w:val="decimal"/>
+      <w:lvlText w:val="%1."/>
+      <w:lvlJc w:val="left"/>
+      <w:pPr>
+        <w:ind w:left="720" w:hanging="360"/>
+      </w:pPr>
+    </w:lvl>
+    <w:lvl w:ilvl="1" w:tplc="0C0A0019" w:tentative="1">
+      <w:start w:val="1"/>
+      <w:numFmt w:val="lowerLetter"/>
+      <w:lvlText w:val="%2."/>
+      <w:lvlJc w:val="left"/>
+      <w:pPr>
+        <w:ind w:left="1440" w:hanging="360"/>
+      </w:pPr>
+    </w:lvl>
+    <w:lvl w:ilvl="2" w:tplc="0C0A001B" w:tentative="1">
+      <w:start w:val="1"/>
+      <w:numFmt w:val="lowerRoman"/>
+      <w:lvlText w:val="%3."/>
+      <w:lvlJc w:val="right"/>
+      <w:pPr>
+        <w:ind w:left="2160" w:hanging="180"/>
+      </w:pPr>
+    </w:lvl>
+    <w:lvl w:ilvl="3" w:tplc="0C0A000F" w:tentative="1">
+      <w:start w:val="1"/>
+      <w:numFmt w:val="decimal"/>
+      <w:lvlText w:val="%4."/>
+      <w:lvlJc w:val="left"/>
+      <w:pPr>
+        <w:ind w:left="2880" w:hanging="360"/>
+      </w:pPr>
+    </w:lvl>
+    <w:lvl w:ilvl="4" w:tplc="0C0A0019" w:tentative="1">
+      <w:start w:val="1"/>
+      <w:numFmt w:val="lowerLetter"/>
+      <w:lvlText w:val="%5."/>
+      <w:lvlJc w:val="left"/>
+      <w:pPr>
+        <w:ind w:left="3600" w:hanging="360"/>
+      </w:pPr>
+    </w:lvl>
+    <w:lvl w:ilvl="5" w:tplc="0C0A001B" w:tentative="1">
+      <w:start w:val="1"/>
+      <w:numFmt w:val="lowerRoman"/>
+      <w:lvlText w:val="%6."/>
+      <w:lvlJc w:val="right"/>
+      <w:pPr>
+        <w:ind w:left="4320" w:hanging="180"/>
+      </w:pPr>
+    </w:lvl>
+    <w:lvl w:ilvl="6" w:tplc="0C0A000F" w:tentative="1">
+      <w:start w:val="1"/>
+      <w:numFmt w:val="decimal"/>
+      <w:lvlText w:val="%7."/>
+      <w:lvlJc w:val="left"/>
+      <w:pPr>
+        <w:ind w:left="5040" w:hanging="360"/>
+      </w:pPr>
+    </w:lvl>
+    <w:lvl w:ilvl="7" w:tplc="0C0A0019" w:tentative="1">
+      <w:start w:val="1"/>
+      <w:numFmt w:val="lowerLetter"/>
+      <w:lvlText w:val="%8."/>
+      <w:lvlJc w:val="left"/>
+      <w:pPr>
+        <w:ind w:left="5760" w:hanging="360"/>
+      </w:pPr>
+    </w:lvl>
+    <w:lvl w:ilvl="8" w:tplc="0C0A001B" w:tentative="1">
+      <w:start w:val="1"/>
+      <w:numFmt w:val="lowerRoman"/>
+      <w:lvlText w:val="%9."/>
+      <w:lvlJc w:val="right"/>
+      <w:pPr>
+        <w:ind w:left="6480" w:hanging="180"/>
+      </w:pPr>
+    </w:lvl>
+  </w:abstractNum>
+  <w:abstractNum w:abstractNumId="36" w15:restartNumberingAfterBreak="0">
     <w:nsid w:val="62615D68"/>
     <w:multiLevelType w:val="multilevel"/>
-    <w:tmpl w:val="0C0A001F"/>
+    <w:tmpl w:val="D7E06A66"/>
     <w:lvl w:ilvl="0">
       <w:start w:val="1"/>
       <w:numFmt w:val="decimal"/>
@@ -29065,8 +30460,11 @@
       <w:lvlText w:val="%1.%2."/>
       <w:lvlJc w:val="left"/>
       <w:pPr>
-        <w:ind w:left="792" w:hanging="432"/>
-      </w:pPr>
+        <w:ind w:left="715" w:hanging="432"/>
+      </w:pPr>
+      <w:rPr>
+        <w:vertAlign w:val="baseline"/>
+      </w:rPr>
     </w:lvl>
     <w:lvl w:ilvl="2">
       <w:start w:val="1"/>
@@ -29132,7 +30530,7 @@
       </w:pPr>
     </w:lvl>
   </w:abstractNum>
-  <w:abstractNum w:abstractNumId="31" w15:restartNumberingAfterBreak="0">
+  <w:abstractNum w:abstractNumId="37" w15:restartNumberingAfterBreak="0">
     <w:nsid w:val="637370E5"/>
     <w:multiLevelType w:val="hybridMultilevel"/>
     <w:tmpl w:val="93467652"/>
@@ -29245,7 +30643,93 @@
       </w:rPr>
     </w:lvl>
   </w:abstractNum>
-  <w:abstractNum w:abstractNumId="32" w15:restartNumberingAfterBreak="0">
+  <w:abstractNum w:abstractNumId="38" w15:restartNumberingAfterBreak="0">
+    <w:nsid w:val="63EF09B6"/>
+    <w:multiLevelType w:val="hybridMultilevel"/>
+    <w:tmpl w:val="804C47A0"/>
+    <w:lvl w:ilvl="0" w:tplc="0C0A000F">
+      <w:start w:val="1"/>
+      <w:numFmt w:val="decimal"/>
+      <w:lvlText w:val="%1."/>
+      <w:lvlJc w:val="left"/>
+      <w:pPr>
+        <w:ind w:left="720" w:hanging="360"/>
+      </w:pPr>
+    </w:lvl>
+    <w:lvl w:ilvl="1" w:tplc="0C0A0019" w:tentative="1">
+      <w:start w:val="1"/>
+      <w:numFmt w:val="lowerLetter"/>
+      <w:lvlText w:val="%2."/>
+      <w:lvlJc w:val="left"/>
+      <w:pPr>
+        <w:ind w:left="1440" w:hanging="360"/>
+      </w:pPr>
+    </w:lvl>
+    <w:lvl w:ilvl="2" w:tplc="0C0A001B" w:tentative="1">
+      <w:start w:val="1"/>
+      <w:numFmt w:val="lowerRoman"/>
+      <w:lvlText w:val="%3."/>
+      <w:lvlJc w:val="right"/>
+      <w:pPr>
+        <w:ind w:left="2160" w:hanging="180"/>
+      </w:pPr>
+    </w:lvl>
+    <w:lvl w:ilvl="3" w:tplc="0C0A000F" w:tentative="1">
+      <w:start w:val="1"/>
+      <w:numFmt w:val="decimal"/>
+      <w:lvlText w:val="%4."/>
+      <w:lvlJc w:val="left"/>
+      <w:pPr>
+        <w:ind w:left="2880" w:hanging="360"/>
+      </w:pPr>
+    </w:lvl>
+    <w:lvl w:ilvl="4" w:tplc="0C0A0019" w:tentative="1">
+      <w:start w:val="1"/>
+      <w:numFmt w:val="lowerLetter"/>
+      <w:lvlText w:val="%5."/>
+      <w:lvlJc w:val="left"/>
+      <w:pPr>
+        <w:ind w:left="3600" w:hanging="360"/>
+      </w:pPr>
+    </w:lvl>
+    <w:lvl w:ilvl="5" w:tplc="0C0A001B" w:tentative="1">
+      <w:start w:val="1"/>
+      <w:numFmt w:val="lowerRoman"/>
+      <w:lvlText w:val="%6."/>
+      <w:lvlJc w:val="right"/>
+      <w:pPr>
+        <w:ind w:left="4320" w:hanging="180"/>
+      </w:pPr>
+    </w:lvl>
+    <w:lvl w:ilvl="6" w:tplc="0C0A000F" w:tentative="1">
+      <w:start w:val="1"/>
+      <w:numFmt w:val="decimal"/>
+      <w:lvlText w:val="%7."/>
+      <w:lvlJc w:val="left"/>
+      <w:pPr>
+        <w:ind w:left="5040" w:hanging="360"/>
+      </w:pPr>
+    </w:lvl>
+    <w:lvl w:ilvl="7" w:tplc="0C0A0019" w:tentative="1">
+      <w:start w:val="1"/>
+      <w:numFmt w:val="lowerLetter"/>
+      <w:lvlText w:val="%8."/>
+      <w:lvlJc w:val="left"/>
+      <w:pPr>
+        <w:ind w:left="5760" w:hanging="360"/>
+      </w:pPr>
+    </w:lvl>
+    <w:lvl w:ilvl="8" w:tplc="0C0A001B" w:tentative="1">
+      <w:start w:val="1"/>
+      <w:numFmt w:val="lowerRoman"/>
+      <w:lvlText w:val="%9."/>
+      <w:lvlJc w:val="right"/>
+      <w:pPr>
+        <w:ind w:left="6480" w:hanging="180"/>
+      </w:pPr>
+    </w:lvl>
+  </w:abstractNum>
+  <w:abstractNum w:abstractNumId="39" w15:restartNumberingAfterBreak="0">
     <w:nsid w:val="66DB1A71"/>
     <w:multiLevelType w:val="hybridMultilevel"/>
     <w:tmpl w:val="31061EE4"/>
@@ -29358,7 +30842,7 @@
       </w:rPr>
     </w:lvl>
   </w:abstractNum>
-  <w:abstractNum w:abstractNumId="33" w15:restartNumberingAfterBreak="0">
+  <w:abstractNum w:abstractNumId="40" w15:restartNumberingAfterBreak="0">
     <w:nsid w:val="6849189B"/>
     <w:multiLevelType w:val="multilevel"/>
     <w:tmpl w:val="07021958"/>
@@ -29471,7 +30955,93 @@
       </w:rPr>
     </w:lvl>
   </w:abstractNum>
-  <w:abstractNum w:abstractNumId="34" w15:restartNumberingAfterBreak="0">
+  <w:abstractNum w:abstractNumId="41" w15:restartNumberingAfterBreak="0">
+    <w:nsid w:val="70315AF4"/>
+    <w:multiLevelType w:val="hybridMultilevel"/>
+    <w:tmpl w:val="2D625604"/>
+    <w:lvl w:ilvl="0" w:tplc="0C0A000F">
+      <w:start w:val="1"/>
+      <w:numFmt w:val="decimal"/>
+      <w:lvlText w:val="%1."/>
+      <w:lvlJc w:val="left"/>
+      <w:pPr>
+        <w:ind w:left="720" w:hanging="360"/>
+      </w:pPr>
+    </w:lvl>
+    <w:lvl w:ilvl="1" w:tplc="0C0A0019" w:tentative="1">
+      <w:start w:val="1"/>
+      <w:numFmt w:val="lowerLetter"/>
+      <w:lvlText w:val="%2."/>
+      <w:lvlJc w:val="left"/>
+      <w:pPr>
+        <w:ind w:left="1440" w:hanging="360"/>
+      </w:pPr>
+    </w:lvl>
+    <w:lvl w:ilvl="2" w:tplc="0C0A001B" w:tentative="1">
+      <w:start w:val="1"/>
+      <w:numFmt w:val="lowerRoman"/>
+      <w:lvlText w:val="%3."/>
+      <w:lvlJc w:val="right"/>
+      <w:pPr>
+        <w:ind w:left="2160" w:hanging="180"/>
+      </w:pPr>
+    </w:lvl>
+    <w:lvl w:ilvl="3" w:tplc="0C0A000F" w:tentative="1">
+      <w:start w:val="1"/>
+      <w:numFmt w:val="decimal"/>
+      <w:lvlText w:val="%4."/>
+      <w:lvlJc w:val="left"/>
+      <w:pPr>
+        <w:ind w:left="2880" w:hanging="360"/>
+      </w:pPr>
+    </w:lvl>
+    <w:lvl w:ilvl="4" w:tplc="0C0A0019" w:tentative="1">
+      <w:start w:val="1"/>
+      <w:numFmt w:val="lowerLetter"/>
+      <w:lvlText w:val="%5."/>
+      <w:lvlJc w:val="left"/>
+      <w:pPr>
+        <w:ind w:left="3600" w:hanging="360"/>
+      </w:pPr>
+    </w:lvl>
+    <w:lvl w:ilvl="5" w:tplc="0C0A001B" w:tentative="1">
+      <w:start w:val="1"/>
+      <w:numFmt w:val="lowerRoman"/>
+      <w:lvlText w:val="%6."/>
+      <w:lvlJc w:val="right"/>
+      <w:pPr>
+        <w:ind w:left="4320" w:hanging="180"/>
+      </w:pPr>
+    </w:lvl>
+    <w:lvl w:ilvl="6" w:tplc="0C0A000F" w:tentative="1">
+      <w:start w:val="1"/>
+      <w:numFmt w:val="decimal"/>
+      <w:lvlText w:val="%7."/>
+      <w:lvlJc w:val="left"/>
+      <w:pPr>
+        <w:ind w:left="5040" w:hanging="360"/>
+      </w:pPr>
+    </w:lvl>
+    <w:lvl w:ilvl="7" w:tplc="0C0A0019" w:tentative="1">
+      <w:start w:val="1"/>
+      <w:numFmt w:val="lowerLetter"/>
+      <w:lvlText w:val="%8."/>
+      <w:lvlJc w:val="left"/>
+      <w:pPr>
+        <w:ind w:left="5760" w:hanging="360"/>
+      </w:pPr>
+    </w:lvl>
+    <w:lvl w:ilvl="8" w:tplc="0C0A001B" w:tentative="1">
+      <w:start w:val="1"/>
+      <w:numFmt w:val="lowerRoman"/>
+      <w:lvlText w:val="%9."/>
+      <w:lvlJc w:val="right"/>
+      <w:pPr>
+        <w:ind w:left="6480" w:hanging="180"/>
+      </w:pPr>
+    </w:lvl>
+  </w:abstractNum>
+  <w:abstractNum w:abstractNumId="42" w15:restartNumberingAfterBreak="0">
     <w:nsid w:val="75E52D8E"/>
     <w:multiLevelType w:val="multilevel"/>
     <w:tmpl w:val="07021958"/>
@@ -29584,7 +31154,7 @@
       </w:rPr>
     </w:lvl>
   </w:abstractNum>
-  <w:abstractNum w:abstractNumId="35" w15:restartNumberingAfterBreak="0">
+  <w:abstractNum w:abstractNumId="43" w15:restartNumberingAfterBreak="0">
     <w:nsid w:val="7890712F"/>
     <w:multiLevelType w:val="multilevel"/>
     <w:tmpl w:val="CCE869B4"/>
@@ -29697,7 +31267,7 @@
       </w:rPr>
     </w:lvl>
   </w:abstractNum>
-  <w:abstractNum w:abstractNumId="36" w15:restartNumberingAfterBreak="0">
+  <w:abstractNum w:abstractNumId="44" w15:restartNumberingAfterBreak="0">
     <w:nsid w:val="7BED1640"/>
     <w:multiLevelType w:val="multilevel"/>
     <w:tmpl w:val="07021958"/>
@@ -29810,7 +31380,7 @@
       </w:rPr>
     </w:lvl>
   </w:abstractNum>
-  <w:abstractNum w:abstractNumId="37" w15:restartNumberingAfterBreak="0">
+  <w:abstractNum w:abstractNumId="45" w15:restartNumberingAfterBreak="0">
     <w:nsid w:val="7E1717F5"/>
     <w:multiLevelType w:val="multilevel"/>
     <w:tmpl w:val="07021958"/>
@@ -29923,7 +31493,7 @@
       </w:rPr>
     </w:lvl>
   </w:abstractNum>
-  <w:abstractNum w:abstractNumId="38" w15:restartNumberingAfterBreak="0">
+  <w:abstractNum w:abstractNumId="46" w15:restartNumberingAfterBreak="0">
     <w:nsid w:val="7EFD0B5B"/>
     <w:multiLevelType w:val="multilevel"/>
     <w:tmpl w:val="A0F69086"/>
@@ -30036,7 +31606,7 @@
       </w:rPr>
     </w:lvl>
   </w:abstractNum>
-  <w:abstractNum w:abstractNumId="39" w15:restartNumberingAfterBreak="0">
+  <w:abstractNum w:abstractNumId="47" w15:restartNumberingAfterBreak="0">
     <w:nsid w:val="7F4C5F48"/>
     <w:multiLevelType w:val="multilevel"/>
     <w:tmpl w:val="CCE869B4"/>
@@ -30150,7 +31720,7 @@
     </w:lvl>
   </w:abstractNum>
   <w:num w:numId="1" w16cid:durableId="1202017704">
-    <w:abstractNumId w:val="30"/>
+    <w:abstractNumId w:val="36"/>
   </w:num>
   <w:num w:numId="2" w16cid:durableId="777718070">
     <w:abstractNumId w:val="6"/>
@@ -30159,43 +31729,43 @@
     <w:abstractNumId w:val="0"/>
   </w:num>
   <w:num w:numId="4" w16cid:durableId="1762221552">
-    <w:abstractNumId w:val="27"/>
+    <w:abstractNumId w:val="32"/>
   </w:num>
   <w:num w:numId="5" w16cid:durableId="415712760">
     <w:abstractNumId w:val="4"/>
   </w:num>
   <w:num w:numId="6" w16cid:durableId="949628007">
-    <w:abstractNumId w:val="14"/>
+    <w:abstractNumId w:val="19"/>
   </w:num>
   <w:num w:numId="7" w16cid:durableId="1662343488">
-    <w:abstractNumId w:val="18"/>
+    <w:abstractNumId w:val="23"/>
   </w:num>
   <w:num w:numId="8" w16cid:durableId="166754874">
+    <w:abstractNumId w:val="27"/>
+  </w:num>
+  <w:num w:numId="9" w16cid:durableId="240216686">
+    <w:abstractNumId w:val="47"/>
+  </w:num>
+  <w:num w:numId="10" w16cid:durableId="1640457266">
+    <w:abstractNumId w:val="43"/>
+  </w:num>
+  <w:num w:numId="11" w16cid:durableId="1635260030">
+    <w:abstractNumId w:val="11"/>
+  </w:num>
+  <w:num w:numId="12" w16cid:durableId="1104155508">
+    <w:abstractNumId w:val="42"/>
+  </w:num>
+  <w:num w:numId="13" w16cid:durableId="614094632">
+    <w:abstractNumId w:val="40"/>
+  </w:num>
+  <w:num w:numId="14" w16cid:durableId="590042073">
+    <w:abstractNumId w:val="44"/>
+  </w:num>
+  <w:num w:numId="15" w16cid:durableId="1054233706">
     <w:abstractNumId w:val="22"/>
   </w:num>
-  <w:num w:numId="9" w16cid:durableId="240216686">
-    <w:abstractNumId w:val="39"/>
-  </w:num>
-  <w:num w:numId="10" w16cid:durableId="1640457266">
-    <w:abstractNumId w:val="35"/>
-  </w:num>
-  <w:num w:numId="11" w16cid:durableId="1635260030">
-    <w:abstractNumId w:val="10"/>
-  </w:num>
-  <w:num w:numId="12" w16cid:durableId="1104155508">
-    <w:abstractNumId w:val="34"/>
-  </w:num>
-  <w:num w:numId="13" w16cid:durableId="614094632">
-    <w:abstractNumId w:val="33"/>
-  </w:num>
-  <w:num w:numId="14" w16cid:durableId="590042073">
-    <w:abstractNumId w:val="36"/>
-  </w:num>
-  <w:num w:numId="15" w16cid:durableId="1054233706">
-    <w:abstractNumId w:val="17"/>
-  </w:num>
   <w:num w:numId="16" w16cid:durableId="1495294480">
-    <w:abstractNumId w:val="20"/>
+    <w:abstractNumId w:val="25"/>
   </w:num>
   <w:num w:numId="17" w16cid:durableId="740905807">
     <w:abstractNumId w:val="3"/>
@@ -30204,25 +31774,25 @@
     <w:abstractNumId w:val="2"/>
   </w:num>
   <w:num w:numId="19" w16cid:durableId="1226182448">
-    <w:abstractNumId w:val="38"/>
+    <w:abstractNumId w:val="46"/>
   </w:num>
   <w:num w:numId="20" w16cid:durableId="1781795747">
     <w:abstractNumId w:val="1"/>
   </w:num>
   <w:num w:numId="21" w16cid:durableId="1491217816">
+    <w:abstractNumId w:val="29"/>
+  </w:num>
+  <w:num w:numId="22" w16cid:durableId="871919371">
     <w:abstractNumId w:val="24"/>
   </w:num>
-  <w:num w:numId="22" w16cid:durableId="871919371">
-    <w:abstractNumId w:val="19"/>
-  </w:num>
   <w:num w:numId="23" w16cid:durableId="209195740">
-    <w:abstractNumId w:val="15"/>
+    <w:abstractNumId w:val="20"/>
   </w:num>
   <w:num w:numId="24" w16cid:durableId="174812764">
-    <w:abstractNumId w:val="12"/>
+    <w:abstractNumId w:val="13"/>
   </w:num>
   <w:num w:numId="25" w16cid:durableId="1989935539">
-    <w:abstractNumId w:val="29"/>
+    <w:abstractNumId w:val="34"/>
   </w:num>
   <w:num w:numId="26" w16cid:durableId="518927877">
     <w:abstractNumId w:val="8"/>
@@ -30231,43 +31801,67 @@
     <w:abstractNumId w:val="5"/>
   </w:num>
   <w:num w:numId="28" w16cid:durableId="2040162427">
-    <w:abstractNumId w:val="11"/>
+    <w:abstractNumId w:val="12"/>
   </w:num>
   <w:num w:numId="29" w16cid:durableId="292297898">
-    <w:abstractNumId w:val="25"/>
+    <w:abstractNumId w:val="30"/>
   </w:num>
   <w:num w:numId="30" w16cid:durableId="1037002380">
-    <w:abstractNumId w:val="31"/>
+    <w:abstractNumId w:val="37"/>
   </w:num>
   <w:num w:numId="31" w16cid:durableId="51317570">
-    <w:abstractNumId w:val="13"/>
+    <w:abstractNumId w:val="18"/>
   </w:num>
   <w:num w:numId="32" w16cid:durableId="1448164451">
-    <w:abstractNumId w:val="26"/>
+    <w:abstractNumId w:val="31"/>
   </w:num>
   <w:num w:numId="33" w16cid:durableId="1804348572">
     <w:abstractNumId w:val="7"/>
   </w:num>
   <w:num w:numId="34" w16cid:durableId="762192536">
-    <w:abstractNumId w:val="28"/>
+    <w:abstractNumId w:val="33"/>
   </w:num>
   <w:num w:numId="35" w16cid:durableId="1128662085">
-    <w:abstractNumId w:val="37"/>
+    <w:abstractNumId w:val="45"/>
   </w:num>
   <w:num w:numId="36" w16cid:durableId="320233013">
-    <w:abstractNumId w:val="32"/>
+    <w:abstractNumId w:val="39"/>
   </w:num>
   <w:num w:numId="37" w16cid:durableId="1761096714">
-    <w:abstractNumId w:val="16"/>
+    <w:abstractNumId w:val="21"/>
   </w:num>
   <w:num w:numId="38" w16cid:durableId="273027486">
     <w:abstractNumId w:val="9"/>
   </w:num>
   <w:num w:numId="39" w16cid:durableId="401408431">
-    <w:abstractNumId w:val="23"/>
+    <w:abstractNumId w:val="28"/>
   </w:num>
   <w:num w:numId="40" w16cid:durableId="1934244202">
-    <w:abstractNumId w:val="21"/>
+    <w:abstractNumId w:val="26"/>
+  </w:num>
+  <w:num w:numId="41" w16cid:durableId="1908611986">
+    <w:abstractNumId w:val="35"/>
+  </w:num>
+  <w:num w:numId="42" w16cid:durableId="601647758">
+    <w:abstractNumId w:val="16"/>
+  </w:num>
+  <w:num w:numId="43" w16cid:durableId="759134773">
+    <w:abstractNumId w:val="14"/>
+  </w:num>
+  <w:num w:numId="44" w16cid:durableId="1275407903">
+    <w:abstractNumId w:val="10"/>
+  </w:num>
+  <w:num w:numId="45" w16cid:durableId="489441835">
+    <w:abstractNumId w:val="17"/>
+  </w:num>
+  <w:num w:numId="46" w16cid:durableId="1439448984">
+    <w:abstractNumId w:val="38"/>
+  </w:num>
+  <w:num w:numId="47" w16cid:durableId="2031058002">
+    <w:abstractNumId w:val="15"/>
+  </w:num>
+  <w:num w:numId="48" w16cid:durableId="1107313327">
+    <w:abstractNumId w:val="41"/>
   </w:num>
   <w:numIdMacAtCleanup w:val="21"/>
 </w:numbering>

</xml_diff>

<commit_message>
mismo commit anterior. Me falto guardar word
</commit_message>
<xml_diff>
--- a/Tema 3. Termoquimica.docx
+++ b/Tema 3. Termoquimica.docx
@@ -6757,13 +6757,7 @@
                   <w:rPr>
                     <w:rFonts w:ascii="Cambria Math" w:hAnsi="Cambria Math"/>
                   </w:rPr>
-                  <m:t>T</m:t>
-                </m:r>
-                <m:r>
-                  <w:rPr>
-                    <w:rFonts w:ascii="Cambria Math" w:hAnsi="Cambria Math"/>
-                  </w:rPr>
-                  <m:t>=</m:t>
+                  <m:t>T=</m:t>
                 </m:r>
                 <m:sSub>
                   <m:sSubPr>
@@ -6952,16 +6946,10 @@
               <w:t>=</w:t>
             </w:r>
             <w:r>
-              <w:t>m</w:t>
-            </w:r>
-            <w:r>
-              <w:t>·</w:t>
-            </w:r>
-            <w:r>
-              <w:t xml:space="preserve"> </w:t>
-            </w:r>
-            <w:r>
-              <w:t>Δ</w:t>
+              <w:t>m·</w:t>
+            </w:r>
+            <w:r>
+              <w:t xml:space="preserve"> Δ</w:t>
             </w:r>
             <w:r>
               <w:t>T</w:t>
@@ -7796,13 +7784,7 @@
                   <w:rPr>
                     <w:rFonts w:ascii="Cambria Math" w:hAnsi="Cambria Math"/>
                   </w:rPr>
-                  <m:t>∆U=Q+W</m:t>
-                </m:r>
-                <m:r>
-                  <w:rPr>
-                    <w:rFonts w:ascii="Cambria Math" w:hAnsi="Cambria Math"/>
-                  </w:rPr>
-                  <m:t>=Q-P</m:t>
+                  <m:t>∆U=Q+W=Q-P</m:t>
                 </m:r>
                 <m:r>
                   <m:rPr>
@@ -7857,14 +7839,7 @@
                 <w:i/>
                 <w:iCs/>
               </w:rPr>
-              <w:t>Δ</w:t>
-            </w:r>
-            <w:r>
-              <w:rPr>
-                <w:i/>
-                <w:iCs/>
-              </w:rPr>
-              <w:t>V</w:t>
+              <w:t>ΔV</w:t>
             </w:r>
             <w:r>
               <w:rPr>
@@ -7944,19 +7919,7 @@
                   <w:rPr>
                     <w:rFonts w:ascii="Cambria Math" w:hAnsi="Cambria Math"/>
                   </w:rPr>
-                  <m:t>=</m:t>
-                </m:r>
-                <m:r>
-                  <w:rPr>
-                    <w:rFonts w:ascii="Cambria Math" w:hAnsi="Cambria Math"/>
-                  </w:rPr>
-                  <m:t>Q-</m:t>
-                </m:r>
-                <m:r>
-                  <w:rPr>
-                    <w:rFonts w:ascii="Cambria Math" w:hAnsi="Cambria Math"/>
-                  </w:rPr>
-                  <m:t>P⋅</m:t>
+                  <m:t>=Q-P⋅</m:t>
                 </m:r>
                 <m:d>
                   <m:dPr>
@@ -8032,25 +7995,7 @@
                   <w:rPr>
                     <w:rFonts w:ascii="Cambria Math" w:hAnsi="Cambria Math"/>
                   </w:rPr>
-                  <m:t>=</m:t>
-                </m:r>
-                <m:r>
-                  <w:rPr>
-                    <w:rFonts w:ascii="Cambria Math" w:hAnsi="Cambria Math"/>
-                  </w:rPr>
-                  <m:t>Q-</m:t>
-                </m:r>
-                <m:r>
-                  <w:rPr>
-                    <w:rFonts w:ascii="Cambria Math" w:hAnsi="Cambria Math"/>
-                  </w:rPr>
-                  <m:t>P</m:t>
-                </m:r>
-                <m:r>
-                  <w:rPr>
-                    <w:rFonts w:ascii="Cambria Math" w:hAnsi="Cambria Math"/>
-                  </w:rPr>
-                  <m:t>⋅</m:t>
+                  <m:t>=Q-P⋅</m:t>
                 </m:r>
                 <m:sSub>
                   <m:sSubPr>
@@ -8082,13 +8027,7 @@
                   <w:rPr>
                     <w:rFonts w:ascii="Cambria Math" w:hAnsi="Cambria Math"/>
                   </w:rPr>
-                  <m:t>+</m:t>
-                </m:r>
-                <m:r>
-                  <w:rPr>
-                    <w:rFonts w:ascii="Cambria Math" w:hAnsi="Cambria Math"/>
-                  </w:rPr>
-                  <m:t>P⋅</m:t>
+                  <m:t>+P⋅</m:t>
                 </m:r>
                 <m:sSub>
                   <m:sSubPr>
@@ -8288,13 +8227,7 @@
                   <w:rPr>
                     <w:rFonts w:ascii="Cambria Math" w:hAnsi="Cambria Math"/>
                   </w:rPr>
-                  <m:t>Q</m:t>
-                </m:r>
-                <m:r>
-                  <w:rPr>
-                    <w:rFonts w:ascii="Cambria Math" w:hAnsi="Cambria Math"/>
-                  </w:rPr>
-                  <m:t>=</m:t>
+                  <m:t>Q=</m:t>
                 </m:r>
                 <m:sSub>
                   <m:sSubPr>
@@ -8326,13 +8259,7 @@
                   <w:rPr>
                     <w:rFonts w:ascii="Cambria Math" w:hAnsi="Cambria Math"/>
                   </w:rPr>
-                  <m:t>+</m:t>
-                </m:r>
-                <m:r>
-                  <w:rPr>
-                    <w:rFonts w:ascii="Cambria Math" w:hAnsi="Cambria Math"/>
-                  </w:rPr>
-                  <m:t>P⋅</m:t>
+                  <m:t>+P⋅</m:t>
                 </m:r>
                 <m:sSub>
                   <m:sSubPr>
@@ -8396,13 +8323,7 @@
                   <w:rPr>
                     <w:rFonts w:ascii="Cambria Math" w:hAnsi="Cambria Math"/>
                   </w:rPr>
-                  <m:t>-P</m:t>
-                </m:r>
-                <m:r>
-                  <w:rPr>
-                    <w:rFonts w:ascii="Cambria Math" w:hAnsi="Cambria Math"/>
-                  </w:rPr>
-                  <m:t>⋅</m:t>
+                  <m:t>-P⋅</m:t>
                 </m:r>
                 <m:sSub>
                   <m:sSubPr>
@@ -8498,19 +8419,7 @@
                   <w:rPr>
                     <w:rFonts w:ascii="Cambria Math" w:hAnsi="Cambria Math"/>
                   </w:rPr>
-                  <m:t>=</m:t>
-                </m:r>
-                <m:r>
-                  <w:rPr>
-                    <w:rFonts w:ascii="Cambria Math" w:hAnsi="Cambria Math"/>
-                  </w:rPr>
-                  <m:t>∆</m:t>
-                </m:r>
-                <m:r>
-                  <w:rPr>
-                    <w:rFonts w:ascii="Cambria Math" w:hAnsi="Cambria Math"/>
-                  </w:rPr>
-                  <m:t>H</m:t>
+                  <m:t>=∆H</m:t>
                 </m:r>
               </m:oMath>
             </m:oMathPara>
@@ -8801,19 +8710,7 @@
             <w:rPr>
               <w:rFonts w:ascii="Cambria Math" w:hAnsi="Cambria Math"/>
             </w:rPr>
-            <m:t xml:space="preserve">   </m:t>
-          </m:r>
-          <m:r>
-            <w:rPr>
-              <w:rFonts w:ascii="Cambria Math" w:hAnsi="Cambria Math"/>
-            </w:rPr>
-            <m:t>∆H</m:t>
-          </m:r>
-          <m:r>
-            <w:rPr>
-              <w:rFonts w:ascii="Cambria Math" w:hAnsi="Cambria Math"/>
-            </w:rPr>
-            <m:t>=-242 KJ/mol</m:t>
+            <m:t xml:space="preserve">   ∆H=-242 KJ/mol</m:t>
           </m:r>
         </m:oMath>
       </m:oMathPara>
@@ -8893,13 +8790,7 @@
             <w:rPr>
               <w:rFonts w:ascii="Cambria Math" w:hAnsi="Cambria Math"/>
             </w:rPr>
-            <m:t>O</m:t>
-          </m:r>
-          <m:r>
-            <w:rPr>
-              <w:rFonts w:ascii="Cambria Math" w:hAnsi="Cambria Math"/>
-            </w:rPr>
-            <m:t xml:space="preserve"> </m:t>
+            <m:t xml:space="preserve">O </m:t>
           </m:r>
           <m:d>
             <m:dPr>
@@ -9067,13 +8958,7 @@
             <w:rPr>
               <w:rFonts w:ascii="Cambria Math" w:hAnsi="Cambria Math"/>
             </w:rPr>
-            <m:t xml:space="preserve">   ∆H=</m:t>
-          </m:r>
-          <m:r>
-            <w:rPr>
-              <w:rFonts w:ascii="Cambria Math" w:hAnsi="Cambria Math"/>
-            </w:rPr>
-            <m:t xml:space="preserve">242 </m:t>
+            <m:t xml:space="preserve">   ∆H=242 </m:t>
           </m:r>
           <m:f>
             <m:fPr>
@@ -9097,13 +8982,7 @@
                 <w:rPr>
                   <w:rFonts w:ascii="Cambria Math" w:hAnsi="Cambria Math"/>
                 </w:rPr>
-                <m:t>mol</m:t>
-              </m:r>
-              <m:r>
-                <w:rPr>
-                  <w:rFonts w:ascii="Cambria Math" w:hAnsi="Cambria Math"/>
-                </w:rPr>
-                <m:t xml:space="preserve"> </m:t>
+                <m:t xml:space="preserve">mol </m:t>
               </m:r>
               <m:sSub>
                 <m:sSubPr>
@@ -9272,13 +9151,7 @@
     </w:p>
     <w:p>
       <w:r>
-        <w:t xml:space="preserve">De lo que se trata es de </w:t>
-      </w:r>
-      <w:r>
-        <w:t>calcular</w:t>
-      </w:r>
-      <w:r>
-        <w:t xml:space="preserve"> el calor de esa reacción con la fórmula vista en el apartado </w:t>
+        <w:t xml:space="preserve">De lo que se trata es de calcular el calor de esa reacción con la fórmula vista en el apartado </w:t>
       </w:r>
       <w:r>
         <w:fldChar w:fldCharType="begin"/>
@@ -9296,22 +9169,13 @@
         <w:fldChar w:fldCharType="end"/>
       </w:r>
       <w:r>
-        <w:t xml:space="preserve"> y aplicando la variación de temperatura observada en el termómetro. En tanto que el calorímetro no está herméticamente cerrado, la</w:t>
-      </w:r>
-      <w:r>
-        <w:t xml:space="preserve"> reacción</w:t>
-      </w:r>
-      <w:r>
-        <w:t xml:space="preserve"> se realiza a la presión atmosférica constante, por tanto</w:t>
+        <w:t xml:space="preserve"> y aplicando la variación de temperatura observada en el termómetro. En tanto que el calorímetro no está herméticamente cerrado, la reacción se realiza a la presión atmosférica constante, por tanto</w:t>
       </w:r>
       <w:r>
         <w:t>,</w:t>
       </w:r>
       <w:r>
-        <w:t xml:space="preserve"> lo que se está calculando en realidad es </w:t>
-      </w:r>
-      <w:r>
-        <w:t>la entalpía de reacción:</w:t>
+        <w:t xml:space="preserve"> lo que se está calculando en realidad es la entalpía de reacción:</w:t>
       </w:r>
     </w:p>
     <w:p>
@@ -9368,7 +9232,19 @@
         <w:rPr>
           <w:rFonts w:eastAsiaTheme="minorEastAsia"/>
         </w:rPr>
-        <w:t>El calorímetro también puede servir para determinar la capacidad calorífica y por lo tanto el calor específico del disolvente:</w:t>
+        <w:t>El calorímetro también puede servir para determinar la capacidad calorífica y por lo tanto el calor específico del disolvente</w:t>
+      </w:r>
+      <w:r>
+        <w:rPr>
+          <w:rFonts w:eastAsiaTheme="minorEastAsia"/>
+        </w:rPr>
+        <w:t xml:space="preserve"> si se conoce la entalpía de la reacción</w:t>
+      </w:r>
+      <w:r>
+        <w:rPr>
+          <w:rFonts w:eastAsiaTheme="minorEastAsia"/>
+        </w:rPr>
+        <w:t>:</w:t>
       </w:r>
     </w:p>
     <w:p>
@@ -9425,13 +9301,7 @@
                 <w:rPr>
                   <w:rFonts w:ascii="Cambria Math" w:hAnsi="Cambria Math"/>
                 </w:rPr>
-                <m:t>∆</m:t>
-              </m:r>
-              <m:r>
-                <w:rPr>
-                  <w:rFonts w:ascii="Cambria Math" w:hAnsi="Cambria Math"/>
-                </w:rPr>
-                <m:t>H</m:t>
+                <m:t>∆H</m:t>
               </m:r>
             </m:num>
             <m:den>
@@ -9439,13 +9309,7 @@
                 <w:rPr>
                   <w:rFonts w:ascii="Cambria Math" w:hAnsi="Cambria Math"/>
                 </w:rPr>
-                <m:t>∆</m:t>
-              </m:r>
-              <m:r>
-                <w:rPr>
-                  <w:rFonts w:ascii="Cambria Math" w:hAnsi="Cambria Math"/>
-                </w:rPr>
-                <m:t>T</m:t>
+                <m:t>∆T</m:t>
               </m:r>
             </m:den>
           </m:f>
@@ -9690,6 +9554,18 @@
         </w:tc>
       </w:tr>
     </w:tbl>
+    <w:p>
+      <w:pPr>
+        <w:pStyle w:val="Ttulo3"/>
+        <w:numPr>
+          <w:ilvl w:val="2"/>
+          <w:numId w:val="1"/>
+        </w:numPr>
+      </w:pPr>
+      <w:r>
+        <w:t>Calorimetría a volumen constante</w:t>
+      </w:r>
+    </w:p>
     <w:p/>
     <w:sectPr>
       <w:headerReference w:type="default" r:id="rId10"/>
@@ -11894,6 +11770,92 @@
     </w:lvl>
   </w:abstractNum>
   <w:abstractNum w:abstractNumId="17" w15:restartNumberingAfterBreak="0">
+    <w:nsid w:val="196C0B0F"/>
+    <w:multiLevelType w:val="hybridMultilevel"/>
+    <w:tmpl w:val="D180C392"/>
+    <w:lvl w:ilvl="0" w:tplc="0C0A000F">
+      <w:start w:val="1"/>
+      <w:numFmt w:val="decimal"/>
+      <w:lvlText w:val="%1."/>
+      <w:lvlJc w:val="left"/>
+      <w:pPr>
+        <w:ind w:left="720" w:hanging="360"/>
+      </w:pPr>
+    </w:lvl>
+    <w:lvl w:ilvl="1" w:tplc="0C0A0019" w:tentative="1">
+      <w:start w:val="1"/>
+      <w:numFmt w:val="lowerLetter"/>
+      <w:lvlText w:val="%2."/>
+      <w:lvlJc w:val="left"/>
+      <w:pPr>
+        <w:ind w:left="1440" w:hanging="360"/>
+      </w:pPr>
+    </w:lvl>
+    <w:lvl w:ilvl="2" w:tplc="0C0A001B" w:tentative="1">
+      <w:start w:val="1"/>
+      <w:numFmt w:val="lowerRoman"/>
+      <w:lvlText w:val="%3."/>
+      <w:lvlJc w:val="right"/>
+      <w:pPr>
+        <w:ind w:left="2160" w:hanging="180"/>
+      </w:pPr>
+    </w:lvl>
+    <w:lvl w:ilvl="3" w:tplc="0C0A000F" w:tentative="1">
+      <w:start w:val="1"/>
+      <w:numFmt w:val="decimal"/>
+      <w:lvlText w:val="%4."/>
+      <w:lvlJc w:val="left"/>
+      <w:pPr>
+        <w:ind w:left="2880" w:hanging="360"/>
+      </w:pPr>
+    </w:lvl>
+    <w:lvl w:ilvl="4" w:tplc="0C0A0019" w:tentative="1">
+      <w:start w:val="1"/>
+      <w:numFmt w:val="lowerLetter"/>
+      <w:lvlText w:val="%5."/>
+      <w:lvlJc w:val="left"/>
+      <w:pPr>
+        <w:ind w:left="3600" w:hanging="360"/>
+      </w:pPr>
+    </w:lvl>
+    <w:lvl w:ilvl="5" w:tplc="0C0A001B" w:tentative="1">
+      <w:start w:val="1"/>
+      <w:numFmt w:val="lowerRoman"/>
+      <w:lvlText w:val="%6."/>
+      <w:lvlJc w:val="right"/>
+      <w:pPr>
+        <w:ind w:left="4320" w:hanging="180"/>
+      </w:pPr>
+    </w:lvl>
+    <w:lvl w:ilvl="6" w:tplc="0C0A000F" w:tentative="1">
+      <w:start w:val="1"/>
+      <w:numFmt w:val="decimal"/>
+      <w:lvlText w:val="%7."/>
+      <w:lvlJc w:val="left"/>
+      <w:pPr>
+        <w:ind w:left="5040" w:hanging="360"/>
+      </w:pPr>
+    </w:lvl>
+    <w:lvl w:ilvl="7" w:tplc="0C0A0019" w:tentative="1">
+      <w:start w:val="1"/>
+      <w:numFmt w:val="lowerLetter"/>
+      <w:lvlText w:val="%8."/>
+      <w:lvlJc w:val="left"/>
+      <w:pPr>
+        <w:ind w:left="5760" w:hanging="360"/>
+      </w:pPr>
+    </w:lvl>
+    <w:lvl w:ilvl="8" w:tplc="0C0A001B" w:tentative="1">
+      <w:start w:val="1"/>
+      <w:numFmt w:val="lowerRoman"/>
+      <w:lvlText w:val="%9."/>
+      <w:lvlJc w:val="right"/>
+      <w:pPr>
+        <w:ind w:left="6480" w:hanging="180"/>
+      </w:pPr>
+    </w:lvl>
+  </w:abstractNum>
+  <w:abstractNum w:abstractNumId="18" w15:restartNumberingAfterBreak="0">
     <w:nsid w:val="1A322094"/>
     <w:multiLevelType w:val="hybridMultilevel"/>
     <w:tmpl w:val="FB048200"/>
@@ -11979,7 +11941,7 @@
       </w:pPr>
     </w:lvl>
   </w:abstractNum>
-  <w:abstractNum w:abstractNumId="18" w15:restartNumberingAfterBreak="0">
+  <w:abstractNum w:abstractNumId="19" w15:restartNumberingAfterBreak="0">
     <w:nsid w:val="1B775707"/>
     <w:multiLevelType w:val="hybridMultilevel"/>
     <w:tmpl w:val="22E2BC84"/>
@@ -12065,7 +12027,7 @@
       </w:pPr>
     </w:lvl>
   </w:abstractNum>
-  <w:abstractNum w:abstractNumId="19" w15:restartNumberingAfterBreak="0">
+  <w:abstractNum w:abstractNumId="20" w15:restartNumberingAfterBreak="0">
     <w:nsid w:val="1DEB0625"/>
     <w:multiLevelType w:val="hybridMultilevel"/>
     <w:tmpl w:val="B882E3AE"/>
@@ -12151,7 +12113,7 @@
       </w:pPr>
     </w:lvl>
   </w:abstractNum>
-  <w:abstractNum w:abstractNumId="20" w15:restartNumberingAfterBreak="0">
+  <w:abstractNum w:abstractNumId="21" w15:restartNumberingAfterBreak="0">
     <w:nsid w:val="1DED3E9E"/>
     <w:multiLevelType w:val="hybridMultilevel"/>
     <w:tmpl w:val="CBD07788"/>
@@ -12237,7 +12199,7 @@
       </w:pPr>
     </w:lvl>
   </w:abstractNum>
-  <w:abstractNum w:abstractNumId="21" w15:restartNumberingAfterBreak="0">
+  <w:abstractNum w:abstractNumId="22" w15:restartNumberingAfterBreak="0">
     <w:nsid w:val="22AF59CB"/>
     <w:multiLevelType w:val="hybridMultilevel"/>
     <w:tmpl w:val="2C3C4EFE"/>
@@ -12350,7 +12312,7 @@
       </w:rPr>
     </w:lvl>
   </w:abstractNum>
-  <w:abstractNum w:abstractNumId="22" w15:restartNumberingAfterBreak="0">
+  <w:abstractNum w:abstractNumId="23" w15:restartNumberingAfterBreak="0">
     <w:nsid w:val="23AE7EDC"/>
     <w:multiLevelType w:val="hybridMultilevel"/>
     <w:tmpl w:val="5EAA2BEC"/>
@@ -12463,7 +12425,7 @@
       </w:rPr>
     </w:lvl>
   </w:abstractNum>
-  <w:abstractNum w:abstractNumId="23" w15:restartNumberingAfterBreak="0">
+  <w:abstractNum w:abstractNumId="24" w15:restartNumberingAfterBreak="0">
     <w:nsid w:val="272C7E13"/>
     <w:multiLevelType w:val="hybridMultilevel"/>
     <w:tmpl w:val="02D872BA"/>
@@ -12549,7 +12511,7 @@
       </w:pPr>
     </w:lvl>
   </w:abstractNum>
-  <w:abstractNum w:abstractNumId="24" w15:restartNumberingAfterBreak="0">
+  <w:abstractNum w:abstractNumId="25" w15:restartNumberingAfterBreak="0">
     <w:nsid w:val="28E1685E"/>
     <w:multiLevelType w:val="hybridMultilevel"/>
     <w:tmpl w:val="562A0700"/>
@@ -12662,7 +12624,7 @@
       </w:rPr>
     </w:lvl>
   </w:abstractNum>
-  <w:abstractNum w:abstractNumId="25" w15:restartNumberingAfterBreak="0">
+  <w:abstractNum w:abstractNumId="26" w15:restartNumberingAfterBreak="0">
     <w:nsid w:val="292F228E"/>
     <w:multiLevelType w:val="hybridMultilevel"/>
     <w:tmpl w:val="976C7CEA"/>
@@ -12748,7 +12710,7 @@
       </w:pPr>
     </w:lvl>
   </w:abstractNum>
-  <w:abstractNum w:abstractNumId="26" w15:restartNumberingAfterBreak="0">
+  <w:abstractNum w:abstractNumId="27" w15:restartNumberingAfterBreak="0">
     <w:nsid w:val="2CAB4B90"/>
     <w:multiLevelType w:val="hybridMultilevel"/>
     <w:tmpl w:val="B9849872"/>
@@ -12834,7 +12796,7 @@
       </w:pPr>
     </w:lvl>
   </w:abstractNum>
-  <w:abstractNum w:abstractNumId="27" w15:restartNumberingAfterBreak="0">
+  <w:abstractNum w:abstractNumId="28" w15:restartNumberingAfterBreak="0">
     <w:nsid w:val="2E912DF5"/>
     <w:multiLevelType w:val="hybridMultilevel"/>
     <w:tmpl w:val="79CE6D00"/>
@@ -12947,7 +12909,7 @@
       </w:rPr>
     </w:lvl>
   </w:abstractNum>
-  <w:abstractNum w:abstractNumId="28" w15:restartNumberingAfterBreak="0">
+  <w:abstractNum w:abstractNumId="29" w15:restartNumberingAfterBreak="0">
     <w:nsid w:val="38AC61BA"/>
     <w:multiLevelType w:val="hybridMultilevel"/>
     <w:tmpl w:val="C55E5C90"/>
@@ -13033,7 +12995,7 @@
       </w:pPr>
     </w:lvl>
   </w:abstractNum>
-  <w:abstractNum w:abstractNumId="29" w15:restartNumberingAfterBreak="0">
+  <w:abstractNum w:abstractNumId="30" w15:restartNumberingAfterBreak="0">
     <w:nsid w:val="3B1D138A"/>
     <w:multiLevelType w:val="hybridMultilevel"/>
     <w:tmpl w:val="88BE4978"/>
@@ -13119,7 +13081,7 @@
       </w:pPr>
     </w:lvl>
   </w:abstractNum>
-  <w:abstractNum w:abstractNumId="30" w15:restartNumberingAfterBreak="0">
+  <w:abstractNum w:abstractNumId="31" w15:restartNumberingAfterBreak="0">
     <w:nsid w:val="42FB4D28"/>
     <w:multiLevelType w:val="multilevel"/>
     <w:tmpl w:val="8C5652E6"/>
@@ -13232,7 +13194,7 @@
       </w:rPr>
     </w:lvl>
   </w:abstractNum>
-  <w:abstractNum w:abstractNumId="31" w15:restartNumberingAfterBreak="0">
+  <w:abstractNum w:abstractNumId="32" w15:restartNumberingAfterBreak="0">
     <w:nsid w:val="49FC15A2"/>
     <w:multiLevelType w:val="hybridMultilevel"/>
     <w:tmpl w:val="448AD5CC"/>
@@ -13345,7 +13307,7 @@
       </w:rPr>
     </w:lvl>
   </w:abstractNum>
-  <w:abstractNum w:abstractNumId="32" w15:restartNumberingAfterBreak="0">
+  <w:abstractNum w:abstractNumId="33" w15:restartNumberingAfterBreak="0">
     <w:nsid w:val="521000FB"/>
     <w:multiLevelType w:val="hybridMultilevel"/>
     <w:tmpl w:val="9FECABB2"/>
@@ -13458,7 +13420,7 @@
       </w:rPr>
     </w:lvl>
   </w:abstractNum>
-  <w:abstractNum w:abstractNumId="33" w15:restartNumberingAfterBreak="0">
+  <w:abstractNum w:abstractNumId="34" w15:restartNumberingAfterBreak="0">
     <w:nsid w:val="5253031B"/>
     <w:multiLevelType w:val="multilevel"/>
     <w:tmpl w:val="0C0A001F"/>
@@ -13544,7 +13506,7 @@
       </w:pPr>
     </w:lvl>
   </w:abstractNum>
-  <w:abstractNum w:abstractNumId="34" w15:restartNumberingAfterBreak="0">
+  <w:abstractNum w:abstractNumId="35" w15:restartNumberingAfterBreak="0">
     <w:nsid w:val="546C7F67"/>
     <w:multiLevelType w:val="multilevel"/>
     <w:tmpl w:val="49048D6A"/>
@@ -13657,7 +13619,7 @@
       </w:rPr>
     </w:lvl>
   </w:abstractNum>
-  <w:abstractNum w:abstractNumId="35" w15:restartNumberingAfterBreak="0">
+  <w:abstractNum w:abstractNumId="36" w15:restartNumberingAfterBreak="0">
     <w:nsid w:val="547A0AFF"/>
     <w:multiLevelType w:val="hybridMultilevel"/>
     <w:tmpl w:val="0DA01D04"/>
@@ -13770,7 +13732,7 @@
       </w:rPr>
     </w:lvl>
   </w:abstractNum>
-  <w:abstractNum w:abstractNumId="36" w15:restartNumberingAfterBreak="0">
+  <w:abstractNum w:abstractNumId="37" w15:restartNumberingAfterBreak="0">
     <w:nsid w:val="56251366"/>
     <w:multiLevelType w:val="hybridMultilevel"/>
     <w:tmpl w:val="C05E78A0"/>
@@ -13859,7 +13821,7 @@
       </w:pPr>
     </w:lvl>
   </w:abstractNum>
-  <w:abstractNum w:abstractNumId="37" w15:restartNumberingAfterBreak="0">
+  <w:abstractNum w:abstractNumId="38" w15:restartNumberingAfterBreak="0">
     <w:nsid w:val="56E25500"/>
     <w:multiLevelType w:val="hybridMultilevel"/>
     <w:tmpl w:val="CE96FE56"/>
@@ -13948,7 +13910,7 @@
       </w:pPr>
     </w:lvl>
   </w:abstractNum>
-  <w:abstractNum w:abstractNumId="38" w15:restartNumberingAfterBreak="0">
+  <w:abstractNum w:abstractNumId="39" w15:restartNumberingAfterBreak="0">
     <w:nsid w:val="587B256A"/>
     <w:multiLevelType w:val="multilevel"/>
     <w:tmpl w:val="C6CE5F16"/>
@@ -14061,7 +14023,7 @@
       </w:rPr>
     </w:lvl>
   </w:abstractNum>
-  <w:abstractNum w:abstractNumId="39" w15:restartNumberingAfterBreak="0">
+  <w:abstractNum w:abstractNumId="40" w15:restartNumberingAfterBreak="0">
     <w:nsid w:val="58B42AB8"/>
     <w:multiLevelType w:val="multilevel"/>
     <w:tmpl w:val="8C5652E6"/>
@@ -14174,7 +14136,7 @@
       </w:rPr>
     </w:lvl>
   </w:abstractNum>
-  <w:abstractNum w:abstractNumId="40" w15:restartNumberingAfterBreak="0">
+  <w:abstractNum w:abstractNumId="41" w15:restartNumberingAfterBreak="0">
     <w:nsid w:val="5C0F6668"/>
     <w:multiLevelType w:val="hybridMultilevel"/>
     <w:tmpl w:val="BD641E84"/>
@@ -14287,7 +14249,7 @@
       </w:rPr>
     </w:lvl>
   </w:abstractNum>
-  <w:abstractNum w:abstractNumId="41" w15:restartNumberingAfterBreak="0">
+  <w:abstractNum w:abstractNumId="42" w15:restartNumberingAfterBreak="0">
     <w:nsid w:val="5CDA5ED4"/>
     <w:multiLevelType w:val="hybridMultilevel"/>
     <w:tmpl w:val="955A257A"/>
@@ -14373,7 +14335,7 @@
       </w:pPr>
     </w:lvl>
   </w:abstractNum>
-  <w:abstractNum w:abstractNumId="42" w15:restartNumberingAfterBreak="0">
+  <w:abstractNum w:abstractNumId="43" w15:restartNumberingAfterBreak="0">
     <w:nsid w:val="61FF48C7"/>
     <w:multiLevelType w:val="hybridMultilevel"/>
     <w:tmpl w:val="809AF29C"/>
@@ -14459,7 +14421,7 @@
       </w:pPr>
     </w:lvl>
   </w:abstractNum>
-  <w:abstractNum w:abstractNumId="43" w15:restartNumberingAfterBreak="0">
+  <w:abstractNum w:abstractNumId="44" w15:restartNumberingAfterBreak="0">
     <w:nsid w:val="62615D68"/>
     <w:multiLevelType w:val="multilevel"/>
     <w:tmpl w:val="D7E06A66"/>
@@ -14548,7 +14510,7 @@
       </w:pPr>
     </w:lvl>
   </w:abstractNum>
-  <w:abstractNum w:abstractNumId="44" w15:restartNumberingAfterBreak="0">
+  <w:abstractNum w:abstractNumId="45" w15:restartNumberingAfterBreak="0">
     <w:nsid w:val="637370E5"/>
     <w:multiLevelType w:val="hybridMultilevel"/>
     <w:tmpl w:val="93467652"/>
@@ -14661,7 +14623,7 @@
       </w:rPr>
     </w:lvl>
   </w:abstractNum>
-  <w:abstractNum w:abstractNumId="45" w15:restartNumberingAfterBreak="0">
+  <w:abstractNum w:abstractNumId="46" w15:restartNumberingAfterBreak="0">
     <w:nsid w:val="63EF09B6"/>
     <w:multiLevelType w:val="hybridMultilevel"/>
     <w:tmpl w:val="804C47A0"/>
@@ -14747,7 +14709,7 @@
       </w:pPr>
     </w:lvl>
   </w:abstractNum>
-  <w:abstractNum w:abstractNumId="46" w15:restartNumberingAfterBreak="0">
+  <w:abstractNum w:abstractNumId="47" w15:restartNumberingAfterBreak="0">
     <w:nsid w:val="66DB1A71"/>
     <w:multiLevelType w:val="hybridMultilevel"/>
     <w:tmpl w:val="31061EE4"/>
@@ -14860,7 +14822,7 @@
       </w:rPr>
     </w:lvl>
   </w:abstractNum>
-  <w:abstractNum w:abstractNumId="47" w15:restartNumberingAfterBreak="0">
+  <w:abstractNum w:abstractNumId="48" w15:restartNumberingAfterBreak="0">
     <w:nsid w:val="6849189B"/>
     <w:multiLevelType w:val="multilevel"/>
     <w:tmpl w:val="07021958"/>
@@ -14973,7 +14935,7 @@
       </w:rPr>
     </w:lvl>
   </w:abstractNum>
-  <w:abstractNum w:abstractNumId="48" w15:restartNumberingAfterBreak="0">
+  <w:abstractNum w:abstractNumId="49" w15:restartNumberingAfterBreak="0">
     <w:nsid w:val="6C8B6A75"/>
     <w:multiLevelType w:val="hybridMultilevel"/>
     <w:tmpl w:val="98D47336"/>
@@ -15059,7 +15021,7 @@
       </w:pPr>
     </w:lvl>
   </w:abstractNum>
-  <w:abstractNum w:abstractNumId="49" w15:restartNumberingAfterBreak="0">
+  <w:abstractNum w:abstractNumId="50" w15:restartNumberingAfterBreak="0">
     <w:nsid w:val="6F346629"/>
     <w:multiLevelType w:val="hybridMultilevel"/>
     <w:tmpl w:val="FA5C62FA"/>
@@ -15145,7 +15107,7 @@
       </w:pPr>
     </w:lvl>
   </w:abstractNum>
-  <w:abstractNum w:abstractNumId="50" w15:restartNumberingAfterBreak="0">
+  <w:abstractNum w:abstractNumId="51" w15:restartNumberingAfterBreak="0">
     <w:nsid w:val="70315AF4"/>
     <w:multiLevelType w:val="hybridMultilevel"/>
     <w:tmpl w:val="2D625604"/>
@@ -15231,7 +15193,7 @@
       </w:pPr>
     </w:lvl>
   </w:abstractNum>
-  <w:abstractNum w:abstractNumId="51" w15:restartNumberingAfterBreak="0">
+  <w:abstractNum w:abstractNumId="52" w15:restartNumberingAfterBreak="0">
     <w:nsid w:val="75E52D8E"/>
     <w:multiLevelType w:val="multilevel"/>
     <w:tmpl w:val="07021958"/>
@@ -15344,7 +15306,7 @@
       </w:rPr>
     </w:lvl>
   </w:abstractNum>
-  <w:abstractNum w:abstractNumId="52" w15:restartNumberingAfterBreak="0">
+  <w:abstractNum w:abstractNumId="53" w15:restartNumberingAfterBreak="0">
     <w:nsid w:val="7890712F"/>
     <w:multiLevelType w:val="multilevel"/>
     <w:tmpl w:val="CCE869B4"/>
@@ -15457,7 +15419,7 @@
       </w:rPr>
     </w:lvl>
   </w:abstractNum>
-  <w:abstractNum w:abstractNumId="53" w15:restartNumberingAfterBreak="0">
+  <w:abstractNum w:abstractNumId="54" w15:restartNumberingAfterBreak="0">
     <w:nsid w:val="7BED1640"/>
     <w:multiLevelType w:val="multilevel"/>
     <w:tmpl w:val="07021958"/>
@@ -15570,7 +15532,7 @@
       </w:rPr>
     </w:lvl>
   </w:abstractNum>
-  <w:abstractNum w:abstractNumId="54" w15:restartNumberingAfterBreak="0">
+  <w:abstractNum w:abstractNumId="55" w15:restartNumberingAfterBreak="0">
     <w:nsid w:val="7E1717F5"/>
     <w:multiLevelType w:val="multilevel"/>
     <w:tmpl w:val="07021958"/>
@@ -15683,7 +15645,7 @@
       </w:rPr>
     </w:lvl>
   </w:abstractNum>
-  <w:abstractNum w:abstractNumId="55" w15:restartNumberingAfterBreak="0">
+  <w:abstractNum w:abstractNumId="56" w15:restartNumberingAfterBreak="0">
     <w:nsid w:val="7EFD0B5B"/>
     <w:multiLevelType w:val="multilevel"/>
     <w:tmpl w:val="A0F69086"/>
@@ -15796,7 +15758,7 @@
       </w:rPr>
     </w:lvl>
   </w:abstractNum>
-  <w:abstractNum w:abstractNumId="56" w15:restartNumberingAfterBreak="0">
+  <w:abstractNum w:abstractNumId="57" w15:restartNumberingAfterBreak="0">
     <w:nsid w:val="7F4C5F48"/>
     <w:multiLevelType w:val="multilevel"/>
     <w:tmpl w:val="CCE869B4"/>
@@ -15910,7 +15872,7 @@
     </w:lvl>
   </w:abstractNum>
   <w:num w:numId="1" w16cid:durableId="1202017704">
-    <w:abstractNumId w:val="43"/>
+    <w:abstractNumId w:val="44"/>
   </w:num>
   <w:num w:numId="2" w16cid:durableId="777718070">
     <w:abstractNumId w:val="7"/>
@@ -15919,43 +15881,43 @@
     <w:abstractNumId w:val="0"/>
   </w:num>
   <w:num w:numId="4" w16cid:durableId="1762221552">
-    <w:abstractNumId w:val="37"/>
+    <w:abstractNumId w:val="38"/>
   </w:num>
   <w:num w:numId="5" w16cid:durableId="415712760">
     <w:abstractNumId w:val="5"/>
   </w:num>
   <w:num w:numId="6" w16cid:durableId="949628007">
-    <w:abstractNumId w:val="22"/>
+    <w:abstractNumId w:val="23"/>
   </w:num>
   <w:num w:numId="7" w16cid:durableId="1662343488">
-    <w:abstractNumId w:val="27"/>
+    <w:abstractNumId w:val="28"/>
   </w:num>
   <w:num w:numId="8" w16cid:durableId="166754874">
-    <w:abstractNumId w:val="32"/>
+    <w:abstractNumId w:val="33"/>
   </w:num>
   <w:num w:numId="9" w16cid:durableId="240216686">
-    <w:abstractNumId w:val="56"/>
+    <w:abstractNumId w:val="57"/>
   </w:num>
   <w:num w:numId="10" w16cid:durableId="1640457266">
-    <w:abstractNumId w:val="52"/>
+    <w:abstractNumId w:val="53"/>
   </w:num>
   <w:num w:numId="11" w16cid:durableId="1635260030">
     <w:abstractNumId w:val="12"/>
   </w:num>
   <w:num w:numId="12" w16cid:durableId="1104155508">
-    <w:abstractNumId w:val="51"/>
+    <w:abstractNumId w:val="52"/>
   </w:num>
   <w:num w:numId="13" w16cid:durableId="614094632">
-    <w:abstractNumId w:val="47"/>
+    <w:abstractNumId w:val="48"/>
   </w:num>
   <w:num w:numId="14" w16cid:durableId="590042073">
-    <w:abstractNumId w:val="53"/>
+    <w:abstractNumId w:val="54"/>
   </w:num>
   <w:num w:numId="15" w16cid:durableId="1054233706">
-    <w:abstractNumId w:val="26"/>
+    <w:abstractNumId w:val="27"/>
   </w:num>
   <w:num w:numId="16" w16cid:durableId="1495294480">
-    <w:abstractNumId w:val="30"/>
+    <w:abstractNumId w:val="31"/>
   </w:num>
   <w:num w:numId="17" w16cid:durableId="740905807">
     <w:abstractNumId w:val="3"/>
@@ -15964,25 +15926,25 @@
     <w:abstractNumId w:val="2"/>
   </w:num>
   <w:num w:numId="19" w16cid:durableId="1226182448">
-    <w:abstractNumId w:val="55"/>
+    <w:abstractNumId w:val="56"/>
   </w:num>
   <w:num w:numId="20" w16cid:durableId="1781795747">
     <w:abstractNumId w:val="1"/>
   </w:num>
   <w:num w:numId="21" w16cid:durableId="1491217816">
-    <w:abstractNumId w:val="34"/>
+    <w:abstractNumId w:val="35"/>
   </w:num>
   <w:num w:numId="22" w16cid:durableId="871919371">
-    <w:abstractNumId w:val="28"/>
+    <w:abstractNumId w:val="29"/>
   </w:num>
   <w:num w:numId="23" w16cid:durableId="209195740">
-    <w:abstractNumId w:val="23"/>
+    <w:abstractNumId w:val="24"/>
   </w:num>
   <w:num w:numId="24" w16cid:durableId="174812764">
     <w:abstractNumId w:val="15"/>
   </w:num>
   <w:num w:numId="25" w16cid:durableId="1989935539">
-    <w:abstractNumId w:val="39"/>
+    <w:abstractNumId w:val="40"/>
   </w:num>
   <w:num w:numId="26" w16cid:durableId="518927877">
     <w:abstractNumId w:val="9"/>
@@ -15994,46 +15956,46 @@
     <w:abstractNumId w:val="14"/>
   </w:num>
   <w:num w:numId="29" w16cid:durableId="292297898">
-    <w:abstractNumId w:val="35"/>
+    <w:abstractNumId w:val="36"/>
   </w:num>
   <w:num w:numId="30" w16cid:durableId="1037002380">
-    <w:abstractNumId w:val="44"/>
+    <w:abstractNumId w:val="45"/>
   </w:num>
   <w:num w:numId="31" w16cid:durableId="51317570">
-    <w:abstractNumId w:val="21"/>
+    <w:abstractNumId w:val="22"/>
   </w:num>
   <w:num w:numId="32" w16cid:durableId="1448164451">
-    <w:abstractNumId w:val="36"/>
+    <w:abstractNumId w:val="37"/>
   </w:num>
   <w:num w:numId="33" w16cid:durableId="1804348572">
     <w:abstractNumId w:val="8"/>
   </w:num>
   <w:num w:numId="34" w16cid:durableId="762192536">
-    <w:abstractNumId w:val="38"/>
+    <w:abstractNumId w:val="39"/>
   </w:num>
   <w:num w:numId="35" w16cid:durableId="1128662085">
-    <w:abstractNumId w:val="54"/>
+    <w:abstractNumId w:val="55"/>
   </w:num>
   <w:num w:numId="36" w16cid:durableId="320233013">
-    <w:abstractNumId w:val="46"/>
+    <w:abstractNumId w:val="47"/>
   </w:num>
   <w:num w:numId="37" w16cid:durableId="1761096714">
-    <w:abstractNumId w:val="24"/>
+    <w:abstractNumId w:val="25"/>
   </w:num>
   <w:num w:numId="38" w16cid:durableId="273027486">
     <w:abstractNumId w:val="10"/>
   </w:num>
   <w:num w:numId="39" w16cid:durableId="401408431">
-    <w:abstractNumId w:val="33"/>
+    <w:abstractNumId w:val="34"/>
   </w:num>
   <w:num w:numId="40" w16cid:durableId="1934244202">
-    <w:abstractNumId w:val="31"/>
+    <w:abstractNumId w:val="32"/>
   </w:num>
   <w:num w:numId="41" w16cid:durableId="1908611986">
-    <w:abstractNumId w:val="41"/>
+    <w:abstractNumId w:val="42"/>
   </w:num>
   <w:num w:numId="42" w16cid:durableId="601647758">
-    <w:abstractNumId w:val="18"/>
+    <w:abstractNumId w:val="19"/>
   </w:num>
   <w:num w:numId="43" w16cid:durableId="759134773">
     <w:abstractNumId w:val="16"/>
@@ -16042,31 +16004,31 @@
     <w:abstractNumId w:val="11"/>
   </w:num>
   <w:num w:numId="45" w16cid:durableId="489441835">
+    <w:abstractNumId w:val="21"/>
+  </w:num>
+  <w:num w:numId="46" w16cid:durableId="1439448984">
+    <w:abstractNumId w:val="46"/>
+  </w:num>
+  <w:num w:numId="47" w16cid:durableId="2031058002">
+    <w:abstractNumId w:val="18"/>
+  </w:num>
+  <w:num w:numId="48" w16cid:durableId="1107313327">
+    <w:abstractNumId w:val="51"/>
+  </w:num>
+  <w:num w:numId="49" w16cid:durableId="253822454">
+    <w:abstractNumId w:val="50"/>
+  </w:num>
+  <w:num w:numId="50" w16cid:durableId="246889890">
+    <w:abstractNumId w:val="26"/>
+  </w:num>
+  <w:num w:numId="51" w16cid:durableId="189151318">
+    <w:abstractNumId w:val="49"/>
+  </w:num>
+  <w:num w:numId="52" w16cid:durableId="1243106496">
     <w:abstractNumId w:val="20"/>
   </w:num>
-  <w:num w:numId="46" w16cid:durableId="1439448984">
-    <w:abstractNumId w:val="45"/>
-  </w:num>
-  <w:num w:numId="47" w16cid:durableId="2031058002">
-    <w:abstractNumId w:val="17"/>
-  </w:num>
-  <w:num w:numId="48" w16cid:durableId="1107313327">
-    <w:abstractNumId w:val="50"/>
-  </w:num>
-  <w:num w:numId="49" w16cid:durableId="253822454">
-    <w:abstractNumId w:val="49"/>
-  </w:num>
-  <w:num w:numId="50" w16cid:durableId="246889890">
-    <w:abstractNumId w:val="25"/>
-  </w:num>
-  <w:num w:numId="51" w16cid:durableId="189151318">
-    <w:abstractNumId w:val="48"/>
-  </w:num>
-  <w:num w:numId="52" w16cid:durableId="1243106496">
-    <w:abstractNumId w:val="19"/>
-  </w:num>
   <w:num w:numId="53" w16cid:durableId="1498962935">
-    <w:abstractNumId w:val="42"/>
+    <w:abstractNumId w:val="43"/>
   </w:num>
   <w:num w:numId="54" w16cid:durableId="451556001">
     <w:abstractNumId w:val="13"/>
@@ -16075,10 +16037,13 @@
     <w:abstractNumId w:val="4"/>
   </w:num>
   <w:num w:numId="56" w16cid:durableId="655107832">
-    <w:abstractNumId w:val="29"/>
+    <w:abstractNumId w:val="30"/>
   </w:num>
   <w:num w:numId="57" w16cid:durableId="610820001">
-    <w:abstractNumId w:val="40"/>
+    <w:abstractNumId w:val="41"/>
+  </w:num>
+  <w:num w:numId="58" w16cid:durableId="24448571">
+    <w:abstractNumId w:val="17"/>
   </w:num>
   <w:numIdMacAtCleanup w:val="21"/>
 </w:numbering>

</xml_diff>

<commit_message>
adicion bomba calorimetrca png a word
</commit_message>
<xml_diff>
--- a/Tema 3. Termoquimica.docx
+++ b/Tema 3. Termoquimica.docx
@@ -6294,7 +6294,15 @@
         <w:sym w:font="Wingdings" w:char="F0E0"/>
       </w:r>
       <w:r>
-        <w:t xml:space="preserve"> el  cilindro se expande.</w:t>
+        <w:t xml:space="preserve"> </w:t>
+      </w:r>
+      <w:proofErr w:type="gramStart"/>
+      <w:r>
+        <w:t>el  cilindro</w:t>
+      </w:r>
+      <w:proofErr w:type="gramEnd"/>
+      <w:r>
+        <w:t xml:space="preserve"> se expande.</w:t>
       </w:r>
     </w:p>
     <w:p>
@@ -6709,25 +6717,7 @@
                   <w:rPr>
                     <w:rFonts w:ascii="Cambria Math" w:hAnsi="Cambria Math"/>
                   </w:rPr>
-                  <m:t>⋅</m:t>
-                </m:r>
-                <m:r>
-                  <m:rPr>
-                    <m:sty m:val="p"/>
-                  </m:rPr>
-                  <w:rPr>
-                    <w:rFonts w:ascii="Cambria Math" w:hAnsi="Cambria Math"/>
-                  </w:rPr>
-                  <m:t>C</m:t>
-                </m:r>
-                <m:r>
-                  <m:rPr>
-                    <m:sty m:val="p"/>
-                  </m:rPr>
-                  <w:rPr>
-                    <w:rFonts w:ascii="Cambria Math" w:hAnsi="Cambria Math"/>
-                  </w:rPr>
-                  <m:t>⋅∆</m:t>
+                  <m:t>⋅C⋅∆</m:t>
                 </m:r>
                 <m:r>
                   <w:rPr>
@@ -6841,13 +6831,7 @@
                     <w:rPr>
                       <w:rFonts w:ascii="Cambria Math" w:hAnsi="Cambria Math"/>
                     </w:rPr>
-                    <m:t>K</m:t>
-                  </m:r>
-                  <m:r>
-                    <w:rPr>
-                      <w:rFonts w:ascii="Cambria Math" w:hAnsi="Cambria Math"/>
-                    </w:rPr>
-                    <m:t>·Kg</m:t>
+                    <m:t>K·Kg</m:t>
                   </m:r>
                 </m:den>
               </m:f>
@@ -6865,12 +6849,17 @@
               <w:t xml:space="preserve">T </w:t>
             </w:r>
             <w:proofErr w:type="spellStart"/>
+            <w:proofErr w:type="gramStart"/>
             <w:r>
               <w:t>el la</w:t>
             </w:r>
             <w:proofErr w:type="spellEnd"/>
             <w:r>
-              <w:t xml:space="preserve"> variación de temperatura.</w:t>
+              <w:t xml:space="preserve"> variación</w:t>
+            </w:r>
+            <w:proofErr w:type="gramEnd"/>
+            <w:r>
+              <w:t xml:space="preserve"> de temperatura.</w:t>
             </w:r>
           </w:p>
           <w:p>
@@ -6994,8 +6983,13 @@
     </w:p>
     <w:p>
       <w:r>
-        <w:t>También se puede expresar la variación de energía interna antes y después de un proceso, por ejemplo</w:t>
+        <w:t xml:space="preserve">También se puede expresar la variación de energía interna antes y después de un proceso, por </w:t>
       </w:r>
+      <w:proofErr w:type="gramStart"/>
+      <w:r>
+        <w:t>ejemplo</w:t>
+      </w:r>
+      <w:proofErr w:type="gramEnd"/>
       <w:r>
         <w:t xml:space="preserve"> en una reacción química, gracias a la notación de incrementos: </w:t>
       </w:r>
@@ -7094,7 +7088,21 @@
         <w:rPr>
           <w:rFonts w:eastAsiaTheme="minorEastAsia"/>
         </w:rPr>
-        <w:t>Nota: las magnitudes pueden ser extensivas, como la mencionada energía interna o el volumen; pero también pueden ser intensivas, como por ejemplo, la densidad que no depende de la cantidad de materia presente.</w:t>
+        <w:t xml:space="preserve">Nota: las magnitudes pueden ser extensivas, como la mencionada energía interna o el volumen; pero también pueden ser intensivas, </w:t>
+      </w:r>
+      <w:proofErr w:type="gramStart"/>
+      <w:r>
+        <w:rPr>
+          <w:rFonts w:eastAsiaTheme="minorEastAsia"/>
+        </w:rPr>
+        <w:t>como</w:t>
+      </w:r>
+      <w:proofErr w:type="gramEnd"/>
+      <w:r>
+        <w:rPr>
+          <w:rFonts w:eastAsiaTheme="minorEastAsia"/>
+        </w:rPr>
+        <w:t xml:space="preserve"> por ejemplo, la densidad que no depende de la cantidad de materia presente.</w:t>
       </w:r>
     </w:p>
     <w:p>
@@ -9068,7 +9076,15 @@
         <w:t xml:space="preserve"> se produce en el trascurso de la reacción.</w:t>
       </w:r>
       <w:r>
-        <w:t xml:space="preserve"> Se considera que los materiales del calorímetro, corcho y poliestireno, no absorben calor y por tanto todo el calor de la reacción pasa al agua.</w:t>
+        <w:t xml:space="preserve"> Se considera que los materiales del calorímetro, corcho y </w:t>
+      </w:r>
+      <w:proofErr w:type="gramStart"/>
+      <w:r>
+        <w:t>poliestireno,</w:t>
+      </w:r>
+      <w:proofErr w:type="gramEnd"/>
+      <w:r>
+        <w:t xml:space="preserve"> no absorben calor y por tanto todo el calor de la reacción pasa al agua.</w:t>
       </w:r>
     </w:p>
     <w:p>
@@ -9564,11 +9580,77 @@
       </w:r>
     </w:p>
     <w:p>
+      <w:pPr>
+        <w:jc w:val="center"/>
+      </w:pPr>
+      <w:r>
+        <w:rPr>
+          <w:noProof/>
+        </w:rPr>
+        <w:drawing>
+          <wp:inline distT="0" distB="0" distL="0" distR="0" wp14:anchorId="763B848B" wp14:editId="65DDC769">
+            <wp:extent cx="4307124" cy="3480692"/>
+            <wp:effectExtent l="0" t="0" r="0" b="0"/>
+            <wp:docPr id="1854310318" name="Imagen 1" descr="Imagen que contiene interior, tabla, pequeño, taza&#10;&#10;Descripción generada automáticamente"/>
+            <wp:cNvGraphicFramePr>
+              <a:graphicFrameLocks xmlns:a="http://schemas.openxmlformats.org/drawingml/2006/main" noChangeAspect="1"/>
+            </wp:cNvGraphicFramePr>
+            <a:graphic xmlns:a="http://schemas.openxmlformats.org/drawingml/2006/main">
+              <a:graphicData uri="http://schemas.openxmlformats.org/drawingml/2006/picture">
+                <pic:pic xmlns:pic="http://schemas.openxmlformats.org/drawingml/2006/picture">
+                  <pic:nvPicPr>
+                    <pic:cNvPr id="1854310318" name="Imagen 1" descr="Imagen que contiene interior, tabla, pequeño, taza&#10;&#10;Descripción generada automáticamente"/>
+                    <pic:cNvPicPr/>
+                  </pic:nvPicPr>
+                  <pic:blipFill rotWithShape="1">
+                    <a:blip r:embed="rId10" cstate="print">
+                      <a:extLst>
+                        <a:ext uri="{28A0092B-C50C-407E-A947-70E740481C1C}">
+                          <a14:useLocalDpi xmlns:a14="http://schemas.microsoft.com/office/drawing/2010/main" val="0"/>
+                        </a:ext>
+                      </a:extLst>
+                    </a:blip>
+                    <a:srcRect l="19561" r="10835"/>
+                    <a:stretch/>
+                  </pic:blipFill>
+                  <pic:spPr bwMode="auto">
+                    <a:xfrm>
+                      <a:off x="0" y="0"/>
+                      <a:ext cx="4307592" cy="3481070"/>
+                    </a:xfrm>
+                    <a:prstGeom prst="rect">
+                      <a:avLst/>
+                    </a:prstGeom>
+                    <a:ln>
+                      <a:noFill/>
+                    </a:ln>
+                    <a:extLst>
+                      <a:ext uri="{53640926-AAD7-44D8-BBD7-CCE9431645EC}">
+                        <a14:shadowObscured xmlns:a14="http://schemas.microsoft.com/office/drawing/2010/main"/>
+                      </a:ext>
+                    </a:extLst>
+                  </pic:spPr>
+                </pic:pic>
+              </a:graphicData>
+            </a:graphic>
+          </wp:inline>
+        </w:drawing>
+      </w:r>
+    </w:p>
+    <w:p>
       <w:r>
         <w:t>Este dispositivo es</w:t>
       </w:r>
       <w:r>
-        <w:t xml:space="preserve"> útil para determinar calores de combustión porque el dispositivo anterior de corcho y poliestireno acabaría ardiendo y los gases de combustión y por tanto el calor saldrían al exterior. La combustión se produce en la cámara de reacción que está inmersa en agua y todo el conjunto está contenido por el cuerpo </w:t>
+        <w:t xml:space="preserve"> útil para determinar calores de combustión porque el dispositivo anterior de corcho y poliestireno acabaría ardiendo y los gases de combustión y por tanto el calor </w:t>
+      </w:r>
+      <w:proofErr w:type="gramStart"/>
+      <w:r>
+        <w:t>saldrían al exterior</w:t>
+      </w:r>
+      <w:proofErr w:type="gramEnd"/>
+      <w:r>
+        <w:t xml:space="preserve">. La combustión se produce en la cámara de reacción que está inmersa en agua y todo el conjunto está contenido por el cuerpo </w:t>
       </w:r>
       <w:r>
         <w:t xml:space="preserve">de material aislante </w:t>
@@ -9587,7 +9669,15 @@
         <w:t>Los gases entran en combustión en la cámara, cuyo material es de acero; y este transporta el calor de combustión hacia el agua. La bomba dispone de un termómetro para medir la variación de la temperatura del agua y de un agitador accionado por un motor eléctrico</w:t>
       </w:r>
       <w:r>
-        <w:t xml:space="preserve"> cuya función es remover el agua para distribuir la temperatura del manera más homogénea posible. En el caso anterior, el corcho y el poliestireno se consideraba que no absorbían calor, sin embargo, este dispositivo si tiene elementos que son susceptibles de absorber calor, por lo que parte del calor de reacción pasa al agua y otra parte pasa al calorímetro:</w:t>
+        <w:t xml:space="preserve"> cuya función es remover el agua para distribuir la temperatura </w:t>
+      </w:r>
+      <w:proofErr w:type="gramStart"/>
+      <w:r>
+        <w:t>del manera más homogénea posible</w:t>
+      </w:r>
+      <w:proofErr w:type="gramEnd"/>
+      <w:r>
+        <w:t>. En el caso anterior, el corcho y el poliestireno se consideraba que no absorbían calor, sin embargo, este dispositivo si tiene elementos que son susceptibles de absorber calor, por lo que parte del calor de reacción pasa al agua y otra parte pasa al calorímetro:</w:t>
       </w:r>
     </w:p>
     <w:p>
@@ -9701,6 +9791,7 @@
         <w:rPr>
           <w:rFonts w:eastAsiaTheme="minorEastAsia"/>
         </w:rPr>
+        <w:lastRenderedPageBreak/>
         <w:t>Es necesario, por tanto, conocer el calor que absorbe el calorímetro para poder determinar el calor de la reacción. Eso se hace mediante un proceso llamado calibración del calorímetro.</w:t>
       </w:r>
     </w:p>
@@ -9729,13 +9820,7 @@
             <w:rPr>
               <w:rFonts w:ascii="Cambria Math" w:hAnsi="Cambria Math"/>
             </w:rPr>
-            <m:t>V</m:t>
-          </m:r>
-          <m:r>
-            <w:rPr>
-              <w:rFonts w:ascii="Cambria Math" w:hAnsi="Cambria Math"/>
-            </w:rPr>
-            <m:t xml:space="preserve"> cte→</m:t>
+            <m:t>V cte→</m:t>
           </m:r>
           <m:sSub>
             <m:sSubPr>
@@ -9767,13 +9852,7 @@
             <w:rPr>
               <w:rFonts w:ascii="Cambria Math" w:hAnsi="Cambria Math"/>
             </w:rPr>
-            <m:t>=∆</m:t>
-          </m:r>
-          <m:r>
-            <w:rPr>
-              <w:rFonts w:ascii="Cambria Math" w:hAnsi="Cambria Math"/>
-            </w:rPr>
-            <m:t>U</m:t>
+            <m:t>=∆U</m:t>
           </m:r>
         </m:oMath>
       </m:oMathPara>
@@ -9783,25 +9862,7 @@
         <w:rPr>
           <w:rFonts w:eastAsiaTheme="minorEastAsia"/>
         </w:rPr>
-        <w:t xml:space="preserve">De manera análoga a como se hizo con el dispositivo anterior, la bomba calorimétrica </w:t>
-      </w:r>
-      <w:r>
-        <w:rPr>
-          <w:rFonts w:eastAsiaTheme="minorEastAsia"/>
-        </w:rPr>
-        <w:t xml:space="preserve">también puede servir para determinar el calor específico a </w:t>
-      </w:r>
-      <w:r>
-        <w:rPr>
-          <w:rFonts w:eastAsiaTheme="minorEastAsia"/>
-        </w:rPr>
-        <w:t>volumen</w:t>
-      </w:r>
-      <w:r>
-        <w:rPr>
-          <w:rFonts w:eastAsiaTheme="minorEastAsia"/>
-        </w:rPr>
-        <w:t xml:space="preserve"> constante del disolvente si se conoce la entalpía de la reacción:</w:t>
+        <w:t>De manera análoga a como se hizo con el dispositivo anterior, la bomba calorimétrica también puede servir para determinar el calor específico a volumen constante del disolvente si se conoce la entalpía de la reacción:</w:t>
       </w:r>
     </w:p>
     <w:p>
@@ -9872,13 +9933,7 @@
                 <w:rPr>
                   <w:rFonts w:ascii="Cambria Math" w:hAnsi="Cambria Math"/>
                 </w:rPr>
-                <m:t>∆</m:t>
-              </m:r>
-              <m:r>
-                <w:rPr>
-                  <w:rFonts w:ascii="Cambria Math" w:hAnsi="Cambria Math"/>
-                </w:rPr>
-                <m:t>U</m:t>
+                <m:t>∆U</m:t>
               </m:r>
             </m:num>
             <m:den>
@@ -9901,8 +9956,8 @@
       </w:pPr>
     </w:p>
     <w:sectPr>
-      <w:headerReference w:type="default" r:id="rId10"/>
-      <w:footerReference w:type="default" r:id="rId11"/>
+      <w:headerReference w:type="default" r:id="rId11"/>
+      <w:footerReference w:type="default" r:id="rId12"/>
       <w:pgSz w:w="11906" w:h="16838"/>
       <w:pgMar w:top="1440" w:right="1080" w:bottom="1440" w:left="1080" w:header="708" w:footer="708" w:gutter="0"/>
       <w:cols w:space="708"/>

</xml_diff>

<commit_message>
adicion entalpias de formacion y hess
</commit_message>
<xml_diff>
--- a/Tema 3. Termoquimica.docx
+++ b/Tema 3. Termoquimica.docx
@@ -6294,15 +6294,7 @@
         <w:sym w:font="Wingdings" w:char="F0E0"/>
       </w:r>
       <w:r>
-        <w:t xml:space="preserve"> </w:t>
-      </w:r>
-      <w:proofErr w:type="gramStart"/>
-      <w:r>
-        <w:t>el  cilindro</w:t>
-      </w:r>
-      <w:proofErr w:type="gramEnd"/>
-      <w:r>
-        <w:t xml:space="preserve"> se expande.</w:t>
+        <w:t xml:space="preserve"> el  cilindro se expande.</w:t>
       </w:r>
     </w:p>
     <w:p>
@@ -6849,17 +6841,12 @@
               <w:t xml:space="preserve">T </w:t>
             </w:r>
             <w:proofErr w:type="spellStart"/>
-            <w:proofErr w:type="gramStart"/>
             <w:r>
               <w:t>el la</w:t>
             </w:r>
             <w:proofErr w:type="spellEnd"/>
             <w:r>
-              <w:t xml:space="preserve"> variación</w:t>
-            </w:r>
-            <w:proofErr w:type="gramEnd"/>
-            <w:r>
-              <w:t xml:space="preserve"> de temperatura.</w:t>
+              <w:t xml:space="preserve"> variación de temperatura.</w:t>
             </w:r>
           </w:p>
           <w:p>
@@ -6983,13 +6970,8 @@
     </w:p>
     <w:p>
       <w:r>
-        <w:t xml:space="preserve">También se puede expresar la variación de energía interna antes y después de un proceso, por </w:t>
+        <w:t>También se puede expresar la variación de energía interna antes y después de un proceso, por ejemplo</w:t>
       </w:r>
-      <w:proofErr w:type="gramStart"/>
-      <w:r>
-        <w:t>ejemplo</w:t>
-      </w:r>
-      <w:proofErr w:type="gramEnd"/>
       <w:r>
         <w:t xml:space="preserve"> en una reacción química, gracias a la notación de incrementos: </w:t>
       </w:r>
@@ -7088,21 +7070,7 @@
         <w:rPr>
           <w:rFonts w:eastAsiaTheme="minorEastAsia"/>
         </w:rPr>
-        <w:t xml:space="preserve">Nota: las magnitudes pueden ser extensivas, como la mencionada energía interna o el volumen; pero también pueden ser intensivas, </w:t>
-      </w:r>
-      <w:proofErr w:type="gramStart"/>
-      <w:r>
-        <w:rPr>
-          <w:rFonts w:eastAsiaTheme="minorEastAsia"/>
-        </w:rPr>
-        <w:t>como</w:t>
-      </w:r>
-      <w:proofErr w:type="gramEnd"/>
-      <w:r>
-        <w:rPr>
-          <w:rFonts w:eastAsiaTheme="minorEastAsia"/>
-        </w:rPr>
-        <w:t xml:space="preserve"> por ejemplo, la densidad que no depende de la cantidad de materia presente.</w:t>
+        <w:t>Nota: las magnitudes pueden ser extensivas, como la mencionada energía interna o el volumen; pero también pueden ser intensivas, como por ejemplo, la densidad que no depende de la cantidad de materia presente.</w:t>
       </w:r>
     </w:p>
     <w:p>
@@ -8488,7 +8456,33 @@
     </w:p>
     <w:p>
       <w:r>
-        <w:t>A la variación de H entre los productos y los reactivos de una reacción se le llama entalpía de reacción. Una ecuación termoquímica es una ecuación química expresada con la entalpía de reacción.  Ejemplo</w:t>
+        <w:t>A la variación de H entre los productos y los reactivos de una reacción se le llama entalpía de reacción.</w:t>
+      </w:r>
+      <w:r>
+        <w:t xml:space="preserve"> Para indicar que una variación de entalpía se trata de una entalpía de reacción se usa el subíndice r: </w:t>
+      </w:r>
+      <w:r>
+        <w:rPr>
+          <w:rFonts w:cstheme="minorHAnsi"/>
+        </w:rPr>
+        <w:t>∆</w:t>
+      </w:r>
+      <w:proofErr w:type="spellStart"/>
+      <w:r>
+        <w:t>H</w:t>
+      </w:r>
+      <w:r>
+        <w:rPr>
+          <w:vertAlign w:val="subscript"/>
+        </w:rPr>
+        <w:t>r</w:t>
+      </w:r>
+      <w:proofErr w:type="spellEnd"/>
+      <w:r>
+        <w:t xml:space="preserve">. </w:t>
+      </w:r>
+      <w:r>
+        <w:t>Una ecuación termoquímica es una ecuación química expresada con la entalpía de reacción.  Ejemplo</w:t>
       </w:r>
       <w:r>
         <w:t>, la reacción de formación del agua líquida:</w:t>
@@ -8682,7 +8676,39 @@
             <w:rPr>
               <w:rFonts w:ascii="Cambria Math" w:hAnsi="Cambria Math"/>
             </w:rPr>
-            <m:t xml:space="preserve">   ∆H=-242 KJ/mol</m:t>
+            <m:t xml:space="preserve">   ∆</m:t>
+          </m:r>
+          <m:sSub>
+            <m:sSubPr>
+              <m:ctrlPr>
+                <w:rPr>
+                  <w:rFonts w:ascii="Cambria Math" w:hAnsi="Cambria Math"/>
+                  <w:i/>
+                </w:rPr>
+              </m:ctrlPr>
+            </m:sSubPr>
+            <m:e>
+              <m:r>
+                <w:rPr>
+                  <w:rFonts w:ascii="Cambria Math" w:hAnsi="Cambria Math"/>
+                </w:rPr>
+                <m:t>H</m:t>
+              </m:r>
+            </m:e>
+            <m:sub>
+              <m:r>
+                <w:rPr>
+                  <w:rFonts w:ascii="Cambria Math" w:hAnsi="Cambria Math"/>
+                </w:rPr>
+                <m:t>r</m:t>
+              </m:r>
+            </m:sub>
+          </m:sSub>
+          <m:r>
+            <w:rPr>
+              <w:rFonts w:ascii="Cambria Math" w:hAnsi="Cambria Math"/>
+            </w:rPr>
+            <m:t>=-242 KJ/mol</m:t>
           </m:r>
         </m:oMath>
       </m:oMathPara>
@@ -9076,15 +9102,7 @@
         <w:t xml:space="preserve"> se produce en el trascurso de la reacción.</w:t>
       </w:r>
       <w:r>
-        <w:t xml:space="preserve"> Se considera que los materiales del calorímetro, corcho y </w:t>
-      </w:r>
-      <w:proofErr w:type="gramStart"/>
-      <w:r>
-        <w:t>poliestireno,</w:t>
-      </w:r>
-      <w:proofErr w:type="gramEnd"/>
-      <w:r>
-        <w:t xml:space="preserve"> no absorben calor y por tanto todo el calor de la reacción pasa al agua.</w:t>
+        <w:t xml:space="preserve"> Se considera que los materiales del calorímetro, corcho y poliestireno, no absorben calor y por tanto todo el calor de la reacción pasa al agua.</w:t>
       </w:r>
     </w:p>
     <w:p>
@@ -9642,15 +9660,7 @@
         <w:t>Este dispositivo es</w:t>
       </w:r>
       <w:r>
-        <w:t xml:space="preserve"> útil para determinar calores de combustión porque el dispositivo anterior de corcho y poliestireno acabaría ardiendo y los gases de combustión y por tanto el calor </w:t>
-      </w:r>
-      <w:proofErr w:type="gramStart"/>
-      <w:r>
-        <w:t>saldrían al exterior</w:t>
-      </w:r>
-      <w:proofErr w:type="gramEnd"/>
-      <w:r>
-        <w:t xml:space="preserve">. La combustión se produce en la cámara de reacción que está inmersa en agua y todo el conjunto está contenido por el cuerpo </w:t>
+        <w:t xml:space="preserve"> útil para determinar calores de combustión porque el dispositivo anterior de corcho y poliestireno acabaría ardiendo y los gases de combustión y por tanto el calor saldrían al exterior. La combustión se produce en la cámara de reacción que está inmersa en agua y todo el conjunto está contenido por el cuerpo </w:t>
       </w:r>
       <w:r>
         <w:t xml:space="preserve">de material aislante </w:t>
@@ -9669,15 +9679,18 @@
         <w:t>Los gases entran en combustión en la cámara, cuyo material es de acero; y este transporta el calor de combustión hacia el agua. La bomba dispone de un termómetro para medir la variación de la temperatura del agua y de un agitador accionado por un motor eléctrico</w:t>
       </w:r>
       <w:r>
-        <w:t xml:space="preserve"> cuya función es remover el agua para distribuir la temperatura </w:t>
+        <w:t xml:space="preserve"> cuya función es remover el agua para distribuir la temperatura de</w:t>
       </w:r>
-      <w:proofErr w:type="gramStart"/>
       <w:r>
-        <w:t>del manera más homogénea posible</w:t>
+        <w:t xml:space="preserve"> </w:t>
       </w:r>
-      <w:proofErr w:type="gramEnd"/>
+      <w:proofErr w:type="spellStart"/>
       <w:r>
-        <w:t>. En el caso anterior, el corcho y el poliestireno se consideraba que no absorbían calor, sin embargo, este dispositivo si tiene elementos que son susceptibles de absorber calor, por lo que parte del calor de reacción pasa al agua y otra parte pasa al calorímetro:</w:t>
+        <w:t>lla</w:t>
+      </w:r>
+      <w:proofErr w:type="spellEnd"/>
+      <w:r>
+        <w:t xml:space="preserve"> manera más homogénea posible. En el caso anterior, el corcho y el poliestireno se consideraba que no absorbían calor, sin embargo, este dispositivo si tiene elementos que son susceptibles de absorber calor, por lo que parte del calor de reacción pasa al agua y otra parte pasa al calorímetro:</w:t>
       </w:r>
     </w:p>
     <w:p>
@@ -9950,11 +9963,1157 @@
     </w:p>
     <w:p>
       <w:pPr>
+        <w:pStyle w:val="Ttulo1"/>
+        <w:numPr>
+          <w:ilvl w:val="0"/>
+          <w:numId w:val="1"/>
+        </w:numPr>
+        <w:rPr>
+          <w:rFonts w:eastAsiaTheme="minorEastAsia"/>
+        </w:rPr>
+      </w:pPr>
+      <w:r>
+        <w:rPr>
+          <w:rFonts w:eastAsiaTheme="minorEastAsia"/>
+        </w:rPr>
+        <w:t>Estado estándar de reacción</w:t>
+      </w:r>
+    </w:p>
+    <w:p>
+      <w:r>
+        <w:t xml:space="preserve">La entalpía de una reacción depende de la P y la T a las que se produzca la reacción, por lo que para comparar la variación de entalpía de 2 reacciones diferentes, ambas deben estar a la misma P y T. Para facilitar esa tarea de comparación se trabajo con unas condiciones estándar fijadas de manera arbitraria que son P=atm y T=25 </w:t>
+      </w:r>
+      <w:r>
+        <w:rPr>
+          <w:rFonts w:cstheme="minorHAnsi"/>
+        </w:rPr>
+        <w:t>°</w:t>
+      </w:r>
+      <w:r>
+        <w:t>C</w:t>
+      </w:r>
+      <w:r>
+        <w:t xml:space="preserve"> =298 K.</w:t>
+      </w:r>
+    </w:p>
+    <w:p>
+      <w:r>
+        <w:t xml:space="preserve">Para señalar que una variación entalpía dada está en condiciones estándar se usa un superíndice 0: </w:t>
+      </w:r>
+      <w:r>
+        <w:rPr>
+          <w:rFonts w:cstheme="minorHAnsi"/>
+        </w:rPr>
+        <w:t>∆</w:t>
+      </w:r>
+      <w:r>
+        <w:t>H</w:t>
+      </w:r>
+      <w:r>
+        <w:rPr>
+          <w:vertAlign w:val="superscript"/>
+        </w:rPr>
+        <w:t>0</w:t>
+      </w:r>
+    </w:p>
+    <w:p>
+      <w:pPr>
+        <w:pStyle w:val="Ttulo1"/>
+        <w:numPr>
+          <w:ilvl w:val="0"/>
+          <w:numId w:val="1"/>
+        </w:numPr>
+        <w:rPr>
+          <w:rFonts w:eastAsiaTheme="minorEastAsia"/>
+        </w:rPr>
+      </w:pPr>
+      <w:r>
+        <w:rPr>
+          <w:rFonts w:eastAsiaTheme="minorEastAsia"/>
+        </w:rPr>
+        <w:t>Entalpía de formación</w:t>
+      </w:r>
+    </w:p>
+    <w:p>
+      <w:r>
+        <w:t xml:space="preserve">En el tema 1 ya se hablo de las reacciones de formación y se habían definido como aquellas en las cuales se forma un compuesto a partir de los elementos tal y como se encuentran en la naturaleza. Pues bien, a las variaciones de entalpía de las reacciones de formación se les denomina, entalpía </w:t>
+      </w:r>
+      <w:r>
+        <w:t>de formación.</w:t>
+      </w:r>
+    </w:p>
+    <w:p>
+      <w:pPr>
+        <w:rPr>
+          <w:rFonts w:eastAsiaTheme="minorEastAsia"/>
+        </w:rPr>
+      </w:pPr>
+      <m:oMathPara>
+        <m:oMath>
+          <m:sSub>
+            <m:sSubPr>
+              <m:ctrlPr>
+                <w:rPr>
+                  <w:rFonts w:ascii="Cambria Math" w:hAnsi="Cambria Math"/>
+                  <w:i/>
+                </w:rPr>
+              </m:ctrlPr>
+            </m:sSubPr>
+            <m:e>
+              <m:r>
+                <w:rPr>
+                  <w:rFonts w:ascii="Cambria Math" w:hAnsi="Cambria Math"/>
+                </w:rPr>
+                <m:t>H</m:t>
+              </m:r>
+            </m:e>
+            <m:sub>
+              <m:r>
+                <w:rPr>
+                  <w:rFonts w:ascii="Cambria Math" w:hAnsi="Cambria Math"/>
+                </w:rPr>
+                <m:t>2</m:t>
+              </m:r>
+            </m:sub>
+          </m:sSub>
+          <m:d>
+            <m:dPr>
+              <m:ctrlPr>
+                <w:rPr>
+                  <w:rFonts w:ascii="Cambria Math" w:hAnsi="Cambria Math"/>
+                  <w:i/>
+                </w:rPr>
+              </m:ctrlPr>
+            </m:dPr>
+            <m:e>
+              <m:r>
+                <w:rPr>
+                  <w:rFonts w:ascii="Cambria Math" w:hAnsi="Cambria Math"/>
+                </w:rPr>
+                <m:t>g</m:t>
+              </m:r>
+            </m:e>
+          </m:d>
+          <m:r>
+            <w:rPr>
+              <w:rFonts w:ascii="Cambria Math" w:hAnsi="Cambria Math"/>
+            </w:rPr>
+            <m:t>+</m:t>
+          </m:r>
+          <m:f>
+            <m:fPr>
+              <m:ctrlPr>
+                <w:rPr>
+                  <w:rFonts w:ascii="Cambria Math" w:hAnsi="Cambria Math"/>
+                  <w:i/>
+                </w:rPr>
+              </m:ctrlPr>
+            </m:fPr>
+            <m:num>
+              <m:r>
+                <w:rPr>
+                  <w:rFonts w:ascii="Cambria Math" w:hAnsi="Cambria Math"/>
+                </w:rPr>
+                <m:t>1</m:t>
+              </m:r>
+            </m:num>
+            <m:den>
+              <m:r>
+                <w:rPr>
+                  <w:rFonts w:ascii="Cambria Math" w:hAnsi="Cambria Math"/>
+                </w:rPr>
+                <m:t>2</m:t>
+              </m:r>
+            </m:den>
+          </m:f>
+          <m:sSub>
+            <m:sSubPr>
+              <m:ctrlPr>
+                <w:rPr>
+                  <w:rFonts w:ascii="Cambria Math" w:hAnsi="Cambria Math"/>
+                  <w:i/>
+                </w:rPr>
+              </m:ctrlPr>
+            </m:sSubPr>
+            <m:e>
+              <m:r>
+                <w:rPr>
+                  <w:rFonts w:ascii="Cambria Math" w:hAnsi="Cambria Math"/>
+                </w:rPr>
+                <m:t>O</m:t>
+              </m:r>
+            </m:e>
+            <m:sub>
+              <m:r>
+                <w:rPr>
+                  <w:rFonts w:ascii="Cambria Math" w:hAnsi="Cambria Math"/>
+                </w:rPr>
+                <m:t>2</m:t>
+              </m:r>
+            </m:sub>
+          </m:sSub>
+          <m:d>
+            <m:dPr>
+              <m:ctrlPr>
+                <w:rPr>
+                  <w:rFonts w:ascii="Cambria Math" w:hAnsi="Cambria Math"/>
+                  <w:i/>
+                </w:rPr>
+              </m:ctrlPr>
+            </m:dPr>
+            <m:e>
+              <m:r>
+                <w:rPr>
+                  <w:rFonts w:ascii="Cambria Math" w:hAnsi="Cambria Math"/>
+                </w:rPr>
+                <m:t>g</m:t>
+              </m:r>
+            </m:e>
+          </m:d>
+          <m:r>
+            <w:rPr>
+              <w:rFonts w:ascii="Cambria Math" w:hAnsi="Cambria Math"/>
+            </w:rPr>
+            <m:t>→</m:t>
+          </m:r>
+          <m:sSub>
+            <m:sSubPr>
+              <m:ctrlPr>
+                <w:rPr>
+                  <w:rFonts w:ascii="Cambria Math" w:hAnsi="Cambria Math"/>
+                  <w:i/>
+                </w:rPr>
+              </m:ctrlPr>
+            </m:sSubPr>
+            <m:e>
+              <m:r>
+                <w:rPr>
+                  <w:rFonts w:ascii="Cambria Math" w:hAnsi="Cambria Math"/>
+                </w:rPr>
+                <m:t>H</m:t>
+              </m:r>
+            </m:e>
+            <m:sub>
+              <m:r>
+                <w:rPr>
+                  <w:rFonts w:ascii="Cambria Math" w:hAnsi="Cambria Math"/>
+                </w:rPr>
+                <m:t>2</m:t>
+              </m:r>
+            </m:sub>
+          </m:sSub>
+          <m:r>
+            <w:rPr>
+              <w:rFonts w:ascii="Cambria Math" w:hAnsi="Cambria Math"/>
+            </w:rPr>
+            <m:t xml:space="preserve">O </m:t>
+          </m:r>
+          <m:d>
+            <m:dPr>
+              <m:ctrlPr>
+                <w:rPr>
+                  <w:rFonts w:ascii="Cambria Math" w:hAnsi="Cambria Math"/>
+                  <w:i/>
+                </w:rPr>
+              </m:ctrlPr>
+            </m:dPr>
+            <m:e>
+              <m:r>
+                <w:rPr>
+                  <w:rFonts w:ascii="Cambria Math" w:hAnsi="Cambria Math"/>
+                </w:rPr>
+                <m:t>l</m:t>
+              </m:r>
+            </m:e>
+          </m:d>
+          <m:r>
+            <w:rPr>
+              <w:rFonts w:ascii="Cambria Math" w:hAnsi="Cambria Math"/>
+            </w:rPr>
+            <m:t xml:space="preserve">    </m:t>
+          </m:r>
+          <m:r>
+            <w:rPr>
+              <w:rFonts w:ascii="Cambria Math" w:hAnsi="Cambria Math"/>
+            </w:rPr>
+            <m:t>∆</m:t>
+          </m:r>
+          <m:sSub>
+            <m:sSubPr>
+              <m:ctrlPr>
+                <w:rPr>
+                  <w:rFonts w:ascii="Cambria Math" w:hAnsi="Cambria Math"/>
+                  <w:i/>
+                </w:rPr>
+              </m:ctrlPr>
+            </m:sSubPr>
+            <m:e>
+              <m:r>
+                <w:rPr>
+                  <w:rFonts w:ascii="Cambria Math" w:hAnsi="Cambria Math"/>
+                </w:rPr>
+                <m:t>H</m:t>
+              </m:r>
+            </m:e>
+            <m:sub>
+              <m:r>
+                <w:rPr>
+                  <w:rFonts w:ascii="Cambria Math" w:hAnsi="Cambria Math"/>
+                </w:rPr>
+                <m:t>f</m:t>
+              </m:r>
+            </m:sub>
+          </m:sSub>
+          <m:d>
+            <m:dPr>
+              <m:ctrlPr>
+                <w:rPr>
+                  <w:rFonts w:ascii="Cambria Math" w:hAnsi="Cambria Math"/>
+                  <w:i/>
+                </w:rPr>
+              </m:ctrlPr>
+            </m:dPr>
+            <m:e>
+              <m:sSub>
+                <m:sSubPr>
+                  <m:ctrlPr>
+                    <w:rPr>
+                      <w:rFonts w:ascii="Cambria Math" w:hAnsi="Cambria Math"/>
+                      <w:i/>
+                    </w:rPr>
+                  </m:ctrlPr>
+                </m:sSubPr>
+                <m:e>
+                  <m:r>
+                    <w:rPr>
+                      <w:rFonts w:ascii="Cambria Math" w:hAnsi="Cambria Math"/>
+                    </w:rPr>
+                    <m:t>H</m:t>
+                  </m:r>
+                </m:e>
+                <m:sub>
+                  <m:r>
+                    <w:rPr>
+                      <w:rFonts w:ascii="Cambria Math" w:hAnsi="Cambria Math"/>
+                    </w:rPr>
+                    <m:t>2</m:t>
+                  </m:r>
+                </m:sub>
+              </m:sSub>
+              <m:r>
+                <w:rPr>
+                  <w:rFonts w:ascii="Cambria Math" w:hAnsi="Cambria Math"/>
+                </w:rPr>
+                <m:t>O</m:t>
+              </m:r>
+              <m:d>
+                <m:dPr>
+                  <m:ctrlPr>
+                    <w:rPr>
+                      <w:rFonts w:ascii="Cambria Math" w:hAnsi="Cambria Math"/>
+                      <w:i/>
+                    </w:rPr>
+                  </m:ctrlPr>
+                </m:dPr>
+                <m:e>
+                  <m:r>
+                    <w:rPr>
+                      <w:rFonts w:ascii="Cambria Math" w:hAnsi="Cambria Math"/>
+                    </w:rPr>
+                    <m:t>l</m:t>
+                  </m:r>
+                </m:e>
+              </m:d>
+            </m:e>
+          </m:d>
+          <m:r>
+            <w:rPr>
+              <w:rFonts w:ascii="Cambria Math" w:hAnsi="Cambria Math"/>
+            </w:rPr>
+            <m:t xml:space="preserve">=-285,8 KJ/mol   </m:t>
+          </m:r>
+        </m:oMath>
+      </m:oMathPara>
+    </w:p>
+    <w:p>
+      <w:r>
+        <w:rPr>
+          <w:rFonts w:eastAsiaTheme="minorEastAsia"/>
+        </w:rPr>
+        <w:t>Como se ve la entalpía de formación del agua líquida se da en KJ/mol de H2O líquida. Por ello se recomienda siempre que cuando se ajuste las reacciones de formación se deje un coeficiente estequiométrico 1 en la molécula que se está formando.</w:t>
+      </w:r>
+    </w:p>
+    <w:p>
+      <w:r>
+        <w:t>Existen tablas de estándar de formación de muchos compuestos que pueden ser usadas. En los ejercicios se darán esos valores si hicieran falta.</w:t>
+      </w:r>
+      <w:r>
+        <w:t xml:space="preserve"> Para indicar que una variación de entalpía es una entalpía de formación se usa el subíndice f. Si además está en estado estándar, quedará del siguiente modo: </w:t>
+      </w:r>
+      <m:oMath>
+        <m:r>
+          <w:rPr>
+            <w:rFonts w:ascii="Cambria Math" w:hAnsi="Cambria Math"/>
+          </w:rPr>
+          <m:t>∆</m:t>
+        </m:r>
+        <m:sSubSup>
+          <m:sSubSupPr>
+            <m:ctrlPr>
+              <w:rPr>
+                <w:rFonts w:ascii="Cambria Math" w:hAnsi="Cambria Math"/>
+                <w:i/>
+              </w:rPr>
+            </m:ctrlPr>
+          </m:sSubSupPr>
+          <m:e>
+            <m:r>
+              <w:rPr>
+                <w:rFonts w:ascii="Cambria Math" w:hAnsi="Cambria Math"/>
+              </w:rPr>
+              <m:t>H</m:t>
+            </m:r>
+          </m:e>
+          <m:sub>
+            <m:r>
+              <w:rPr>
+                <w:rFonts w:ascii="Cambria Math" w:hAnsi="Cambria Math"/>
+              </w:rPr>
+              <m:t>f</m:t>
+            </m:r>
+          </m:sub>
+          <m:sup>
+            <m:r>
+              <w:rPr>
+                <w:rFonts w:ascii="Cambria Math" w:hAnsi="Cambria Math"/>
+              </w:rPr>
+              <m:t>0</m:t>
+            </m:r>
+          </m:sup>
+        </m:sSubSup>
+      </m:oMath>
+      <w:r>
+        <w:t xml:space="preserve"> </w:t>
+      </w:r>
+    </w:p>
+    <w:p>
+      <w:r>
+        <w:t xml:space="preserve">Las entalpías de formación de las sustancias elementales tal y como se encuentran en la naturaleza (tales como </w:t>
+      </w:r>
+      <w:r>
+        <w:t>H</w:t>
+      </w:r>
+      <w:r>
+        <w:rPr>
+          <w:vertAlign w:val="subscript"/>
+        </w:rPr>
+        <w:t>2</w:t>
+      </w:r>
+      <w:r>
+        <w:t>, O</w:t>
+      </w:r>
+      <w:r>
+        <w:rPr>
+          <w:vertAlign w:val="subscript"/>
+        </w:rPr>
+        <w:t>2</w:t>
+      </w:r>
+      <w:r>
+        <w:t>, Cl</w:t>
+      </w:r>
+      <w:r>
+        <w:rPr>
+          <w:vertAlign w:val="subscript"/>
+        </w:rPr>
+        <w:t>2</w:t>
+      </w:r>
+      <w:r>
+        <w:t xml:space="preserve">, Fe, </w:t>
+      </w:r>
+      <w:proofErr w:type="spellStart"/>
+      <w:r>
+        <w:t>Na</w:t>
+      </w:r>
+      <w:proofErr w:type="spellEnd"/>
+      <w:r>
+        <w:t>, C…</w:t>
+      </w:r>
+      <w:r>
+        <w:t>) se considera 0.</w:t>
+      </w:r>
+    </w:p>
+    <w:p>
+      <w:pPr>
+        <w:pStyle w:val="Ttulo2"/>
+        <w:numPr>
+          <w:ilvl w:val="1"/>
+          <w:numId w:val="1"/>
+        </w:numPr>
+      </w:pPr>
+      <w:r>
+        <w:t>Cálculo de variaciones estándar de entalpía a partir de las entalpías estándar de formación</w:t>
+      </w:r>
+    </w:p>
+    <w:p>
+      <w:r>
+        <w:t>Se tiene una reacción genérica:</w:t>
+      </w:r>
+    </w:p>
+    <w:p>
+      <m:oMathPara>
+        <m:oMath>
+          <m:r>
+            <w:rPr>
+              <w:rFonts w:ascii="Cambria Math" w:hAnsi="Cambria Math"/>
+            </w:rPr>
+            <m:t>A</m:t>
+          </m:r>
+          <m:r>
+            <w:rPr>
+              <w:rFonts w:ascii="Cambria Math" w:hAnsi="Cambria Math"/>
+            </w:rPr>
+            <m:t>+</m:t>
+          </m:r>
+          <m:r>
+            <w:rPr>
+              <w:rFonts w:ascii="Cambria Math" w:hAnsi="Cambria Math"/>
+            </w:rPr>
+            <m:t>B</m:t>
+          </m:r>
+          <m:r>
+            <w:rPr>
+              <w:rFonts w:ascii="Cambria Math" w:hAnsi="Cambria Math"/>
+            </w:rPr>
+            <m:t xml:space="preserve">→ </m:t>
+          </m:r>
+          <m:r>
+            <w:rPr>
+              <w:rFonts w:ascii="Cambria Math" w:hAnsi="Cambria Math"/>
+            </w:rPr>
+            <m:t>B+C</m:t>
+          </m:r>
+          <m:r>
+            <w:rPr>
+              <w:rFonts w:ascii="Cambria Math" w:hAnsi="Cambria Math"/>
+            </w:rPr>
+            <m:t xml:space="preserve">  </m:t>
+          </m:r>
+          <m:r>
+            <w:rPr>
+              <w:rFonts w:ascii="Cambria Math" w:hAnsi="Cambria Math"/>
+            </w:rPr>
+            <m:t>¿</m:t>
+          </m:r>
+          <m:r>
+            <w:rPr>
+              <w:rFonts w:ascii="Cambria Math" w:hAnsi="Cambria Math"/>
+            </w:rPr>
+            <m:t>∆</m:t>
+          </m:r>
+          <m:sSubSup>
+            <m:sSubSupPr>
+              <m:ctrlPr>
+                <w:rPr>
+                  <w:rFonts w:ascii="Cambria Math" w:hAnsi="Cambria Math"/>
+                  <w:i/>
+                </w:rPr>
+              </m:ctrlPr>
+            </m:sSubSupPr>
+            <m:e>
+              <m:r>
+                <w:rPr>
+                  <w:rFonts w:ascii="Cambria Math" w:hAnsi="Cambria Math"/>
+                </w:rPr>
+                <m:t>H</m:t>
+              </m:r>
+            </m:e>
+            <m:sub>
+              <m:r>
+                <w:rPr>
+                  <w:rFonts w:ascii="Cambria Math" w:hAnsi="Cambria Math"/>
+                </w:rPr>
+                <m:t>r</m:t>
+              </m:r>
+            </m:sub>
+            <m:sup>
+              <m:r>
+                <w:rPr>
+                  <w:rFonts w:ascii="Cambria Math" w:hAnsi="Cambria Math"/>
+                </w:rPr>
+                <m:t>0</m:t>
+              </m:r>
+            </m:sup>
+          </m:sSubSup>
+          <m:r>
+            <w:rPr>
+              <w:rFonts w:ascii="Cambria Math" w:hAnsi="Cambria Math"/>
+            </w:rPr>
+            <m:t>?</m:t>
+          </m:r>
+          <m:r>
+            <w:rPr>
+              <w:rFonts w:ascii="Cambria Math" w:hAnsi="Cambria Math"/>
+            </w:rPr>
+            <m:t xml:space="preserve">  </m:t>
+          </m:r>
+        </m:oMath>
+      </m:oMathPara>
+    </w:p>
+    <w:p>
+      <w:pPr>
         <w:rPr>
           <w:iCs/>
         </w:rPr>
       </w:pPr>
+      <w:r>
+        <w:rPr>
+          <w:iCs/>
+        </w:rPr>
+        <w:lastRenderedPageBreak/>
+        <w:t>Como se ve lo que se pretende calcular es la variación de entalpía de la reacción. Eso se puede calcular a partir de las entalpías de formación de las sustancias que intervienen del siguiente modo:</w:t>
+      </w:r>
     </w:p>
+    <w:p>
+      <w:pPr>
+        <w:rPr>
+          <w:rFonts w:eastAsiaTheme="minorEastAsia"/>
+        </w:rPr>
+      </w:pPr>
+      <m:oMathPara>
+        <m:oMath>
+          <m:r>
+            <w:rPr>
+              <w:rFonts w:ascii="Cambria Math" w:hAnsi="Cambria Math"/>
+            </w:rPr>
+            <m:t>∆</m:t>
+          </m:r>
+          <m:sSubSup>
+            <m:sSubSupPr>
+              <m:ctrlPr>
+                <w:rPr>
+                  <w:rFonts w:ascii="Cambria Math" w:hAnsi="Cambria Math"/>
+                  <w:i/>
+                </w:rPr>
+              </m:ctrlPr>
+            </m:sSubSupPr>
+            <m:e>
+              <m:r>
+                <w:rPr>
+                  <w:rFonts w:ascii="Cambria Math" w:hAnsi="Cambria Math"/>
+                </w:rPr>
+                <m:t>H</m:t>
+              </m:r>
+            </m:e>
+            <m:sub>
+              <m:r>
+                <w:rPr>
+                  <w:rFonts w:ascii="Cambria Math" w:hAnsi="Cambria Math"/>
+                </w:rPr>
+                <m:t>r</m:t>
+              </m:r>
+            </m:sub>
+            <m:sup>
+              <m:r>
+                <w:rPr>
+                  <w:rFonts w:ascii="Cambria Math" w:hAnsi="Cambria Math"/>
+                </w:rPr>
+                <m:t>0</m:t>
+              </m:r>
+            </m:sup>
+          </m:sSubSup>
+          <m:r>
+            <w:rPr>
+              <w:rFonts w:ascii="Cambria Math" w:hAnsi="Cambria Math"/>
+            </w:rPr>
+            <m:t>=</m:t>
+          </m:r>
+          <m:nary>
+            <m:naryPr>
+              <m:chr m:val="∑"/>
+              <m:limLoc m:val="undOvr"/>
+              <m:subHide m:val="1"/>
+              <m:supHide m:val="1"/>
+              <m:ctrlPr>
+                <w:rPr>
+                  <w:rFonts w:ascii="Cambria Math" w:hAnsi="Cambria Math"/>
+                  <w:i/>
+                </w:rPr>
+              </m:ctrlPr>
+            </m:naryPr>
+            <m:sub/>
+            <m:sup/>
+            <m:e>
+              <m:r>
+                <w:rPr>
+                  <w:rFonts w:ascii="Cambria Math" w:hAnsi="Cambria Math"/>
+                </w:rPr>
+                <m:t>∆</m:t>
+              </m:r>
+              <m:sSubSup>
+                <m:sSubSupPr>
+                  <m:ctrlPr>
+                    <w:rPr>
+                      <w:rFonts w:ascii="Cambria Math" w:hAnsi="Cambria Math"/>
+                      <w:i/>
+                    </w:rPr>
+                  </m:ctrlPr>
+                </m:sSubSupPr>
+                <m:e>
+                  <m:r>
+                    <w:rPr>
+                      <w:rFonts w:ascii="Cambria Math" w:hAnsi="Cambria Math"/>
+                    </w:rPr>
+                    <m:t>H</m:t>
+                  </m:r>
+                </m:e>
+                <m:sub>
+                  <m:r>
+                    <w:rPr>
+                      <w:rFonts w:ascii="Cambria Math" w:hAnsi="Cambria Math"/>
+                    </w:rPr>
+                    <m:t>f</m:t>
+                  </m:r>
+                </m:sub>
+                <m:sup>
+                  <m:r>
+                    <w:rPr>
+                      <w:rFonts w:ascii="Cambria Math" w:hAnsi="Cambria Math"/>
+                    </w:rPr>
+                    <m:t>0</m:t>
+                  </m:r>
+                </m:sup>
+              </m:sSubSup>
+              <m:d>
+                <m:dPr>
+                  <m:ctrlPr>
+                    <w:rPr>
+                      <w:rFonts w:ascii="Cambria Math" w:hAnsi="Cambria Math"/>
+                      <w:i/>
+                    </w:rPr>
+                  </m:ctrlPr>
+                </m:dPr>
+                <m:e>
+                  <m:r>
+                    <w:rPr>
+                      <w:rFonts w:ascii="Cambria Math" w:hAnsi="Cambria Math"/>
+                    </w:rPr>
+                    <m:t>productos</m:t>
+                  </m:r>
+                </m:e>
+              </m:d>
+              <m:r>
+                <w:rPr>
+                  <w:rFonts w:ascii="Cambria Math" w:hAnsi="Cambria Math"/>
+                </w:rPr>
+                <m:t>-</m:t>
+              </m:r>
+              <m:nary>
+                <m:naryPr>
+                  <m:chr m:val="∑"/>
+                  <m:limLoc m:val="undOvr"/>
+                  <m:subHide m:val="1"/>
+                  <m:supHide m:val="1"/>
+                  <m:ctrlPr>
+                    <w:rPr>
+                      <w:rFonts w:ascii="Cambria Math" w:hAnsi="Cambria Math"/>
+                      <w:i/>
+                    </w:rPr>
+                  </m:ctrlPr>
+                </m:naryPr>
+                <m:sub/>
+                <m:sup/>
+                <m:e>
+                  <m:r>
+                    <w:rPr>
+                      <w:rFonts w:ascii="Cambria Math" w:hAnsi="Cambria Math"/>
+                    </w:rPr>
+                    <m:t>∆</m:t>
+                  </m:r>
+                  <m:sSubSup>
+                    <m:sSubSupPr>
+                      <m:ctrlPr>
+                        <w:rPr>
+                          <w:rFonts w:ascii="Cambria Math" w:hAnsi="Cambria Math"/>
+                          <w:i/>
+                        </w:rPr>
+                      </m:ctrlPr>
+                    </m:sSubSupPr>
+                    <m:e>
+                      <m:r>
+                        <w:rPr>
+                          <w:rFonts w:ascii="Cambria Math" w:hAnsi="Cambria Math"/>
+                        </w:rPr>
+                        <m:t>H</m:t>
+                      </m:r>
+                    </m:e>
+                    <m:sub>
+                      <m:r>
+                        <w:rPr>
+                          <w:rFonts w:ascii="Cambria Math" w:hAnsi="Cambria Math"/>
+                        </w:rPr>
+                        <m:t>f</m:t>
+                      </m:r>
+                    </m:sub>
+                    <m:sup>
+                      <m:r>
+                        <w:rPr>
+                          <w:rFonts w:ascii="Cambria Math" w:hAnsi="Cambria Math"/>
+                        </w:rPr>
+                        <m:t>0</m:t>
+                      </m:r>
+                    </m:sup>
+                  </m:sSubSup>
+                  <m:d>
+                    <m:dPr>
+                      <m:ctrlPr>
+                        <w:rPr>
+                          <w:rFonts w:ascii="Cambria Math" w:hAnsi="Cambria Math"/>
+                          <w:i/>
+                        </w:rPr>
+                      </m:ctrlPr>
+                    </m:dPr>
+                    <m:e>
+                      <m:r>
+                        <w:rPr>
+                          <w:rFonts w:ascii="Cambria Math" w:hAnsi="Cambria Math"/>
+                        </w:rPr>
+                        <m:t>reactivos</m:t>
+                      </m:r>
+                    </m:e>
+                  </m:d>
+                  <m:r>
+                    <w:rPr>
+                      <w:rFonts w:ascii="Cambria Math" w:hAnsi="Cambria Math"/>
+                    </w:rPr>
+                    <m:t>=∆</m:t>
+                  </m:r>
+                  <m:sSubSup>
+                    <m:sSubSupPr>
+                      <m:ctrlPr>
+                        <w:rPr>
+                          <w:rFonts w:ascii="Cambria Math" w:hAnsi="Cambria Math"/>
+                          <w:i/>
+                        </w:rPr>
+                      </m:ctrlPr>
+                    </m:sSubSupPr>
+                    <m:e>
+                      <m:r>
+                        <w:rPr>
+                          <w:rFonts w:ascii="Cambria Math" w:hAnsi="Cambria Math"/>
+                        </w:rPr>
+                        <m:t>H</m:t>
+                      </m:r>
+                    </m:e>
+                    <m:sub>
+                      <m:r>
+                        <w:rPr>
+                          <w:rFonts w:ascii="Cambria Math" w:hAnsi="Cambria Math"/>
+                        </w:rPr>
+                        <m:t>f</m:t>
+                      </m:r>
+                    </m:sub>
+                    <m:sup>
+                      <m:r>
+                        <w:rPr>
+                          <w:rFonts w:ascii="Cambria Math" w:hAnsi="Cambria Math"/>
+                        </w:rPr>
+                        <m:t>0</m:t>
+                      </m:r>
+                    </m:sup>
+                  </m:sSubSup>
+                  <m:d>
+                    <m:dPr>
+                      <m:ctrlPr>
+                        <w:rPr>
+                          <w:rFonts w:ascii="Cambria Math" w:hAnsi="Cambria Math"/>
+                          <w:i/>
+                        </w:rPr>
+                      </m:ctrlPr>
+                    </m:dPr>
+                    <m:e>
+                      <m:r>
+                        <w:rPr>
+                          <w:rFonts w:ascii="Cambria Math" w:hAnsi="Cambria Math"/>
+                        </w:rPr>
+                        <m:t>C</m:t>
+                      </m:r>
+                    </m:e>
+                  </m:d>
+                  <m:r>
+                    <w:rPr>
+                      <w:rFonts w:ascii="Cambria Math" w:hAnsi="Cambria Math"/>
+                    </w:rPr>
+                    <m:t>+∆</m:t>
+                  </m:r>
+                  <m:sSubSup>
+                    <m:sSubSupPr>
+                      <m:ctrlPr>
+                        <w:rPr>
+                          <w:rFonts w:ascii="Cambria Math" w:hAnsi="Cambria Math"/>
+                          <w:i/>
+                        </w:rPr>
+                      </m:ctrlPr>
+                    </m:sSubSupPr>
+                    <m:e>
+                      <m:r>
+                        <w:rPr>
+                          <w:rFonts w:ascii="Cambria Math" w:hAnsi="Cambria Math"/>
+                        </w:rPr>
+                        <m:t>H</m:t>
+                      </m:r>
+                    </m:e>
+                    <m:sub>
+                      <m:r>
+                        <w:rPr>
+                          <w:rFonts w:ascii="Cambria Math" w:hAnsi="Cambria Math"/>
+                        </w:rPr>
+                        <m:t>f</m:t>
+                      </m:r>
+                    </m:sub>
+                    <m:sup>
+                      <m:r>
+                        <w:rPr>
+                          <w:rFonts w:ascii="Cambria Math" w:hAnsi="Cambria Math"/>
+                        </w:rPr>
+                        <m:t>0</m:t>
+                      </m:r>
+                    </m:sup>
+                  </m:sSubSup>
+                  <m:d>
+                    <m:dPr>
+                      <m:ctrlPr>
+                        <w:rPr>
+                          <w:rFonts w:ascii="Cambria Math" w:hAnsi="Cambria Math"/>
+                          <w:i/>
+                        </w:rPr>
+                      </m:ctrlPr>
+                    </m:dPr>
+                    <m:e>
+                      <m:r>
+                        <w:rPr>
+                          <w:rFonts w:ascii="Cambria Math" w:hAnsi="Cambria Math"/>
+                        </w:rPr>
+                        <m:t>D</m:t>
+                      </m:r>
+                    </m:e>
+                  </m:d>
+                  <m:r>
+                    <w:rPr>
+                      <w:rFonts w:ascii="Cambria Math" w:hAnsi="Cambria Math"/>
+                    </w:rPr>
+                    <m:t>-</m:t>
+                  </m:r>
+                </m:e>
+              </m:nary>
+            </m:e>
+          </m:nary>
+          <m:r>
+            <w:rPr>
+              <w:rFonts w:ascii="Cambria Math" w:hAnsi="Cambria Math"/>
+            </w:rPr>
+            <m:t>∆</m:t>
+          </m:r>
+          <m:sSubSup>
+            <m:sSubSupPr>
+              <m:ctrlPr>
+                <w:rPr>
+                  <w:rFonts w:ascii="Cambria Math" w:hAnsi="Cambria Math"/>
+                  <w:i/>
+                </w:rPr>
+              </m:ctrlPr>
+            </m:sSubSupPr>
+            <m:e>
+              <m:r>
+                <w:rPr>
+                  <w:rFonts w:ascii="Cambria Math" w:hAnsi="Cambria Math"/>
+                </w:rPr>
+                <m:t>H</m:t>
+              </m:r>
+            </m:e>
+            <m:sub>
+              <m:r>
+                <w:rPr>
+                  <w:rFonts w:ascii="Cambria Math" w:hAnsi="Cambria Math"/>
+                </w:rPr>
+                <m:t>f</m:t>
+              </m:r>
+            </m:sub>
+            <m:sup>
+              <m:r>
+                <w:rPr>
+                  <w:rFonts w:ascii="Cambria Math" w:hAnsi="Cambria Math"/>
+                </w:rPr>
+                <m:t>0</m:t>
+              </m:r>
+            </m:sup>
+          </m:sSubSup>
+          <m:d>
+            <m:dPr>
+              <m:ctrlPr>
+                <w:rPr>
+                  <w:rFonts w:ascii="Cambria Math" w:hAnsi="Cambria Math"/>
+                  <w:i/>
+                </w:rPr>
+              </m:ctrlPr>
+            </m:dPr>
+            <m:e>
+              <m:r>
+                <w:rPr>
+                  <w:rFonts w:ascii="Cambria Math" w:hAnsi="Cambria Math"/>
+                </w:rPr>
+                <m:t>A</m:t>
+              </m:r>
+            </m:e>
+          </m:d>
+          <m:r>
+            <w:rPr>
+              <w:rFonts w:ascii="Cambria Math" w:hAnsi="Cambria Math"/>
+            </w:rPr>
+            <m:t>-∆</m:t>
+          </m:r>
+          <m:sSubSup>
+            <m:sSubSupPr>
+              <m:ctrlPr>
+                <w:rPr>
+                  <w:rFonts w:ascii="Cambria Math" w:hAnsi="Cambria Math"/>
+                  <w:i/>
+                </w:rPr>
+              </m:ctrlPr>
+            </m:sSubSupPr>
+            <m:e>
+              <m:r>
+                <w:rPr>
+                  <w:rFonts w:ascii="Cambria Math" w:hAnsi="Cambria Math"/>
+                </w:rPr>
+                <m:t>H</m:t>
+              </m:r>
+            </m:e>
+            <m:sub>
+              <m:r>
+                <w:rPr>
+                  <w:rFonts w:ascii="Cambria Math" w:hAnsi="Cambria Math"/>
+                </w:rPr>
+                <m:t>f</m:t>
+              </m:r>
+            </m:sub>
+            <m:sup>
+              <m:r>
+                <w:rPr>
+                  <w:rFonts w:ascii="Cambria Math" w:hAnsi="Cambria Math"/>
+                </w:rPr>
+                <m:t>0</m:t>
+              </m:r>
+            </m:sup>
+          </m:sSubSup>
+        </m:oMath>
+      </m:oMathPara>
+    </w:p>
+    <w:p>
+      <w:pPr>
+        <w:pStyle w:val="Ttulo1"/>
+        <w:numPr>
+          <w:ilvl w:val="0"/>
+          <w:numId w:val="1"/>
+        </w:numPr>
+      </w:pPr>
+      <w:r>
+        <w:t>Ley de Hess</w:t>
+      </w:r>
+    </w:p>
+    <w:p>
+      <w:r>
+        <w:t xml:space="preserve">La ley de Hess es en esencia otra forma de calcular la entalpía de reacción. En este caso lo que se va a pedir es que se determine la entalpía de una reacción haciendo una </w:t>
+      </w:r>
+      <w:r>
+        <w:t>“</w:t>
+      </w:r>
+      <w:r>
+        <w:t>combinación lineal</w:t>
+      </w:r>
+      <w:r>
+        <w:t>”</w:t>
+      </w:r>
+      <w:r>
+        <w:t xml:space="preserve"> de otras reacciones. En última instancia los valores de la entalpía de reacción que se está calculando, se obtendrán combinando las entalpías de el mismo que se combinaron las ecuaciones químicas. Lo mejor es verlo con un ejemplo.</w:t>
+      </w:r>
+    </w:p>
+    <w:p>
+      <w:r>
+        <w:t xml:space="preserve">La pregunta interesante después de haber visto el ejemplo es la siguiente. ¿En un problema en el que se dan varios valores de entalpías de formación, cómo se puede saber si hay que desarrollar el cálculo con entalpías de formación o con la ley de </w:t>
+      </w:r>
+      <w:r>
+        <w:t>Hess?</w:t>
+      </w:r>
+      <w:r>
+        <w:t xml:space="preserve"> La clave la da el siguiente método:</w:t>
+      </w:r>
+    </w:p>
+    <w:p>
+      <w:pPr>
+        <w:pStyle w:val="Prrafodelista"/>
+        <w:numPr>
+          <w:ilvl w:val="0"/>
+          <w:numId w:val="60"/>
+        </w:numPr>
+      </w:pPr>
+      <w:r>
+        <w:t>Intentar primero a aplicar las entalpías de formación porque es más fácil y rápido. Para ello, deben darse todas las entalpías de formación de todas las sustancias que intervengan en la reacción, salvo los compuestos elementales tal y como se encuentran en la naturaleza (H</w:t>
+      </w:r>
+      <w:r>
+        <w:rPr>
+          <w:vertAlign w:val="subscript"/>
+        </w:rPr>
+        <w:t>2</w:t>
+      </w:r>
+      <w:r>
+        <w:t>, O</w:t>
+      </w:r>
+      <w:r>
+        <w:rPr>
+          <w:vertAlign w:val="subscript"/>
+        </w:rPr>
+        <w:t>2</w:t>
+      </w:r>
+      <w:r>
+        <w:t>, Cl</w:t>
+      </w:r>
+      <w:r>
+        <w:rPr>
+          <w:vertAlign w:val="subscript"/>
+        </w:rPr>
+        <w:t>2</w:t>
+      </w:r>
+      <w:r>
+        <w:t xml:space="preserve">, Fe, </w:t>
+      </w:r>
+      <w:proofErr w:type="spellStart"/>
+      <w:r>
+        <w:t>Na</w:t>
+      </w:r>
+      <w:proofErr w:type="spellEnd"/>
+      <w:r>
+        <w:t>, C…) ya que estos tienen entalpía de formación 0.</w:t>
+      </w:r>
+    </w:p>
+    <w:p>
+      <w:pPr>
+        <w:pStyle w:val="Prrafodelista"/>
+        <w:numPr>
+          <w:ilvl w:val="0"/>
+          <w:numId w:val="60"/>
+        </w:numPr>
+      </w:pPr>
+      <w:r>
+        <w:t xml:space="preserve">En caso de </w:t>
+      </w:r>
+      <w:r>
+        <w:t>que,</w:t>
+      </w:r>
+      <w:r>
+        <w:t xml:space="preserve"> tras observar las entalpías dadas, se detecte que falta alguna entalpía de formación, entonces hay que optar por la ley de Hess.</w:t>
+      </w:r>
+    </w:p>
+    <w:p/>
     <w:sectPr>
       <w:headerReference w:type="default" r:id="rId11"/>
       <w:footerReference w:type="default" r:id="rId12"/>
@@ -15582,6 +16741,92 @@
     </w:lvl>
   </w:abstractNum>
   <w:abstractNum w:abstractNumId="52" w15:restartNumberingAfterBreak="0">
+    <w:nsid w:val="70B77530"/>
+    <w:multiLevelType w:val="hybridMultilevel"/>
+    <w:tmpl w:val="0B122952"/>
+    <w:lvl w:ilvl="0" w:tplc="0C0A000F">
+      <w:start w:val="1"/>
+      <w:numFmt w:val="decimal"/>
+      <w:lvlText w:val="%1."/>
+      <w:lvlJc w:val="left"/>
+      <w:pPr>
+        <w:ind w:left="720" w:hanging="360"/>
+      </w:pPr>
+    </w:lvl>
+    <w:lvl w:ilvl="1" w:tplc="0C0A0019" w:tentative="1">
+      <w:start w:val="1"/>
+      <w:numFmt w:val="lowerLetter"/>
+      <w:lvlText w:val="%2."/>
+      <w:lvlJc w:val="left"/>
+      <w:pPr>
+        <w:ind w:left="1440" w:hanging="360"/>
+      </w:pPr>
+    </w:lvl>
+    <w:lvl w:ilvl="2" w:tplc="0C0A001B" w:tentative="1">
+      <w:start w:val="1"/>
+      <w:numFmt w:val="lowerRoman"/>
+      <w:lvlText w:val="%3."/>
+      <w:lvlJc w:val="right"/>
+      <w:pPr>
+        <w:ind w:left="2160" w:hanging="180"/>
+      </w:pPr>
+    </w:lvl>
+    <w:lvl w:ilvl="3" w:tplc="0C0A000F" w:tentative="1">
+      <w:start w:val="1"/>
+      <w:numFmt w:val="decimal"/>
+      <w:lvlText w:val="%4."/>
+      <w:lvlJc w:val="left"/>
+      <w:pPr>
+        <w:ind w:left="2880" w:hanging="360"/>
+      </w:pPr>
+    </w:lvl>
+    <w:lvl w:ilvl="4" w:tplc="0C0A0019" w:tentative="1">
+      <w:start w:val="1"/>
+      <w:numFmt w:val="lowerLetter"/>
+      <w:lvlText w:val="%5."/>
+      <w:lvlJc w:val="left"/>
+      <w:pPr>
+        <w:ind w:left="3600" w:hanging="360"/>
+      </w:pPr>
+    </w:lvl>
+    <w:lvl w:ilvl="5" w:tplc="0C0A001B" w:tentative="1">
+      <w:start w:val="1"/>
+      <w:numFmt w:val="lowerRoman"/>
+      <w:lvlText w:val="%6."/>
+      <w:lvlJc w:val="right"/>
+      <w:pPr>
+        <w:ind w:left="4320" w:hanging="180"/>
+      </w:pPr>
+    </w:lvl>
+    <w:lvl w:ilvl="6" w:tplc="0C0A000F" w:tentative="1">
+      <w:start w:val="1"/>
+      <w:numFmt w:val="decimal"/>
+      <w:lvlText w:val="%7."/>
+      <w:lvlJc w:val="left"/>
+      <w:pPr>
+        <w:ind w:left="5040" w:hanging="360"/>
+      </w:pPr>
+    </w:lvl>
+    <w:lvl w:ilvl="7" w:tplc="0C0A0019" w:tentative="1">
+      <w:start w:val="1"/>
+      <w:numFmt w:val="lowerLetter"/>
+      <w:lvlText w:val="%8."/>
+      <w:lvlJc w:val="left"/>
+      <w:pPr>
+        <w:ind w:left="5760" w:hanging="360"/>
+      </w:pPr>
+    </w:lvl>
+    <w:lvl w:ilvl="8" w:tplc="0C0A001B" w:tentative="1">
+      <w:start w:val="1"/>
+      <w:numFmt w:val="lowerRoman"/>
+      <w:lvlText w:val="%9."/>
+      <w:lvlJc w:val="right"/>
+      <w:pPr>
+        <w:ind w:left="6480" w:hanging="180"/>
+      </w:pPr>
+    </w:lvl>
+  </w:abstractNum>
+  <w:abstractNum w:abstractNumId="53" w15:restartNumberingAfterBreak="0">
     <w:nsid w:val="75E52D8E"/>
     <w:multiLevelType w:val="multilevel"/>
     <w:tmpl w:val="07021958"/>
@@ -15694,7 +16939,7 @@
       </w:rPr>
     </w:lvl>
   </w:abstractNum>
-  <w:abstractNum w:abstractNumId="53" w15:restartNumberingAfterBreak="0">
+  <w:abstractNum w:abstractNumId="54" w15:restartNumberingAfterBreak="0">
     <w:nsid w:val="7890712F"/>
     <w:multiLevelType w:val="multilevel"/>
     <w:tmpl w:val="CCE869B4"/>
@@ -15807,7 +17052,7 @@
       </w:rPr>
     </w:lvl>
   </w:abstractNum>
-  <w:abstractNum w:abstractNumId="54" w15:restartNumberingAfterBreak="0">
+  <w:abstractNum w:abstractNumId="55" w15:restartNumberingAfterBreak="0">
     <w:nsid w:val="7BED1640"/>
     <w:multiLevelType w:val="multilevel"/>
     <w:tmpl w:val="07021958"/>
@@ -15920,7 +17165,7 @@
       </w:rPr>
     </w:lvl>
   </w:abstractNum>
-  <w:abstractNum w:abstractNumId="55" w15:restartNumberingAfterBreak="0">
+  <w:abstractNum w:abstractNumId="56" w15:restartNumberingAfterBreak="0">
     <w:nsid w:val="7E1717F5"/>
     <w:multiLevelType w:val="multilevel"/>
     <w:tmpl w:val="07021958"/>
@@ -16033,7 +17278,120 @@
       </w:rPr>
     </w:lvl>
   </w:abstractNum>
-  <w:abstractNum w:abstractNumId="56" w15:restartNumberingAfterBreak="0">
+  <w:abstractNum w:abstractNumId="57" w15:restartNumberingAfterBreak="0">
+    <w:nsid w:val="7EE97999"/>
+    <w:multiLevelType w:val="hybridMultilevel"/>
+    <w:tmpl w:val="8E829464"/>
+    <w:lvl w:ilvl="0" w:tplc="0C0A0001">
+      <w:start w:val="1"/>
+      <w:numFmt w:val="bullet"/>
+      <w:lvlText w:val=""/>
+      <w:lvlJc w:val="left"/>
+      <w:pPr>
+        <w:ind w:left="720" w:hanging="360"/>
+      </w:pPr>
+      <w:rPr>
+        <w:rFonts w:ascii="Symbol" w:hAnsi="Symbol" w:hint="default"/>
+      </w:rPr>
+    </w:lvl>
+    <w:lvl w:ilvl="1" w:tplc="0C0A0003" w:tentative="1">
+      <w:start w:val="1"/>
+      <w:numFmt w:val="bullet"/>
+      <w:lvlText w:val="o"/>
+      <w:lvlJc w:val="left"/>
+      <w:pPr>
+        <w:ind w:left="1440" w:hanging="360"/>
+      </w:pPr>
+      <w:rPr>
+        <w:rFonts w:ascii="Courier New" w:hAnsi="Courier New" w:cs="Courier New" w:hint="default"/>
+      </w:rPr>
+    </w:lvl>
+    <w:lvl w:ilvl="2" w:tplc="0C0A0005" w:tentative="1">
+      <w:start w:val="1"/>
+      <w:numFmt w:val="bullet"/>
+      <w:lvlText w:val=""/>
+      <w:lvlJc w:val="left"/>
+      <w:pPr>
+        <w:ind w:left="2160" w:hanging="360"/>
+      </w:pPr>
+      <w:rPr>
+        <w:rFonts w:ascii="Wingdings" w:hAnsi="Wingdings" w:hint="default"/>
+      </w:rPr>
+    </w:lvl>
+    <w:lvl w:ilvl="3" w:tplc="0C0A0001" w:tentative="1">
+      <w:start w:val="1"/>
+      <w:numFmt w:val="bullet"/>
+      <w:lvlText w:val=""/>
+      <w:lvlJc w:val="left"/>
+      <w:pPr>
+        <w:ind w:left="2880" w:hanging="360"/>
+      </w:pPr>
+      <w:rPr>
+        <w:rFonts w:ascii="Symbol" w:hAnsi="Symbol" w:hint="default"/>
+      </w:rPr>
+    </w:lvl>
+    <w:lvl w:ilvl="4" w:tplc="0C0A0003" w:tentative="1">
+      <w:start w:val="1"/>
+      <w:numFmt w:val="bullet"/>
+      <w:lvlText w:val="o"/>
+      <w:lvlJc w:val="left"/>
+      <w:pPr>
+        <w:ind w:left="3600" w:hanging="360"/>
+      </w:pPr>
+      <w:rPr>
+        <w:rFonts w:ascii="Courier New" w:hAnsi="Courier New" w:cs="Courier New" w:hint="default"/>
+      </w:rPr>
+    </w:lvl>
+    <w:lvl w:ilvl="5" w:tplc="0C0A0005" w:tentative="1">
+      <w:start w:val="1"/>
+      <w:numFmt w:val="bullet"/>
+      <w:lvlText w:val=""/>
+      <w:lvlJc w:val="left"/>
+      <w:pPr>
+        <w:ind w:left="4320" w:hanging="360"/>
+      </w:pPr>
+      <w:rPr>
+        <w:rFonts w:ascii="Wingdings" w:hAnsi="Wingdings" w:hint="default"/>
+      </w:rPr>
+    </w:lvl>
+    <w:lvl w:ilvl="6" w:tplc="0C0A0001" w:tentative="1">
+      <w:start w:val="1"/>
+      <w:numFmt w:val="bullet"/>
+      <w:lvlText w:val=""/>
+      <w:lvlJc w:val="left"/>
+      <w:pPr>
+        <w:ind w:left="5040" w:hanging="360"/>
+      </w:pPr>
+      <w:rPr>
+        <w:rFonts w:ascii="Symbol" w:hAnsi="Symbol" w:hint="default"/>
+      </w:rPr>
+    </w:lvl>
+    <w:lvl w:ilvl="7" w:tplc="0C0A0003" w:tentative="1">
+      <w:start w:val="1"/>
+      <w:numFmt w:val="bullet"/>
+      <w:lvlText w:val="o"/>
+      <w:lvlJc w:val="left"/>
+      <w:pPr>
+        <w:ind w:left="5760" w:hanging="360"/>
+      </w:pPr>
+      <w:rPr>
+        <w:rFonts w:ascii="Courier New" w:hAnsi="Courier New" w:cs="Courier New" w:hint="default"/>
+      </w:rPr>
+    </w:lvl>
+    <w:lvl w:ilvl="8" w:tplc="0C0A0005" w:tentative="1">
+      <w:start w:val="1"/>
+      <w:numFmt w:val="bullet"/>
+      <w:lvlText w:val=""/>
+      <w:lvlJc w:val="left"/>
+      <w:pPr>
+        <w:ind w:left="6480" w:hanging="360"/>
+      </w:pPr>
+      <w:rPr>
+        <w:rFonts w:ascii="Wingdings" w:hAnsi="Wingdings" w:hint="default"/>
+      </w:rPr>
+    </w:lvl>
+  </w:abstractNum>
+  <w:abstractNum w:abstractNumId="58" w15:restartNumberingAfterBreak="0">
     <w:nsid w:val="7EFD0B5B"/>
     <w:multiLevelType w:val="multilevel"/>
     <w:tmpl w:val="A0F69086"/>
@@ -16146,7 +17504,7 @@
       </w:rPr>
     </w:lvl>
   </w:abstractNum>
-  <w:abstractNum w:abstractNumId="57" w15:restartNumberingAfterBreak="0">
+  <w:abstractNum w:abstractNumId="59" w15:restartNumberingAfterBreak="0">
     <w:nsid w:val="7F4C5F48"/>
     <w:multiLevelType w:val="multilevel"/>
     <w:tmpl w:val="CCE869B4"/>
@@ -16284,22 +17642,22 @@
     <w:abstractNumId w:val="33"/>
   </w:num>
   <w:num w:numId="9" w16cid:durableId="240216686">
-    <w:abstractNumId w:val="57"/>
+    <w:abstractNumId w:val="59"/>
   </w:num>
   <w:num w:numId="10" w16cid:durableId="1640457266">
-    <w:abstractNumId w:val="53"/>
+    <w:abstractNumId w:val="54"/>
   </w:num>
   <w:num w:numId="11" w16cid:durableId="1635260030">
     <w:abstractNumId w:val="12"/>
   </w:num>
   <w:num w:numId="12" w16cid:durableId="1104155508">
-    <w:abstractNumId w:val="52"/>
+    <w:abstractNumId w:val="53"/>
   </w:num>
   <w:num w:numId="13" w16cid:durableId="614094632">
     <w:abstractNumId w:val="48"/>
   </w:num>
   <w:num w:numId="14" w16cid:durableId="590042073">
-    <w:abstractNumId w:val="54"/>
+    <w:abstractNumId w:val="55"/>
   </w:num>
   <w:num w:numId="15" w16cid:durableId="1054233706">
     <w:abstractNumId w:val="27"/>
@@ -16314,7 +17672,7 @@
     <w:abstractNumId w:val="2"/>
   </w:num>
   <w:num w:numId="19" w16cid:durableId="1226182448">
-    <w:abstractNumId w:val="56"/>
+    <w:abstractNumId w:val="58"/>
   </w:num>
   <w:num w:numId="20" w16cid:durableId="1781795747">
     <w:abstractNumId w:val="1"/>
@@ -16362,7 +17720,7 @@
     <w:abstractNumId w:val="39"/>
   </w:num>
   <w:num w:numId="35" w16cid:durableId="1128662085">
-    <w:abstractNumId w:val="55"/>
+    <w:abstractNumId w:val="56"/>
   </w:num>
   <w:num w:numId="36" w16cid:durableId="320233013">
     <w:abstractNumId w:val="47"/>
@@ -16432,6 +17790,12 @@
   </w:num>
   <w:num w:numId="58" w16cid:durableId="24448571">
     <w:abstractNumId w:val="17"/>
+  </w:num>
+  <w:num w:numId="59" w16cid:durableId="443691854">
+    <w:abstractNumId w:val="52"/>
+  </w:num>
+  <w:num w:numId="60" w16cid:durableId="177742259">
+    <w:abstractNumId w:val="57"/>
   </w:num>
   <w:numIdMacAtCleanup w:val="21"/>
 </w:numbering>

</xml_diff>

<commit_message>
modificando cosas de integrales para la fuerza y demas
</commit_message>
<xml_diff>
--- a/Tema 3. Termoquimica.docx
+++ b/Tema 3. Termoquimica.docx
@@ -3080,6 +3080,240 @@
       </w:pPr>
       <w:bookmarkStart w:id="1" w:name="_Toc160218521"/>
       <w:r>
+        <w:t>Procesos reversibles y procesos irreversibles.</w:t>
+      </w:r>
+    </w:p>
+    <w:p>
+      <w:pPr>
+        <w:pStyle w:val="Ttulo2"/>
+        <w:numPr>
+          <w:ilvl w:val="1"/>
+          <w:numId w:val="1"/>
+        </w:numPr>
+      </w:pPr>
+      <w:r>
+        <w:t xml:space="preserve">Procesos </w:t>
+      </w:r>
+      <w:r>
+        <w:t>irreversibles</w:t>
+      </w:r>
+    </w:p>
+    <w:p>
+      <w:r>
+        <w:t xml:space="preserve">Un proceso reversible es un proceso que va sucediendo </w:t>
+      </w:r>
+      <w:r>
+        <w:t>por distintos estados de no equilibrio.</w:t>
+      </w:r>
+    </w:p>
+    <w:p>
+      <w:pPr>
+        <w:jc w:val="center"/>
+      </w:pPr>
+      <w:r>
+        <w:rPr>
+          <w:noProof/>
+        </w:rPr>
+        <w:drawing>
+          <wp:inline distT="0" distB="0" distL="0" distR="0" wp14:anchorId="07D72D62" wp14:editId="3895B6BB">
+            <wp:extent cx="4804252" cy="1923691"/>
+            <wp:effectExtent l="0" t="0" r="0" b="635"/>
+            <wp:docPr id="1598655235" name="Imagen 1" descr="Gráfico, Diagrama, Gráfico de cajas y bigotes&#10;&#10;Descripción generada automáticamente"/>
+            <wp:cNvGraphicFramePr>
+              <a:graphicFrameLocks xmlns:a="http://schemas.openxmlformats.org/drawingml/2006/main" noChangeAspect="1"/>
+            </wp:cNvGraphicFramePr>
+            <a:graphic xmlns:a="http://schemas.openxmlformats.org/drawingml/2006/main">
+              <a:graphicData uri="http://schemas.openxmlformats.org/drawingml/2006/picture">
+                <pic:pic xmlns:pic="http://schemas.openxmlformats.org/drawingml/2006/picture">
+                  <pic:nvPicPr>
+                    <pic:cNvPr id="1598655235" name="Imagen 1" descr="Gráfico, Diagrama, Gráfico de cajas y bigotes&#10;&#10;Descripción generada automáticamente"/>
+                    <pic:cNvPicPr/>
+                  </pic:nvPicPr>
+                  <pic:blipFill rotWithShape="1">
+                    <a:blip r:embed="rId8">
+                      <a:extLst>
+                        <a:ext uri="{28A0092B-C50C-407E-A947-70E740481C1C}">
+                          <a14:useLocalDpi xmlns:a14="http://schemas.microsoft.com/office/drawing/2010/main" val="0"/>
+                        </a:ext>
+                      </a:extLst>
+                    </a:blip>
+                    <a:srcRect l="452" t="-457" r="17557" b="47505"/>
+                    <a:stretch/>
+                  </pic:blipFill>
+                  <pic:spPr bwMode="auto">
+                    <a:xfrm>
+                      <a:off x="0" y="0"/>
+                      <a:ext cx="4833154" cy="1935264"/>
+                    </a:xfrm>
+                    <a:prstGeom prst="rect">
+                      <a:avLst/>
+                    </a:prstGeom>
+                    <a:ln>
+                      <a:noFill/>
+                    </a:ln>
+                    <a:extLst>
+                      <a:ext uri="{53640926-AAD7-44D8-BBD7-CCE9431645EC}">
+                        <a14:shadowObscured xmlns:a14="http://schemas.microsoft.com/office/drawing/2010/main"/>
+                      </a:ext>
+                    </a:extLst>
+                  </pic:spPr>
+                </pic:pic>
+              </a:graphicData>
+            </a:graphic>
+          </wp:inline>
+        </w:drawing>
+      </w:r>
+    </w:p>
+    <w:p>
+      <w:r>
+        <w:t xml:space="preserve">Como se ve en la imagen de arriba la situación de no equilibrio del estado intermedio se ve representada por el degradado en el color que representa que la presión no es la misma en todo el cilindro. Sin </w:t>
+      </w:r>
+      <w:proofErr w:type="gramStart"/>
+      <w:r>
+        <w:t>embargo</w:t>
+      </w:r>
+      <w:proofErr w:type="gramEnd"/>
+      <w:r>
+        <w:t xml:space="preserve"> en el estado final, una vez estabilizado si se vuelve a alcanzar una situación de equilibrio.</w:t>
+      </w:r>
+    </w:p>
+    <w:p>
+      <w:r>
+        <w:t xml:space="preserve">La clave de un proceso irreversible es que el sistema no puede evolucionar por si solo al a situación inicial. </w:t>
+      </w:r>
+    </w:p>
+    <w:p>
+      <w:r>
+        <w:t>En práctica todos los procesos son irreversibles.</w:t>
+      </w:r>
+    </w:p>
+    <w:p>
+      <w:pPr>
+        <w:pStyle w:val="Ttulo2"/>
+        <w:numPr>
+          <w:ilvl w:val="1"/>
+          <w:numId w:val="1"/>
+        </w:numPr>
+      </w:pPr>
+      <w:r>
+        <w:t>Procesos reversibles</w:t>
+      </w:r>
+    </w:p>
+    <w:p>
+      <w:pPr>
+        <w:rPr>
+          <w:rFonts w:cstheme="minorHAnsi"/>
+        </w:rPr>
+      </w:pPr>
+      <w:r>
+        <w:t xml:space="preserve">Los procesos reversibles son una idealización; no existen en la naturaleza. Implica un proceso que va través de diferentes </w:t>
+      </w:r>
+      <w:r>
+        <w:t>estados</w:t>
+      </w:r>
+      <w:r>
+        <w:t>, todos ellos</w:t>
+      </w:r>
+      <w:r>
+        <w:t xml:space="preserve"> estados</w:t>
+      </w:r>
+      <w:r>
+        <w:t xml:space="preserve"> en equilibrio. Si en el ejemplo de arriba se sube tapa muy lentamente </w:t>
+      </w:r>
+      <w:r>
+        <w:t>y</w:t>
+      </w:r>
+      <w:r>
+        <w:t xml:space="preserve"> con variaciones de volumen infinitamente pequeñas, lo que implicaría hablar de</w:t>
+      </w:r>
+      <w:r>
+        <w:t xml:space="preserve"> dV, en lugar de </w:t>
+      </w:r>
+      <w:r>
+        <w:rPr>
+          <w:rFonts w:cstheme="minorHAnsi"/>
+        </w:rPr>
+        <w:t>∆</w:t>
+      </w:r>
+      <w:r>
+        <w:rPr>
+          <w:rFonts w:cstheme="minorHAnsi"/>
+        </w:rPr>
+        <w:t xml:space="preserve">V, estaríamos ante un teórico proceso irreversible. </w:t>
+      </w:r>
+    </w:p>
+    <w:p>
+      <w:pPr>
+        <w:jc w:val="center"/>
+      </w:pPr>
+      <w:r>
+        <w:rPr>
+          <w:noProof/>
+        </w:rPr>
+        <w:drawing>
+          <wp:inline distT="0" distB="0" distL="0" distR="0" wp14:anchorId="70A7D7EA" wp14:editId="0A43E7A0">
+            <wp:extent cx="4480766" cy="1708030"/>
+            <wp:effectExtent l="0" t="0" r="0" b="6985"/>
+            <wp:docPr id="921895592" name="Imagen 2" descr="Dibujo de una persona&#10;&#10;Descripción generada automáticamente con confianza baja"/>
+            <wp:cNvGraphicFramePr>
+              <a:graphicFrameLocks xmlns:a="http://schemas.openxmlformats.org/drawingml/2006/main" noChangeAspect="1"/>
+            </wp:cNvGraphicFramePr>
+            <a:graphic xmlns:a="http://schemas.openxmlformats.org/drawingml/2006/main">
+              <a:graphicData uri="http://schemas.openxmlformats.org/drawingml/2006/picture">
+                <pic:pic xmlns:pic="http://schemas.openxmlformats.org/drawingml/2006/picture">
+                  <pic:nvPicPr>
+                    <pic:cNvPr id="921895592" name="Imagen 2" descr="Dibujo de una persona&#10;&#10;Descripción generada automáticamente con confianza baja"/>
+                    <pic:cNvPicPr/>
+                  </pic:nvPicPr>
+                  <pic:blipFill rotWithShape="1">
+                    <a:blip r:embed="rId9" cstate="print">
+                      <a:extLst>
+                        <a:ext uri="{28A0092B-C50C-407E-A947-70E740481C1C}">
+                          <a14:useLocalDpi xmlns:a14="http://schemas.microsoft.com/office/drawing/2010/main" val="0"/>
+                        </a:ext>
+                      </a:extLst>
+                    </a:blip>
+                    <a:srcRect r="14617" b="47504"/>
+                    <a:stretch/>
+                  </pic:blipFill>
+                  <pic:spPr bwMode="auto">
+                    <a:xfrm>
+                      <a:off x="0" y="0"/>
+                      <a:ext cx="4489271" cy="1711272"/>
+                    </a:xfrm>
+                    <a:prstGeom prst="rect">
+                      <a:avLst/>
+                    </a:prstGeom>
+                    <a:ln>
+                      <a:noFill/>
+                    </a:ln>
+                    <a:extLst>
+                      <a:ext uri="{53640926-AAD7-44D8-BBD7-CCE9431645EC}">
+                        <a14:shadowObscured xmlns:a14="http://schemas.microsoft.com/office/drawing/2010/main"/>
+                      </a:ext>
+                    </a:extLst>
+                  </pic:spPr>
+                </pic:pic>
+              </a:graphicData>
+            </a:graphic>
+          </wp:inline>
+        </w:drawing>
+      </w:r>
+    </w:p>
+    <w:p>
+      <w:r>
+        <w:t>Observar que ahora en la figura del medio el color es uniforme, lo que representa que las magnitudes están distribuidas de manera homogénea a lo largo de todo el gas.</w:t>
+      </w:r>
+    </w:p>
+    <w:p>
+      <w:pPr>
+        <w:pStyle w:val="Ttulo1"/>
+        <w:numPr>
+          <w:ilvl w:val="0"/>
+          <w:numId w:val="1"/>
+        </w:numPr>
+      </w:pPr>
+      <w:r>
         <w:t>Energía</w:t>
       </w:r>
       <w:bookmarkEnd w:id="1"/>
@@ -3099,6 +3333,7 @@
       </w:pPr>
       <w:bookmarkStart w:id="2" w:name="_Toc160218522"/>
       <w:r>
+        <w:lastRenderedPageBreak/>
         <w:t>Trabajo</w:t>
       </w:r>
       <w:bookmarkEnd w:id="2"/>
@@ -3140,7 +3375,7 @@
                     <pic:cNvPicPr/>
                   </pic:nvPicPr>
                   <pic:blipFill rotWithShape="1">
-                    <a:blip r:embed="rId8">
+                    <a:blip r:embed="rId10">
                       <a:extLst>
                         <a:ext uri="{28A0092B-C50C-407E-A947-70E740481C1C}">
                           <a14:useLocalDpi xmlns:a14="http://schemas.microsoft.com/office/drawing/2010/main" val="0"/>
@@ -3192,8 +3427,95 @@
             <w:rPr>
               <w:rFonts w:ascii="Cambria Math" w:hAnsi="Cambria Math"/>
             </w:rPr>
-            <m:t>W=-P⋅∆V</m:t>
+            <m:t>W=-</m:t>
           </m:r>
+          <m:nary>
+            <m:naryPr>
+              <m:limLoc m:val="subSup"/>
+              <m:ctrlPr>
+                <w:rPr>
+                  <w:rFonts w:ascii="Cambria Math" w:hAnsi="Cambria Math"/>
+                  <w:i/>
+                </w:rPr>
+              </m:ctrlPr>
+            </m:naryPr>
+            <m:sub>
+              <m:sSub>
+                <m:sSubPr>
+                  <m:ctrlPr>
+                    <w:rPr>
+                      <w:rFonts w:ascii="Cambria Math" w:hAnsi="Cambria Math"/>
+                      <w:i/>
+                    </w:rPr>
+                  </m:ctrlPr>
+                </m:sSubPr>
+                <m:e>
+                  <m:r>
+                    <w:rPr>
+                      <w:rFonts w:ascii="Cambria Math" w:hAnsi="Cambria Math"/>
+                    </w:rPr>
+                    <m:t>V</m:t>
+                  </m:r>
+                </m:e>
+                <m:sub>
+                  <m:r>
+                    <w:rPr>
+                      <w:rFonts w:ascii="Cambria Math" w:hAnsi="Cambria Math"/>
+                    </w:rPr>
+                    <m:t>0</m:t>
+                  </m:r>
+                </m:sub>
+              </m:sSub>
+            </m:sub>
+            <m:sup>
+              <m:sSub>
+                <m:sSubPr>
+                  <m:ctrlPr>
+                    <w:rPr>
+                      <w:rFonts w:ascii="Cambria Math" w:hAnsi="Cambria Math"/>
+                      <w:i/>
+                    </w:rPr>
+                  </m:ctrlPr>
+                </m:sSubPr>
+                <m:e>
+                  <m:r>
+                    <w:rPr>
+                      <w:rFonts w:ascii="Cambria Math" w:hAnsi="Cambria Math"/>
+                    </w:rPr>
+                    <m:t>V</m:t>
+                  </m:r>
+                </m:e>
+                <m:sub>
+                  <m:r>
+                    <w:rPr>
+                      <w:rFonts w:ascii="Cambria Math" w:hAnsi="Cambria Math"/>
+                    </w:rPr>
+                    <m:t>f</m:t>
+                  </m:r>
+                </m:sub>
+              </m:sSub>
+            </m:sup>
+            <m:e>
+              <m:r>
+                <w:rPr>
+                  <w:rFonts w:ascii="Cambria Math" w:hAnsi="Cambria Math"/>
+                </w:rPr>
+                <m:t>P·</m:t>
+              </m:r>
+              <m:r>
+                <w:rPr>
+                  <w:rFonts w:ascii="Cambria Math" w:hAnsi="Cambria Math"/>
+                </w:rPr>
+                <m:t>d</m:t>
+              </m:r>
+              <m:r>
+                <w:rPr>
+                  <w:rFonts w:ascii="Cambria Math" w:hAnsi="Cambria Math"/>
+                </w:rPr>
+                <m:t>V</m:t>
+              </m:r>
+            </m:e>
+          </m:nary>
         </m:oMath>
       </m:oMathPara>
     </w:p>
@@ -3208,6 +3530,31 @@
           <w:rFonts w:eastAsiaTheme="minorEastAsia"/>
         </w:rPr>
         <w:t>El trabajo calculado de este modo se denomina trabajo presión-volumen.</w:t>
+      </w:r>
+    </w:p>
+    <w:p>
+      <w:pPr>
+        <w:rPr>
+          <w:rFonts w:eastAsiaTheme="minorEastAsia"/>
+        </w:rPr>
+      </w:pPr>
+      <w:r>
+        <w:rPr>
+          <w:rFonts w:eastAsiaTheme="minorEastAsia"/>
+        </w:rPr>
+        <w:t>En algunos caso</w:t>
+      </w:r>
+      <w:r>
+        <w:rPr>
+          <w:rFonts w:eastAsiaTheme="minorEastAsia"/>
+        </w:rPr>
+        <w:t>s</w:t>
+      </w:r>
+      <w:r>
+        <w:rPr>
+          <w:rFonts w:eastAsiaTheme="minorEastAsia"/>
+        </w:rPr>
+        <w:t xml:space="preserve"> y para algunos profesores tal vez sea posible que no sea necesario</w:t>
       </w:r>
     </w:p>
     <w:p>
@@ -3414,158 +3761,162 @@
           </w:p>
           <w:p>
             <w:pPr>
+              <w:pStyle w:val="Prrafodelista"/>
+              <w:numPr>
+                <w:ilvl w:val="0"/>
+                <w:numId w:val="9"/>
+              </w:numPr>
               <w:rPr>
                 <w:rFonts w:eastAsiaTheme="minorEastAsia"/>
               </w:rPr>
             </w:pPr>
-            <m:oMathPara>
-              <m:oMath>
-                <m:r>
-                  <w:rPr>
-                    <w:rFonts w:ascii="Cambria Math" w:hAnsi="Cambria Math"/>
-                  </w:rPr>
-                  <m:t>1 Pa⋅</m:t>
-                </m:r>
-                <m:sSup>
-                  <m:sSupPr>
-                    <m:ctrlPr>
-                      <w:rPr>
-                        <w:rFonts w:ascii="Cambria Math" w:hAnsi="Cambria Math"/>
-                        <w:i/>
-                      </w:rPr>
-                    </m:ctrlPr>
-                  </m:sSupPr>
-                  <m:e>
-                    <m:r>
-                      <w:rPr>
-                        <w:rFonts w:ascii="Cambria Math" w:hAnsi="Cambria Math"/>
-                      </w:rPr>
-                      <m:t>m</m:t>
-                    </m:r>
-                  </m:e>
-                  <m:sup>
-                    <m:r>
-                      <w:rPr>
-                        <w:rFonts w:ascii="Cambria Math" w:hAnsi="Cambria Math"/>
-                      </w:rPr>
-                      <m:t>3</m:t>
-                    </m:r>
-                  </m:sup>
-                </m:sSup>
-                <m:r>
-                  <w:rPr>
-                    <w:rFonts w:ascii="Cambria Math" w:hAnsi="Cambria Math"/>
-                  </w:rPr>
-                  <m:t xml:space="preserve">=1 </m:t>
-                </m:r>
-                <m:f>
-                  <m:fPr>
-                    <m:ctrlPr>
-                      <w:rPr>
-                        <w:rFonts w:ascii="Cambria Math" w:hAnsi="Cambria Math"/>
-                        <w:i/>
-                      </w:rPr>
-                    </m:ctrlPr>
-                  </m:fPr>
-                  <m:num>
-                    <m:r>
-                      <w:rPr>
-                        <w:rFonts w:ascii="Cambria Math" w:hAnsi="Cambria Math"/>
-                      </w:rPr>
-                      <m:t>N</m:t>
-                    </m:r>
-                  </m:num>
-                  <m:den>
-                    <m:sSup>
-                      <m:sSupPr>
-                        <m:ctrlPr>
-                          <w:rPr>
-                            <w:rFonts w:ascii="Cambria Math" w:hAnsi="Cambria Math"/>
-                            <w:i/>
-                          </w:rPr>
-                        </m:ctrlPr>
-                      </m:sSupPr>
-                      <m:e>
-                        <m:r>
-                          <w:rPr>
-                            <w:rFonts w:ascii="Cambria Math" w:hAnsi="Cambria Math"/>
-                          </w:rPr>
-                          <m:t>m</m:t>
-                        </m:r>
-                      </m:e>
-                      <m:sup>
-                        <m:r>
-                          <w:rPr>
-                            <w:rFonts w:ascii="Cambria Math" w:hAnsi="Cambria Math"/>
-                          </w:rPr>
-                          <m:t>2</m:t>
-                        </m:r>
-                      </m:sup>
-                    </m:sSup>
-                  </m:den>
-                </m:f>
-                <m:r>
-                  <w:rPr>
-                    <w:rFonts w:ascii="Cambria Math" w:hAnsi="Cambria Math"/>
-                  </w:rPr>
-                  <m:t>⋅</m:t>
-                </m:r>
-                <m:sSup>
-                  <m:sSupPr>
-                    <m:ctrlPr>
-                      <w:rPr>
-                        <w:rFonts w:ascii="Cambria Math" w:hAnsi="Cambria Math"/>
-                        <w:i/>
-                      </w:rPr>
-                    </m:ctrlPr>
-                  </m:sSupPr>
-                  <m:e>
-                    <m:r>
-                      <w:rPr>
-                        <w:rFonts w:ascii="Cambria Math" w:hAnsi="Cambria Math"/>
-                      </w:rPr>
-                      <m:t>m</m:t>
-                    </m:r>
-                  </m:e>
-                  <m:sup>
-                    <m:r>
-                      <w:rPr>
-                        <w:rFonts w:ascii="Cambria Math" w:hAnsi="Cambria Math"/>
-                      </w:rPr>
-                      <m:t>3</m:t>
-                    </m:r>
-                  </m:sup>
-                </m:sSup>
-                <m:r>
-                  <w:rPr>
-                    <w:rFonts w:ascii="Cambria Math" w:hAnsi="Cambria Math"/>
-                  </w:rPr>
-                  <m:t>=1 N⋅m</m:t>
-                </m:r>
-                <m:r>
-                  <w:rPr>
-                    <w:rFonts w:ascii="Cambria Math" w:eastAsiaTheme="minorEastAsia" w:hAnsi="Cambria Math"/>
-                  </w:rPr>
-                  <m:t>=1 J</m:t>
-                </m:r>
-              </m:oMath>
-            </m:oMathPara>
+            <m:oMath>
+              <m:r>
+                <w:rPr>
+                  <w:rFonts w:ascii="Cambria Math" w:hAnsi="Cambria Math"/>
+                </w:rPr>
+                <m:t>Pa⋅</m:t>
+              </m:r>
+              <m:sSup>
+                <m:sSupPr>
+                  <m:ctrlPr>
+                    <w:rPr>
+                      <w:rFonts w:ascii="Cambria Math" w:hAnsi="Cambria Math"/>
+                      <w:i/>
+                    </w:rPr>
+                  </m:ctrlPr>
+                </m:sSupPr>
+                <m:e>
+                  <m:r>
+                    <w:rPr>
+                      <w:rFonts w:ascii="Cambria Math" w:hAnsi="Cambria Math"/>
+                    </w:rPr>
+                    <m:t>m</m:t>
+                  </m:r>
+                </m:e>
+                <m:sup>
+                  <m:r>
+                    <w:rPr>
+                      <w:rFonts w:ascii="Cambria Math" w:hAnsi="Cambria Math"/>
+                    </w:rPr>
+                    <m:t>3</m:t>
+                  </m:r>
+                </m:sup>
+              </m:sSup>
+              <m:r>
+                <w:rPr>
+                  <w:rFonts w:ascii="Cambria Math" w:hAnsi="Cambria Math"/>
+                </w:rPr>
+                <m:t xml:space="preserve">=1 </m:t>
+              </m:r>
+              <m:f>
+                <m:fPr>
+                  <m:ctrlPr>
+                    <w:rPr>
+                      <w:rFonts w:ascii="Cambria Math" w:hAnsi="Cambria Math"/>
+                      <w:i/>
+                    </w:rPr>
+                  </m:ctrlPr>
+                </m:fPr>
+                <m:num>
+                  <m:r>
+                    <w:rPr>
+                      <w:rFonts w:ascii="Cambria Math" w:hAnsi="Cambria Math"/>
+                    </w:rPr>
+                    <m:t>N</m:t>
+                  </m:r>
+                </m:num>
+                <m:den>
+                  <m:sSup>
+                    <m:sSupPr>
+                      <m:ctrlPr>
+                        <w:rPr>
+                          <w:rFonts w:ascii="Cambria Math" w:hAnsi="Cambria Math"/>
+                          <w:i/>
+                        </w:rPr>
+                      </m:ctrlPr>
+                    </m:sSupPr>
+                    <m:e>
+                      <m:r>
+                        <w:rPr>
+                          <w:rFonts w:ascii="Cambria Math" w:hAnsi="Cambria Math"/>
+                        </w:rPr>
+                        <m:t>m</m:t>
+                      </m:r>
+                    </m:e>
+                    <m:sup>
+                      <m:r>
+                        <w:rPr>
+                          <w:rFonts w:ascii="Cambria Math" w:hAnsi="Cambria Math"/>
+                        </w:rPr>
+                        <m:t>2</m:t>
+                      </m:r>
+                    </m:sup>
+                  </m:sSup>
+                </m:den>
+              </m:f>
+              <m:r>
+                <w:rPr>
+                  <w:rFonts w:ascii="Cambria Math" w:hAnsi="Cambria Math"/>
+                </w:rPr>
+                <m:t>⋅</m:t>
+              </m:r>
+              <m:sSup>
+                <m:sSupPr>
+                  <m:ctrlPr>
+                    <w:rPr>
+                      <w:rFonts w:ascii="Cambria Math" w:hAnsi="Cambria Math"/>
+                      <w:i/>
+                    </w:rPr>
+                  </m:ctrlPr>
+                </m:sSupPr>
+                <m:e>
+                  <m:r>
+                    <w:rPr>
+                      <w:rFonts w:ascii="Cambria Math" w:hAnsi="Cambria Math"/>
+                    </w:rPr>
+                    <m:t>m</m:t>
+                  </m:r>
+                </m:e>
+                <m:sup>
+                  <m:r>
+                    <w:rPr>
+                      <w:rFonts w:ascii="Cambria Math" w:hAnsi="Cambria Math"/>
+                    </w:rPr>
+                    <m:t>3</m:t>
+                  </m:r>
+                </m:sup>
+              </m:sSup>
+              <m:r>
+                <w:rPr>
+                  <w:rFonts w:ascii="Cambria Math" w:hAnsi="Cambria Math"/>
+                </w:rPr>
+                <m:t>=1 N⋅m</m:t>
+              </m:r>
+              <m:r>
+                <w:rPr>
+                  <w:rFonts w:ascii="Cambria Math" w:eastAsiaTheme="minorEastAsia" w:hAnsi="Cambria Math"/>
+                </w:rPr>
+                <m:t>=1 J</m:t>
+              </m:r>
+            </m:oMath>
           </w:p>
-          <w:p/>
         </w:tc>
       </w:tr>
     </w:tbl>
     <w:p>
       <w:pPr>
         <w:pStyle w:val="Ttulo2"/>
-        <w:numPr>
-          <w:ilvl w:val="1"/>
-          <w:numId w:val="2"/>
-        </w:numPr>
+        <w:ind w:left="360"/>
       </w:pPr>
       <w:bookmarkStart w:id="5" w:name="_Toc160218525"/>
-      <w:r>
-        <w:lastRenderedPageBreak/>
+    </w:p>
+    <w:p>
+      <w:pPr>
+        <w:pStyle w:val="Ttulo2"/>
+        <w:ind w:left="360"/>
+      </w:pPr>
+      <w:r>
         <w:t>Calor</w:t>
       </w:r>
       <w:bookmarkEnd w:id="5"/>
@@ -3807,14 +4158,9 @@
             <w:r>
               <w:t xml:space="preserve">T </w:t>
             </w:r>
-            <w:proofErr w:type="spellStart"/>
             <w:proofErr w:type="gramStart"/>
             <w:r>
-              <w:t>el la</w:t>
-            </w:r>
-            <w:proofErr w:type="spellEnd"/>
-            <w:r>
-              <w:t xml:space="preserve"> variación</w:t>
+              <w:t>el la variación</w:t>
             </w:r>
             <w:proofErr w:type="gramEnd"/>
             <w:r>
@@ -3833,15 +4179,7 @@
               <w:t xml:space="preserve">, capacidad calorífica </w:t>
             </w:r>
             <w:r>
-              <w:t>C=</w:t>
-            </w:r>
-            <w:proofErr w:type="spellStart"/>
-            <w:r>
-              <w:t>m·C</w:t>
-            </w:r>
-            <w:proofErr w:type="spellEnd"/>
-            <w:r>
-              <w:t xml:space="preserve">. Se mide en </w:t>
+              <w:t xml:space="preserve">C=m·C. Se mide en </w:t>
             </w:r>
             <m:oMath>
               <m:f>
@@ -5614,7 +5952,6 @@
         </w:rPr>
         <w:t>∆</w:t>
       </w:r>
-      <w:proofErr w:type="spellStart"/>
       <w:r>
         <w:t>H</w:t>
       </w:r>
@@ -5624,7 +5961,6 @@
         </w:rPr>
         <w:t>r</w:t>
       </w:r>
-      <w:proofErr w:type="spellEnd"/>
       <w:r>
         <w:t xml:space="preserve">. </w:t>
       </w:r>
@@ -6287,7 +6623,7 @@
                     <pic:cNvPicPr/>
                   </pic:nvPicPr>
                   <pic:blipFill>
-                    <a:blip r:embed="rId9" cstate="print">
+                    <a:blip r:embed="rId11" cstate="print">
                       <a:extLst>
                         <a:ext uri="{28A0092B-C50C-407E-A947-70E740481C1C}">
                           <a14:useLocalDpi xmlns:a14="http://schemas.microsoft.com/office/drawing/2010/main" val="0"/>
@@ -6905,7 +7241,7 @@
                     <pic:cNvPicPr/>
                   </pic:nvPicPr>
                   <pic:blipFill rotWithShape="1">
-                    <a:blip r:embed="rId10" cstate="print">
+                    <a:blip r:embed="rId12" cstate="print">
                       <a:extLst>
                         <a:ext uri="{28A0092B-C50C-407E-A947-70E740481C1C}">
                           <a14:useLocalDpi xmlns:a14="http://schemas.microsoft.com/office/drawing/2010/main" val="0"/>
@@ -7352,15 +7688,7 @@
     </w:p>
     <w:p>
       <w:r>
-        <w:t xml:space="preserve">En el tema 1 ya se </w:t>
-      </w:r>
-      <w:proofErr w:type="spellStart"/>
-      <w:r>
-        <w:t>hablo</w:t>
-      </w:r>
-      <w:proofErr w:type="spellEnd"/>
-      <w:r>
-        <w:t xml:space="preserve"> de las reacciones de formación y se habían definido como aquellas en las cuales se forma un compuesto a partir de los elementos tal y como se encuentran en la naturaleza. Pues bien, a las variaciones de entalpía de las reacciones de formación se les denomina, entalpía </w:t>
+        <w:t xml:space="preserve">En el tema 1 ya se hablo de las reacciones de formación y se habían definido como aquellas en las cuales se forma un compuesto a partir de los elementos tal y como se encuentran en la naturaleza. Pues bien, a las variaciones de entalpía de las reacciones de formación se les denomina, entalpía </w:t>
       </w:r>
       <w:r>
         <w:t>de formación.</w:t>
@@ -7777,15 +8105,7 @@
         <w:t>2</w:t>
       </w:r>
       <w:r>
-        <w:t xml:space="preserve">, Fe, </w:t>
-      </w:r>
-      <w:proofErr w:type="spellStart"/>
-      <w:r>
-        <w:t>Na</w:t>
-      </w:r>
-      <w:proofErr w:type="spellEnd"/>
-      <w:r>
-        <w:t xml:space="preserve">, C…) se </w:t>
+        <w:t xml:space="preserve">, Fe, Na, C…) se </w:t>
       </w:r>
       <w:r>
         <w:t xml:space="preserve">las </w:t>
@@ -8411,15 +8731,7 @@
         <w:t>2</w:t>
       </w:r>
       <w:r>
-        <w:t xml:space="preserve">, Fe, </w:t>
-      </w:r>
-      <w:proofErr w:type="spellStart"/>
-      <w:r>
-        <w:t>Na</w:t>
-      </w:r>
-      <w:proofErr w:type="spellEnd"/>
-      <w:r>
-        <w:t>, C…) ya que estos tienen entalpía de formación 0.</w:t>
+        <w:t>, Fe, Na, C…) ya que estos tienen entalpía de formación 0.</w:t>
       </w:r>
     </w:p>
     <w:p>
@@ -9127,13 +9439,8 @@
     </w:p>
     <w:p>
       <w:r>
-        <w:t xml:space="preserve">La palabra universo no se refiere al concepto astronómico del espacio-tiempo, </w:t>
-      </w:r>
-      <w:proofErr w:type="spellStart"/>
-      <w:r>
-        <w:t>si no</w:t>
-      </w:r>
-      <w:proofErr w:type="spellEnd"/>
+        <w:t>La palabra universo no se refiere al concepto astronómico del espacio-tiempo, si no</w:t>
+      </w:r>
       <w:r>
         <w:t xml:space="preserve"> que es un concepto que se centra en la propia reacción química que se esté estudiando, de modo que la reacción es el sistema y todo lo demás, incluyendo </w:t>
       </w:r>
@@ -9170,15 +9477,7 @@
         <w:t>tenemos</w:t>
       </w:r>
       <w:r>
-        <w:t xml:space="preserve"> interiorizado el primer principio de la termodinámica donde la energía no aumenta en el universo, </w:t>
-      </w:r>
-      <w:proofErr w:type="spellStart"/>
-      <w:r>
-        <w:t>si no</w:t>
-      </w:r>
-      <w:proofErr w:type="spellEnd"/>
-      <w:r>
-        <w:t xml:space="preserve"> que lo que hace en transferirse entre el sistema y el exterior</w:t>
+        <w:t xml:space="preserve"> interiorizado el primer principio de la termodinámica donde la energía no aumenta en el universo, si no que lo que hace en transferirse entre el sistema y el exterior</w:t>
       </w:r>
       <w:r>
         <w:t>;</w:t>
@@ -9200,16 +9499,11 @@
       <w:r>
         <w:t xml:space="preserve">que ha ganado el aire en el interior del globo no es algo que haya perdido algún otro sistema en el universo. Es simplemente un hecho reconocible que los procesos espontáneos como el de dejar escapar el aire </w:t>
       </w:r>
-      <w:proofErr w:type="spellStart"/>
       <w:r>
         <w:t>de</w:t>
       </w:r>
       <w:r>
-        <w:t xml:space="preserve"> el</w:t>
-      </w:r>
-      <w:proofErr w:type="spellEnd"/>
-      <w:r>
-        <w:t xml:space="preserve"> interior del globo provoca un aumento del desorden.</w:t>
+        <w:t xml:space="preserve"> el interior del globo provoca un aumento del desorden.</w:t>
       </w:r>
       <w:r>
         <w:t xml:space="preserve"> </w:t>
@@ -9425,15 +9719,7 @@
               <w:t>0</w:t>
             </w:r>
             <w:r>
-              <w:t xml:space="preserve"> [KJ/</w:t>
-            </w:r>
-            <w:proofErr w:type="spellStart"/>
-            <w:r>
-              <w:t>mol·K</w:t>
-            </w:r>
-            <w:proofErr w:type="spellEnd"/>
-            <w:r>
-              <w:t>]</w:t>
+              <w:t xml:space="preserve"> [KJ/mol·K]</w:t>
             </w:r>
           </w:p>
         </w:tc>
@@ -9813,21 +10099,7 @@
         <w:rPr>
           <w:rFonts w:eastAsiaTheme="minorEastAsia"/>
         </w:rPr>
-        <w:t xml:space="preserve">Aumenta el número de moles </w:t>
-      </w:r>
-      <w:proofErr w:type="spellStart"/>
-      <w:r>
-        <w:rPr>
-          <w:rFonts w:eastAsiaTheme="minorEastAsia"/>
-        </w:rPr>
-        <w:t>aún</w:t>
-      </w:r>
-      <w:proofErr w:type="spellEnd"/>
-      <w:r>
-        <w:rPr>
-          <w:rFonts w:eastAsiaTheme="minorEastAsia"/>
-        </w:rPr>
-        <w:t xml:space="preserve"> siendo del mismo estado.</w:t>
+        <w:t>Aumenta el número de moles aún siendo del mismo estado.</w:t>
       </w:r>
     </w:p>
     <w:p>
@@ -11100,8 +11372,8 @@
     <w:p/>
     <w:p/>
     <w:sectPr>
-      <w:headerReference w:type="default" r:id="rId11"/>
-      <w:footerReference w:type="default" r:id="rId12"/>
+      <w:headerReference w:type="default" r:id="rId13"/>
+      <w:footerReference w:type="default" r:id="rId14"/>
       <w:pgSz w:w="11906" w:h="16838"/>
       <w:pgMar w:top="1440" w:right="1021" w:bottom="1440" w:left="1021" w:header="709" w:footer="709" w:gutter="0"/>
       <w:cols w:space="708"/>
@@ -11199,21 +11471,12 @@
             <w:pStyle w:val="Piedepgina"/>
             <w:jc w:val="right"/>
           </w:pPr>
-          <w:proofErr w:type="spellStart"/>
           <w:r>
             <w:rPr>
               <w:b/>
               <w:i/>
             </w:rPr>
-            <w:t>Tlf</w:t>
-          </w:r>
-          <w:proofErr w:type="spellEnd"/>
-          <w:r>
-            <w:rPr>
-              <w:b/>
-              <w:i/>
-            </w:rPr>
-            <w:t>: 984 393 172</w:t>
+            <w:t>Tlf: 984 393 172</w:t>
           </w:r>
         </w:p>
       </w:tc>
@@ -11513,6 +11776,268 @@
 <file path=word/numbering.xml><?xml version="1.0" encoding="utf-8"?>
 <w:numbering xmlns:wpc="http://schemas.microsoft.com/office/word/2010/wordprocessingCanvas" xmlns:cx="http://schemas.microsoft.com/office/drawing/2014/chartex" xmlns:cx1="http://schemas.microsoft.com/office/drawing/2015/9/8/chartex" xmlns:cx2="http://schemas.microsoft.com/office/drawing/2015/10/21/chartex" xmlns:cx3="http://schemas.microsoft.com/office/drawing/2016/5/9/chartex" xmlns:cx4="http://schemas.microsoft.com/office/drawing/2016/5/10/chartex" xmlns:cx5="http://schemas.microsoft.com/office/drawing/2016/5/11/chartex" xmlns:cx6="http://schemas.microsoft.com/office/drawing/2016/5/12/chartex" xmlns:cx7="http://schemas.microsoft.com/office/drawing/2016/5/13/chartex" xmlns:cx8="http://schemas.microsoft.com/office/drawing/2016/5/14/chartex" xmlns:mc="http://schemas.openxmlformats.org/markup-compatibility/2006" xmlns:aink="http://schemas.microsoft.com/office/drawing/2016/ink" xmlns:am3d="http://schemas.microsoft.com/office/drawing/2017/model3d" xmlns:o="urn:schemas-microsoft-com:office:office" xmlns:oel="http://schemas.microsoft.com/office/2019/extlst" xmlns:r="http://schemas.openxmlformats.org/officeDocument/2006/relationships" xmlns:m="http://schemas.openxmlformats.org/officeDocument/2006/math" xmlns:v="urn:schemas-microsoft-com:vml" xmlns:wp14="http://schemas.microsoft.com/office/word/2010/wordprocessingDrawing" xmlns:wp="http://schemas.openxmlformats.org/drawingml/2006/wordprocessingDrawing" xmlns:w10="urn:schemas-microsoft-com:office:word" xmlns:w="http://schemas.openxmlformats.org/wordprocessingml/2006/main" xmlns:w14="http://schemas.microsoft.com/office/word/2010/wordml" xmlns:w15="http://schemas.microsoft.com/office/word/2012/wordml" xmlns:w16cex="http://schemas.microsoft.com/office/word/2018/wordml/cex" xmlns:w16cid="http://schemas.microsoft.com/office/word/2016/wordml/cid" xmlns:w16="http://schemas.microsoft.com/office/word/2018/wordml" xmlns:w16sdtdh="http://schemas.microsoft.com/office/word/2020/wordml/sdtdatahash" xmlns:w16se="http://schemas.microsoft.com/office/word/2015/wordml/symex" xmlns:wpg="http://schemas.microsoft.com/office/word/2010/wordprocessingGroup" xmlns:wpi="http://schemas.microsoft.com/office/word/2010/wordprocessingInk" xmlns:wne="http://schemas.microsoft.com/office/word/2006/wordml" xmlns:wps="http://schemas.microsoft.com/office/word/2010/wordprocessingShape" mc:Ignorable="w14 w15 w16se w16cid w16 w16cex w16sdtdh wp14">
   <w:abstractNum w:abstractNumId="0" w15:restartNumberingAfterBreak="0">
+    <w:nsid w:val="04D22D64"/>
+    <w:multiLevelType w:val="hybridMultilevel"/>
+    <w:tmpl w:val="A590019C"/>
+    <w:lvl w:ilvl="0" w:tplc="D110F828">
+      <w:start w:val="1"/>
+      <w:numFmt w:val="decimal"/>
+      <w:lvlText w:val="%1"/>
+      <w:lvlJc w:val="left"/>
+      <w:pPr>
+        <w:ind w:left="720" w:hanging="360"/>
+      </w:pPr>
+      <w:rPr>
+        <w:rFonts w:ascii="Cambria Math" w:eastAsiaTheme="minorHAnsi" w:hAnsi="Cambria Math" w:hint="default"/>
+        <w:i/>
+      </w:rPr>
+    </w:lvl>
+    <w:lvl w:ilvl="1" w:tplc="0C0A0019" w:tentative="1">
+      <w:start w:val="1"/>
+      <w:numFmt w:val="lowerLetter"/>
+      <w:lvlText w:val="%2."/>
+      <w:lvlJc w:val="left"/>
+      <w:pPr>
+        <w:ind w:left="1440" w:hanging="360"/>
+      </w:pPr>
+    </w:lvl>
+    <w:lvl w:ilvl="2" w:tplc="0C0A001B" w:tentative="1">
+      <w:start w:val="1"/>
+      <w:numFmt w:val="lowerRoman"/>
+      <w:lvlText w:val="%3."/>
+      <w:lvlJc w:val="right"/>
+      <w:pPr>
+        <w:ind w:left="2160" w:hanging="180"/>
+      </w:pPr>
+    </w:lvl>
+    <w:lvl w:ilvl="3" w:tplc="0C0A000F" w:tentative="1">
+      <w:start w:val="1"/>
+      <w:numFmt w:val="decimal"/>
+      <w:lvlText w:val="%4."/>
+      <w:lvlJc w:val="left"/>
+      <w:pPr>
+        <w:ind w:left="2880" w:hanging="360"/>
+      </w:pPr>
+    </w:lvl>
+    <w:lvl w:ilvl="4" w:tplc="0C0A0019" w:tentative="1">
+      <w:start w:val="1"/>
+      <w:numFmt w:val="lowerLetter"/>
+      <w:lvlText w:val="%5."/>
+      <w:lvlJc w:val="left"/>
+      <w:pPr>
+        <w:ind w:left="3600" w:hanging="360"/>
+      </w:pPr>
+    </w:lvl>
+    <w:lvl w:ilvl="5" w:tplc="0C0A001B" w:tentative="1">
+      <w:start w:val="1"/>
+      <w:numFmt w:val="lowerRoman"/>
+      <w:lvlText w:val="%6."/>
+      <w:lvlJc w:val="right"/>
+      <w:pPr>
+        <w:ind w:left="4320" w:hanging="180"/>
+      </w:pPr>
+    </w:lvl>
+    <w:lvl w:ilvl="6" w:tplc="0C0A000F" w:tentative="1">
+      <w:start w:val="1"/>
+      <w:numFmt w:val="decimal"/>
+      <w:lvlText w:val="%7."/>
+      <w:lvlJc w:val="left"/>
+      <w:pPr>
+        <w:ind w:left="5040" w:hanging="360"/>
+      </w:pPr>
+    </w:lvl>
+    <w:lvl w:ilvl="7" w:tplc="0C0A0019" w:tentative="1">
+      <w:start w:val="1"/>
+      <w:numFmt w:val="lowerLetter"/>
+      <w:lvlText w:val="%8."/>
+      <w:lvlJc w:val="left"/>
+      <w:pPr>
+        <w:ind w:left="5760" w:hanging="360"/>
+      </w:pPr>
+    </w:lvl>
+    <w:lvl w:ilvl="8" w:tplc="0C0A001B" w:tentative="1">
+      <w:start w:val="1"/>
+      <w:numFmt w:val="lowerRoman"/>
+      <w:lvlText w:val="%9."/>
+      <w:lvlJc w:val="right"/>
+      <w:pPr>
+        <w:ind w:left="6480" w:hanging="180"/>
+      </w:pPr>
+    </w:lvl>
+  </w:abstractNum>
+  <w:abstractNum w:abstractNumId="1" w15:restartNumberingAfterBreak="0">
+    <w:nsid w:val="064C3AE4"/>
+    <w:multiLevelType w:val="hybridMultilevel"/>
+    <w:tmpl w:val="E1F4DE78"/>
+    <w:lvl w:ilvl="0" w:tplc="0C0A000F">
+      <w:start w:val="1"/>
+      <w:numFmt w:val="decimal"/>
+      <w:lvlText w:val="%1."/>
+      <w:lvlJc w:val="left"/>
+      <w:pPr>
+        <w:ind w:left="720" w:hanging="360"/>
+      </w:pPr>
+    </w:lvl>
+    <w:lvl w:ilvl="1" w:tplc="0C0A0019" w:tentative="1">
+      <w:start w:val="1"/>
+      <w:numFmt w:val="lowerLetter"/>
+      <w:lvlText w:val="%2."/>
+      <w:lvlJc w:val="left"/>
+      <w:pPr>
+        <w:ind w:left="1440" w:hanging="360"/>
+      </w:pPr>
+    </w:lvl>
+    <w:lvl w:ilvl="2" w:tplc="0C0A001B" w:tentative="1">
+      <w:start w:val="1"/>
+      <w:numFmt w:val="lowerRoman"/>
+      <w:lvlText w:val="%3."/>
+      <w:lvlJc w:val="right"/>
+      <w:pPr>
+        <w:ind w:left="2160" w:hanging="180"/>
+      </w:pPr>
+    </w:lvl>
+    <w:lvl w:ilvl="3" w:tplc="0C0A000F" w:tentative="1">
+      <w:start w:val="1"/>
+      <w:numFmt w:val="decimal"/>
+      <w:lvlText w:val="%4."/>
+      <w:lvlJc w:val="left"/>
+      <w:pPr>
+        <w:ind w:left="2880" w:hanging="360"/>
+      </w:pPr>
+    </w:lvl>
+    <w:lvl w:ilvl="4" w:tplc="0C0A0019" w:tentative="1">
+      <w:start w:val="1"/>
+      <w:numFmt w:val="lowerLetter"/>
+      <w:lvlText w:val="%5."/>
+      <w:lvlJc w:val="left"/>
+      <w:pPr>
+        <w:ind w:left="3600" w:hanging="360"/>
+      </w:pPr>
+    </w:lvl>
+    <w:lvl w:ilvl="5" w:tplc="0C0A001B" w:tentative="1">
+      <w:start w:val="1"/>
+      <w:numFmt w:val="lowerRoman"/>
+      <w:lvlText w:val="%6."/>
+      <w:lvlJc w:val="right"/>
+      <w:pPr>
+        <w:ind w:left="4320" w:hanging="180"/>
+      </w:pPr>
+    </w:lvl>
+    <w:lvl w:ilvl="6" w:tplc="0C0A000F" w:tentative="1">
+      <w:start w:val="1"/>
+      <w:numFmt w:val="decimal"/>
+      <w:lvlText w:val="%7."/>
+      <w:lvlJc w:val="left"/>
+      <w:pPr>
+        <w:ind w:left="5040" w:hanging="360"/>
+      </w:pPr>
+    </w:lvl>
+    <w:lvl w:ilvl="7" w:tplc="0C0A0019" w:tentative="1">
+      <w:start w:val="1"/>
+      <w:numFmt w:val="lowerLetter"/>
+      <w:lvlText w:val="%8."/>
+      <w:lvlJc w:val="left"/>
+      <w:pPr>
+        <w:ind w:left="5760" w:hanging="360"/>
+      </w:pPr>
+    </w:lvl>
+    <w:lvl w:ilvl="8" w:tplc="0C0A001B" w:tentative="1">
+      <w:start w:val="1"/>
+      <w:numFmt w:val="lowerRoman"/>
+      <w:lvlText w:val="%9."/>
+      <w:lvlJc w:val="right"/>
+      <w:pPr>
+        <w:ind w:left="6480" w:hanging="180"/>
+      </w:pPr>
+    </w:lvl>
+  </w:abstractNum>
+  <w:abstractNum w:abstractNumId="2" w15:restartNumberingAfterBreak="0">
+    <w:nsid w:val="28091AEF"/>
+    <w:multiLevelType w:val="hybridMultilevel"/>
+    <w:tmpl w:val="ECF049A4"/>
+    <w:lvl w:ilvl="0" w:tplc="0C0A000F">
+      <w:start w:val="1"/>
+      <w:numFmt w:val="decimal"/>
+      <w:lvlText w:val="%1."/>
+      <w:lvlJc w:val="left"/>
+      <w:pPr>
+        <w:ind w:left="720" w:hanging="360"/>
+      </w:pPr>
+    </w:lvl>
+    <w:lvl w:ilvl="1" w:tplc="0C0A0019" w:tentative="1">
+      <w:start w:val="1"/>
+      <w:numFmt w:val="lowerLetter"/>
+      <w:lvlText w:val="%2."/>
+      <w:lvlJc w:val="left"/>
+      <w:pPr>
+        <w:ind w:left="1440" w:hanging="360"/>
+      </w:pPr>
+    </w:lvl>
+    <w:lvl w:ilvl="2" w:tplc="0C0A001B" w:tentative="1">
+      <w:start w:val="1"/>
+      <w:numFmt w:val="lowerRoman"/>
+      <w:lvlText w:val="%3."/>
+      <w:lvlJc w:val="right"/>
+      <w:pPr>
+        <w:ind w:left="2160" w:hanging="180"/>
+      </w:pPr>
+    </w:lvl>
+    <w:lvl w:ilvl="3" w:tplc="0C0A000F" w:tentative="1">
+      <w:start w:val="1"/>
+      <w:numFmt w:val="decimal"/>
+      <w:lvlText w:val="%4."/>
+      <w:lvlJc w:val="left"/>
+      <w:pPr>
+        <w:ind w:left="2880" w:hanging="360"/>
+      </w:pPr>
+    </w:lvl>
+    <w:lvl w:ilvl="4" w:tplc="0C0A0019" w:tentative="1">
+      <w:start w:val="1"/>
+      <w:numFmt w:val="lowerLetter"/>
+      <w:lvlText w:val="%5."/>
+      <w:lvlJc w:val="left"/>
+      <w:pPr>
+        <w:ind w:left="3600" w:hanging="360"/>
+      </w:pPr>
+    </w:lvl>
+    <w:lvl w:ilvl="5" w:tplc="0C0A001B" w:tentative="1">
+      <w:start w:val="1"/>
+      <w:numFmt w:val="lowerRoman"/>
+      <w:lvlText w:val="%6."/>
+      <w:lvlJc w:val="right"/>
+      <w:pPr>
+        <w:ind w:left="4320" w:hanging="180"/>
+      </w:pPr>
+    </w:lvl>
+    <w:lvl w:ilvl="6" w:tplc="0C0A000F" w:tentative="1">
+      <w:start w:val="1"/>
+      <w:numFmt w:val="decimal"/>
+      <w:lvlText w:val="%7."/>
+      <w:lvlJc w:val="left"/>
+      <w:pPr>
+        <w:ind w:left="5040" w:hanging="360"/>
+      </w:pPr>
+    </w:lvl>
+    <w:lvl w:ilvl="7" w:tplc="0C0A0019" w:tentative="1">
+      <w:start w:val="1"/>
+      <w:numFmt w:val="lowerLetter"/>
+      <w:lvlText w:val="%8."/>
+      <w:lvlJc w:val="left"/>
+      <w:pPr>
+        <w:ind w:left="5760" w:hanging="360"/>
+      </w:pPr>
+    </w:lvl>
+    <w:lvl w:ilvl="8" w:tplc="0C0A001B" w:tentative="1">
+      <w:start w:val="1"/>
+      <w:numFmt w:val="lowerRoman"/>
+      <w:lvlText w:val="%9."/>
+      <w:lvlJc w:val="right"/>
+      <w:pPr>
+        <w:ind w:left="6480" w:hanging="180"/>
+      </w:pPr>
+    </w:lvl>
+  </w:abstractNum>
+  <w:abstractNum w:abstractNumId="3" w15:restartNumberingAfterBreak="0">
     <w:nsid w:val="386D6325"/>
     <w:multiLevelType w:val="hybridMultilevel"/>
     <w:tmpl w:val="B5C26D48"/>
@@ -11625,7 +12150,7 @@
       </w:rPr>
     </w:lvl>
   </w:abstractNum>
-  <w:abstractNum w:abstractNumId="1" w15:restartNumberingAfterBreak="0">
+  <w:abstractNum w:abstractNumId="4" w15:restartNumberingAfterBreak="0">
     <w:nsid w:val="49FC15A2"/>
     <w:multiLevelType w:val="hybridMultilevel"/>
     <w:tmpl w:val="448AD5CC"/>
@@ -11738,7 +12263,7 @@
       </w:rPr>
     </w:lvl>
   </w:abstractNum>
-  <w:abstractNum w:abstractNumId="2" w15:restartNumberingAfterBreak="0">
+  <w:abstractNum w:abstractNumId="5" w15:restartNumberingAfterBreak="0">
     <w:nsid w:val="4B105A93"/>
     <w:multiLevelType w:val="hybridMultilevel"/>
     <w:tmpl w:val="258604EE"/>
@@ -11851,7 +12376,7 @@
       </w:rPr>
     </w:lvl>
   </w:abstractNum>
-  <w:abstractNum w:abstractNumId="3" w15:restartNumberingAfterBreak="0">
+  <w:abstractNum w:abstractNumId="6" w15:restartNumberingAfterBreak="0">
     <w:nsid w:val="5253031B"/>
     <w:multiLevelType w:val="multilevel"/>
     <w:tmpl w:val="0C0A001F"/>
@@ -11937,7 +12462,7 @@
       </w:pPr>
     </w:lvl>
   </w:abstractNum>
-  <w:abstractNum w:abstractNumId="4" w15:restartNumberingAfterBreak="0">
+  <w:abstractNum w:abstractNumId="7" w15:restartNumberingAfterBreak="0">
     <w:nsid w:val="5C0F6668"/>
     <w:multiLevelType w:val="hybridMultilevel"/>
     <w:tmpl w:val="BD641E84"/>
@@ -12050,7 +12575,7 @@
       </w:rPr>
     </w:lvl>
   </w:abstractNum>
-  <w:abstractNum w:abstractNumId="5" w15:restartNumberingAfterBreak="0">
+  <w:abstractNum w:abstractNumId="8" w15:restartNumberingAfterBreak="0">
     <w:nsid w:val="62615D68"/>
     <w:multiLevelType w:val="multilevel"/>
     <w:tmpl w:val="D7E06A66"/>
@@ -12139,7 +12664,7 @@
       </w:pPr>
     </w:lvl>
   </w:abstractNum>
-  <w:abstractNum w:abstractNumId="6" w15:restartNumberingAfterBreak="0">
+  <w:abstractNum w:abstractNumId="9" w15:restartNumberingAfterBreak="0">
     <w:nsid w:val="65B22208"/>
     <w:multiLevelType w:val="hybridMultilevel"/>
     <w:tmpl w:val="EE3C1CA8"/>
@@ -12252,7 +12777,7 @@
       </w:rPr>
     </w:lvl>
   </w:abstractNum>
-  <w:abstractNum w:abstractNumId="7" w15:restartNumberingAfterBreak="0">
+  <w:abstractNum w:abstractNumId="10" w15:restartNumberingAfterBreak="0">
     <w:nsid w:val="7EE97999"/>
     <w:multiLevelType w:val="hybridMultilevel"/>
     <w:tmpl w:val="8E829464"/>
@@ -12366,28 +12891,37 @@
     </w:lvl>
   </w:abstractNum>
   <w:num w:numId="1" w16cid:durableId="1202017704">
+    <w:abstractNumId w:val="8"/>
+  </w:num>
+  <w:num w:numId="2" w16cid:durableId="401408431">
+    <w:abstractNumId w:val="6"/>
+  </w:num>
+  <w:num w:numId="3" w16cid:durableId="1934244202">
+    <w:abstractNumId w:val="4"/>
+  </w:num>
+  <w:num w:numId="4" w16cid:durableId="610820001">
+    <w:abstractNumId w:val="7"/>
+  </w:num>
+  <w:num w:numId="5" w16cid:durableId="177742259">
+    <w:abstractNumId w:val="10"/>
+  </w:num>
+  <w:num w:numId="6" w16cid:durableId="526405094">
+    <w:abstractNumId w:val="3"/>
+  </w:num>
+  <w:num w:numId="7" w16cid:durableId="1298602907">
     <w:abstractNumId w:val="5"/>
   </w:num>
-  <w:num w:numId="2" w16cid:durableId="401408431">
-    <w:abstractNumId w:val="3"/>
+  <w:num w:numId="8" w16cid:durableId="1553076614">
+    <w:abstractNumId w:val="9"/>
   </w:num>
-  <w:num w:numId="3" w16cid:durableId="1934244202">
+  <w:num w:numId="9" w16cid:durableId="1694258884">
+    <w:abstractNumId w:val="0"/>
+  </w:num>
+  <w:num w:numId="10" w16cid:durableId="1288199721">
     <w:abstractNumId w:val="1"/>
   </w:num>
-  <w:num w:numId="4" w16cid:durableId="610820001">
-    <w:abstractNumId w:val="4"/>
-  </w:num>
-  <w:num w:numId="5" w16cid:durableId="177742259">
-    <w:abstractNumId w:val="7"/>
-  </w:num>
-  <w:num w:numId="6" w16cid:durableId="526405094">
-    <w:abstractNumId w:val="0"/>
-  </w:num>
-  <w:num w:numId="7" w16cid:durableId="1298602907">
+  <w:num w:numId="11" w16cid:durableId="378945130">
     <w:abstractNumId w:val="2"/>
-  </w:num>
-  <w:num w:numId="8" w16cid:durableId="1553076614">
-    <w:abstractNumId w:val="6"/>
   </w:num>
   <w:numIdMacAtCleanup w:val="8"/>
 </w:numbering>

</xml_diff>

<commit_message>
algunos errores detectados en clase
</commit_message>
<xml_diff>
--- a/Tema 3. Termoquimica.docx
+++ b/Tema 3. Termoquimica.docx
@@ -5,6 +5,15 @@
     <w:bookmarkStart w:id="0" w:name="_Toc156780398" w:displacedByCustomXml="next"/>
     <w:sdt>
       <w:sdtPr>
+        <w:rPr>
+          <w:rFonts w:asciiTheme="minorHAnsi" w:eastAsiaTheme="minorHAnsi" w:hAnsiTheme="minorHAnsi" w:cstheme="minorBidi"/>
+          <w:color w:val="auto"/>
+          <w:kern w:val="2"/>
+          <w:sz w:val="22"/>
+          <w:szCs w:val="22"/>
+          <w:lang w:eastAsia="en-US"/>
+          <w14:ligatures w14:val="standardContextual"/>
+        </w:rPr>
         <w:id w:val="764191549"/>
         <w:docPartObj>
           <w:docPartGallery w:val="Table of Contents"/>
@@ -13,15 +22,8 @@
       </w:sdtPr>
       <w:sdtEndPr>
         <w:rPr>
-          <w:rFonts w:asciiTheme="minorHAnsi" w:eastAsiaTheme="minorHAnsi" w:hAnsiTheme="minorHAnsi" w:cstheme="minorBidi"/>
           <w:b/>
           <w:bCs/>
-          <w:color w:val="auto"/>
-          <w:kern w:val="2"/>
-          <w:sz w:val="22"/>
-          <w:szCs w:val="22"/>
-          <w:lang w:eastAsia="en-US"/>
-          <w14:ligatures w14:val="standardContextual"/>
         </w:rPr>
       </w:sdtEndPr>
       <w:sdtContent>
@@ -58,7 +60,7 @@
           <w:r>
             <w:fldChar w:fldCharType="separate"/>
           </w:r>
-          <w:hyperlink w:anchor="_Toc160623653" w:history="1">
+          <w:hyperlink w:anchor="_Toc160663226" w:history="1">
             <w:r>
               <w:rPr>
                 <w:rStyle w:val="Hipervnculo"/>
@@ -103,7 +105,7 @@
                 <w:noProof/>
                 <w:webHidden/>
               </w:rPr>
-              <w:instrText xml:space="preserve"> PAGEREF _Toc160623653 \h </w:instrText>
+              <w:instrText xml:space="preserve"> PAGEREF _Toc160663226 \h </w:instrText>
             </w:r>
             <w:r>
               <w:rPr>
@@ -146,7 +148,7 @@
               <w14:ligatures w14:val="standardContextual"/>
             </w:rPr>
           </w:pPr>
-          <w:hyperlink w:anchor="_Toc160623654" w:history="1">
+          <w:hyperlink w:anchor="_Toc160663227" w:history="1">
             <w:r>
               <w:rPr>
                 <w:rStyle w:val="Hipervnculo"/>
@@ -191,7 +193,7 @@
                 <w:noProof/>
                 <w:webHidden/>
               </w:rPr>
-              <w:instrText xml:space="preserve"> PAGEREF _Toc160623654 \h </w:instrText>
+              <w:instrText xml:space="preserve"> PAGEREF _Toc160663227 \h </w:instrText>
             </w:r>
             <w:r>
               <w:rPr>
@@ -234,7 +236,7 @@
               <w14:ligatures w14:val="standardContextual"/>
             </w:rPr>
           </w:pPr>
-          <w:hyperlink w:anchor="_Toc160623655" w:history="1">
+          <w:hyperlink w:anchor="_Toc160663228" w:history="1">
             <w:r>
               <w:rPr>
                 <w:rStyle w:val="Hipervnculo"/>
@@ -279,7 +281,7 @@
                 <w:noProof/>
                 <w:webHidden/>
               </w:rPr>
-              <w:instrText xml:space="preserve"> PAGEREF _Toc160623655 \h </w:instrText>
+              <w:instrText xml:space="preserve"> PAGEREF _Toc160663228 \h </w:instrText>
             </w:r>
             <w:r>
               <w:rPr>
@@ -326,7 +328,7 @@
               <w14:ligatures w14:val="standardContextual"/>
             </w:rPr>
           </w:pPr>
-          <w:hyperlink w:anchor="_Toc160623656" w:history="1">
+          <w:hyperlink w:anchor="_Toc160663229" w:history="1">
             <w:r>
               <w:rPr>
                 <w:rStyle w:val="Hipervnculo"/>
@@ -371,7 +373,7 @@
                 <w:noProof/>
                 <w:webHidden/>
               </w:rPr>
-              <w:instrText xml:space="preserve"> PAGEREF _Toc160623656 \h </w:instrText>
+              <w:instrText xml:space="preserve"> PAGEREF _Toc160663229 \h </w:instrText>
             </w:r>
             <w:r>
               <w:rPr>
@@ -414,13 +416,13 @@
               <w14:ligatures w14:val="standardContextual"/>
             </w:rPr>
           </w:pPr>
-          <w:hyperlink w:anchor="_Toc160623657" w:history="1">
+          <w:hyperlink w:anchor="_Toc160663230" w:history="1">
             <w:r>
               <w:rPr>
                 <w:rStyle w:val="Hipervnculo"/>
                 <w:noProof/>
               </w:rPr>
-              <w:t>1.1.</w:t>
+              <w:t>2.1.</w:t>
             </w:r>
             <w:r>
               <w:rPr>
@@ -459,7 +461,7 @@
                 <w:noProof/>
                 <w:webHidden/>
               </w:rPr>
-              <w:instrText xml:space="preserve"> PAGEREF _Toc160623657 \h </w:instrText>
+              <w:instrText xml:space="preserve"> PAGEREF _Toc160663230 \h </w:instrText>
             </w:r>
             <w:r>
               <w:rPr>
@@ -506,13 +508,13 @@
               <w14:ligatures w14:val="standardContextual"/>
             </w:rPr>
           </w:pPr>
-          <w:hyperlink w:anchor="_Toc160623658" w:history="1">
+          <w:hyperlink w:anchor="_Toc160663231" w:history="1">
             <w:r>
               <w:rPr>
                 <w:rStyle w:val="Hipervnculo"/>
                 <w:noProof/>
               </w:rPr>
-              <w:t>1.1.1.</w:t>
+              <w:t>2.1.1.</w:t>
             </w:r>
             <w:r>
               <w:rPr>
@@ -551,7 +553,7 @@
                 <w:noProof/>
                 <w:webHidden/>
               </w:rPr>
-              <w:instrText xml:space="preserve"> PAGEREF _Toc160623658 \h </w:instrText>
+              <w:instrText xml:space="preserve"> PAGEREF _Toc160663231 \h </w:instrText>
             </w:r>
             <w:r>
               <w:rPr>
@@ -598,13 +600,13 @@
               <w14:ligatures w14:val="standardContextual"/>
             </w:rPr>
           </w:pPr>
-          <w:hyperlink w:anchor="_Toc160623659" w:history="1">
+          <w:hyperlink w:anchor="_Toc160663232" w:history="1">
             <w:r>
               <w:rPr>
                 <w:rStyle w:val="Hipervnculo"/>
                 <w:noProof/>
               </w:rPr>
-              <w:t>1.1.2.</w:t>
+              <w:t>2.1.2.</w:t>
             </w:r>
             <w:r>
               <w:rPr>
@@ -643,7 +645,7 @@
                 <w:noProof/>
                 <w:webHidden/>
               </w:rPr>
-              <w:instrText xml:space="preserve"> PAGEREF _Toc160623659 \h </w:instrText>
+              <w:instrText xml:space="preserve"> PAGEREF _Toc160663232 \h </w:instrText>
             </w:r>
             <w:r>
               <w:rPr>
@@ -686,13 +688,13 @@
               <w14:ligatures w14:val="standardContextual"/>
             </w:rPr>
           </w:pPr>
-          <w:hyperlink w:anchor="_Toc160623660" w:history="1">
+          <w:hyperlink w:anchor="_Toc160663233" w:history="1">
             <w:r>
               <w:rPr>
                 <w:rStyle w:val="Hipervnculo"/>
                 <w:noProof/>
               </w:rPr>
-              <w:t>1.2.</w:t>
+              <w:t>2.2.</w:t>
             </w:r>
             <w:r>
               <w:rPr>
@@ -731,7 +733,7 @@
                 <w:noProof/>
                 <w:webHidden/>
               </w:rPr>
-              <w:instrText xml:space="preserve"> PAGEREF _Toc160623660 \h </w:instrText>
+              <w:instrText xml:space="preserve"> PAGEREF _Toc160663233 \h </w:instrText>
             </w:r>
             <w:r>
               <w:rPr>
@@ -778,13 +780,13 @@
               <w14:ligatures w14:val="standardContextual"/>
             </w:rPr>
           </w:pPr>
-          <w:hyperlink w:anchor="_Toc160623661" w:history="1">
+          <w:hyperlink w:anchor="_Toc160663234" w:history="1">
             <w:r>
               <w:rPr>
                 <w:rStyle w:val="Hipervnculo"/>
                 <w:noProof/>
               </w:rPr>
-              <w:t>1.2.1.</w:t>
+              <w:t>2.2.1.</w:t>
             </w:r>
             <w:r>
               <w:rPr>
@@ -823,7 +825,7 @@
                 <w:noProof/>
                 <w:webHidden/>
               </w:rPr>
-              <w:instrText xml:space="preserve"> PAGEREF _Toc160623661 \h </w:instrText>
+              <w:instrText xml:space="preserve"> PAGEREF _Toc160663234 \h </w:instrText>
             </w:r>
             <w:r>
               <w:rPr>
@@ -870,14 +872,14 @@
               <w14:ligatures w14:val="standardContextual"/>
             </w:rPr>
           </w:pPr>
-          <w:hyperlink w:anchor="_Toc160623662" w:history="1">
+          <w:hyperlink w:anchor="_Toc160663235" w:history="1">
             <w:r>
               <w:rPr>
                 <w:rStyle w:val="Hipervnculo"/>
                 <w:noProof/>
                 <w:highlight w:val="yellow"/>
               </w:rPr>
-              <w:t>1.2.2.</w:t>
+              <w:t>2.2.2.</w:t>
             </w:r>
             <w:r>
               <w:rPr>
@@ -917,7 +919,7 @@
                 <w:noProof/>
                 <w:webHidden/>
               </w:rPr>
-              <w:instrText xml:space="preserve"> PAGEREF _Toc160623662 \h </w:instrText>
+              <w:instrText xml:space="preserve"> PAGEREF _Toc160663235 \h </w:instrText>
             </w:r>
             <w:r>
               <w:rPr>
@@ -964,7 +966,7 @@
               <w14:ligatures w14:val="standardContextual"/>
             </w:rPr>
           </w:pPr>
-          <w:hyperlink w:anchor="_Toc160623663" w:history="1">
+          <w:hyperlink w:anchor="_Toc160663236" w:history="1">
             <w:r>
               <w:rPr>
                 <w:rStyle w:val="Hipervnculo"/>
@@ -1009,7 +1011,7 @@
                 <w:noProof/>
                 <w:webHidden/>
               </w:rPr>
-              <w:instrText xml:space="preserve"> PAGEREF _Toc160623663 \h </w:instrText>
+              <w:instrText xml:space="preserve"> PAGEREF _Toc160663236 \h </w:instrText>
             </w:r>
             <w:r>
               <w:rPr>
@@ -1056,7 +1058,7 @@
               <w14:ligatures w14:val="standardContextual"/>
             </w:rPr>
           </w:pPr>
-          <w:hyperlink w:anchor="_Toc160623664" w:history="1">
+          <w:hyperlink w:anchor="_Toc160663237" w:history="1">
             <w:r>
               <w:rPr>
                 <w:rStyle w:val="Hipervnculo"/>
@@ -1101,7 +1103,7 @@
                 <w:noProof/>
                 <w:webHidden/>
               </w:rPr>
-              <w:instrText xml:space="preserve"> PAGEREF _Toc160623664 \h </w:instrText>
+              <w:instrText xml:space="preserve"> PAGEREF _Toc160663237 \h </w:instrText>
             </w:r>
             <w:r>
               <w:rPr>
@@ -1148,7 +1150,7 @@
               <w14:ligatures w14:val="standardContextual"/>
             </w:rPr>
           </w:pPr>
-          <w:hyperlink w:anchor="_Toc160623665" w:history="1">
+          <w:hyperlink w:anchor="_Toc160663238" w:history="1">
             <w:r>
               <w:rPr>
                 <w:rStyle w:val="Hipervnculo"/>
@@ -1193,7 +1195,7 @@
                 <w:noProof/>
                 <w:webHidden/>
               </w:rPr>
-              <w:instrText xml:space="preserve"> PAGEREF _Toc160623665 \h </w:instrText>
+              <w:instrText xml:space="preserve"> PAGEREF _Toc160663238 \h </w:instrText>
             </w:r>
             <w:r>
               <w:rPr>
@@ -1236,7 +1238,7 @@
               <w14:ligatures w14:val="standardContextual"/>
             </w:rPr>
           </w:pPr>
-          <w:hyperlink w:anchor="_Toc160623666" w:history="1">
+          <w:hyperlink w:anchor="_Toc160663239" w:history="1">
             <w:r>
               <w:rPr>
                 <w:rStyle w:val="Hipervnculo"/>
@@ -1289,7 +1291,7 @@
                 <w:noProof/>
                 <w:webHidden/>
               </w:rPr>
-              <w:instrText xml:space="preserve"> PAGEREF _Toc160623666 \h </w:instrText>
+              <w:instrText xml:space="preserve"> PAGEREF _Toc160663239 \h </w:instrText>
             </w:r>
             <w:r>
               <w:rPr>
@@ -1336,7 +1338,7 @@
               <w14:ligatures w14:val="standardContextual"/>
             </w:rPr>
           </w:pPr>
-          <w:hyperlink w:anchor="_Toc160623667" w:history="1">
+          <w:hyperlink w:anchor="_Toc160663240" w:history="1">
             <w:r>
               <w:rPr>
                 <w:rStyle w:val="Hipervnculo"/>
@@ -1381,7 +1383,7 @@
                 <w:noProof/>
                 <w:webHidden/>
               </w:rPr>
-              <w:instrText xml:space="preserve"> PAGEREF _Toc160623667 \h </w:instrText>
+              <w:instrText xml:space="preserve"> PAGEREF _Toc160663240 \h </w:instrText>
             </w:r>
             <w:r>
               <w:rPr>
@@ -1424,7 +1426,7 @@
               <w14:ligatures w14:val="standardContextual"/>
             </w:rPr>
           </w:pPr>
-          <w:hyperlink w:anchor="_Toc160623668" w:history="1">
+          <w:hyperlink w:anchor="_Toc160663241" w:history="1">
             <w:r>
               <w:rPr>
                 <w:rStyle w:val="Hipervnculo"/>
@@ -1477,7 +1479,7 @@
                 <w:noProof/>
                 <w:webHidden/>
               </w:rPr>
-              <w:instrText xml:space="preserve"> PAGEREF _Toc160623668 \h </w:instrText>
+              <w:instrText xml:space="preserve"> PAGEREF _Toc160663241 \h </w:instrText>
             </w:r>
             <w:r>
               <w:rPr>
@@ -1520,7 +1522,7 @@
               <w14:ligatures w14:val="standardContextual"/>
             </w:rPr>
           </w:pPr>
-          <w:hyperlink w:anchor="_Toc160623669" w:history="1">
+          <w:hyperlink w:anchor="_Toc160663242" w:history="1">
             <w:r>
               <w:rPr>
                 <w:rStyle w:val="Hipervnculo"/>
@@ -1565,7 +1567,7 @@
                 <w:noProof/>
                 <w:webHidden/>
               </w:rPr>
-              <w:instrText xml:space="preserve"> PAGEREF _Toc160623669 \h </w:instrText>
+              <w:instrText xml:space="preserve"> PAGEREF _Toc160663242 \h </w:instrText>
             </w:r>
             <w:r>
               <w:rPr>
@@ -1612,7 +1614,7 @@
               <w14:ligatures w14:val="standardContextual"/>
             </w:rPr>
           </w:pPr>
-          <w:hyperlink w:anchor="_Toc160623670" w:history="1">
+          <w:hyperlink w:anchor="_Toc160663243" w:history="1">
             <w:r>
               <w:rPr>
                 <w:rStyle w:val="Hipervnculo"/>
@@ -1657,7 +1659,7 @@
                 <w:noProof/>
                 <w:webHidden/>
               </w:rPr>
-              <w:instrText xml:space="preserve"> PAGEREF _Toc160623670 \h </w:instrText>
+              <w:instrText xml:space="preserve"> PAGEREF _Toc160663243 \h </w:instrText>
             </w:r>
             <w:r>
               <w:rPr>
@@ -1700,7 +1702,7 @@
               <w14:ligatures w14:val="standardContextual"/>
             </w:rPr>
           </w:pPr>
-          <w:hyperlink w:anchor="_Toc160623671" w:history="1">
+          <w:hyperlink w:anchor="_Toc160663244" w:history="1">
             <w:r>
               <w:rPr>
                 <w:rStyle w:val="Hipervnculo"/>
@@ -1745,7 +1747,7 @@
                 <w:noProof/>
                 <w:webHidden/>
               </w:rPr>
-              <w:instrText xml:space="preserve"> PAGEREF _Toc160623671 \h </w:instrText>
+              <w:instrText xml:space="preserve"> PAGEREF _Toc160663244 \h </w:instrText>
             </w:r>
             <w:r>
               <w:rPr>
@@ -1792,7 +1794,7 @@
               <w14:ligatures w14:val="standardContextual"/>
             </w:rPr>
           </w:pPr>
-          <w:hyperlink w:anchor="_Toc160623672" w:history="1">
+          <w:hyperlink w:anchor="_Toc160663245" w:history="1">
             <w:r>
               <w:rPr>
                 <w:rStyle w:val="Hipervnculo"/>
@@ -1837,7 +1839,7 @@
                 <w:noProof/>
                 <w:webHidden/>
               </w:rPr>
-              <w:instrText xml:space="preserve"> PAGEREF _Toc160623672 \h </w:instrText>
+              <w:instrText xml:space="preserve"> PAGEREF _Toc160663245 \h </w:instrText>
             </w:r>
             <w:r>
               <w:rPr>
@@ -1884,7 +1886,7 @@
               <w14:ligatures w14:val="standardContextual"/>
             </w:rPr>
           </w:pPr>
-          <w:hyperlink w:anchor="_Toc160623673" w:history="1">
+          <w:hyperlink w:anchor="_Toc160663246" w:history="1">
             <w:r>
               <w:rPr>
                 <w:rStyle w:val="Hipervnculo"/>
@@ -1929,7 +1931,7 @@
                 <w:noProof/>
                 <w:webHidden/>
               </w:rPr>
-              <w:instrText xml:space="preserve"> PAGEREF _Toc160623673 \h </w:instrText>
+              <w:instrText xml:space="preserve"> PAGEREF _Toc160663246 \h </w:instrText>
             </w:r>
             <w:r>
               <w:rPr>
@@ -1976,7 +1978,7 @@
               <w14:ligatures w14:val="standardContextual"/>
             </w:rPr>
           </w:pPr>
-          <w:hyperlink w:anchor="_Toc160623674" w:history="1">
+          <w:hyperlink w:anchor="_Toc160663247" w:history="1">
             <w:r>
               <w:rPr>
                 <w:rStyle w:val="Hipervnculo"/>
@@ -2021,7 +2023,7 @@
                 <w:noProof/>
                 <w:webHidden/>
               </w:rPr>
-              <w:instrText xml:space="preserve"> PAGEREF _Toc160623674 \h </w:instrText>
+              <w:instrText xml:space="preserve"> PAGEREF _Toc160663247 \h </w:instrText>
             </w:r>
             <w:r>
               <w:rPr>
@@ -2068,7 +2070,7 @@
               <w14:ligatures w14:val="standardContextual"/>
             </w:rPr>
           </w:pPr>
-          <w:hyperlink w:anchor="_Toc160623675" w:history="1">
+          <w:hyperlink w:anchor="_Toc160663248" w:history="1">
             <w:r>
               <w:rPr>
                 <w:rStyle w:val="Hipervnculo"/>
@@ -2113,7 +2115,7 @@
                 <w:noProof/>
                 <w:webHidden/>
               </w:rPr>
-              <w:instrText xml:space="preserve"> PAGEREF _Toc160623675 \h </w:instrText>
+              <w:instrText xml:space="preserve"> PAGEREF _Toc160663248 \h </w:instrText>
             </w:r>
             <w:r>
               <w:rPr>
@@ -2156,7 +2158,7 @@
               <w14:ligatures w14:val="standardContextual"/>
             </w:rPr>
           </w:pPr>
-          <w:hyperlink w:anchor="_Toc160623676" w:history="1">
+          <w:hyperlink w:anchor="_Toc160663249" w:history="1">
             <w:r>
               <w:rPr>
                 <w:rStyle w:val="Hipervnculo"/>
@@ -2201,7 +2203,7 @@
                 <w:noProof/>
                 <w:webHidden/>
               </w:rPr>
-              <w:instrText xml:space="preserve"> PAGEREF _Toc160623676 \h </w:instrText>
+              <w:instrText xml:space="preserve"> PAGEREF _Toc160663249 \h </w:instrText>
             </w:r>
             <w:r>
               <w:rPr>
@@ -2248,7 +2250,7 @@
               <w14:ligatures w14:val="standardContextual"/>
             </w:rPr>
           </w:pPr>
-          <w:hyperlink w:anchor="_Toc160623677" w:history="1">
+          <w:hyperlink w:anchor="_Toc160663250" w:history="1">
             <w:r>
               <w:rPr>
                 <w:rStyle w:val="Hipervnculo"/>
@@ -2293,7 +2295,7 @@
                 <w:noProof/>
                 <w:webHidden/>
               </w:rPr>
-              <w:instrText xml:space="preserve"> PAGEREF _Toc160623677 \h </w:instrText>
+              <w:instrText xml:space="preserve"> PAGEREF _Toc160663250 \h </w:instrText>
             </w:r>
             <w:r>
               <w:rPr>
@@ -2340,7 +2342,7 @@
               <w14:ligatures w14:val="standardContextual"/>
             </w:rPr>
           </w:pPr>
-          <w:hyperlink w:anchor="_Toc160623678" w:history="1">
+          <w:hyperlink w:anchor="_Toc160663251" w:history="1">
             <w:r>
               <w:rPr>
                 <w:rStyle w:val="Hipervnculo"/>
@@ -2385,7 +2387,7 @@
                 <w:noProof/>
                 <w:webHidden/>
               </w:rPr>
-              <w:instrText xml:space="preserve"> PAGEREF _Toc160623678 \h </w:instrText>
+              <w:instrText xml:space="preserve"> PAGEREF _Toc160663251 \h </w:instrText>
             </w:r>
             <w:r>
               <w:rPr>
@@ -2428,7 +2430,7 @@
               <w14:ligatures w14:val="standardContextual"/>
             </w:rPr>
           </w:pPr>
-          <w:hyperlink w:anchor="_Toc160623679" w:history="1">
+          <w:hyperlink w:anchor="_Toc160663252" w:history="1">
             <w:r>
               <w:rPr>
                 <w:rStyle w:val="Hipervnculo"/>
@@ -2473,7 +2475,7 @@
                 <w:noProof/>
                 <w:webHidden/>
               </w:rPr>
-              <w:instrText xml:space="preserve"> PAGEREF _Toc160623679 \h </w:instrText>
+              <w:instrText xml:space="preserve"> PAGEREF _Toc160663252 \h </w:instrText>
             </w:r>
             <w:r>
               <w:rPr>
@@ -2516,7 +2518,7 @@
               <w14:ligatures w14:val="standardContextual"/>
             </w:rPr>
           </w:pPr>
-          <w:hyperlink w:anchor="_Toc160623680" w:history="1">
+          <w:hyperlink w:anchor="_Toc160663253" w:history="1">
             <w:r>
               <w:rPr>
                 <w:rStyle w:val="Hipervnculo"/>
@@ -2563,7 +2565,7 @@
                 <w:noProof/>
                 <w:webHidden/>
               </w:rPr>
-              <w:instrText xml:space="preserve"> PAGEREF _Toc160623680 \h </w:instrText>
+              <w:instrText xml:space="preserve"> PAGEREF _Toc160663253 \h </w:instrText>
             </w:r>
             <w:r>
               <w:rPr>
@@ -2610,7 +2612,7 @@
               <w14:ligatures w14:val="standardContextual"/>
             </w:rPr>
           </w:pPr>
-          <w:hyperlink w:anchor="_Toc160623681" w:history="1">
+          <w:hyperlink w:anchor="_Toc160663254" w:history="1">
             <w:r>
               <w:rPr>
                 <w:rStyle w:val="Hipervnculo"/>
@@ -2657,7 +2659,7 @@
                 <w:noProof/>
                 <w:webHidden/>
               </w:rPr>
-              <w:instrText xml:space="preserve"> PAGEREF _Toc160623681 \h </w:instrText>
+              <w:instrText xml:space="preserve"> PAGEREF _Toc160663254 \h </w:instrText>
             </w:r>
             <w:r>
               <w:rPr>
@@ -2704,7 +2706,7 @@
               <w14:ligatures w14:val="standardContextual"/>
             </w:rPr>
           </w:pPr>
-          <w:hyperlink w:anchor="_Toc160623682" w:history="1">
+          <w:hyperlink w:anchor="_Toc160663255" w:history="1">
             <w:r>
               <w:rPr>
                 <w:rStyle w:val="Hipervnculo"/>
@@ -2751,7 +2753,7 @@
                 <w:noProof/>
                 <w:webHidden/>
               </w:rPr>
-              <w:instrText xml:space="preserve"> PAGEREF _Toc160623682 \h </w:instrText>
+              <w:instrText xml:space="preserve"> PAGEREF _Toc160663255 \h </w:instrText>
             </w:r>
             <w:r>
               <w:rPr>
@@ -2798,7 +2800,7 @@
               <w14:ligatures w14:val="standardContextual"/>
             </w:rPr>
           </w:pPr>
-          <w:hyperlink w:anchor="_Toc160623683" w:history="1">
+          <w:hyperlink w:anchor="_Toc160663256" w:history="1">
             <w:r>
               <w:rPr>
                 <w:rStyle w:val="Hipervnculo"/>
@@ -2845,7 +2847,7 @@
                 <w:noProof/>
                 <w:webHidden/>
               </w:rPr>
-              <w:instrText xml:space="preserve"> PAGEREF _Toc160623683 \h </w:instrText>
+              <w:instrText xml:space="preserve"> PAGEREF _Toc160663256 \h </w:instrText>
             </w:r>
             <w:r>
               <w:rPr>
@@ -2888,7 +2890,7 @@
               <w14:ligatures w14:val="standardContextual"/>
             </w:rPr>
           </w:pPr>
-          <w:hyperlink w:anchor="_Toc160623684" w:history="1">
+          <w:hyperlink w:anchor="_Toc160663257" w:history="1">
             <w:r>
               <w:rPr>
                 <w:rStyle w:val="Hipervnculo"/>
@@ -2933,7 +2935,7 @@
                 <w:noProof/>
                 <w:webHidden/>
               </w:rPr>
-              <w:instrText xml:space="preserve"> PAGEREF _Toc160623684 \h </w:instrText>
+              <w:instrText xml:space="preserve"> PAGEREF _Toc160663257 \h </w:instrText>
             </w:r>
             <w:r>
               <w:rPr>
@@ -2976,7 +2978,7 @@
               <w14:ligatures w14:val="standardContextual"/>
             </w:rPr>
           </w:pPr>
-          <w:hyperlink w:anchor="_Toc160623685" w:history="1">
+          <w:hyperlink w:anchor="_Toc160663258" w:history="1">
             <w:r>
               <w:rPr>
                 <w:rStyle w:val="Hipervnculo"/>
@@ -3021,7 +3023,7 @@
                 <w:noProof/>
                 <w:webHidden/>
               </w:rPr>
-              <w:instrText xml:space="preserve"> PAGEREF _Toc160623685 \h </w:instrText>
+              <w:instrText xml:space="preserve"> PAGEREF _Toc160663258 \h </w:instrText>
             </w:r>
             <w:r>
               <w:rPr>
@@ -3064,7 +3066,7 @@
               <w14:ligatures w14:val="standardContextual"/>
             </w:rPr>
           </w:pPr>
-          <w:hyperlink w:anchor="_Toc160623686" w:history="1">
+          <w:hyperlink w:anchor="_Toc160663259" w:history="1">
             <w:r>
               <w:rPr>
                 <w:rStyle w:val="Hipervnculo"/>
@@ -3109,7 +3111,7 @@
                 <w:noProof/>
                 <w:webHidden/>
               </w:rPr>
-              <w:instrText xml:space="preserve"> PAGEREF _Toc160623686 \h </w:instrText>
+              <w:instrText xml:space="preserve"> PAGEREF _Toc160663259 \h </w:instrText>
             </w:r>
             <w:r>
               <w:rPr>
@@ -3152,7 +3154,7 @@
               <w14:ligatures w14:val="standardContextual"/>
             </w:rPr>
           </w:pPr>
-          <w:hyperlink w:anchor="_Toc160623687" w:history="1">
+          <w:hyperlink w:anchor="_Toc160663260" w:history="1">
             <w:r>
               <w:rPr>
                 <w:rStyle w:val="Hipervnculo"/>
@@ -3212,7 +3214,7 @@
                 <w:noProof/>
                 <w:webHidden/>
               </w:rPr>
-              <w:instrText xml:space="preserve"> PAGEREF _Toc160623687 \h </w:instrText>
+              <w:instrText xml:space="preserve"> PAGEREF _Toc160663260 \h </w:instrText>
             </w:r>
             <w:r>
               <w:rPr>
@@ -3259,7 +3261,7 @@
               <w14:ligatures w14:val="standardContextual"/>
             </w:rPr>
           </w:pPr>
-          <w:hyperlink w:anchor="_Toc160623688" w:history="1">
+          <w:hyperlink w:anchor="_Toc160663261" w:history="1">
             <w:r>
               <w:rPr>
                 <w:rStyle w:val="Hipervnculo"/>
@@ -3304,7 +3306,7 @@
                 <w:noProof/>
                 <w:webHidden/>
               </w:rPr>
-              <w:instrText xml:space="preserve"> PAGEREF _Toc160623688 \h </w:instrText>
+              <w:instrText xml:space="preserve"> PAGEREF _Toc160663261 \h </w:instrText>
             </w:r>
             <w:r>
               <w:rPr>
@@ -3351,7 +3353,7 @@
               <w14:ligatures w14:val="standardContextual"/>
             </w:rPr>
           </w:pPr>
-          <w:hyperlink w:anchor="_Toc160623689" w:history="1">
+          <w:hyperlink w:anchor="_Toc160663262" w:history="1">
             <w:r>
               <w:rPr>
                 <w:rStyle w:val="Hipervnculo"/>
@@ -3396,7 +3398,7 @@
                 <w:noProof/>
                 <w:webHidden/>
               </w:rPr>
-              <w:instrText xml:space="preserve"> PAGEREF _Toc160623689 \h </w:instrText>
+              <w:instrText xml:space="preserve"> PAGEREF _Toc160663262 \h </w:instrText>
             </w:r>
             <w:r>
               <w:rPr>
@@ -3443,7 +3445,7 @@
               <w14:ligatures w14:val="standardContextual"/>
             </w:rPr>
           </w:pPr>
-          <w:hyperlink w:anchor="_Toc160623690" w:history="1">
+          <w:hyperlink w:anchor="_Toc160663263" w:history="1">
             <w:r>
               <w:rPr>
                 <w:rStyle w:val="Hipervnculo"/>
@@ -3488,7 +3490,7 @@
                 <w:noProof/>
                 <w:webHidden/>
               </w:rPr>
-              <w:instrText xml:space="preserve"> PAGEREF _Toc160623690 \h </w:instrText>
+              <w:instrText xml:space="preserve"> PAGEREF _Toc160663263 \h </w:instrText>
             </w:r>
             <w:r>
               <w:rPr>
@@ -3531,7 +3533,7 @@
               <w14:ligatures w14:val="standardContextual"/>
             </w:rPr>
           </w:pPr>
-          <w:hyperlink w:anchor="_Toc160623691" w:history="1">
+          <w:hyperlink w:anchor="_Toc160663264" w:history="1">
             <w:r>
               <w:rPr>
                 <w:rStyle w:val="Hipervnculo"/>
@@ -3576,7 +3578,7 @@
                 <w:noProof/>
                 <w:webHidden/>
               </w:rPr>
-              <w:instrText xml:space="preserve"> PAGEREF _Toc160623691 \h </w:instrText>
+              <w:instrText xml:space="preserve"> PAGEREF _Toc160663264 \h </w:instrText>
             </w:r>
             <w:r>
               <w:rPr>
@@ -3619,7 +3621,7 @@
               <w14:ligatures w14:val="standardContextual"/>
             </w:rPr>
           </w:pPr>
-          <w:hyperlink w:anchor="_Toc160623692" w:history="1">
+          <w:hyperlink w:anchor="_Toc160663265" w:history="1">
             <w:r>
               <w:rPr>
                 <w:rStyle w:val="Hipervnculo"/>
@@ -3664,7 +3666,7 @@
                 <w:noProof/>
                 <w:webHidden/>
               </w:rPr>
-              <w:instrText xml:space="preserve"> PAGEREF _Toc160623692 \h </w:instrText>
+              <w:instrText xml:space="preserve"> PAGEREF _Toc160663265 \h </w:instrText>
             </w:r>
             <w:r>
               <w:rPr>
@@ -3707,7 +3709,7 @@
               <w14:ligatures w14:val="standardContextual"/>
             </w:rPr>
           </w:pPr>
-          <w:hyperlink w:anchor="_Toc160623693" w:history="1">
+          <w:hyperlink w:anchor="_Toc160663266" w:history="1">
             <w:r>
               <w:rPr>
                 <w:rStyle w:val="Hipervnculo"/>
@@ -3752,7 +3754,7 @@
                 <w:noProof/>
                 <w:webHidden/>
               </w:rPr>
-              <w:instrText xml:space="preserve"> PAGEREF _Toc160623693 \h </w:instrText>
+              <w:instrText xml:space="preserve"> PAGEREF _Toc160663266 \h </w:instrText>
             </w:r>
             <w:r>
               <w:rPr>
@@ -3795,7 +3797,7 @@
               <w14:ligatures w14:val="standardContextual"/>
             </w:rPr>
           </w:pPr>
-          <w:hyperlink w:anchor="_Toc160623694" w:history="1">
+          <w:hyperlink w:anchor="_Toc160663267" w:history="1">
             <w:r>
               <w:rPr>
                 <w:rStyle w:val="Hipervnculo"/>
@@ -3840,7 +3842,7 @@
                 <w:noProof/>
                 <w:webHidden/>
               </w:rPr>
-              <w:instrText xml:space="preserve"> PAGEREF _Toc160623694 \h </w:instrText>
+              <w:instrText xml:space="preserve"> PAGEREF _Toc160663267 \h </w:instrText>
             </w:r>
             <w:r>
               <w:rPr>
@@ -3924,7 +3926,7 @@
           <w:numId w:val="1"/>
         </w:numPr>
       </w:pPr>
-      <w:bookmarkStart w:id="1" w:name="_Toc160623653"/>
+      <w:bookmarkStart w:id="1" w:name="_Toc160663226"/>
       <w:r>
         <w:t>Procesos reversibles y procesos irreversibles.</w:t>
       </w:r>
@@ -3938,7 +3940,7 @@
           <w:numId w:val="1"/>
         </w:numPr>
       </w:pPr>
-      <w:bookmarkStart w:id="2" w:name="_Toc160623654"/>
+      <w:bookmarkStart w:id="2" w:name="_Toc160663227"/>
       <w:r>
         <w:t xml:space="preserve">Procesos </w:t>
       </w:r>
@@ -3949,7 +3951,18 @@
     </w:p>
     <w:p>
       <w:r>
-        <w:t xml:space="preserve">Un proceso reversible es un proceso que va sucediendo </w:t>
+        <w:t xml:space="preserve">Un proceso </w:t>
+      </w:r>
+      <w:proofErr w:type="spellStart"/>
+      <w:r>
+        <w:t>i</w:t>
+      </w:r>
+      <w:r>
+        <w:t>reversible</w:t>
+      </w:r>
+      <w:proofErr w:type="spellEnd"/>
+      <w:r>
+        <w:t xml:space="preserve"> es un proceso que va sucediendo </w:t>
       </w:r>
       <w:r>
         <w:t>por distintos estados de no equilibrio.</w:t>
@@ -4068,7 +4081,7 @@
           <w:numId w:val="1"/>
         </w:numPr>
       </w:pPr>
-      <w:bookmarkStart w:id="3" w:name="_Toc160623655"/>
+      <w:bookmarkStart w:id="3" w:name="_Toc160663228"/>
       <w:r>
         <w:t>Procesos reversibles</w:t>
       </w:r>
@@ -4208,7 +4221,7 @@
           <w:numId w:val="1"/>
         </w:numPr>
       </w:pPr>
-      <w:bookmarkStart w:id="4" w:name="_Toc160623656"/>
+      <w:bookmarkStart w:id="4" w:name="_Toc160663229"/>
       <w:r>
         <w:lastRenderedPageBreak/>
         <w:t>Energía</w:t>
@@ -4225,10 +4238,10 @@
         <w:pStyle w:val="Ttulo2"/>
         <w:numPr>
           <w:ilvl w:val="1"/>
-          <w:numId w:val="2"/>
+          <w:numId w:val="1"/>
         </w:numPr>
       </w:pPr>
-      <w:bookmarkStart w:id="5" w:name="_Toc160623657"/>
+      <w:bookmarkStart w:id="5" w:name="_Toc160663230"/>
       <w:r>
         <w:t>Trabajo</w:t>
       </w:r>
@@ -4241,10 +4254,7 @@
     </w:p>
     <w:p>
       <w:r>
-        <w:t xml:space="preserve">Para analizar el trabajo se va a considerar </w:t>
-      </w:r>
-      <w:r>
-        <w:t>un gas que esté contenido en un cilindro con su tapa superior deslizante.</w:t>
+        <w:t>Para analizar el trabajo se va a considerar un gas que esté contenido en un cilindro con su tapa superior deslizante.</w:t>
       </w:r>
     </w:p>
     <w:p>
@@ -4256,10 +4266,10 @@
           <w:noProof/>
         </w:rPr>
         <w:drawing>
-          <wp:inline distT="0" distB="0" distL="0" distR="0" wp14:anchorId="29FD0101" wp14:editId="245DA2EB">
+          <wp:inline distT="0" distB="0" distL="0" distR="0" wp14:anchorId="5F7D2482" wp14:editId="5EEE71D5">
             <wp:extent cx="4895850" cy="2790333"/>
             <wp:effectExtent l="0" t="0" r="0" b="0"/>
-            <wp:docPr id="2050815843" name="Imagen 1" descr="Dibujo de una persona&#10;&#10;Descripción generada automáticamente con confianza baja"/>
+            <wp:docPr id="1346000320" name="Imagen 1" descr="Dibujo de una persona&#10;&#10;Descripción generada automáticamente con confianza baja"/>
             <wp:cNvGraphicFramePr>
               <a:graphicFrameLocks xmlns:a="http://schemas.openxmlformats.org/drawingml/2006/main" noChangeAspect="1"/>
             </wp:cNvGraphicFramePr>
@@ -4425,25 +4435,7 @@
         <w:rPr>
           <w:rFonts w:eastAsiaTheme="minorEastAsia"/>
         </w:rPr>
-        <w:t>En algunos caso</w:t>
-      </w:r>
-      <w:r>
-        <w:rPr>
-          <w:rFonts w:eastAsiaTheme="minorEastAsia"/>
-        </w:rPr>
-        <w:t>s</w:t>
-      </w:r>
-      <w:r>
-        <w:rPr>
-          <w:rFonts w:eastAsiaTheme="minorEastAsia"/>
-        </w:rPr>
-        <w:t xml:space="preserve"> y para algunos profesores tal vez sea posible que no sea necesario</w:t>
-      </w:r>
-      <w:r>
-        <w:rPr>
-          <w:rFonts w:eastAsiaTheme="minorEastAsia"/>
-        </w:rPr>
-        <w:t xml:space="preserve"> utilizar la fórmula anterior con la integral, si no que se pide aplicar exclusivamente para procesos irreversibles en los cuales la presión es constante por lo tanto la ecuación quedaría del siguiente modo:</w:t>
+        <w:t>En algunos casos y para algunos profesores tal vez sea posible que no sea necesario utilizar la fórmula anterior con la integral, si no que se pide aplicar exclusivamente para procesos irreversibles en los cuales la presión es constante por lo tanto la ecuación quedaría del siguiente modo:</w:t>
       </w:r>
     </w:p>
     <w:p>
@@ -4458,13 +4450,13 @@
             <w:rPr>
               <w:rFonts w:ascii="Cambria Math" w:hAnsi="Cambria Math"/>
             </w:rPr>
-            <m:t>W=-</m:t>
+            <m:t>W=-P·∆</m:t>
           </m:r>
           <m:r>
             <w:rPr>
               <w:rFonts w:ascii="Cambria Math" w:hAnsi="Cambria Math"/>
             </w:rPr>
-            <m:t>P·∆V</m:t>
+            <m:t>V</m:t>
           </m:r>
         </m:oMath>
       </m:oMathPara>
@@ -4487,10 +4479,10 @@
         <w:pStyle w:val="Ttulo3"/>
         <w:numPr>
           <w:ilvl w:val="2"/>
-          <w:numId w:val="2"/>
+          <w:numId w:val="1"/>
         </w:numPr>
       </w:pPr>
-      <w:bookmarkStart w:id="6" w:name="_Toc160623658"/>
+      <w:bookmarkStart w:id="6" w:name="_Toc160663231"/>
       <w:r>
         <w:t>Criterio de signos para el trabajo</w:t>
       </w:r>
@@ -4501,7 +4493,7 @@
         <w:pStyle w:val="Prrafodelista"/>
         <w:numPr>
           <w:ilvl w:val="0"/>
-          <w:numId w:val="3"/>
+          <w:numId w:val="16"/>
         </w:numPr>
       </w:pPr>
       <w:r>
@@ -4539,7 +4531,7 @@
         <w:pStyle w:val="Prrafodelista"/>
         <w:numPr>
           <w:ilvl w:val="0"/>
-          <w:numId w:val="3"/>
+          <w:numId w:val="16"/>
         </w:numPr>
       </w:pPr>
       <w:r>
@@ -4562,38 +4554,6 @@
       </w:r>
       <w:r>
         <w:t xml:space="preserve"> el cilindro se comprime.</w:t>
-      </w:r>
-    </w:p>
-    <w:p>
-      <w:r>
-        <w:t>Nota: la</w:t>
-      </w:r>
-      <w:r>
-        <w:t>s</w:t>
-      </w:r>
-      <w:r>
-        <w:t xml:space="preserve"> fórmula</w:t>
-      </w:r>
-      <w:r>
-        <w:t>s</w:t>
-      </w:r>
-      <w:r>
-        <w:t xml:space="preserve"> vista</w:t>
-      </w:r>
-      <w:r>
-        <w:t>s</w:t>
-      </w:r>
-      <w:r>
-        <w:t xml:space="preserve"> ya contempla</w:t>
-      </w:r>
-      <w:r>
-        <w:t>n</w:t>
-      </w:r>
-      <w:r>
-        <w:t xml:space="preserve"> este criterio de signos.</w:t>
-      </w:r>
-      <w:r>
-        <w:t xml:space="preserve"> </w:t>
       </w:r>
     </w:p>
     <w:p>
@@ -4601,10 +4561,10 @@
         <w:pStyle w:val="Ttulo3"/>
         <w:numPr>
           <w:ilvl w:val="2"/>
-          <w:numId w:val="2"/>
+          <w:numId w:val="1"/>
         </w:numPr>
       </w:pPr>
-      <w:bookmarkStart w:id="7" w:name="_Toc160623659"/>
+      <w:bookmarkStart w:id="7" w:name="_Toc160663232"/>
       <w:r>
         <w:t>Unidades de medida del trabajo</w:t>
       </w:r>
@@ -4621,10 +4581,7 @@
         <w:t>3</w:t>
       </w:r>
       <w:r>
-        <w:t xml:space="preserve">. </w:t>
-      </w:r>
-      <w:r>
-        <w:t>Esta unidad es equivalente a la unidad que se usa habitualmente en física, el julio.</w:t>
+        <w:t>. Esta unidad es equivalente a la unidad que se usa habitualmente en física, el julio.</w:t>
       </w:r>
     </w:p>
     <w:p>
@@ -4676,6 +4633,14 @@
           </m:r>
         </m:oMath>
       </m:oMathPara>
+    </w:p>
+    <w:p>
+      <w:pPr>
+        <w:jc w:val="center"/>
+        <w:rPr>
+          <w:rFonts w:eastAsiaTheme="minorEastAsia"/>
+        </w:rPr>
+      </w:pPr>
     </w:p>
     <w:tbl>
       <w:tblPr>
@@ -4716,6 +4681,7 @@
                 <w:ilvl w:val="0"/>
                 <w:numId w:val="9"/>
               </w:numPr>
+              <w:jc w:val="center"/>
               <w:rPr>
                 <w:rFonts w:eastAsiaTheme="minorEastAsia"/>
               </w:rPr>
@@ -4857,18 +4823,12 @@
     <w:p>
       <w:pPr>
         <w:pStyle w:val="Ttulo2"/>
-        <w:ind w:left="360"/>
-      </w:pPr>
-    </w:p>
-    <w:p>
-      <w:pPr>
-        <w:pStyle w:val="Ttulo2"/>
         <w:numPr>
           <w:ilvl w:val="1"/>
-          <w:numId w:val="2"/>
+          <w:numId w:val="1"/>
         </w:numPr>
       </w:pPr>
-      <w:bookmarkStart w:id="8" w:name="_Toc160623660"/>
+      <w:bookmarkStart w:id="8" w:name="_Toc160663233"/>
       <w:r>
         <w:t>Calor</w:t>
       </w:r>
@@ -4879,16 +4839,14 @@
         <w:pStyle w:val="Ttulo3"/>
         <w:numPr>
           <w:ilvl w:val="2"/>
-          <w:numId w:val="2"/>
+          <w:numId w:val="1"/>
         </w:numPr>
       </w:pPr>
-      <w:bookmarkStart w:id="9" w:name="_Ref159784487"/>
-      <w:bookmarkStart w:id="10" w:name="_Toc160623661"/>
+      <w:bookmarkStart w:id="9" w:name="_Toc160663234"/>
       <w:r>
         <w:t>Calor sensible</w:t>
       </w:r>
       <w:bookmarkEnd w:id="9"/>
-      <w:bookmarkEnd w:id="10"/>
     </w:p>
     <w:p>
       <w:r>
@@ -4941,16 +4899,7 @@
                   <w:rPr>
                     <w:rFonts w:ascii="Cambria Math" w:hAnsi="Cambria Math"/>
                   </w:rPr>
-                  <m:t>Q</m:t>
-                </m:r>
-                <m:r>
-                  <m:rPr>
-                    <m:sty m:val="p"/>
-                  </m:rPr>
-                  <w:rPr>
-                    <w:rFonts w:ascii="Cambria Math" w:hAnsi="Cambria Math"/>
-                  </w:rPr>
-                  <m:t>=</m:t>
+                  <m:t>Q=</m:t>
                 </m:r>
                 <m:r>
                   <w:rPr>
@@ -5190,35 +5139,24 @@
       </w:r>
     </w:p>
     <w:p>
-      <w:r>
-        <w:t xml:space="preserve">Nota: en adelante, en este tema se usará simplemente </w:t>
-      </w:r>
-      <w:r>
-        <w:t xml:space="preserve">el término </w:t>
-      </w:r>
-      <w:r>
-        <w:t>calor para referirse al calor sensible.</w:t>
-      </w:r>
-    </w:p>
-    <w:p>
       <w:pPr>
         <w:pStyle w:val="Ttulo3"/>
         <w:numPr>
           <w:ilvl w:val="2"/>
-          <w:numId w:val="2"/>
+          <w:numId w:val="1"/>
         </w:numPr>
         <w:rPr>
           <w:highlight w:val="yellow"/>
         </w:rPr>
       </w:pPr>
-      <w:bookmarkStart w:id="11" w:name="_Toc160623662"/>
+      <w:bookmarkStart w:id="10" w:name="_Toc160663235"/>
       <w:r>
         <w:rPr>
           <w:highlight w:val="yellow"/>
         </w:rPr>
         <w:t>Calor latente</w:t>
       </w:r>
-      <w:bookmarkEnd w:id="11"/>
+      <w:bookmarkEnd w:id="10"/>
     </w:p>
     <w:p>
       <w:pPr>
@@ -5469,11 +5407,11 @@
           <w:numId w:val="1"/>
         </w:numPr>
       </w:pPr>
-      <w:bookmarkStart w:id="12" w:name="_Toc160623663"/>
+      <w:bookmarkStart w:id="11" w:name="_Toc160663236"/>
       <w:r>
         <w:t>Funciones de estado.</w:t>
       </w:r>
-      <w:bookmarkEnd w:id="12"/>
+      <w:bookmarkEnd w:id="11"/>
     </w:p>
     <w:p>
       <w:r>
@@ -5535,11 +5473,7 @@
         <w:t>t</w:t>
       </w:r>
       <w:r>
-        <w:t xml:space="preserve">e ejemplo la altura es una función de estado, mientras </w:t>
-      </w:r>
-      <w:r>
-        <w:lastRenderedPageBreak/>
-        <w:t>que la distancia recorrida no es una función de estado. Como la altura es una función de estado, se puede calcular la variación de la altura restando a la altura final la inicial:</w:t>
+        <w:t>e ejemplo la altura es una función de estado, mientras que la distancia recorrida no es una función de estado. Como la altura es una función de estado, se puede calcular la variación de la altura restando a la altura final la inicial:</w:t>
       </w:r>
     </w:p>
     <w:p>
@@ -5550,6 +5484,7 @@
         </w:rPr>
       </w:pPr>
       <w:r>
+        <w:lastRenderedPageBreak/>
         <w:t xml:space="preserve"> </w:t>
       </w:r>
       <w:r>
@@ -5653,7 +5588,7 @@
           <w:numId w:val="1"/>
         </w:numPr>
       </w:pPr>
-      <w:bookmarkStart w:id="13" w:name="_Toc160623664"/>
+      <w:bookmarkStart w:id="12" w:name="_Toc160663237"/>
       <w:r>
         <w:t>Energía interna (</w:t>
       </w:r>
@@ -5666,7 +5601,7 @@
       <w:r>
         <w:t>.</w:t>
       </w:r>
-      <w:bookmarkEnd w:id="13"/>
+      <w:bookmarkEnd w:id="12"/>
       <w:r>
         <w:t xml:space="preserve"> </w:t>
       </w:r>
@@ -5849,14 +5784,14 @@
           <w:rFonts w:eastAsiaTheme="minorEastAsia"/>
         </w:rPr>
       </w:pPr>
-      <w:bookmarkStart w:id="14" w:name="_Toc160623665"/>
+      <w:bookmarkStart w:id="13" w:name="_Toc160663238"/>
       <w:r>
         <w:rPr>
           <w:rFonts w:eastAsiaTheme="minorEastAsia"/>
         </w:rPr>
         <w:t>Primer principio de la termodinámica</w:t>
       </w:r>
-      <w:bookmarkEnd w:id="14"/>
+      <w:bookmarkEnd w:id="13"/>
     </w:p>
     <w:p>
       <w:r>
@@ -5951,7 +5886,7 @@
           <w:vertAlign w:val="subscript"/>
         </w:rPr>
       </w:pPr>
-      <w:bookmarkStart w:id="15" w:name="_Toc160623666"/>
+      <w:bookmarkStart w:id="14" w:name="_Toc160663239"/>
       <w:r>
         <w:rPr>
           <w:rFonts w:eastAsiaTheme="minorEastAsia"/>
@@ -5971,7 +5906,7 @@
         </w:rPr>
         <w:t>V</w:t>
       </w:r>
-      <w:bookmarkEnd w:id="15"/>
+      <w:bookmarkEnd w:id="14"/>
     </w:p>
     <w:p>
       <w:r>
@@ -6201,11 +6136,11 @@
           <w:numId w:val="1"/>
         </w:numPr>
       </w:pPr>
-      <w:bookmarkStart w:id="16" w:name="_Toc160623667"/>
+      <w:bookmarkStart w:id="15" w:name="_Toc160663240"/>
       <w:r>
         <w:t>Entalpía</w:t>
       </w:r>
-      <w:bookmarkEnd w:id="16"/>
+      <w:bookmarkEnd w:id="15"/>
     </w:p>
     <w:p>
       <w:r>
@@ -6267,7 +6202,6 @@
                   <w:rPr>
                     <w:rFonts w:ascii="Cambria Math" w:hAnsi="Cambria Math"/>
                   </w:rPr>
-                  <w:lastRenderedPageBreak/>
                   <m:t>H=U+P</m:t>
                 </m:r>
                 <m:r>
@@ -6297,7 +6231,6 @@
               <w:rPr>
                 <w:u w:val="single"/>
               </w:rPr>
-              <w:lastRenderedPageBreak/>
               <w:t>Con incrementos</w:t>
             </w:r>
           </w:p>
@@ -6320,7 +6253,6 @@
                   <w:rPr>
                     <w:rFonts w:ascii="Cambria Math" w:hAnsi="Cambria Math"/>
                   </w:rPr>
-                  <w:lastRenderedPageBreak/>
                   <m:t>∆H=∆U+P</m:t>
                 </m:r>
                 <m:r>
@@ -6367,7 +6299,7 @@
           <w:numId w:val="1"/>
         </w:numPr>
       </w:pPr>
-      <w:bookmarkStart w:id="17" w:name="_Toc160623668"/>
+      <w:bookmarkStart w:id="16" w:name="_Toc160663241"/>
       <w:r>
         <w:t>Entalpía como calor intercambiado a presión constante Q</w:t>
       </w:r>
@@ -6377,7 +6309,7 @@
         </w:rPr>
         <w:t>P</w:t>
       </w:r>
-      <w:bookmarkEnd w:id="17"/>
+      <w:bookmarkEnd w:id="16"/>
     </w:p>
     <w:p>
       <w:r>
@@ -7170,12 +7102,12 @@
           <w:numId w:val="1"/>
         </w:numPr>
       </w:pPr>
-      <w:bookmarkStart w:id="18" w:name="_Toc160623669"/>
+      <w:bookmarkStart w:id="17" w:name="_Toc160663242"/>
       <w:bookmarkEnd w:id="0"/>
       <w:r>
         <w:t>Entalpía de reacción y ecuación termoquímica</w:t>
       </w:r>
-      <w:bookmarkEnd w:id="18"/>
+      <w:bookmarkEnd w:id="17"/>
     </w:p>
     <w:p>
       <w:r>
@@ -7444,11 +7376,11 @@
           <w:numId w:val="1"/>
         </w:numPr>
       </w:pPr>
-      <w:bookmarkStart w:id="19" w:name="_Toc160623670"/>
+      <w:bookmarkStart w:id="18" w:name="_Toc160663243"/>
       <w:r>
         <w:t>Propiedades de la entalpía de reacción</w:t>
       </w:r>
-      <w:bookmarkEnd w:id="19"/>
+      <w:bookmarkEnd w:id="18"/>
     </w:p>
     <w:p>
       <w:pPr>
@@ -7776,14 +7708,14 @@
           <w:numId w:val="1"/>
         </w:numPr>
       </w:pPr>
-      <w:bookmarkStart w:id="20" w:name="_Toc160623671"/>
+      <w:bookmarkStart w:id="19" w:name="_Toc160663244"/>
       <w:r>
         <w:t>Calorimetría. Determinación de</w:t>
       </w:r>
       <w:r>
         <w:t>l calor de reacción</w:t>
       </w:r>
-      <w:bookmarkEnd w:id="20"/>
+      <w:bookmarkEnd w:id="19"/>
     </w:p>
     <w:p>
       <w:r>
@@ -7801,13 +7733,13 @@
           <w:numId w:val="1"/>
         </w:numPr>
       </w:pPr>
-      <w:bookmarkStart w:id="21" w:name="_Ref160621157"/>
-      <w:bookmarkStart w:id="22" w:name="_Toc160623672"/>
+      <w:bookmarkStart w:id="20" w:name="_Ref160621157"/>
+      <w:bookmarkStart w:id="21" w:name="_Toc160663245"/>
       <w:r>
         <w:t>Calorímetro a presión constante</w:t>
       </w:r>
+      <w:bookmarkEnd w:id="20"/>
       <w:bookmarkEnd w:id="21"/>
-      <w:bookmarkEnd w:id="22"/>
     </w:p>
     <w:p>
       <w:r>
@@ -8448,13 +8380,13 @@
           <w:numId w:val="1"/>
         </w:numPr>
       </w:pPr>
-      <w:bookmarkStart w:id="23" w:name="_Ref160622420"/>
-      <w:bookmarkStart w:id="24" w:name="_Toc160623673"/>
+      <w:bookmarkStart w:id="22" w:name="_Ref160622420"/>
+      <w:bookmarkStart w:id="23" w:name="_Toc160663246"/>
       <w:r>
         <w:t>Calorimetría a volumen constante</w:t>
       </w:r>
+      <w:bookmarkEnd w:id="22"/>
       <w:bookmarkEnd w:id="23"/>
-      <w:bookmarkEnd w:id="24"/>
     </w:p>
     <w:p>
       <w:r>
@@ -8856,14 +8788,14 @@
           <w:rFonts w:eastAsiaTheme="minorEastAsia"/>
         </w:rPr>
       </w:pPr>
-      <w:bookmarkStart w:id="25" w:name="_Toc160623674"/>
+      <w:bookmarkStart w:id="24" w:name="_Toc160663247"/>
       <w:r>
         <w:rPr>
           <w:rFonts w:eastAsiaTheme="minorEastAsia"/>
         </w:rPr>
         <w:t>Estado estándar de reacción</w:t>
       </w:r>
-      <w:bookmarkEnd w:id="25"/>
+      <w:bookmarkEnd w:id="24"/>
     </w:p>
     <w:p>
       <w:r>
@@ -8922,14 +8854,14 @@
           <w:rFonts w:eastAsiaTheme="minorEastAsia"/>
         </w:rPr>
       </w:pPr>
-      <w:bookmarkStart w:id="26" w:name="_Toc160623675"/>
+      <w:bookmarkStart w:id="25" w:name="_Toc160663248"/>
       <w:r>
         <w:rPr>
           <w:rFonts w:eastAsiaTheme="minorEastAsia"/>
         </w:rPr>
         <w:t>Entalpía de formación</w:t>
       </w:r>
-      <w:bookmarkEnd w:id="26"/>
+      <w:bookmarkEnd w:id="25"/>
     </w:p>
     <w:p>
       <w:r>
@@ -9382,13 +9314,13 @@
           <w:numId w:val="1"/>
         </w:numPr>
       </w:pPr>
-      <w:bookmarkStart w:id="27" w:name="_Ref160148217"/>
-      <w:bookmarkStart w:id="28" w:name="_Toc160623676"/>
+      <w:bookmarkStart w:id="26" w:name="_Ref160148217"/>
+      <w:bookmarkStart w:id="27" w:name="_Toc160663249"/>
       <w:r>
         <w:t>Cálculo de variaciones estándar de entalpía a partir de las entalpías estándar de formación</w:t>
       </w:r>
+      <w:bookmarkEnd w:id="26"/>
       <w:bookmarkEnd w:id="27"/>
-      <w:bookmarkEnd w:id="28"/>
     </w:p>
     <w:p>
       <w:r>
@@ -9921,11 +9853,11 @@
           <w:numId w:val="1"/>
         </w:numPr>
       </w:pPr>
-      <w:bookmarkStart w:id="29" w:name="_Toc160623677"/>
+      <w:bookmarkStart w:id="28" w:name="_Toc160663250"/>
       <w:r>
         <w:t>Ley de Hess</w:t>
       </w:r>
-      <w:bookmarkEnd w:id="29"/>
+      <w:bookmarkEnd w:id="28"/>
     </w:p>
     <w:p>
       <w:r>
@@ -10029,14 +9961,14 @@
           <w:numId w:val="1"/>
         </w:numPr>
       </w:pPr>
-      <w:bookmarkStart w:id="30" w:name="_Toc160623678"/>
+      <w:bookmarkStart w:id="29" w:name="_Toc160663251"/>
       <w:r>
         <w:t>Entropía</w:t>
       </w:r>
       <w:r>
         <w:t xml:space="preserve"> (S)</w:t>
       </w:r>
-      <w:bookmarkEnd w:id="30"/>
+      <w:bookmarkEnd w:id="29"/>
     </w:p>
     <w:p>
       <w:r>
@@ -10054,11 +9986,11 @@
           <w:numId w:val="1"/>
         </w:numPr>
       </w:pPr>
-      <w:bookmarkStart w:id="31" w:name="_Toc160623679"/>
+      <w:bookmarkStart w:id="30" w:name="_Toc160663252"/>
       <w:r>
         <w:t>Unidades de la entropía</w:t>
       </w:r>
-      <w:bookmarkEnd w:id="31"/>
+      <w:bookmarkEnd w:id="30"/>
     </w:p>
     <w:p>
       <w:pPr>
@@ -10237,14 +10169,14 @@
           <w:highlight w:val="yellow"/>
         </w:rPr>
       </w:pPr>
-      <w:bookmarkStart w:id="32" w:name="_Toc160623680"/>
+      <w:bookmarkStart w:id="31" w:name="_Toc160663253"/>
       <w:r>
         <w:rPr>
           <w:highlight w:val="yellow"/>
         </w:rPr>
         <w:t>Entropía de un proceso reversible</w:t>
       </w:r>
-      <w:bookmarkEnd w:id="32"/>
+      <w:bookmarkEnd w:id="31"/>
     </w:p>
     <w:p>
       <w:pPr>
@@ -10438,201 +10370,6 @@
               <w:highlight w:val="yellow"/>
             </w:rPr>
             <m:t>=</m:t>
-          </m:r>
-          <m:nary>
-            <m:naryPr>
-              <m:limLoc m:val="subSup"/>
-              <m:ctrlPr>
-                <w:rPr>
-                  <w:rFonts w:ascii="Cambria Math" w:hAnsi="Cambria Math"/>
-                  <w:i/>
-                  <w:highlight w:val="yellow"/>
-                </w:rPr>
-              </m:ctrlPr>
-            </m:naryPr>
-            <m:sub>
-              <m:sSub>
-                <m:sSubPr>
-                  <m:ctrlPr>
-                    <w:rPr>
-                      <w:rFonts w:ascii="Cambria Math" w:hAnsi="Cambria Math"/>
-                      <w:i/>
-                      <w:highlight w:val="yellow"/>
-                    </w:rPr>
-                  </m:ctrlPr>
-                </m:sSubPr>
-                <m:e>
-                  <m:r>
-                    <w:rPr>
-                      <w:rFonts w:ascii="Cambria Math" w:hAnsi="Cambria Math"/>
-                      <w:highlight w:val="yellow"/>
-                    </w:rPr>
-                    <m:t>Q</m:t>
-                  </m:r>
-                </m:e>
-                <m:sub>
-                  <m:r>
-                    <w:rPr>
-                      <w:rFonts w:ascii="Cambria Math" w:hAnsi="Cambria Math"/>
-                      <w:highlight w:val="yellow"/>
-                    </w:rPr>
-                    <m:t>0</m:t>
-                  </m:r>
-                </m:sub>
-              </m:sSub>
-            </m:sub>
-            <m:sup>
-              <m:sSub>
-                <m:sSubPr>
-                  <m:ctrlPr>
-                    <w:rPr>
-                      <w:rFonts w:ascii="Cambria Math" w:hAnsi="Cambria Math"/>
-                      <w:i/>
-                      <w:highlight w:val="yellow"/>
-                    </w:rPr>
-                  </m:ctrlPr>
-                </m:sSubPr>
-                <m:e>
-                  <m:r>
-                    <w:rPr>
-                      <w:rFonts w:ascii="Cambria Math" w:hAnsi="Cambria Math"/>
-                      <w:highlight w:val="yellow"/>
-                    </w:rPr>
-                    <m:t>Q</m:t>
-                  </m:r>
-                </m:e>
-                <m:sub>
-                  <m:r>
-                    <w:rPr>
-                      <w:rFonts w:ascii="Cambria Math" w:hAnsi="Cambria Math"/>
-                      <w:highlight w:val="yellow"/>
-                    </w:rPr>
-                    <m:t>f</m:t>
-                  </m:r>
-                </m:sub>
-              </m:sSub>
-            </m:sup>
-            <m:e>
-              <m:f>
-                <m:fPr>
-                  <m:ctrlPr>
-                    <w:rPr>
-                      <w:rFonts w:ascii="Cambria Math" w:hAnsi="Cambria Math"/>
-                      <w:i/>
-                      <w:highlight w:val="yellow"/>
-                    </w:rPr>
-                  </m:ctrlPr>
-                </m:fPr>
-                <m:num>
-                  <m:sSub>
-                    <m:sSubPr>
-                      <m:ctrlPr>
-                        <w:rPr>
-                          <w:rFonts w:ascii="Cambria Math" w:hAnsi="Cambria Math"/>
-                          <w:i/>
-                          <w:highlight w:val="yellow"/>
-                        </w:rPr>
-                      </m:ctrlPr>
-                    </m:sSubPr>
-                    <m:e>
-                      <m:r>
-                        <w:rPr>
-                          <w:rFonts w:ascii="Cambria Math" w:hAnsi="Cambria Math"/>
-                          <w:highlight w:val="yellow"/>
-                        </w:rPr>
-                        <m:t>d</m:t>
-                      </m:r>
-                      <m:r>
-                        <w:rPr>
-                          <w:rFonts w:ascii="Cambria Math" w:hAnsi="Cambria Math"/>
-                          <w:highlight w:val="yellow"/>
-                        </w:rPr>
-                        <m:t>Q</m:t>
-                      </m:r>
-                    </m:e>
-                    <m:sub>
-                      <m:r>
-                        <w:rPr>
-                          <w:rFonts w:ascii="Cambria Math" w:hAnsi="Cambria Math"/>
-                          <w:highlight w:val="yellow"/>
-                        </w:rPr>
-                        <m:t>reversible</m:t>
-                      </m:r>
-                    </m:sub>
-                  </m:sSub>
-                  <m:r>
-                    <w:rPr>
-                      <w:rFonts w:ascii="Cambria Math" w:hAnsi="Cambria Math"/>
-                      <w:highlight w:val="yellow"/>
-                    </w:rPr>
-                    <m:t xml:space="preserve">   </m:t>
-                  </m:r>
-                </m:num>
-                <m:den>
-                  <m:r>
-                    <w:rPr>
-                      <w:rFonts w:ascii="Cambria Math" w:hAnsi="Cambria Math"/>
-                      <w:highlight w:val="yellow"/>
-                    </w:rPr>
-                    <m:t>T</m:t>
-                  </m:r>
-                </m:den>
-              </m:f>
-            </m:e>
-          </m:nary>
-        </m:oMath>
-      </m:oMathPara>
-    </w:p>
-    <w:p>
-      <w:pPr>
-        <w:pStyle w:val="Ttulo3"/>
-        <w:numPr>
-          <w:ilvl w:val="2"/>
-          <w:numId w:val="1"/>
-        </w:numPr>
-        <w:rPr>
-          <w:rFonts w:eastAsiaTheme="minorEastAsia"/>
-          <w:highlight w:val="yellow"/>
-        </w:rPr>
-      </w:pPr>
-      <w:bookmarkStart w:id="33" w:name="_Toc160623681"/>
-      <w:r>
-        <w:rPr>
-          <w:rFonts w:eastAsiaTheme="minorEastAsia"/>
-          <w:highlight w:val="yellow"/>
-        </w:rPr>
-        <w:t>Proceso reversible isotermo</w:t>
-      </w:r>
-      <w:bookmarkEnd w:id="33"/>
-    </w:p>
-    <w:p>
-      <w:pPr>
-        <w:rPr>
-          <w:highlight w:val="yellow"/>
-        </w:rPr>
-      </w:pPr>
-      <w:r>
-        <w:rPr>
-          <w:highlight w:val="yellow"/>
-        </w:rPr>
-        <w:t>Como la T es constante se puede extraerse de la integral.</w:t>
-      </w:r>
-    </w:p>
-    <w:p>
-      <w:pPr>
-        <w:rPr>
-          <w:rFonts w:eastAsiaTheme="minorEastAsia"/>
-          <w:highlight w:val="yellow"/>
-        </w:rPr>
-      </w:pPr>
-      <m:oMathPara>
-        <m:oMath>
-          <m:r>
-            <w:rPr>
-              <w:rFonts w:ascii="Cambria Math" w:hAnsi="Cambria Math"/>
-              <w:highlight w:val="yellow"/>
-            </w:rPr>
-            <m:t>∆S=</m:t>
           </m:r>
           <m:nary>
             <m:naryPr>
@@ -10766,51 +10503,62 @@
                   </m:r>
                 </m:den>
               </m:f>
-              <m:r>
-                <w:rPr>
-                  <w:rFonts w:ascii="Cambria Math" w:hAnsi="Cambria Math"/>
-                  <w:highlight w:val="yellow"/>
-                </w:rPr>
-                <m:t>=</m:t>
-              </m:r>
-              <m:f>
-                <m:fPr>
-                  <m:ctrlPr>
-                    <w:rPr>
-                      <w:rFonts w:ascii="Cambria Math" w:hAnsi="Cambria Math"/>
-                      <w:i/>
-                      <w:highlight w:val="yellow"/>
-                    </w:rPr>
-                  </m:ctrlPr>
-                </m:fPr>
-                <m:num>
-                  <m:r>
-                    <w:rPr>
-                      <w:rFonts w:ascii="Cambria Math" w:hAnsi="Cambria Math"/>
-                      <w:highlight w:val="yellow"/>
-                    </w:rPr>
-                    <m:t>1</m:t>
-                  </m:r>
-                </m:num>
-                <m:den>
-                  <m:r>
-                    <w:rPr>
-                      <w:rFonts w:ascii="Cambria Math" w:hAnsi="Cambria Math"/>
-                      <w:highlight w:val="yellow"/>
-                    </w:rPr>
-                    <m:t>T</m:t>
-                  </m:r>
-                </m:den>
-              </m:f>
-              <m:r>
-                <w:rPr>
-                  <w:rFonts w:ascii="Cambria Math" w:hAnsi="Cambria Math"/>
-                  <w:highlight w:val="yellow"/>
-                </w:rPr>
-                <m:t>·</m:t>
-              </m:r>
             </m:e>
           </m:nary>
+        </m:oMath>
+      </m:oMathPara>
+    </w:p>
+    <w:p>
+      <w:pPr>
+        <w:pStyle w:val="Ttulo3"/>
+        <w:numPr>
+          <w:ilvl w:val="2"/>
+          <w:numId w:val="1"/>
+        </w:numPr>
+        <w:rPr>
+          <w:rFonts w:eastAsiaTheme="minorEastAsia"/>
+          <w:highlight w:val="yellow"/>
+        </w:rPr>
+      </w:pPr>
+      <w:bookmarkStart w:id="32" w:name="_Toc160663254"/>
+      <w:r>
+        <w:rPr>
+          <w:rFonts w:eastAsiaTheme="minorEastAsia"/>
+          <w:highlight w:val="yellow"/>
+        </w:rPr>
+        <w:t>Proceso reversible isotermo</w:t>
+      </w:r>
+      <w:bookmarkEnd w:id="32"/>
+    </w:p>
+    <w:p>
+      <w:pPr>
+        <w:rPr>
+          <w:highlight w:val="yellow"/>
+        </w:rPr>
+      </w:pPr>
+      <w:r>
+        <w:rPr>
+          <w:highlight w:val="yellow"/>
+        </w:rPr>
+        <w:t>Como la T es constante se puede extraerse de la integral.</w:t>
+      </w:r>
+    </w:p>
+    <w:p>
+      <w:pPr>
+        <w:rPr>
+          <w:rFonts w:eastAsiaTheme="minorEastAsia"/>
+          <w:highlight w:val="yellow"/>
+        </w:rPr>
+      </w:pPr>
+      <m:oMathPara>
+        <m:oMath>
+          <m:r>
+            <w:rPr>
+              <w:rFonts w:ascii="Cambria Math" w:hAnsi="Cambria Math"/>
+              <w:highlight w:val="yellow"/>
+            </w:rPr>
+            <m:t>∆S=</m:t>
+          </m:r>
           <m:nary>
             <m:naryPr>
               <m:limLoc m:val="subSup"/>
@@ -10885,19 +10633,189 @@
               </m:sSub>
             </m:sup>
             <m:e>
+              <m:f>
+                <m:fPr>
+                  <m:ctrlPr>
+                    <w:rPr>
+                      <w:rFonts w:ascii="Cambria Math" w:hAnsi="Cambria Math"/>
+                      <w:i/>
+                      <w:highlight w:val="yellow"/>
+                    </w:rPr>
+                  </m:ctrlPr>
+                </m:fPr>
+                <m:num>
+                  <m:sSub>
+                    <m:sSubPr>
+                      <m:ctrlPr>
+                        <w:rPr>
+                          <w:rFonts w:ascii="Cambria Math" w:hAnsi="Cambria Math"/>
+                          <w:i/>
+                          <w:highlight w:val="yellow"/>
+                        </w:rPr>
+                      </m:ctrlPr>
+                    </m:sSubPr>
+                    <m:e>
+                      <m:r>
+                        <w:rPr>
+                          <w:rFonts w:ascii="Cambria Math" w:hAnsi="Cambria Math"/>
+                          <w:highlight w:val="yellow"/>
+                        </w:rPr>
+                        <m:t>dQ</m:t>
+                      </m:r>
+                    </m:e>
+                    <m:sub>
+                      <m:r>
+                        <w:rPr>
+                          <w:rFonts w:ascii="Cambria Math" w:hAnsi="Cambria Math"/>
+                          <w:highlight w:val="yellow"/>
+                        </w:rPr>
+                        <m:t>reversible</m:t>
+                      </m:r>
+                    </m:sub>
+                  </m:sSub>
+                  <m:r>
+                    <w:rPr>
+                      <w:rFonts w:ascii="Cambria Math" w:hAnsi="Cambria Math"/>
+                      <w:highlight w:val="yellow"/>
+                    </w:rPr>
+                    <m:t xml:space="preserve">   </m:t>
+                  </m:r>
+                </m:num>
+                <m:den>
+                  <m:r>
+                    <w:rPr>
+                      <w:rFonts w:ascii="Cambria Math" w:hAnsi="Cambria Math"/>
+                      <w:highlight w:val="yellow"/>
+                    </w:rPr>
+                    <m:t>T</m:t>
+                  </m:r>
+                </m:den>
+              </m:f>
               <m:r>
                 <w:rPr>
                   <w:rFonts w:ascii="Cambria Math" w:hAnsi="Cambria Math"/>
                   <w:highlight w:val="yellow"/>
                 </w:rPr>
-                <m:t>dQ</m:t>
+                <m:t>=</m:t>
               </m:r>
+              <m:f>
+                <m:fPr>
+                  <m:ctrlPr>
+                    <w:rPr>
+                      <w:rFonts w:ascii="Cambria Math" w:hAnsi="Cambria Math"/>
+                      <w:i/>
+                      <w:highlight w:val="yellow"/>
+                    </w:rPr>
+                  </m:ctrlPr>
+                </m:fPr>
+                <m:num>
+                  <m:r>
+                    <w:rPr>
+                      <w:rFonts w:ascii="Cambria Math" w:hAnsi="Cambria Math"/>
+                      <w:highlight w:val="yellow"/>
+                    </w:rPr>
+                    <m:t>1</m:t>
+                  </m:r>
+                </m:num>
+                <m:den>
+                  <m:r>
+                    <w:rPr>
+                      <w:rFonts w:ascii="Cambria Math" w:hAnsi="Cambria Math"/>
+                      <w:highlight w:val="yellow"/>
+                    </w:rPr>
+                    <m:t>T</m:t>
+                  </m:r>
+                </m:den>
+              </m:f>
               <m:r>
                 <w:rPr>
                   <w:rFonts w:ascii="Cambria Math" w:hAnsi="Cambria Math"/>
                   <w:highlight w:val="yellow"/>
                 </w:rPr>
-                <m:t>=</m:t>
+                <m:t>·</m:t>
+              </m:r>
+            </m:e>
+          </m:nary>
+          <m:nary>
+            <m:naryPr>
+              <m:limLoc m:val="subSup"/>
+              <m:ctrlPr>
+                <w:rPr>
+                  <w:rFonts w:ascii="Cambria Math" w:hAnsi="Cambria Math"/>
+                  <w:i/>
+                  <w:highlight w:val="yellow"/>
+                </w:rPr>
+              </m:ctrlPr>
+            </m:naryPr>
+            <m:sub>
+              <m:sSub>
+                <m:sSubPr>
+                  <m:ctrlPr>
+                    <w:rPr>
+                      <w:rFonts w:ascii="Cambria Math" w:hAnsi="Cambria Math"/>
+                      <w:i/>
+                      <w:highlight w:val="yellow"/>
+                    </w:rPr>
+                  </m:ctrlPr>
+                </m:sSubPr>
+                <m:e>
+                  <m:r>
+                    <w:rPr>
+                      <w:rFonts w:ascii="Cambria Math" w:hAnsi="Cambria Math"/>
+                      <w:highlight w:val="yellow"/>
+                    </w:rPr>
+                    <m:t>Q</m:t>
+                  </m:r>
+                </m:e>
+                <m:sub>
+                  <m:r>
+                    <w:rPr>
+                      <w:rFonts w:ascii="Cambria Math" w:hAnsi="Cambria Math"/>
+                      <w:highlight w:val="yellow"/>
+                    </w:rPr>
+                    <m:t>0</m:t>
+                  </m:r>
+                </m:sub>
+              </m:sSub>
+            </m:sub>
+            <m:sup>
+              <m:sSub>
+                <m:sSubPr>
+                  <m:ctrlPr>
+                    <w:rPr>
+                      <w:rFonts w:ascii="Cambria Math" w:hAnsi="Cambria Math"/>
+                      <w:i/>
+                      <w:highlight w:val="yellow"/>
+                    </w:rPr>
+                  </m:ctrlPr>
+                </m:sSubPr>
+                <m:e>
+                  <m:r>
+                    <w:rPr>
+                      <w:rFonts w:ascii="Cambria Math" w:hAnsi="Cambria Math"/>
+                      <w:highlight w:val="yellow"/>
+                    </w:rPr>
+                    <m:t>Q</m:t>
+                  </m:r>
+                </m:e>
+                <m:sub>
+                  <m:r>
+                    <w:rPr>
+                      <w:rFonts w:ascii="Cambria Math" w:hAnsi="Cambria Math"/>
+                      <w:highlight w:val="yellow"/>
+                    </w:rPr>
+                    <m:t>f</m:t>
+                  </m:r>
+                </m:sub>
+              </m:sSub>
+            </m:sup>
+            <m:e>
+              <m:r>
+                <w:rPr>
+                  <w:rFonts w:ascii="Cambria Math" w:hAnsi="Cambria Math"/>
+                  <w:highlight w:val="yellow"/>
+                </w:rPr>
+                <m:t>dQ=</m:t>
               </m:r>
               <m:f>
                 <m:fPr>
@@ -11087,7 +11005,7 @@
           <w:highlight w:val="yellow"/>
         </w:rPr>
       </w:pPr>
-      <w:bookmarkStart w:id="34" w:name="_Toc160623682"/>
+      <w:bookmarkStart w:id="33" w:name="_Toc160663255"/>
       <w:r>
         <w:rPr>
           <w:highlight w:val="yellow"/>
@@ -11114,7 +11032,7 @@
         </w:rPr>
         <w:t>)</w:t>
       </w:r>
-      <w:bookmarkEnd w:id="34"/>
+      <w:bookmarkEnd w:id="33"/>
     </w:p>
     <w:p>
       <w:pPr>
@@ -11170,12 +11088,12 @@
         <w:rPr>
           <w:highlight w:val="yellow"/>
         </w:rPr>
+        <w:instrText xml:space="preserve"> \* MERGEFORMAT </w:instrText>
       </w:r>
       <w:r>
         <w:rPr>
           <w:highlight w:val="yellow"/>
         </w:rPr>
-        <w:instrText xml:space="preserve"> \* MERGEFORMAT </w:instrText>
       </w:r>
       <w:r>
         <w:rPr>
@@ -11304,21 +11222,7 @@
             <w:rFonts w:ascii="Cambria Math" w:hAnsi="Cambria Math"/>
             <w:highlight w:val="yellow"/>
           </w:rPr>
-          <m:t>→</m:t>
-        </m:r>
-        <m:r>
-          <w:rPr>
-            <w:rFonts w:ascii="Cambria Math" w:hAnsi="Cambria Math"/>
-            <w:highlight w:val="yellow"/>
-          </w:rPr>
-          <m:t>∆H</m:t>
-        </m:r>
-        <m:r>
-          <w:rPr>
-            <w:rFonts w:ascii="Cambria Math" w:hAnsi="Cambria Math"/>
-            <w:highlight w:val="yellow"/>
-          </w:rPr>
-          <m:t>=</m:t>
+          <m:t>→∆H=</m:t>
         </m:r>
         <m:sSub>
           <m:sSubPr>
@@ -11354,21 +11258,7 @@
             <w:rFonts w:ascii="Cambria Math" w:hAnsi="Cambria Math"/>
             <w:highlight w:val="yellow"/>
           </w:rPr>
-          <m:t>·</m:t>
-        </m:r>
-        <m:r>
-          <w:rPr>
-            <w:rFonts w:ascii="Cambria Math" w:hAnsi="Cambria Math"/>
-            <w:highlight w:val="yellow"/>
-          </w:rPr>
-          <m:t>∆</m:t>
-        </m:r>
-        <m:r>
-          <w:rPr>
-            <w:rFonts w:ascii="Cambria Math" w:hAnsi="Cambria Math"/>
-            <w:highlight w:val="yellow"/>
-          </w:rPr>
-          <m:t>T</m:t>
+          <m:t>·∆T</m:t>
         </m:r>
       </m:oMath>
       <w:r>
@@ -12130,14 +12020,7 @@
           <w:rFonts w:eastAsiaTheme="minorEastAsia"/>
           <w:highlight w:val="yellow"/>
         </w:rPr>
-        <w:t xml:space="preserve">También puede ocurrir que </w:t>
-      </w:r>
-      <w:r>
-        <w:rPr>
-          <w:rFonts w:eastAsiaTheme="minorEastAsia"/>
-          <w:highlight w:val="yellow"/>
-        </w:rPr>
-        <w:t>C</w:t>
+        <w:t>También puede ocurrir que C</w:t>
       </w:r>
       <w:r>
         <w:rPr>
@@ -12152,35 +12035,7 @@
           <w:rFonts w:eastAsiaTheme="minorEastAsia"/>
           <w:highlight w:val="yellow"/>
         </w:rPr>
-        <w:t xml:space="preserve"> </w:t>
-      </w:r>
-      <w:r>
-        <w:rPr>
-          <w:rFonts w:eastAsiaTheme="minorEastAsia"/>
-          <w:highlight w:val="yellow"/>
-        </w:rPr>
-        <w:t xml:space="preserve">no </w:t>
-      </w:r>
-      <w:r>
-        <w:rPr>
-          <w:rFonts w:eastAsiaTheme="minorEastAsia"/>
-          <w:highlight w:val="yellow"/>
-        </w:rPr>
-        <w:t>dependa de T</w:t>
-      </w:r>
-      <w:r>
-        <w:rPr>
-          <w:rFonts w:eastAsiaTheme="minorEastAsia"/>
-          <w:highlight w:val="yellow"/>
-        </w:rPr>
-        <w:t xml:space="preserve">, entonces se puede resolver sacando </w:t>
-      </w:r>
-      <w:r>
-        <w:rPr>
-          <w:rFonts w:eastAsiaTheme="minorEastAsia"/>
-          <w:highlight w:val="yellow"/>
-        </w:rPr>
-        <w:t>C</w:t>
+        <w:t xml:space="preserve"> no dependa de T, entonces se puede resolver sacando C</w:t>
       </w:r>
       <w:r>
         <w:rPr>
@@ -12886,7 +12741,7 @@
           <w:highlight w:val="yellow"/>
         </w:rPr>
       </w:pPr>
-      <w:bookmarkStart w:id="35" w:name="_Toc160623683"/>
+      <w:bookmarkStart w:id="34" w:name="_Toc160663256"/>
       <w:r>
         <w:rPr>
           <w:highlight w:val="yellow"/>
@@ -12907,7 +12762,7 @@
         </w:rPr>
         <w:t>)</w:t>
       </w:r>
-      <w:bookmarkEnd w:id="35"/>
+      <w:bookmarkEnd w:id="34"/>
     </w:p>
     <w:p>
       <w:pPr>
@@ -12919,56 +12774,30 @@
         <w:rPr>
           <w:highlight w:val="yellow"/>
         </w:rPr>
-        <w:t xml:space="preserve">En </w:t>
-      </w:r>
-      <w:proofErr w:type="spellStart"/>
+        <w:t xml:space="preserve">En un proceso isocórico la V es constante y por lo tanto la T y la P pueden variar. Como se vio en el apartado </w:t>
+      </w:r>
       <w:r>
         <w:rPr>
           <w:highlight w:val="yellow"/>
         </w:rPr>
-        <w:t>un</w:t>
-      </w:r>
-      <w:proofErr w:type="spellEnd"/>
+        <w:fldChar w:fldCharType="begin"/>
+      </w:r>
       <w:r>
         <w:rPr>
           <w:highlight w:val="yellow"/>
         </w:rPr>
-        <w:t xml:space="preserve"> proceso isocórico la V es constante y por lo tanto la T y la P pueden variar. </w:t>
+        <w:instrText xml:space="preserve"> REF _Ref160622420 \r \h </w:instrText>
       </w:r>
       <w:r>
         <w:rPr>
           <w:highlight w:val="yellow"/>
         </w:rPr>
-        <w:t>Como se vio en el apartado</w:t>
+        <w:instrText xml:space="preserve"> \* MERGEFORMAT </w:instrText>
       </w:r>
       <w:r>
         <w:rPr>
           <w:highlight w:val="yellow"/>
         </w:rPr>
-        <w:t xml:space="preserve"> </w:t>
-      </w:r>
-      <w:r>
-        <w:rPr>
-          <w:highlight w:val="yellow"/>
-        </w:rPr>
-        <w:fldChar w:fldCharType="begin"/>
-      </w:r>
-      <w:r>
-        <w:rPr>
-          <w:highlight w:val="yellow"/>
-        </w:rPr>
-        <w:instrText xml:space="preserve"> REF _Ref160622420 \r \h </w:instrText>
-      </w:r>
-      <w:r>
-        <w:rPr>
-          <w:highlight w:val="yellow"/>
-        </w:rPr>
-      </w:r>
-      <w:r>
-        <w:rPr>
-          <w:highlight w:val="yellow"/>
-        </w:rPr>
-        <w:instrText xml:space="preserve"> \* MERGEFORMAT </w:instrText>
       </w:r>
       <w:r>
         <w:rPr>
@@ -13018,13 +12847,7 @@
         <w:rPr>
           <w:highlight w:val="yellow"/>
         </w:rPr>
-        <w:t>U</w:t>
-      </w:r>
-      <w:r>
-        <w:rPr>
-          <w:highlight w:val="yellow"/>
-        </w:rPr>
-        <w:t xml:space="preserve"> y </w:t>
+        <w:t xml:space="preserve">U y </w:t>
       </w:r>
       <m:oMath>
         <m:sSub>
@@ -13079,14 +12902,7 @@
                 <w:rFonts w:ascii="Cambria Math" w:hAnsi="Cambria Math"/>
                 <w:highlight w:val="yellow"/>
               </w:rPr>
-              <m:t>∆</m:t>
-            </m:r>
-            <m:r>
-              <w:rPr>
-                <w:rFonts w:ascii="Cambria Math" w:hAnsi="Cambria Math"/>
-                <w:highlight w:val="yellow"/>
-              </w:rPr>
-              <m:t>U</m:t>
+              <m:t>∆U</m:t>
             </m:r>
           </m:num>
           <m:den>
@@ -13104,21 +12920,7 @@
             <w:rFonts w:ascii="Cambria Math" w:hAnsi="Cambria Math"/>
             <w:highlight w:val="yellow"/>
           </w:rPr>
-          <m:t>→∆</m:t>
-        </m:r>
-        <m:r>
-          <w:rPr>
-            <w:rFonts w:ascii="Cambria Math" w:hAnsi="Cambria Math"/>
-            <w:highlight w:val="yellow"/>
-          </w:rPr>
-          <m:t>U</m:t>
-        </m:r>
-        <m:r>
-          <w:rPr>
-            <w:rFonts w:ascii="Cambria Math" w:hAnsi="Cambria Math"/>
-            <w:highlight w:val="yellow"/>
-          </w:rPr>
-          <m:t>=</m:t>
+          <m:t>→∆U=</m:t>
         </m:r>
         <m:sSub>
           <m:sSubPr>
@@ -13405,14 +13207,7 @@
                       <w:rFonts w:ascii="Cambria Math" w:hAnsi="Cambria Math"/>
                       <w:highlight w:val="yellow"/>
                     </w:rPr>
-                    <m:t>d</m:t>
-                  </m:r>
-                  <m:r>
-                    <w:rPr>
-                      <w:rFonts w:ascii="Cambria Math" w:hAnsi="Cambria Math"/>
-                      <w:highlight w:val="yellow"/>
-                    </w:rPr>
-                    <m:t>U</m:t>
+                    <m:t>dU</m:t>
                   </m:r>
                 </m:num>
                 <m:den>
@@ -14629,14 +14424,14 @@
           <w:rFonts w:eastAsiaTheme="minorEastAsia"/>
         </w:rPr>
       </w:pPr>
-      <w:bookmarkStart w:id="36" w:name="_Toc160623684"/>
+      <w:bookmarkStart w:id="35" w:name="_Toc160663257"/>
       <w:r>
         <w:rPr>
           <w:rFonts w:eastAsiaTheme="minorEastAsia"/>
         </w:rPr>
         <w:t>Variación de entropía de una reacción química</w:t>
       </w:r>
-      <w:bookmarkEnd w:id="36"/>
+      <w:bookmarkEnd w:id="35"/>
     </w:p>
     <w:p>
       <w:r>
@@ -14938,14 +14733,14 @@
           <w:rFonts w:eastAsiaTheme="minorEastAsia"/>
         </w:rPr>
       </w:pPr>
-      <w:bookmarkStart w:id="37" w:name="_Toc160623685"/>
+      <w:bookmarkStart w:id="36" w:name="_Toc160663258"/>
       <w:r>
         <w:rPr>
           <w:rFonts w:eastAsiaTheme="minorEastAsia"/>
         </w:rPr>
         <w:t>Unidades de la entropía</w:t>
       </w:r>
-      <w:bookmarkEnd w:id="37"/>
+      <w:bookmarkEnd w:id="36"/>
     </w:p>
     <w:p>
       <w:pPr>
@@ -15138,13 +14933,13 @@
           <w:numId w:val="1"/>
         </w:numPr>
       </w:pPr>
-      <w:bookmarkStart w:id="38" w:name="_Ref160064212"/>
-      <w:bookmarkStart w:id="39" w:name="_Toc160623686"/>
+      <w:bookmarkStart w:id="37" w:name="_Ref160064212"/>
+      <w:bookmarkStart w:id="38" w:name="_Toc160663259"/>
       <w:r>
         <w:t>Segundo principio de la termodinámica</w:t>
       </w:r>
+      <w:bookmarkEnd w:id="37"/>
       <w:bookmarkEnd w:id="38"/>
-      <w:bookmarkEnd w:id="39"/>
     </w:p>
     <w:p>
       <w:r>
@@ -15364,7 +15159,7 @@
           <w:numId w:val="1"/>
         </w:numPr>
       </w:pPr>
-      <w:bookmarkStart w:id="40" w:name="_Toc160623687"/>
+      <w:bookmarkStart w:id="39" w:name="_Toc160663260"/>
       <w:r>
         <w:t>Tercer principio de la termodinámica</w:t>
       </w:r>
@@ -15380,7 +15175,7 @@
       <w:r>
         <w:t>)</w:t>
       </w:r>
-      <w:bookmarkEnd w:id="40"/>
+      <w:bookmarkEnd w:id="39"/>
     </w:p>
     <w:p>
       <w:r>
@@ -15546,11 +15341,11 @@
           <w:numId w:val="1"/>
         </w:numPr>
       </w:pPr>
-      <w:bookmarkStart w:id="41" w:name="_Toc160623688"/>
+      <w:bookmarkStart w:id="40" w:name="_Toc160663261"/>
       <w:r>
         <w:t>Propiedades de la entropía absoluta</w:t>
       </w:r>
-      <w:bookmarkEnd w:id="41"/>
+      <w:bookmarkEnd w:id="40"/>
     </w:p>
     <w:p>
       <w:pPr>
@@ -15663,11 +15458,11 @@
           <w:numId w:val="1"/>
         </w:numPr>
       </w:pPr>
-      <w:bookmarkStart w:id="42" w:name="_Toc160623689"/>
+      <w:bookmarkStart w:id="41" w:name="_Toc160663262"/>
       <w:r>
         <w:t>Determinación cualitativa de la variación de la entropía de una reacción.</w:t>
       </w:r>
-      <w:bookmarkEnd w:id="42"/>
+      <w:bookmarkEnd w:id="41"/>
     </w:p>
     <w:p>
       <w:r>
@@ -15864,11 +15659,11 @@
           <w:numId w:val="1"/>
         </w:numPr>
       </w:pPr>
-      <w:bookmarkStart w:id="43" w:name="_Toc160623690"/>
+      <w:bookmarkStart w:id="42" w:name="_Toc160663263"/>
       <w:r>
         <w:t>Energía libre de Gibbs</w:t>
       </w:r>
-      <w:bookmarkEnd w:id="43"/>
+      <w:bookmarkEnd w:id="42"/>
     </w:p>
     <w:p>
       <w:r>
@@ -16070,11 +15865,11 @@
           <w:numId w:val="1"/>
         </w:numPr>
       </w:pPr>
-      <w:bookmarkStart w:id="44" w:name="_Toc160623691"/>
+      <w:bookmarkStart w:id="43" w:name="_Toc160663264"/>
       <w:r>
         <w:t>Criterio de espontaneidad</w:t>
       </w:r>
-      <w:bookmarkEnd w:id="44"/>
+      <w:bookmarkEnd w:id="43"/>
     </w:p>
     <w:p>
       <w:pPr>
@@ -16118,11 +15913,11 @@
           <w:numId w:val="1"/>
         </w:numPr>
       </w:pPr>
-      <w:bookmarkStart w:id="45" w:name="_Toc160623692"/>
+      <w:bookmarkStart w:id="44" w:name="_Toc160663265"/>
       <w:r>
         <w:t>Determinación cualitativa de la espontaneidad</w:t>
       </w:r>
-      <w:bookmarkEnd w:id="45"/>
+      <w:bookmarkEnd w:id="44"/>
     </w:p>
     <w:p>
       <w:r>
@@ -16390,11 +16185,11 @@
           <w:numId w:val="1"/>
         </w:numPr>
       </w:pPr>
-      <w:bookmarkStart w:id="46" w:name="_Toc160623693"/>
+      <w:bookmarkStart w:id="45" w:name="_Toc160663266"/>
       <w:r>
         <w:t>Efecto de la temperatura en la espontaneidad</w:t>
       </w:r>
-      <w:bookmarkEnd w:id="46"/>
+      <w:bookmarkEnd w:id="45"/>
     </w:p>
     <w:p>
       <w:r>
@@ -16569,11 +16364,11 @@
           <w:numId w:val="1"/>
         </w:numPr>
       </w:pPr>
-      <w:bookmarkStart w:id="47" w:name="_Toc160623694"/>
+      <w:bookmarkStart w:id="46" w:name="_Toc160663267"/>
       <w:r>
         <w:t>Energía libre de formación estándar</w:t>
       </w:r>
-      <w:bookmarkEnd w:id="47"/>
+      <w:bookmarkEnd w:id="46"/>
     </w:p>
     <w:p>
       <w:pPr>
@@ -17715,95 +17510,9 @@
     </w:lvl>
   </w:abstractNum>
   <w:abstractNum w:abstractNumId="2" w15:restartNumberingAfterBreak="0">
-    <w:nsid w:val="28091AEF"/>
+    <w:nsid w:val="1AEA36A2"/>
     <w:multiLevelType w:val="hybridMultilevel"/>
-    <w:tmpl w:val="ECF049A4"/>
-    <w:lvl w:ilvl="0" w:tplc="0C0A000F">
-      <w:start w:val="1"/>
-      <w:numFmt w:val="decimal"/>
-      <w:lvlText w:val="%1."/>
-      <w:lvlJc w:val="left"/>
-      <w:pPr>
-        <w:ind w:left="720" w:hanging="360"/>
-      </w:pPr>
-    </w:lvl>
-    <w:lvl w:ilvl="1" w:tplc="0C0A0019" w:tentative="1">
-      <w:start w:val="1"/>
-      <w:numFmt w:val="lowerLetter"/>
-      <w:lvlText w:val="%2."/>
-      <w:lvlJc w:val="left"/>
-      <w:pPr>
-        <w:ind w:left="1440" w:hanging="360"/>
-      </w:pPr>
-    </w:lvl>
-    <w:lvl w:ilvl="2" w:tplc="0C0A001B" w:tentative="1">
-      <w:start w:val="1"/>
-      <w:numFmt w:val="lowerRoman"/>
-      <w:lvlText w:val="%3."/>
-      <w:lvlJc w:val="right"/>
-      <w:pPr>
-        <w:ind w:left="2160" w:hanging="180"/>
-      </w:pPr>
-    </w:lvl>
-    <w:lvl w:ilvl="3" w:tplc="0C0A000F" w:tentative="1">
-      <w:start w:val="1"/>
-      <w:numFmt w:val="decimal"/>
-      <w:lvlText w:val="%4."/>
-      <w:lvlJc w:val="left"/>
-      <w:pPr>
-        <w:ind w:left="2880" w:hanging="360"/>
-      </w:pPr>
-    </w:lvl>
-    <w:lvl w:ilvl="4" w:tplc="0C0A0019" w:tentative="1">
-      <w:start w:val="1"/>
-      <w:numFmt w:val="lowerLetter"/>
-      <w:lvlText w:val="%5."/>
-      <w:lvlJc w:val="left"/>
-      <w:pPr>
-        <w:ind w:left="3600" w:hanging="360"/>
-      </w:pPr>
-    </w:lvl>
-    <w:lvl w:ilvl="5" w:tplc="0C0A001B" w:tentative="1">
-      <w:start w:val="1"/>
-      <w:numFmt w:val="lowerRoman"/>
-      <w:lvlText w:val="%6."/>
-      <w:lvlJc w:val="right"/>
-      <w:pPr>
-        <w:ind w:left="4320" w:hanging="180"/>
-      </w:pPr>
-    </w:lvl>
-    <w:lvl w:ilvl="6" w:tplc="0C0A000F" w:tentative="1">
-      <w:start w:val="1"/>
-      <w:numFmt w:val="decimal"/>
-      <w:lvlText w:val="%7."/>
-      <w:lvlJc w:val="left"/>
-      <w:pPr>
-        <w:ind w:left="5040" w:hanging="360"/>
-      </w:pPr>
-    </w:lvl>
-    <w:lvl w:ilvl="7" w:tplc="0C0A0019" w:tentative="1">
-      <w:start w:val="1"/>
-      <w:numFmt w:val="lowerLetter"/>
-      <w:lvlText w:val="%8."/>
-      <w:lvlJc w:val="left"/>
-      <w:pPr>
-        <w:ind w:left="5760" w:hanging="360"/>
-      </w:pPr>
-    </w:lvl>
-    <w:lvl w:ilvl="8" w:tplc="0C0A001B" w:tentative="1">
-      <w:start w:val="1"/>
-      <w:numFmt w:val="lowerRoman"/>
-      <w:lvlText w:val="%9."/>
-      <w:lvlJc w:val="right"/>
-      <w:pPr>
-        <w:ind w:left="6480" w:hanging="180"/>
-      </w:pPr>
-    </w:lvl>
-  </w:abstractNum>
-  <w:abstractNum w:abstractNumId="3" w15:restartNumberingAfterBreak="0">
-    <w:nsid w:val="386D6325"/>
-    <w:multiLevelType w:val="hybridMultilevel"/>
-    <w:tmpl w:val="B5C26D48"/>
+    <w:tmpl w:val="551EDDF2"/>
     <w:lvl w:ilvl="0" w:tplc="0C0A0001">
       <w:start w:val="1"/>
       <w:numFmt w:val="bullet"/>
@@ -17913,10 +17622,10 @@
       </w:rPr>
     </w:lvl>
   </w:abstractNum>
-  <w:abstractNum w:abstractNumId="4" w15:restartNumberingAfterBreak="0">
-    <w:nsid w:val="49FC15A2"/>
+  <w:abstractNum w:abstractNumId="3" w15:restartNumberingAfterBreak="0">
+    <w:nsid w:val="22F8376A"/>
     <w:multiLevelType w:val="hybridMultilevel"/>
-    <w:tmpl w:val="448AD5CC"/>
+    <w:tmpl w:val="E2963360"/>
     <w:lvl w:ilvl="0" w:tplc="0C0A0001">
       <w:start w:val="1"/>
       <w:numFmt w:val="bullet"/>
@@ -18026,8 +17735,94 @@
       </w:rPr>
     </w:lvl>
   </w:abstractNum>
+  <w:abstractNum w:abstractNumId="4" w15:restartNumberingAfterBreak="0">
+    <w:nsid w:val="28091AEF"/>
+    <w:multiLevelType w:val="hybridMultilevel"/>
+    <w:tmpl w:val="ECF049A4"/>
+    <w:lvl w:ilvl="0" w:tplc="0C0A000F">
+      <w:start w:val="1"/>
+      <w:numFmt w:val="decimal"/>
+      <w:lvlText w:val="%1."/>
+      <w:lvlJc w:val="left"/>
+      <w:pPr>
+        <w:ind w:left="720" w:hanging="360"/>
+      </w:pPr>
+    </w:lvl>
+    <w:lvl w:ilvl="1" w:tplc="0C0A0019" w:tentative="1">
+      <w:start w:val="1"/>
+      <w:numFmt w:val="lowerLetter"/>
+      <w:lvlText w:val="%2."/>
+      <w:lvlJc w:val="left"/>
+      <w:pPr>
+        <w:ind w:left="1440" w:hanging="360"/>
+      </w:pPr>
+    </w:lvl>
+    <w:lvl w:ilvl="2" w:tplc="0C0A001B" w:tentative="1">
+      <w:start w:val="1"/>
+      <w:numFmt w:val="lowerRoman"/>
+      <w:lvlText w:val="%3."/>
+      <w:lvlJc w:val="right"/>
+      <w:pPr>
+        <w:ind w:left="2160" w:hanging="180"/>
+      </w:pPr>
+    </w:lvl>
+    <w:lvl w:ilvl="3" w:tplc="0C0A000F" w:tentative="1">
+      <w:start w:val="1"/>
+      <w:numFmt w:val="decimal"/>
+      <w:lvlText w:val="%4."/>
+      <w:lvlJc w:val="left"/>
+      <w:pPr>
+        <w:ind w:left="2880" w:hanging="360"/>
+      </w:pPr>
+    </w:lvl>
+    <w:lvl w:ilvl="4" w:tplc="0C0A0019" w:tentative="1">
+      <w:start w:val="1"/>
+      <w:numFmt w:val="lowerLetter"/>
+      <w:lvlText w:val="%5."/>
+      <w:lvlJc w:val="left"/>
+      <w:pPr>
+        <w:ind w:left="3600" w:hanging="360"/>
+      </w:pPr>
+    </w:lvl>
+    <w:lvl w:ilvl="5" w:tplc="0C0A001B" w:tentative="1">
+      <w:start w:val="1"/>
+      <w:numFmt w:val="lowerRoman"/>
+      <w:lvlText w:val="%6."/>
+      <w:lvlJc w:val="right"/>
+      <w:pPr>
+        <w:ind w:left="4320" w:hanging="180"/>
+      </w:pPr>
+    </w:lvl>
+    <w:lvl w:ilvl="6" w:tplc="0C0A000F" w:tentative="1">
+      <w:start w:val="1"/>
+      <w:numFmt w:val="decimal"/>
+      <w:lvlText w:val="%7."/>
+      <w:lvlJc w:val="left"/>
+      <w:pPr>
+        <w:ind w:left="5040" w:hanging="360"/>
+      </w:pPr>
+    </w:lvl>
+    <w:lvl w:ilvl="7" w:tplc="0C0A0019" w:tentative="1">
+      <w:start w:val="1"/>
+      <w:numFmt w:val="lowerLetter"/>
+      <w:lvlText w:val="%8."/>
+      <w:lvlJc w:val="left"/>
+      <w:pPr>
+        <w:ind w:left="5760" w:hanging="360"/>
+      </w:pPr>
+    </w:lvl>
+    <w:lvl w:ilvl="8" w:tplc="0C0A001B" w:tentative="1">
+      <w:start w:val="1"/>
+      <w:numFmt w:val="lowerRoman"/>
+      <w:lvlText w:val="%9."/>
+      <w:lvlJc w:val="right"/>
+      <w:pPr>
+        <w:ind w:left="6480" w:hanging="180"/>
+      </w:pPr>
+    </w:lvl>
+  </w:abstractNum>
   <w:abstractNum w:abstractNumId="5" w15:restartNumberingAfterBreak="0">
-    <w:nsid w:val="4A92037B"/>
+    <w:nsid w:val="32BC0EEF"/>
     <w:multiLevelType w:val="multilevel"/>
     <w:tmpl w:val="0C0A001F"/>
     <w:lvl w:ilvl="0">
@@ -18113,9 +17908,95 @@
     </w:lvl>
   </w:abstractNum>
   <w:abstractNum w:abstractNumId="6" w15:restartNumberingAfterBreak="0">
-    <w:nsid w:val="4B105A93"/>
+    <w:nsid w:val="35F5286C"/>
     <w:multiLevelType w:val="hybridMultilevel"/>
-    <w:tmpl w:val="258604EE"/>
+    <w:tmpl w:val="561AB7E0"/>
+    <w:lvl w:ilvl="0" w:tplc="0C0A000F">
+      <w:start w:val="1"/>
+      <w:numFmt w:val="decimal"/>
+      <w:lvlText w:val="%1."/>
+      <w:lvlJc w:val="left"/>
+      <w:pPr>
+        <w:ind w:left="720" w:hanging="360"/>
+      </w:pPr>
+    </w:lvl>
+    <w:lvl w:ilvl="1" w:tplc="0C0A0019" w:tentative="1">
+      <w:start w:val="1"/>
+      <w:numFmt w:val="lowerLetter"/>
+      <w:lvlText w:val="%2."/>
+      <w:lvlJc w:val="left"/>
+      <w:pPr>
+        <w:ind w:left="1440" w:hanging="360"/>
+      </w:pPr>
+    </w:lvl>
+    <w:lvl w:ilvl="2" w:tplc="0C0A001B" w:tentative="1">
+      <w:start w:val="1"/>
+      <w:numFmt w:val="lowerRoman"/>
+      <w:lvlText w:val="%3."/>
+      <w:lvlJc w:val="right"/>
+      <w:pPr>
+        <w:ind w:left="2160" w:hanging="180"/>
+      </w:pPr>
+    </w:lvl>
+    <w:lvl w:ilvl="3" w:tplc="0C0A000F" w:tentative="1">
+      <w:start w:val="1"/>
+      <w:numFmt w:val="decimal"/>
+      <w:lvlText w:val="%4."/>
+      <w:lvlJc w:val="left"/>
+      <w:pPr>
+        <w:ind w:left="2880" w:hanging="360"/>
+      </w:pPr>
+    </w:lvl>
+    <w:lvl w:ilvl="4" w:tplc="0C0A0019" w:tentative="1">
+      <w:start w:val="1"/>
+      <w:numFmt w:val="lowerLetter"/>
+      <w:lvlText w:val="%5."/>
+      <w:lvlJc w:val="left"/>
+      <w:pPr>
+        <w:ind w:left="3600" w:hanging="360"/>
+      </w:pPr>
+    </w:lvl>
+    <w:lvl w:ilvl="5" w:tplc="0C0A001B" w:tentative="1">
+      <w:start w:val="1"/>
+      <w:numFmt w:val="lowerRoman"/>
+      <w:lvlText w:val="%6."/>
+      <w:lvlJc w:val="right"/>
+      <w:pPr>
+        <w:ind w:left="4320" w:hanging="180"/>
+      </w:pPr>
+    </w:lvl>
+    <w:lvl w:ilvl="6" w:tplc="0C0A000F" w:tentative="1">
+      <w:start w:val="1"/>
+      <w:numFmt w:val="decimal"/>
+      <w:lvlText w:val="%7."/>
+      <w:lvlJc w:val="left"/>
+      <w:pPr>
+        <w:ind w:left="5040" w:hanging="360"/>
+      </w:pPr>
+    </w:lvl>
+    <w:lvl w:ilvl="7" w:tplc="0C0A0019" w:tentative="1">
+      <w:start w:val="1"/>
+      <w:numFmt w:val="lowerLetter"/>
+      <w:lvlText w:val="%8."/>
+      <w:lvlJc w:val="left"/>
+      <w:pPr>
+        <w:ind w:left="5760" w:hanging="360"/>
+      </w:pPr>
+    </w:lvl>
+    <w:lvl w:ilvl="8" w:tplc="0C0A001B" w:tentative="1">
+      <w:start w:val="1"/>
+      <w:numFmt w:val="lowerRoman"/>
+      <w:lvlText w:val="%9."/>
+      <w:lvlJc w:val="right"/>
+      <w:pPr>
+        <w:ind w:left="6480" w:hanging="180"/>
+      </w:pPr>
+    </w:lvl>
+  </w:abstractNum>
+  <w:abstractNum w:abstractNumId="7" w15:restartNumberingAfterBreak="0">
+    <w:nsid w:val="386D6325"/>
+    <w:multiLevelType w:val="hybridMultilevel"/>
+    <w:tmpl w:val="B5C26D48"/>
     <w:lvl w:ilvl="0" w:tplc="0C0A0001">
       <w:start w:val="1"/>
       <w:numFmt w:val="bullet"/>
@@ -18225,96 +18106,10 @@
       </w:rPr>
     </w:lvl>
   </w:abstractNum>
-  <w:abstractNum w:abstractNumId="7" w15:restartNumberingAfterBreak="0">
-    <w:nsid w:val="5253031B"/>
-    <w:multiLevelType w:val="multilevel"/>
-    <w:tmpl w:val="0C0A001F"/>
-    <w:lvl w:ilvl="0">
-      <w:start w:val="1"/>
-      <w:numFmt w:val="decimal"/>
-      <w:lvlText w:val="%1."/>
-      <w:lvlJc w:val="left"/>
-      <w:pPr>
-        <w:ind w:left="360" w:hanging="360"/>
-      </w:pPr>
-    </w:lvl>
-    <w:lvl w:ilvl="1">
-      <w:start w:val="1"/>
-      <w:numFmt w:val="decimal"/>
-      <w:lvlText w:val="%1.%2."/>
-      <w:lvlJc w:val="left"/>
-      <w:pPr>
-        <w:ind w:left="792" w:hanging="432"/>
-      </w:pPr>
-    </w:lvl>
-    <w:lvl w:ilvl="2">
-      <w:start w:val="1"/>
-      <w:numFmt w:val="decimal"/>
-      <w:lvlText w:val="%1.%2.%3."/>
-      <w:lvlJc w:val="left"/>
-      <w:pPr>
-        <w:ind w:left="1224" w:hanging="504"/>
-      </w:pPr>
-    </w:lvl>
-    <w:lvl w:ilvl="3">
-      <w:start w:val="1"/>
-      <w:numFmt w:val="decimal"/>
-      <w:lvlText w:val="%1.%2.%3.%4."/>
-      <w:lvlJc w:val="left"/>
-      <w:pPr>
-        <w:ind w:left="1728" w:hanging="648"/>
-      </w:pPr>
-    </w:lvl>
-    <w:lvl w:ilvl="4">
-      <w:start w:val="1"/>
-      <w:numFmt w:val="decimal"/>
-      <w:lvlText w:val="%1.%2.%3.%4.%5."/>
-      <w:lvlJc w:val="left"/>
-      <w:pPr>
-        <w:ind w:left="2232" w:hanging="792"/>
-      </w:pPr>
-    </w:lvl>
-    <w:lvl w:ilvl="5">
-      <w:start w:val="1"/>
-      <w:numFmt w:val="decimal"/>
-      <w:lvlText w:val="%1.%2.%3.%4.%5.%6."/>
-      <w:lvlJc w:val="left"/>
-      <w:pPr>
-        <w:ind w:left="2736" w:hanging="936"/>
-      </w:pPr>
-    </w:lvl>
-    <w:lvl w:ilvl="6">
-      <w:start w:val="1"/>
-      <w:numFmt w:val="decimal"/>
-      <w:lvlText w:val="%1.%2.%3.%4.%5.%6.%7."/>
-      <w:lvlJc w:val="left"/>
-      <w:pPr>
-        <w:ind w:left="3240" w:hanging="1080"/>
-      </w:pPr>
-    </w:lvl>
-    <w:lvl w:ilvl="7">
-      <w:start w:val="1"/>
-      <w:numFmt w:val="decimal"/>
-      <w:lvlText w:val="%1.%2.%3.%4.%5.%6.%7.%8."/>
-      <w:lvlJc w:val="left"/>
-      <w:pPr>
-        <w:ind w:left="3744" w:hanging="1224"/>
-      </w:pPr>
-    </w:lvl>
-    <w:lvl w:ilvl="8">
-      <w:start w:val="1"/>
-      <w:numFmt w:val="decimal"/>
-      <w:lvlText w:val="%1.%2.%3.%4.%5.%6.%7.%8.%9."/>
-      <w:lvlJc w:val="left"/>
-      <w:pPr>
-        <w:ind w:left="4320" w:hanging="1440"/>
-      </w:pPr>
-    </w:lvl>
-  </w:abstractNum>
   <w:abstractNum w:abstractNumId="8" w15:restartNumberingAfterBreak="0">
-    <w:nsid w:val="5C0F6668"/>
+    <w:nsid w:val="49FC15A2"/>
     <w:multiLevelType w:val="hybridMultilevel"/>
-    <w:tmpl w:val="BD641E84"/>
+    <w:tmpl w:val="448AD5CC"/>
     <w:lvl w:ilvl="0" w:tplc="0C0A0001">
       <w:start w:val="1"/>
       <w:numFmt w:val="bullet"/>
@@ -18425,7 +18220,491 @@
     </w:lvl>
   </w:abstractNum>
   <w:abstractNum w:abstractNumId="9" w15:restartNumberingAfterBreak="0">
-    <w:nsid w:val="62615D68"/>
+    <w:nsid w:val="4A92037B"/>
+    <w:multiLevelType w:val="multilevel"/>
+    <w:tmpl w:val="0C0A001F"/>
+    <w:lvl w:ilvl="0">
+      <w:start w:val="1"/>
+      <w:numFmt w:val="decimal"/>
+      <w:lvlText w:val="%1."/>
+      <w:lvlJc w:val="left"/>
+      <w:pPr>
+        <w:ind w:left="360" w:hanging="360"/>
+      </w:pPr>
+    </w:lvl>
+    <w:lvl w:ilvl="1">
+      <w:start w:val="1"/>
+      <w:numFmt w:val="decimal"/>
+      <w:lvlText w:val="%1.%2."/>
+      <w:lvlJc w:val="left"/>
+      <w:pPr>
+        <w:ind w:left="792" w:hanging="432"/>
+      </w:pPr>
+    </w:lvl>
+    <w:lvl w:ilvl="2">
+      <w:start w:val="1"/>
+      <w:numFmt w:val="decimal"/>
+      <w:lvlText w:val="%1.%2.%3."/>
+      <w:lvlJc w:val="left"/>
+      <w:pPr>
+        <w:ind w:left="1224" w:hanging="504"/>
+      </w:pPr>
+    </w:lvl>
+    <w:lvl w:ilvl="3">
+      <w:start w:val="1"/>
+      <w:numFmt w:val="decimal"/>
+      <w:lvlText w:val="%1.%2.%3.%4."/>
+      <w:lvlJc w:val="left"/>
+      <w:pPr>
+        <w:ind w:left="1728" w:hanging="648"/>
+      </w:pPr>
+    </w:lvl>
+    <w:lvl w:ilvl="4">
+      <w:start w:val="1"/>
+      <w:numFmt w:val="decimal"/>
+      <w:lvlText w:val="%1.%2.%3.%4.%5."/>
+      <w:lvlJc w:val="left"/>
+      <w:pPr>
+        <w:ind w:left="2232" w:hanging="792"/>
+      </w:pPr>
+    </w:lvl>
+    <w:lvl w:ilvl="5">
+      <w:start w:val="1"/>
+      <w:numFmt w:val="decimal"/>
+      <w:lvlText w:val="%1.%2.%3.%4.%5.%6."/>
+      <w:lvlJc w:val="left"/>
+      <w:pPr>
+        <w:ind w:left="2736" w:hanging="936"/>
+      </w:pPr>
+    </w:lvl>
+    <w:lvl w:ilvl="6">
+      <w:start w:val="1"/>
+      <w:numFmt w:val="decimal"/>
+      <w:lvlText w:val="%1.%2.%3.%4.%5.%6.%7."/>
+      <w:lvlJc w:val="left"/>
+      <w:pPr>
+        <w:ind w:left="3240" w:hanging="1080"/>
+      </w:pPr>
+    </w:lvl>
+    <w:lvl w:ilvl="7">
+      <w:start w:val="1"/>
+      <w:numFmt w:val="decimal"/>
+      <w:lvlText w:val="%1.%2.%3.%4.%5.%6.%7.%8."/>
+      <w:lvlJc w:val="left"/>
+      <w:pPr>
+        <w:ind w:left="3744" w:hanging="1224"/>
+      </w:pPr>
+    </w:lvl>
+    <w:lvl w:ilvl="8">
+      <w:start w:val="1"/>
+      <w:numFmt w:val="decimal"/>
+      <w:lvlText w:val="%1.%2.%3.%4.%5.%6.%7.%8.%9."/>
+      <w:lvlJc w:val="left"/>
+      <w:pPr>
+        <w:ind w:left="4320" w:hanging="1440"/>
+      </w:pPr>
+    </w:lvl>
+  </w:abstractNum>
+  <w:abstractNum w:abstractNumId="10" w15:restartNumberingAfterBreak="0">
+    <w:nsid w:val="4B105A93"/>
+    <w:multiLevelType w:val="hybridMultilevel"/>
+    <w:tmpl w:val="258604EE"/>
+    <w:lvl w:ilvl="0" w:tplc="0C0A0001">
+      <w:start w:val="1"/>
+      <w:numFmt w:val="bullet"/>
+      <w:lvlText w:val=""/>
+      <w:lvlJc w:val="left"/>
+      <w:pPr>
+        <w:ind w:left="720" w:hanging="360"/>
+      </w:pPr>
+      <w:rPr>
+        <w:rFonts w:ascii="Symbol" w:hAnsi="Symbol" w:hint="default"/>
+      </w:rPr>
+    </w:lvl>
+    <w:lvl w:ilvl="1" w:tplc="0C0A0003" w:tentative="1">
+      <w:start w:val="1"/>
+      <w:numFmt w:val="bullet"/>
+      <w:lvlText w:val="o"/>
+      <w:lvlJc w:val="left"/>
+      <w:pPr>
+        <w:ind w:left="1440" w:hanging="360"/>
+      </w:pPr>
+      <w:rPr>
+        <w:rFonts w:ascii="Courier New" w:hAnsi="Courier New" w:cs="Courier New" w:hint="default"/>
+      </w:rPr>
+    </w:lvl>
+    <w:lvl w:ilvl="2" w:tplc="0C0A0005" w:tentative="1">
+      <w:start w:val="1"/>
+      <w:numFmt w:val="bullet"/>
+      <w:lvlText w:val=""/>
+      <w:lvlJc w:val="left"/>
+      <w:pPr>
+        <w:ind w:left="2160" w:hanging="360"/>
+      </w:pPr>
+      <w:rPr>
+        <w:rFonts w:ascii="Wingdings" w:hAnsi="Wingdings" w:hint="default"/>
+      </w:rPr>
+    </w:lvl>
+    <w:lvl w:ilvl="3" w:tplc="0C0A0001" w:tentative="1">
+      <w:start w:val="1"/>
+      <w:numFmt w:val="bullet"/>
+      <w:lvlText w:val=""/>
+      <w:lvlJc w:val="left"/>
+      <w:pPr>
+        <w:ind w:left="2880" w:hanging="360"/>
+      </w:pPr>
+      <w:rPr>
+        <w:rFonts w:ascii="Symbol" w:hAnsi="Symbol" w:hint="default"/>
+      </w:rPr>
+    </w:lvl>
+    <w:lvl w:ilvl="4" w:tplc="0C0A0003" w:tentative="1">
+      <w:start w:val="1"/>
+      <w:numFmt w:val="bullet"/>
+      <w:lvlText w:val="o"/>
+      <w:lvlJc w:val="left"/>
+      <w:pPr>
+        <w:ind w:left="3600" w:hanging="360"/>
+      </w:pPr>
+      <w:rPr>
+        <w:rFonts w:ascii="Courier New" w:hAnsi="Courier New" w:cs="Courier New" w:hint="default"/>
+      </w:rPr>
+    </w:lvl>
+    <w:lvl w:ilvl="5" w:tplc="0C0A0005" w:tentative="1">
+      <w:start w:val="1"/>
+      <w:numFmt w:val="bullet"/>
+      <w:lvlText w:val=""/>
+      <w:lvlJc w:val="left"/>
+      <w:pPr>
+        <w:ind w:left="4320" w:hanging="360"/>
+      </w:pPr>
+      <w:rPr>
+        <w:rFonts w:ascii="Wingdings" w:hAnsi="Wingdings" w:hint="default"/>
+      </w:rPr>
+    </w:lvl>
+    <w:lvl w:ilvl="6" w:tplc="0C0A0001" w:tentative="1">
+      <w:start w:val="1"/>
+      <w:numFmt w:val="bullet"/>
+      <w:lvlText w:val=""/>
+      <w:lvlJc w:val="left"/>
+      <w:pPr>
+        <w:ind w:left="5040" w:hanging="360"/>
+      </w:pPr>
+      <w:rPr>
+        <w:rFonts w:ascii="Symbol" w:hAnsi="Symbol" w:hint="default"/>
+      </w:rPr>
+    </w:lvl>
+    <w:lvl w:ilvl="7" w:tplc="0C0A0003" w:tentative="1">
+      <w:start w:val="1"/>
+      <w:numFmt w:val="bullet"/>
+      <w:lvlText w:val="o"/>
+      <w:lvlJc w:val="left"/>
+      <w:pPr>
+        <w:ind w:left="5760" w:hanging="360"/>
+      </w:pPr>
+      <w:rPr>
+        <w:rFonts w:ascii="Courier New" w:hAnsi="Courier New" w:cs="Courier New" w:hint="default"/>
+      </w:rPr>
+    </w:lvl>
+    <w:lvl w:ilvl="8" w:tplc="0C0A0005" w:tentative="1">
+      <w:start w:val="1"/>
+      <w:numFmt w:val="bullet"/>
+      <w:lvlText w:val=""/>
+      <w:lvlJc w:val="left"/>
+      <w:pPr>
+        <w:ind w:left="6480" w:hanging="360"/>
+      </w:pPr>
+      <w:rPr>
+        <w:rFonts w:ascii="Wingdings" w:hAnsi="Wingdings" w:hint="default"/>
+      </w:rPr>
+    </w:lvl>
+  </w:abstractNum>
+  <w:abstractNum w:abstractNumId="11" w15:restartNumberingAfterBreak="0">
+    <w:nsid w:val="5253031B"/>
+    <w:multiLevelType w:val="multilevel"/>
+    <w:tmpl w:val="0C0A001F"/>
+    <w:lvl w:ilvl="0">
+      <w:start w:val="1"/>
+      <w:numFmt w:val="decimal"/>
+      <w:lvlText w:val="%1."/>
+      <w:lvlJc w:val="left"/>
+      <w:pPr>
+        <w:ind w:left="360" w:hanging="360"/>
+      </w:pPr>
+    </w:lvl>
+    <w:lvl w:ilvl="1">
+      <w:start w:val="1"/>
+      <w:numFmt w:val="decimal"/>
+      <w:lvlText w:val="%1.%2."/>
+      <w:lvlJc w:val="left"/>
+      <w:pPr>
+        <w:ind w:left="792" w:hanging="432"/>
+      </w:pPr>
+    </w:lvl>
+    <w:lvl w:ilvl="2">
+      <w:start w:val="1"/>
+      <w:numFmt w:val="decimal"/>
+      <w:lvlText w:val="%1.%2.%3."/>
+      <w:lvlJc w:val="left"/>
+      <w:pPr>
+        <w:ind w:left="1224" w:hanging="504"/>
+      </w:pPr>
+    </w:lvl>
+    <w:lvl w:ilvl="3">
+      <w:start w:val="1"/>
+      <w:numFmt w:val="decimal"/>
+      <w:lvlText w:val="%1.%2.%3.%4."/>
+      <w:lvlJc w:val="left"/>
+      <w:pPr>
+        <w:ind w:left="1728" w:hanging="648"/>
+      </w:pPr>
+    </w:lvl>
+    <w:lvl w:ilvl="4">
+      <w:start w:val="1"/>
+      <w:numFmt w:val="decimal"/>
+      <w:lvlText w:val="%1.%2.%3.%4.%5."/>
+      <w:lvlJc w:val="left"/>
+      <w:pPr>
+        <w:ind w:left="2232" w:hanging="792"/>
+      </w:pPr>
+    </w:lvl>
+    <w:lvl w:ilvl="5">
+      <w:start w:val="1"/>
+      <w:numFmt w:val="decimal"/>
+      <w:lvlText w:val="%1.%2.%3.%4.%5.%6."/>
+      <w:lvlJc w:val="left"/>
+      <w:pPr>
+        <w:ind w:left="2736" w:hanging="936"/>
+      </w:pPr>
+    </w:lvl>
+    <w:lvl w:ilvl="6">
+      <w:start w:val="1"/>
+      <w:numFmt w:val="decimal"/>
+      <w:lvlText w:val="%1.%2.%3.%4.%5.%6.%7."/>
+      <w:lvlJc w:val="left"/>
+      <w:pPr>
+        <w:ind w:left="3240" w:hanging="1080"/>
+      </w:pPr>
+    </w:lvl>
+    <w:lvl w:ilvl="7">
+      <w:start w:val="1"/>
+      <w:numFmt w:val="decimal"/>
+      <w:lvlText w:val="%1.%2.%3.%4.%5.%6.%7.%8."/>
+      <w:lvlJc w:val="left"/>
+      <w:pPr>
+        <w:ind w:left="3744" w:hanging="1224"/>
+      </w:pPr>
+    </w:lvl>
+    <w:lvl w:ilvl="8">
+      <w:start w:val="1"/>
+      <w:numFmt w:val="decimal"/>
+      <w:lvlText w:val="%1.%2.%3.%4.%5.%6.%7.%8.%9."/>
+      <w:lvlJc w:val="left"/>
+      <w:pPr>
+        <w:ind w:left="4320" w:hanging="1440"/>
+      </w:pPr>
+    </w:lvl>
+  </w:abstractNum>
+  <w:abstractNum w:abstractNumId="12" w15:restartNumberingAfterBreak="0">
+    <w:nsid w:val="54D36B74"/>
+    <w:multiLevelType w:val="multilevel"/>
+    <w:tmpl w:val="0C0A001F"/>
+    <w:lvl w:ilvl="0">
+      <w:start w:val="1"/>
+      <w:numFmt w:val="decimal"/>
+      <w:lvlText w:val="%1."/>
+      <w:lvlJc w:val="left"/>
+      <w:pPr>
+        <w:ind w:left="360" w:hanging="360"/>
+      </w:pPr>
+    </w:lvl>
+    <w:lvl w:ilvl="1">
+      <w:start w:val="1"/>
+      <w:numFmt w:val="decimal"/>
+      <w:lvlText w:val="%1.%2."/>
+      <w:lvlJc w:val="left"/>
+      <w:pPr>
+        <w:ind w:left="792" w:hanging="432"/>
+      </w:pPr>
+    </w:lvl>
+    <w:lvl w:ilvl="2">
+      <w:start w:val="1"/>
+      <w:numFmt w:val="decimal"/>
+      <w:lvlText w:val="%1.%2.%3."/>
+      <w:lvlJc w:val="left"/>
+      <w:pPr>
+        <w:ind w:left="1224" w:hanging="504"/>
+      </w:pPr>
+    </w:lvl>
+    <w:lvl w:ilvl="3">
+      <w:start w:val="1"/>
+      <w:numFmt w:val="decimal"/>
+      <w:lvlText w:val="%1.%2.%3.%4."/>
+      <w:lvlJc w:val="left"/>
+      <w:pPr>
+        <w:ind w:left="1728" w:hanging="648"/>
+      </w:pPr>
+    </w:lvl>
+    <w:lvl w:ilvl="4">
+      <w:start w:val="1"/>
+      <w:numFmt w:val="decimal"/>
+      <w:lvlText w:val="%1.%2.%3.%4.%5."/>
+      <w:lvlJc w:val="left"/>
+      <w:pPr>
+        <w:ind w:left="2232" w:hanging="792"/>
+      </w:pPr>
+    </w:lvl>
+    <w:lvl w:ilvl="5">
+      <w:start w:val="1"/>
+      <w:numFmt w:val="decimal"/>
+      <w:lvlText w:val="%1.%2.%3.%4.%5.%6."/>
+      <w:lvlJc w:val="left"/>
+      <w:pPr>
+        <w:ind w:left="2736" w:hanging="936"/>
+      </w:pPr>
+    </w:lvl>
+    <w:lvl w:ilvl="6">
+      <w:start w:val="1"/>
+      <w:numFmt w:val="decimal"/>
+      <w:lvlText w:val="%1.%2.%3.%4.%5.%6.%7."/>
+      <w:lvlJc w:val="left"/>
+      <w:pPr>
+        <w:ind w:left="3240" w:hanging="1080"/>
+      </w:pPr>
+    </w:lvl>
+    <w:lvl w:ilvl="7">
+      <w:start w:val="1"/>
+      <w:numFmt w:val="decimal"/>
+      <w:lvlText w:val="%1.%2.%3.%4.%5.%6.%7.%8."/>
+      <w:lvlJc w:val="left"/>
+      <w:pPr>
+        <w:ind w:left="3744" w:hanging="1224"/>
+      </w:pPr>
+    </w:lvl>
+    <w:lvl w:ilvl="8">
+      <w:start w:val="1"/>
+      <w:numFmt w:val="decimal"/>
+      <w:lvlText w:val="%1.%2.%3.%4.%5.%6.%7.%8.%9."/>
+      <w:lvlJc w:val="left"/>
+      <w:pPr>
+        <w:ind w:left="4320" w:hanging="1440"/>
+      </w:pPr>
+    </w:lvl>
+  </w:abstractNum>
+  <w:abstractNum w:abstractNumId="13" w15:restartNumberingAfterBreak="0">
+    <w:nsid w:val="5C0F6668"/>
+    <w:multiLevelType w:val="hybridMultilevel"/>
+    <w:tmpl w:val="BD641E84"/>
+    <w:lvl w:ilvl="0" w:tplc="0C0A0001">
+      <w:start w:val="1"/>
+      <w:numFmt w:val="bullet"/>
+      <w:lvlText w:val=""/>
+      <w:lvlJc w:val="left"/>
+      <w:pPr>
+        <w:ind w:left="720" w:hanging="360"/>
+      </w:pPr>
+      <w:rPr>
+        <w:rFonts w:ascii="Symbol" w:hAnsi="Symbol" w:hint="default"/>
+      </w:rPr>
+    </w:lvl>
+    <w:lvl w:ilvl="1" w:tplc="0C0A0003" w:tentative="1">
+      <w:start w:val="1"/>
+      <w:numFmt w:val="bullet"/>
+      <w:lvlText w:val="o"/>
+      <w:lvlJc w:val="left"/>
+      <w:pPr>
+        <w:ind w:left="1440" w:hanging="360"/>
+      </w:pPr>
+      <w:rPr>
+        <w:rFonts w:ascii="Courier New" w:hAnsi="Courier New" w:cs="Courier New" w:hint="default"/>
+      </w:rPr>
+    </w:lvl>
+    <w:lvl w:ilvl="2" w:tplc="0C0A0005" w:tentative="1">
+      <w:start w:val="1"/>
+      <w:numFmt w:val="bullet"/>
+      <w:lvlText w:val=""/>
+      <w:lvlJc w:val="left"/>
+      <w:pPr>
+        <w:ind w:left="2160" w:hanging="360"/>
+      </w:pPr>
+      <w:rPr>
+        <w:rFonts w:ascii="Wingdings" w:hAnsi="Wingdings" w:hint="default"/>
+      </w:rPr>
+    </w:lvl>
+    <w:lvl w:ilvl="3" w:tplc="0C0A0001" w:tentative="1">
+      <w:start w:val="1"/>
+      <w:numFmt w:val="bullet"/>
+      <w:lvlText w:val=""/>
+      <w:lvlJc w:val="left"/>
+      <w:pPr>
+        <w:ind w:left="2880" w:hanging="360"/>
+      </w:pPr>
+      <w:rPr>
+        <w:rFonts w:ascii="Symbol" w:hAnsi="Symbol" w:hint="default"/>
+      </w:rPr>
+    </w:lvl>
+    <w:lvl w:ilvl="4" w:tplc="0C0A0003" w:tentative="1">
+      <w:start w:val="1"/>
+      <w:numFmt w:val="bullet"/>
+      <w:lvlText w:val="o"/>
+      <w:lvlJc w:val="left"/>
+      <w:pPr>
+        <w:ind w:left="3600" w:hanging="360"/>
+      </w:pPr>
+      <w:rPr>
+        <w:rFonts w:ascii="Courier New" w:hAnsi="Courier New" w:cs="Courier New" w:hint="default"/>
+      </w:rPr>
+    </w:lvl>
+    <w:lvl w:ilvl="5" w:tplc="0C0A0005" w:tentative="1">
+      <w:start w:val="1"/>
+      <w:numFmt w:val="bullet"/>
+      <w:lvlText w:val=""/>
+      <w:lvlJc w:val="left"/>
+      <w:pPr>
+        <w:ind w:left="4320" w:hanging="360"/>
+      </w:pPr>
+      <w:rPr>
+        <w:rFonts w:ascii="Wingdings" w:hAnsi="Wingdings" w:hint="default"/>
+      </w:rPr>
+    </w:lvl>
+    <w:lvl w:ilvl="6" w:tplc="0C0A0001" w:tentative="1">
+      <w:start w:val="1"/>
+      <w:numFmt w:val="bullet"/>
+      <w:lvlText w:val=""/>
+      <w:lvlJc w:val="left"/>
+      <w:pPr>
+        <w:ind w:left="5040" w:hanging="360"/>
+      </w:pPr>
+      <w:rPr>
+        <w:rFonts w:ascii="Symbol" w:hAnsi="Symbol" w:hint="default"/>
+      </w:rPr>
+    </w:lvl>
+    <w:lvl w:ilvl="7" w:tplc="0C0A0003" w:tentative="1">
+      <w:start w:val="1"/>
+      <w:numFmt w:val="bullet"/>
+      <w:lvlText w:val="o"/>
+      <w:lvlJc w:val="left"/>
+      <w:pPr>
+        <w:ind w:left="5760" w:hanging="360"/>
+      </w:pPr>
+      <w:rPr>
+        <w:rFonts w:ascii="Courier New" w:hAnsi="Courier New" w:cs="Courier New" w:hint="default"/>
+      </w:rPr>
+    </w:lvl>
+    <w:lvl w:ilvl="8" w:tplc="0C0A0005" w:tentative="1">
+      <w:start w:val="1"/>
+      <w:numFmt w:val="bullet"/>
+      <w:lvlText w:val=""/>
+      <w:lvlJc w:val="left"/>
+      <w:pPr>
+        <w:ind w:left="6480" w:hanging="360"/>
+      </w:pPr>
+      <w:rPr>
+        <w:rFonts w:ascii="Wingdings" w:hAnsi="Wingdings" w:hint="default"/>
+      </w:rPr>
+    </w:lvl>
+  </w:abstractNum>
+  <w:abstractNum w:abstractNumId="14" w15:restartNumberingAfterBreak="0">
+    <w:nsid w:val="5E9C4022"/>
     <w:multiLevelType w:val="multilevel"/>
     <w:tmpl w:val="D7E06A66"/>
     <w:lvl w:ilvl="0">
@@ -18513,7 +18792,96 @@
       </w:pPr>
     </w:lvl>
   </w:abstractNum>
-  <w:abstractNum w:abstractNumId="10" w15:restartNumberingAfterBreak="0">
+  <w:abstractNum w:abstractNumId="15" w15:restartNumberingAfterBreak="0">
+    <w:nsid w:val="62615D68"/>
+    <w:multiLevelType w:val="multilevel"/>
+    <w:tmpl w:val="D7E06A66"/>
+    <w:lvl w:ilvl="0">
+      <w:start w:val="1"/>
+      <w:numFmt w:val="decimal"/>
+      <w:lvlText w:val="%1."/>
+      <w:lvlJc w:val="left"/>
+      <w:pPr>
+        <w:ind w:left="360" w:hanging="360"/>
+      </w:pPr>
+    </w:lvl>
+    <w:lvl w:ilvl="1">
+      <w:start w:val="1"/>
+      <w:numFmt w:val="decimal"/>
+      <w:lvlText w:val="%1.%2."/>
+      <w:lvlJc w:val="left"/>
+      <w:pPr>
+        <w:ind w:left="715" w:hanging="432"/>
+      </w:pPr>
+      <w:rPr>
+        <w:vertAlign w:val="baseline"/>
+      </w:rPr>
+    </w:lvl>
+    <w:lvl w:ilvl="2">
+      <w:start w:val="1"/>
+      <w:numFmt w:val="decimal"/>
+      <w:lvlText w:val="%1.%2.%3."/>
+      <w:lvlJc w:val="left"/>
+      <w:pPr>
+        <w:ind w:left="1224" w:hanging="504"/>
+      </w:pPr>
+    </w:lvl>
+    <w:lvl w:ilvl="3">
+      <w:start w:val="1"/>
+      <w:numFmt w:val="decimal"/>
+      <w:lvlText w:val="%1.%2.%3.%4."/>
+      <w:lvlJc w:val="left"/>
+      <w:pPr>
+        <w:ind w:left="1728" w:hanging="648"/>
+      </w:pPr>
+    </w:lvl>
+    <w:lvl w:ilvl="4">
+      <w:start w:val="1"/>
+      <w:numFmt w:val="decimal"/>
+      <w:lvlText w:val="%1.%2.%3.%4.%5."/>
+      <w:lvlJc w:val="left"/>
+      <w:pPr>
+        <w:ind w:left="2232" w:hanging="792"/>
+      </w:pPr>
+    </w:lvl>
+    <w:lvl w:ilvl="5">
+      <w:start w:val="1"/>
+      <w:numFmt w:val="decimal"/>
+      <w:lvlText w:val="%1.%2.%3.%4.%5.%6."/>
+      <w:lvlJc w:val="left"/>
+      <w:pPr>
+        <w:ind w:left="2736" w:hanging="936"/>
+      </w:pPr>
+    </w:lvl>
+    <w:lvl w:ilvl="6">
+      <w:start w:val="1"/>
+      <w:numFmt w:val="decimal"/>
+      <w:lvlText w:val="%1.%2.%3.%4.%5.%6.%7."/>
+      <w:lvlJc w:val="left"/>
+      <w:pPr>
+        <w:ind w:left="3240" w:hanging="1080"/>
+      </w:pPr>
+    </w:lvl>
+    <w:lvl w:ilvl="7">
+      <w:start w:val="1"/>
+      <w:numFmt w:val="decimal"/>
+      <w:lvlText w:val="%1.%2.%3.%4.%5.%6.%7.%8."/>
+      <w:lvlJc w:val="left"/>
+      <w:pPr>
+        <w:ind w:left="3744" w:hanging="1224"/>
+      </w:pPr>
+    </w:lvl>
+    <w:lvl w:ilvl="8">
+      <w:start w:val="1"/>
+      <w:numFmt w:val="decimal"/>
+      <w:lvlText w:val="%1.%2.%3.%4.%5.%6.%7.%8.%9."/>
+      <w:lvlJc w:val="left"/>
+      <w:pPr>
+        <w:ind w:left="4320" w:hanging="1440"/>
+      </w:pPr>
+    </w:lvl>
+  </w:abstractNum>
+  <w:abstractNum w:abstractNumId="16" w15:restartNumberingAfterBreak="0">
     <w:nsid w:val="65B22208"/>
     <w:multiLevelType w:val="hybridMultilevel"/>
     <w:tmpl w:val="EE3C1CA8"/>
@@ -18626,7 +18994,7 @@
       </w:rPr>
     </w:lvl>
   </w:abstractNum>
-  <w:abstractNum w:abstractNumId="11" w15:restartNumberingAfterBreak="0">
+  <w:abstractNum w:abstractNumId="17" w15:restartNumberingAfterBreak="0">
     <w:nsid w:val="7EE97999"/>
     <w:multiLevelType w:val="hybridMultilevel"/>
     <w:tmpl w:val="8E829464"/>
@@ -18740,28 +19108,28 @@
     </w:lvl>
   </w:abstractNum>
   <w:num w:numId="1" w16cid:durableId="1202017704">
-    <w:abstractNumId w:val="9"/>
+    <w:abstractNumId w:val="15"/>
   </w:num>
   <w:num w:numId="2" w16cid:durableId="401408431">
+    <w:abstractNumId w:val="11"/>
+  </w:num>
+  <w:num w:numId="3" w16cid:durableId="1934244202">
+    <w:abstractNumId w:val="8"/>
+  </w:num>
+  <w:num w:numId="4" w16cid:durableId="610820001">
+    <w:abstractNumId w:val="13"/>
+  </w:num>
+  <w:num w:numId="5" w16cid:durableId="177742259">
+    <w:abstractNumId w:val="17"/>
+  </w:num>
+  <w:num w:numId="6" w16cid:durableId="526405094">
     <w:abstractNumId w:val="7"/>
   </w:num>
-  <w:num w:numId="3" w16cid:durableId="1934244202">
-    <w:abstractNumId w:val="4"/>
-  </w:num>
-  <w:num w:numId="4" w16cid:durableId="610820001">
-    <w:abstractNumId w:val="8"/>
-  </w:num>
-  <w:num w:numId="5" w16cid:durableId="177742259">
-    <w:abstractNumId w:val="11"/>
-  </w:num>
-  <w:num w:numId="6" w16cid:durableId="526405094">
-    <w:abstractNumId w:val="3"/>
-  </w:num>
   <w:num w:numId="7" w16cid:durableId="1298602907">
-    <w:abstractNumId w:val="6"/>
+    <w:abstractNumId w:val="10"/>
   </w:num>
   <w:num w:numId="8" w16cid:durableId="1553076614">
-    <w:abstractNumId w:val="10"/>
+    <w:abstractNumId w:val="16"/>
   </w:num>
   <w:num w:numId="9" w16cid:durableId="1694258884">
     <w:abstractNumId w:val="0"/>
@@ -18770,10 +19138,28 @@
     <w:abstractNumId w:val="1"/>
   </w:num>
   <w:num w:numId="11" w16cid:durableId="378945130">
+    <w:abstractNumId w:val="4"/>
+  </w:num>
+  <w:num w:numId="12" w16cid:durableId="1704788065">
+    <w:abstractNumId w:val="9"/>
+  </w:num>
+  <w:num w:numId="13" w16cid:durableId="1749187163">
+    <w:abstractNumId w:val="12"/>
+  </w:num>
+  <w:num w:numId="14" w16cid:durableId="93745907">
     <w:abstractNumId w:val="2"/>
   </w:num>
-  <w:num w:numId="12" w16cid:durableId="1704788065">
+  <w:num w:numId="15" w16cid:durableId="60493572">
+    <w:abstractNumId w:val="6"/>
+  </w:num>
+  <w:num w:numId="16" w16cid:durableId="684671948">
+    <w:abstractNumId w:val="3"/>
+  </w:num>
+  <w:num w:numId="17" w16cid:durableId="1791557809">
     <w:abstractNumId w:val="5"/>
+  </w:num>
+  <w:num w:numId="18" w16cid:durableId="843714309">
+    <w:abstractNumId w:val="14"/>
   </w:num>
   <w:numIdMacAtCleanup w:val="8"/>
 </w:numbering>

</xml_diff>

<commit_message>
arreglo referencias rotas y ud entropia duplicado
</commit_message>
<xml_diff>
--- a/Tema 3. Termoquimica.docx
+++ b/Tema 3. Termoquimica.docx
@@ -3030,20 +3030,16 @@
                 <w:noProof/>
                 <w:webHidden/>
               </w:rPr>
-            </w:r>
-            <w:r>
-              <w:rPr>
-                <w:noProof/>
-                <w:webHidden/>
-              </w:rPr>
               <w:fldChar w:fldCharType="separate"/>
             </w:r>
             <w:r>
               <w:rPr>
-                <w:noProof/>
-                <w:webHidden/>
-              </w:rPr>
-              <w:t>12</w:t>
+                <w:b/>
+                <w:bCs/>
+                <w:noProof/>
+                <w:webHidden/>
+              </w:rPr>
+              <w:t>¡Error! Marcador no definido.</w:t>
             </w:r>
             <w:r>
               <w:rPr>
@@ -3131,7 +3127,7 @@
                 <w:noProof/>
                 <w:webHidden/>
               </w:rPr>
-              <w:t>13</w:t>
+              <w:t>12</w:t>
             </w:r>
             <w:r>
               <w:rPr>
@@ -3418,7 +3414,7 @@
                 <w:noProof/>
                 <w:webHidden/>
               </w:rPr>
-              <w:t>14</w:t>
+              <w:t>13</w:t>
             </w:r>
             <w:r>
               <w:rPr>
@@ -4450,13 +4446,7 @@
             <w:rPr>
               <w:rFonts w:ascii="Cambria Math" w:hAnsi="Cambria Math"/>
             </w:rPr>
-            <m:t>W=-P·∆</m:t>
-          </m:r>
-          <m:r>
-            <w:rPr>
-              <w:rFonts w:ascii="Cambria Math" w:hAnsi="Cambria Math"/>
-            </w:rPr>
-            <m:t>V</m:t>
+            <m:t>W=-P·∆V</m:t>
           </m:r>
         </m:oMath>
       </m:oMathPara>
@@ -4515,15 +4505,7 @@
         <w:sym w:font="Wingdings" w:char="F0E0"/>
       </w:r>
       <w:r>
-        <w:t xml:space="preserve"> </w:t>
-      </w:r>
-      <w:proofErr w:type="gramStart"/>
-      <w:r>
-        <w:t>el  cilindro</w:t>
-      </w:r>
-      <w:proofErr w:type="gramEnd"/>
-      <w:r>
-        <w:t xml:space="preserve"> se expande.</w:t>
+        <w:t xml:space="preserve"> el cilindro se expande.</w:t>
       </w:r>
     </w:p>
     <w:p>
@@ -4843,10 +4825,16 @@
         </w:numPr>
       </w:pPr>
       <w:bookmarkStart w:id="9" w:name="_Toc160663234"/>
+      <w:bookmarkStart w:id="10" w:name="_Ref161152673"/>
+      <w:bookmarkStart w:id="11" w:name="_Ref161152790"/>
+      <w:bookmarkStart w:id="12" w:name="_Ref161153129"/>
       <w:r>
         <w:t>Calor sensible</w:t>
       </w:r>
       <w:bookmarkEnd w:id="9"/>
+      <w:bookmarkEnd w:id="10"/>
+      <w:bookmarkEnd w:id="11"/>
+      <w:bookmarkEnd w:id="12"/>
     </w:p>
     <w:p>
       <w:r>
@@ -5149,14 +5137,14 @@
           <w:highlight w:val="yellow"/>
         </w:rPr>
       </w:pPr>
-      <w:bookmarkStart w:id="10" w:name="_Toc160663235"/>
+      <w:bookmarkStart w:id="13" w:name="_Toc160663235"/>
       <w:r>
         <w:rPr>
           <w:highlight w:val="yellow"/>
         </w:rPr>
         <w:t>Calor latente</w:t>
       </w:r>
-      <w:bookmarkEnd w:id="10"/>
+      <w:bookmarkEnd w:id="13"/>
     </w:p>
     <w:p>
       <w:pPr>
@@ -5407,11 +5395,11 @@
           <w:numId w:val="1"/>
         </w:numPr>
       </w:pPr>
-      <w:bookmarkStart w:id="11" w:name="_Toc160663236"/>
+      <w:bookmarkStart w:id="14" w:name="_Toc160663236"/>
       <w:r>
         <w:t>Funciones de estado.</w:t>
       </w:r>
-      <w:bookmarkEnd w:id="11"/>
+      <w:bookmarkEnd w:id="14"/>
     </w:p>
     <w:p>
       <w:r>
@@ -5588,7 +5576,7 @@
           <w:numId w:val="1"/>
         </w:numPr>
       </w:pPr>
-      <w:bookmarkStart w:id="12" w:name="_Toc160663237"/>
+      <w:bookmarkStart w:id="15" w:name="_Toc160663237"/>
       <w:r>
         <w:t>Energía interna (</w:t>
       </w:r>
@@ -5601,7 +5589,7 @@
       <w:r>
         <w:t>.</w:t>
       </w:r>
-      <w:bookmarkEnd w:id="12"/>
+      <w:bookmarkEnd w:id="15"/>
       <w:r>
         <w:t xml:space="preserve"> </w:t>
       </w:r>
@@ -5784,14 +5772,14 @@
           <w:rFonts w:eastAsiaTheme="minorEastAsia"/>
         </w:rPr>
       </w:pPr>
-      <w:bookmarkStart w:id="13" w:name="_Toc160663238"/>
+      <w:bookmarkStart w:id="16" w:name="_Toc160663238"/>
       <w:r>
         <w:rPr>
           <w:rFonts w:eastAsiaTheme="minorEastAsia"/>
         </w:rPr>
         <w:t>Primer principio de la termodinámica</w:t>
       </w:r>
-      <w:bookmarkEnd w:id="13"/>
+      <w:bookmarkEnd w:id="16"/>
     </w:p>
     <w:p>
       <w:r>
@@ -5886,7 +5874,7 @@
           <w:vertAlign w:val="subscript"/>
         </w:rPr>
       </w:pPr>
-      <w:bookmarkStart w:id="14" w:name="_Toc160663239"/>
+      <w:bookmarkStart w:id="17" w:name="_Toc160663239"/>
       <w:r>
         <w:rPr>
           <w:rFonts w:eastAsiaTheme="minorEastAsia"/>
@@ -5906,7 +5894,7 @@
         </w:rPr>
         <w:t>V</w:t>
       </w:r>
-      <w:bookmarkEnd w:id="14"/>
+      <w:bookmarkEnd w:id="17"/>
     </w:p>
     <w:p>
       <w:r>
@@ -6136,11 +6124,11 @@
           <w:numId w:val="1"/>
         </w:numPr>
       </w:pPr>
-      <w:bookmarkStart w:id="15" w:name="_Toc160663240"/>
+      <w:bookmarkStart w:id="18" w:name="_Toc160663240"/>
       <w:r>
         <w:t>Entalpía</w:t>
       </w:r>
-      <w:bookmarkEnd w:id="15"/>
+      <w:bookmarkEnd w:id="18"/>
     </w:p>
     <w:p>
       <w:r>
@@ -6299,7 +6287,7 @@
           <w:numId w:val="1"/>
         </w:numPr>
       </w:pPr>
-      <w:bookmarkStart w:id="16" w:name="_Toc160663241"/>
+      <w:bookmarkStart w:id="19" w:name="_Toc160663241"/>
       <w:r>
         <w:t>Entalpía como calor intercambiado a presión constante Q</w:t>
       </w:r>
@@ -6309,7 +6297,7 @@
         </w:rPr>
         <w:t>P</w:t>
       </w:r>
-      <w:bookmarkEnd w:id="16"/>
+      <w:bookmarkEnd w:id="19"/>
     </w:p>
     <w:p>
       <w:r>
@@ -7102,12 +7090,12 @@
           <w:numId w:val="1"/>
         </w:numPr>
       </w:pPr>
-      <w:bookmarkStart w:id="17" w:name="_Toc160663242"/>
+      <w:bookmarkStart w:id="20" w:name="_Toc160663242"/>
       <w:bookmarkEnd w:id="0"/>
       <w:r>
         <w:t>Entalpía de reacción y ecuación termoquímica</w:t>
       </w:r>
-      <w:bookmarkEnd w:id="17"/>
+      <w:bookmarkEnd w:id="20"/>
     </w:p>
     <w:p>
       <w:r>
@@ -7376,11 +7364,11 @@
           <w:numId w:val="1"/>
         </w:numPr>
       </w:pPr>
-      <w:bookmarkStart w:id="18" w:name="_Toc160663243"/>
+      <w:bookmarkStart w:id="21" w:name="_Toc160663243"/>
       <w:r>
         <w:t>Propiedades de la entalpía de reacción</w:t>
       </w:r>
-      <w:bookmarkEnd w:id="18"/>
+      <w:bookmarkEnd w:id="21"/>
     </w:p>
     <w:p>
       <w:pPr>
@@ -7708,14 +7696,14 @@
           <w:numId w:val="1"/>
         </w:numPr>
       </w:pPr>
-      <w:bookmarkStart w:id="19" w:name="_Toc160663244"/>
+      <w:bookmarkStart w:id="22" w:name="_Toc160663244"/>
       <w:r>
         <w:t>Calorimetría. Determinación de</w:t>
       </w:r>
       <w:r>
         <w:t>l calor de reacción</w:t>
       </w:r>
-      <w:bookmarkEnd w:id="19"/>
+      <w:bookmarkEnd w:id="22"/>
     </w:p>
     <w:p>
       <w:r>
@@ -7733,13 +7721,13 @@
           <w:numId w:val="1"/>
         </w:numPr>
       </w:pPr>
-      <w:bookmarkStart w:id="20" w:name="_Ref160621157"/>
-      <w:bookmarkStart w:id="21" w:name="_Toc160663245"/>
+      <w:bookmarkStart w:id="23" w:name="_Ref160621157"/>
+      <w:bookmarkStart w:id="24" w:name="_Toc160663245"/>
       <w:r>
         <w:t>Calorímetro a presión constante</w:t>
       </w:r>
-      <w:bookmarkEnd w:id="20"/>
-      <w:bookmarkEnd w:id="21"/>
+      <w:bookmarkEnd w:id="23"/>
+      <w:bookmarkEnd w:id="24"/>
     </w:p>
     <w:p>
       <w:r>
@@ -7827,19 +7815,22 @@
     </w:p>
     <w:p>
       <w:r>
-        <w:t xml:space="preserve">De lo que se trata es de calcular el calor de esa reacción con la fórmula vista en el apartado </w:t>
+        <w:t>De lo que se trata es de calcular el calor de esa reacción con la fórmula vista en el apartado</w:t>
+      </w:r>
+      <w:r>
+        <w:t xml:space="preserve"> </w:t>
       </w:r>
       <w:r>
         <w:fldChar w:fldCharType="begin"/>
       </w:r>
       <w:r>
-        <w:instrText xml:space="preserve"> REF _Ref159784487 \r \h </w:instrText>
+        <w:instrText xml:space="preserve"> REF _Ref161152790 \r \h </w:instrText>
       </w:r>
       <w:r>
         <w:fldChar w:fldCharType="separate"/>
       </w:r>
       <w:r>
-        <w:t>1.2.1</w:t>
+        <w:t>2.2.1</w:t>
       </w:r>
       <w:r>
         <w:fldChar w:fldCharType="end"/>
@@ -8138,48 +8129,48 @@
                 <w:rFonts w:eastAsiaTheme="minorEastAsia"/>
                 <w:iCs/>
               </w:rPr>
-              <w:instrText xml:space="preserve"> REF _Ref159784487 \r \h </w:instrText>
+              <w:instrText xml:space="preserve"> REF _Ref161153129 \r \h </w:instrText>
             </w:r>
             <w:r>
               <w:rPr>
                 <w:rFonts w:eastAsiaTheme="minorEastAsia"/>
                 <w:iCs/>
               </w:rPr>
-              <w:instrText xml:space="preserve"> \* MERGEFORMAT </w:instrText>
             </w:r>
             <w:r>
               <w:rPr>
                 <w:rFonts w:eastAsiaTheme="minorEastAsia"/>
                 <w:iCs/>
               </w:rPr>
+              <w:fldChar w:fldCharType="separate"/>
             </w:r>
             <w:r>
               <w:rPr>
                 <w:rFonts w:eastAsiaTheme="minorEastAsia"/>
                 <w:iCs/>
               </w:rPr>
-              <w:fldChar w:fldCharType="separate"/>
+              <w:t>2.2.1</w:t>
             </w:r>
             <w:r>
               <w:rPr>
                 <w:rFonts w:eastAsiaTheme="minorEastAsia"/>
                 <w:iCs/>
               </w:rPr>
-              <w:t>1.2.1</w:t>
+              <w:fldChar w:fldCharType="end"/>
             </w:r>
             <w:r>
               <w:rPr>
                 <w:rFonts w:eastAsiaTheme="minorEastAsia"/>
                 <w:iCs/>
               </w:rPr>
-              <w:fldChar w:fldCharType="end"/>
+              <w:t xml:space="preserve"> </w:t>
             </w:r>
             <w:r>
               <w:rPr>
                 <w:rFonts w:eastAsiaTheme="minorEastAsia"/>
                 <w:iCs/>
               </w:rPr>
-              <w:t>, se puede sustituir Q</w:t>
+              <w:t>se puede sustituir Q</w:t>
             </w:r>
             <w:r>
               <w:rPr>
@@ -8203,6 +8194,25 @@
                 <w:vertAlign w:val="subscript"/>
               </w:rPr>
               <w:t>P</w:t>
+            </w:r>
+            <w:r>
+              <w:rPr>
+                <w:rFonts w:eastAsiaTheme="minorEastAsia"/>
+                <w:iCs/>
+              </w:rPr>
+              <w:t>·</w:t>
+            </w:r>
+            <w:r>
+              <w:rPr>
+                <w:rFonts w:cstheme="minorHAnsi"/>
+              </w:rPr>
+              <w:t>∆</w:t>
+            </w:r>
+            <w:r>
+              <w:rPr>
+                <w:rFonts w:cstheme="minorHAnsi"/>
+              </w:rPr>
+              <w:t>T</w:t>
             </w:r>
             <w:r>
               <w:rPr>
@@ -8380,13 +8390,13 @@
           <w:numId w:val="1"/>
         </w:numPr>
       </w:pPr>
-      <w:bookmarkStart w:id="22" w:name="_Ref160622420"/>
-      <w:bookmarkStart w:id="23" w:name="_Toc160663246"/>
+      <w:bookmarkStart w:id="25" w:name="_Ref160622420"/>
+      <w:bookmarkStart w:id="26" w:name="_Toc160663246"/>
       <w:r>
         <w:t>Calorimetría a volumen constante</w:t>
       </w:r>
-      <w:bookmarkEnd w:id="22"/>
-      <w:bookmarkEnd w:id="23"/>
+      <w:bookmarkEnd w:id="25"/>
+      <w:bookmarkEnd w:id="26"/>
     </w:p>
     <w:p>
       <w:r>
@@ -8788,14 +8798,14 @@
           <w:rFonts w:eastAsiaTheme="minorEastAsia"/>
         </w:rPr>
       </w:pPr>
-      <w:bookmarkStart w:id="24" w:name="_Toc160663247"/>
+      <w:bookmarkStart w:id="27" w:name="_Toc160663247"/>
       <w:r>
         <w:rPr>
           <w:rFonts w:eastAsiaTheme="minorEastAsia"/>
         </w:rPr>
         <w:t>Estado estándar de reacción</w:t>
       </w:r>
-      <w:bookmarkEnd w:id="24"/>
+      <w:bookmarkEnd w:id="27"/>
     </w:p>
     <w:p>
       <w:r>
@@ -8854,14 +8864,14 @@
           <w:rFonts w:eastAsiaTheme="minorEastAsia"/>
         </w:rPr>
       </w:pPr>
-      <w:bookmarkStart w:id="25" w:name="_Toc160663248"/>
+      <w:bookmarkStart w:id="28" w:name="_Toc160663248"/>
       <w:r>
         <w:rPr>
           <w:rFonts w:eastAsiaTheme="minorEastAsia"/>
         </w:rPr>
         <w:t>Entalpía de formación</w:t>
       </w:r>
-      <w:bookmarkEnd w:id="25"/>
+      <w:bookmarkEnd w:id="28"/>
     </w:p>
     <w:p>
       <w:r>
@@ -9314,13 +9324,13 @@
           <w:numId w:val="1"/>
         </w:numPr>
       </w:pPr>
-      <w:bookmarkStart w:id="26" w:name="_Ref160148217"/>
-      <w:bookmarkStart w:id="27" w:name="_Toc160663249"/>
+      <w:bookmarkStart w:id="29" w:name="_Ref160148217"/>
+      <w:bookmarkStart w:id="30" w:name="_Toc160663249"/>
       <w:r>
         <w:t>Cálculo de variaciones estándar de entalpía a partir de las entalpías estándar de formación</w:t>
       </w:r>
-      <w:bookmarkEnd w:id="26"/>
-      <w:bookmarkEnd w:id="27"/>
+      <w:bookmarkEnd w:id="29"/>
+      <w:bookmarkEnd w:id="30"/>
     </w:p>
     <w:p>
       <w:r>
@@ -9853,11 +9863,11 @@
           <w:numId w:val="1"/>
         </w:numPr>
       </w:pPr>
-      <w:bookmarkStart w:id="28" w:name="_Toc160663250"/>
+      <w:bookmarkStart w:id="31" w:name="_Toc160663250"/>
       <w:r>
         <w:t>Ley de Hess</w:t>
       </w:r>
-      <w:bookmarkEnd w:id="28"/>
+      <w:bookmarkEnd w:id="31"/>
     </w:p>
     <w:p>
       <w:r>
@@ -9961,14 +9971,14 @@
           <w:numId w:val="1"/>
         </w:numPr>
       </w:pPr>
-      <w:bookmarkStart w:id="29" w:name="_Toc160663251"/>
+      <w:bookmarkStart w:id="32" w:name="_Toc160663251"/>
       <w:r>
         <w:t>Entropía</w:t>
       </w:r>
       <w:r>
         <w:t xml:space="preserve"> (S)</w:t>
       </w:r>
-      <w:bookmarkEnd w:id="29"/>
+      <w:bookmarkEnd w:id="32"/>
     </w:p>
     <w:p>
       <w:r>
@@ -9986,11 +9996,11 @@
           <w:numId w:val="1"/>
         </w:numPr>
       </w:pPr>
-      <w:bookmarkStart w:id="30" w:name="_Toc160663252"/>
+      <w:bookmarkStart w:id="33" w:name="_Toc160663252"/>
       <w:r>
         <w:t>Unidades de la entropía</w:t>
       </w:r>
-      <w:bookmarkEnd w:id="30"/>
+      <w:bookmarkEnd w:id="33"/>
     </w:p>
     <w:p>
       <w:pPr>
@@ -10169,14 +10179,14 @@
           <w:highlight w:val="yellow"/>
         </w:rPr>
       </w:pPr>
-      <w:bookmarkStart w:id="31" w:name="_Toc160663253"/>
+      <w:bookmarkStart w:id="34" w:name="_Toc160663253"/>
       <w:r>
         <w:rPr>
           <w:highlight w:val="yellow"/>
         </w:rPr>
         <w:t>Entropía de un proceso reversible</w:t>
       </w:r>
-      <w:bookmarkEnd w:id="31"/>
+      <w:bookmarkEnd w:id="34"/>
     </w:p>
     <w:p>
       <w:pPr>
@@ -10520,7 +10530,7 @@
           <w:highlight w:val="yellow"/>
         </w:rPr>
       </w:pPr>
-      <w:bookmarkStart w:id="32" w:name="_Toc160663254"/>
+      <w:bookmarkStart w:id="35" w:name="_Toc160663254"/>
       <w:r>
         <w:rPr>
           <w:rFonts w:eastAsiaTheme="minorEastAsia"/>
@@ -10528,7 +10538,7 @@
         </w:rPr>
         <w:t>Proceso reversible isotermo</w:t>
       </w:r>
-      <w:bookmarkEnd w:id="32"/>
+      <w:bookmarkEnd w:id="35"/>
     </w:p>
     <w:p>
       <w:pPr>
@@ -11005,7 +11015,7 @@
           <w:highlight w:val="yellow"/>
         </w:rPr>
       </w:pPr>
-      <w:bookmarkStart w:id="33" w:name="_Toc160663255"/>
+      <w:bookmarkStart w:id="36" w:name="_Toc160663255"/>
       <w:r>
         <w:rPr>
           <w:highlight w:val="yellow"/>
@@ -11032,7 +11042,7 @@
         </w:rPr>
         <w:t>)</w:t>
       </w:r>
-      <w:bookmarkEnd w:id="33"/>
+      <w:bookmarkEnd w:id="36"/>
     </w:p>
     <w:p>
       <w:pPr>
@@ -12741,7 +12751,7 @@
           <w:highlight w:val="yellow"/>
         </w:rPr>
       </w:pPr>
-      <w:bookmarkStart w:id="34" w:name="_Toc160663256"/>
+      <w:bookmarkStart w:id="37" w:name="_Toc160663256"/>
       <w:r>
         <w:rPr>
           <w:highlight w:val="yellow"/>
@@ -12762,7 +12772,7 @@
         </w:rPr>
         <w:t>)</w:t>
       </w:r>
-      <w:bookmarkEnd w:id="34"/>
+      <w:bookmarkEnd w:id="37"/>
     </w:p>
     <w:p>
       <w:pPr>
@@ -14424,14 +14434,14 @@
           <w:rFonts w:eastAsiaTheme="minorEastAsia"/>
         </w:rPr>
       </w:pPr>
-      <w:bookmarkStart w:id="35" w:name="_Toc160663257"/>
+      <w:bookmarkStart w:id="38" w:name="_Toc160663257"/>
       <w:r>
         <w:rPr>
           <w:rFonts w:eastAsiaTheme="minorEastAsia"/>
         </w:rPr>
         <w:t>Variación de entropía de una reacción química</w:t>
       </w:r>
-      <w:bookmarkEnd w:id="35"/>
+      <w:bookmarkEnd w:id="38"/>
     </w:p>
     <w:p>
       <w:r>
@@ -14729,217 +14739,14 @@
           <w:ilvl w:val="1"/>
           <w:numId w:val="1"/>
         </w:numPr>
-        <w:rPr>
-          <w:rFonts w:eastAsiaTheme="minorEastAsia"/>
-        </w:rPr>
-      </w:pPr>
-      <w:bookmarkStart w:id="36" w:name="_Toc160663258"/>
-      <w:r>
-        <w:rPr>
-          <w:rFonts w:eastAsiaTheme="minorEastAsia"/>
-        </w:rPr>
-        <w:t>Unidades de la entropía</w:t>
-      </w:r>
-      <w:bookmarkEnd w:id="36"/>
-    </w:p>
-    <w:p>
-      <w:pPr>
-        <w:rPr>
-          <w:rFonts w:eastAsiaTheme="minorEastAsia"/>
-        </w:rPr>
-      </w:pPr>
-      <w:r>
-        <w:rPr>
-          <w:rFonts w:eastAsiaTheme="minorEastAsia"/>
-        </w:rPr>
-        <w:t>Tengamos en cuenta la expresión matemática de la entropía que nos dice que la variación de la entropía es igual al calor intercambiado si el proceso fuera irreversible divido entra la T constante a la que se produciría:</w:t>
-      </w:r>
-    </w:p>
-    <w:p>
-      <w:pPr>
-        <w:rPr>
-          <w:rFonts w:eastAsiaTheme="minorEastAsia"/>
-        </w:rPr>
-      </w:pPr>
-      <m:oMathPara>
-        <m:oMath>
-          <m:r>
-            <w:rPr>
-              <w:rFonts w:ascii="Cambria Math" w:hAnsi="Cambria Math"/>
-            </w:rPr>
-            <m:t>∆S=</m:t>
-          </m:r>
-          <m:f>
-            <m:fPr>
-              <m:ctrlPr>
-                <w:rPr>
-                  <w:rFonts w:ascii="Cambria Math" w:hAnsi="Cambria Math"/>
-                  <w:i/>
-                </w:rPr>
-              </m:ctrlPr>
-            </m:fPr>
-            <m:num>
-              <m:sSub>
-                <m:sSubPr>
-                  <m:ctrlPr>
-                    <w:rPr>
-                      <w:rFonts w:ascii="Cambria Math" w:hAnsi="Cambria Math"/>
-                      <w:i/>
-                    </w:rPr>
-                  </m:ctrlPr>
-                </m:sSubPr>
-                <m:e>
-                  <m:r>
-                    <w:rPr>
-                      <w:rFonts w:ascii="Cambria Math" w:hAnsi="Cambria Math"/>
-                    </w:rPr>
-                    <m:t>Q</m:t>
-                  </m:r>
-                </m:e>
-                <m:sub>
-                  <m:r>
-                    <w:rPr>
-                      <w:rFonts w:ascii="Cambria Math" w:hAnsi="Cambria Math"/>
-                    </w:rPr>
-                    <m:t>reversible</m:t>
-                  </m:r>
-                </m:sub>
-              </m:sSub>
-              <m:r>
-                <w:rPr>
-                  <w:rFonts w:ascii="Cambria Math" w:hAnsi="Cambria Math"/>
-                </w:rPr>
-                <m:t xml:space="preserve">   </m:t>
-              </m:r>
-            </m:num>
-            <m:den>
-              <m:r>
-                <w:rPr>
-                  <w:rFonts w:ascii="Cambria Math" w:hAnsi="Cambria Math"/>
-                </w:rPr>
-                <m:t>T</m:t>
-              </m:r>
-            </m:den>
-          </m:f>
-        </m:oMath>
-      </m:oMathPara>
-    </w:p>
-    <w:p>
-      <w:pPr>
-        <w:rPr>
-          <w:rFonts w:eastAsiaTheme="minorEastAsia"/>
-        </w:rPr>
-      </w:pPr>
-      <w:r>
-        <w:rPr>
-          <w:rFonts w:eastAsiaTheme="minorEastAsia"/>
-        </w:rPr>
-        <w:lastRenderedPageBreak/>
-        <w:t xml:space="preserve">Partiendo de esa fórmula se puede </w:t>
-      </w:r>
-      <w:r>
-        <w:rPr>
-          <w:rFonts w:eastAsiaTheme="minorEastAsia"/>
-        </w:rPr>
-        <w:t>determinar</w:t>
-      </w:r>
-      <w:r>
-        <w:rPr>
-          <w:rFonts w:eastAsiaTheme="minorEastAsia"/>
-        </w:rPr>
-        <w:t xml:space="preserve"> que</w:t>
-      </w:r>
-      <w:r>
-        <w:rPr>
-          <w:rFonts w:eastAsiaTheme="minorEastAsia"/>
-        </w:rPr>
-        <w:t xml:space="preserve"> las unidades de la entropía será</w:t>
-      </w:r>
-      <w:r>
-        <w:rPr>
-          <w:rFonts w:eastAsiaTheme="minorEastAsia"/>
-        </w:rPr>
-        <w:t>n</w:t>
-      </w:r>
-      <w:r>
-        <w:rPr>
-          <w:rFonts w:eastAsiaTheme="minorEastAsia"/>
-        </w:rPr>
-        <w:t xml:space="preserve"> en el SI, J/K. Por otra </w:t>
-      </w:r>
-      <w:proofErr w:type="gramStart"/>
-      <w:r>
-        <w:rPr>
-          <w:rFonts w:eastAsiaTheme="minorEastAsia"/>
-        </w:rPr>
-        <w:t>parte</w:t>
-      </w:r>
-      <w:proofErr w:type="gramEnd"/>
-      <w:r>
-        <w:rPr>
-          <w:rFonts w:eastAsiaTheme="minorEastAsia"/>
-        </w:rPr>
-        <w:t xml:space="preserve"> la entropía es una propiedad extensiva por lo que en la práctica se suele usar referida a la cantidad de un mol.</w:t>
-      </w:r>
-    </w:p>
-    <w:p>
-      <w:pPr>
-        <w:rPr>
-          <w:rFonts w:eastAsiaTheme="minorEastAsia"/>
-        </w:rPr>
-      </w:pPr>
-      <m:oMathPara>
-        <m:oMath>
-          <m:r>
-            <w:rPr>
-              <w:rFonts w:ascii="Cambria Math" w:hAnsi="Cambria Math"/>
-            </w:rPr>
-            <m:t>Unidades entropía molar:</m:t>
-          </m:r>
-          <m:f>
-            <m:fPr>
-              <m:ctrlPr>
-                <w:rPr>
-                  <w:rFonts w:ascii="Cambria Math" w:hAnsi="Cambria Math"/>
-                  <w:i/>
-                </w:rPr>
-              </m:ctrlPr>
-            </m:fPr>
-            <m:num>
-              <m:r>
-                <w:rPr>
-                  <w:rFonts w:ascii="Cambria Math" w:hAnsi="Cambria Math"/>
-                </w:rPr>
-                <m:t>KJ</m:t>
-              </m:r>
-            </m:num>
-            <m:den>
-              <m:r>
-                <w:rPr>
-                  <w:rFonts w:ascii="Cambria Math" w:hAnsi="Cambria Math"/>
-                </w:rPr>
-                <m:t>mol·K</m:t>
-              </m:r>
-            </m:den>
-          </m:f>
-        </m:oMath>
-      </m:oMathPara>
-    </w:p>
-    <w:p>
-      <w:pPr>
-        <w:pStyle w:val="Ttulo2"/>
-        <w:numPr>
-          <w:ilvl w:val="1"/>
-          <w:numId w:val="1"/>
-        </w:numPr>
-      </w:pPr>
-      <w:bookmarkStart w:id="37" w:name="_Ref160064212"/>
-      <w:bookmarkStart w:id="38" w:name="_Toc160663259"/>
+      </w:pPr>
+      <w:bookmarkStart w:id="39" w:name="_Ref160064212"/>
+      <w:bookmarkStart w:id="40" w:name="_Toc160663259"/>
       <w:r>
         <w:t>Segundo principio de la termodinámica</w:t>
       </w:r>
-      <w:bookmarkEnd w:id="37"/>
-      <w:bookmarkEnd w:id="38"/>
+      <w:bookmarkEnd w:id="39"/>
+      <w:bookmarkEnd w:id="40"/>
     </w:p>
     <w:p>
       <w:r>
@@ -14979,6 +14786,7 @@
     </w:p>
     <w:p>
       <w:r>
+        <w:lastRenderedPageBreak/>
         <w:t xml:space="preserve">Este principio puede </w:t>
       </w:r>
       <w:r>
@@ -15159,7 +14967,7 @@
           <w:numId w:val="1"/>
         </w:numPr>
       </w:pPr>
-      <w:bookmarkStart w:id="39" w:name="_Toc160663260"/>
+      <w:bookmarkStart w:id="41" w:name="_Toc160663260"/>
       <w:r>
         <w:t>Tercer principio de la termodinámica</w:t>
       </w:r>
@@ -15175,7 +14983,7 @@
       <w:r>
         <w:t>)</w:t>
       </w:r>
-      <w:bookmarkEnd w:id="39"/>
+      <w:bookmarkEnd w:id="41"/>
     </w:p>
     <w:p>
       <w:r>
@@ -15317,6 +15125,30 @@
               <w:t>(g)</w:t>
             </w:r>
           </w:p>
+          <w:p>
+            <w:pPr>
+              <w:jc w:val="center"/>
+            </w:pPr>
+            <w:r>
+              <w:t>.</w:t>
+            </w:r>
+          </w:p>
+          <w:p>
+            <w:pPr>
+              <w:jc w:val="center"/>
+            </w:pPr>
+            <w:r>
+              <w:t>.</w:t>
+            </w:r>
+          </w:p>
+          <w:p>
+            <w:pPr>
+              <w:jc w:val="center"/>
+            </w:pPr>
+            <w:r>
+              <w:t>.</w:t>
+            </w:r>
+          </w:p>
         </w:tc>
         <w:tc>
           <w:tcPr>
@@ -15330,6 +15162,30 @@
               <w:t>191,5</w:t>
             </w:r>
           </w:p>
+          <w:p>
+            <w:pPr>
+              <w:jc w:val="center"/>
+            </w:pPr>
+            <w:r>
+              <w:t>.</w:t>
+            </w:r>
+          </w:p>
+          <w:p>
+            <w:pPr>
+              <w:jc w:val="center"/>
+            </w:pPr>
+            <w:r>
+              <w:t>.</w:t>
+            </w:r>
+          </w:p>
+          <w:p>
+            <w:pPr>
+              <w:jc w:val="center"/>
+            </w:pPr>
+            <w:r>
+              <w:t>.</w:t>
+            </w:r>
+          </w:p>
         </w:tc>
       </w:tr>
     </w:tbl>
@@ -15341,11 +15197,11 @@
           <w:numId w:val="1"/>
         </w:numPr>
       </w:pPr>
-      <w:bookmarkStart w:id="40" w:name="_Toc160663261"/>
+      <w:bookmarkStart w:id="42" w:name="_Toc160663261"/>
       <w:r>
         <w:t>Propiedades de la entropía absoluta</w:t>
       </w:r>
-      <w:bookmarkEnd w:id="40"/>
+      <w:bookmarkEnd w:id="42"/>
     </w:p>
     <w:p>
       <w:pPr>
@@ -15416,7 +15272,6 @@
         </w:numPr>
       </w:pPr>
       <w:r>
-        <w:lastRenderedPageBreak/>
         <w:t>S</w:t>
       </w:r>
       <w:r>
@@ -15458,11 +15313,11 @@
           <w:numId w:val="1"/>
         </w:numPr>
       </w:pPr>
-      <w:bookmarkStart w:id="41" w:name="_Toc160663262"/>
+      <w:bookmarkStart w:id="43" w:name="_Toc160663262"/>
       <w:r>
         <w:t>Determinación cualitativa de la variación de la entropía de una reacción.</w:t>
       </w:r>
-      <w:bookmarkEnd w:id="41"/>
+      <w:bookmarkEnd w:id="43"/>
     </w:p>
     <w:p>
       <w:r>
@@ -15659,11 +15514,12 @@
           <w:numId w:val="1"/>
         </w:numPr>
       </w:pPr>
-      <w:bookmarkStart w:id="42" w:name="_Toc160663263"/>
-      <w:r>
+      <w:bookmarkStart w:id="44" w:name="_Toc160663263"/>
+      <w:r>
+        <w:lastRenderedPageBreak/>
         <w:t>Energía libre de Gibbs</w:t>
       </w:r>
-      <w:bookmarkEnd w:id="42"/>
+      <w:bookmarkEnd w:id="44"/>
     </w:p>
     <w:p>
       <w:r>
@@ -15679,7 +15535,7 @@
         <w:fldChar w:fldCharType="separate"/>
       </w:r>
       <w:r>
-        <w:t>10.5</w:t>
+        <w:t>10.4</w:t>
       </w:r>
       <w:r>
         <w:fldChar w:fldCharType="end"/>
@@ -15865,11 +15721,11 @@
           <w:numId w:val="1"/>
         </w:numPr>
       </w:pPr>
-      <w:bookmarkStart w:id="43" w:name="_Toc160663264"/>
+      <w:bookmarkStart w:id="45" w:name="_Toc160663264"/>
       <w:r>
         <w:t>Criterio de espontaneidad</w:t>
       </w:r>
-      <w:bookmarkEnd w:id="43"/>
+      <w:bookmarkEnd w:id="45"/>
     </w:p>
     <w:p>
       <w:pPr>
@@ -15913,11 +15769,11 @@
           <w:numId w:val="1"/>
         </w:numPr>
       </w:pPr>
-      <w:bookmarkStart w:id="44" w:name="_Toc160663265"/>
+      <w:bookmarkStart w:id="46" w:name="_Toc160663265"/>
       <w:r>
         <w:t>Determinación cualitativa de la espontaneidad</w:t>
       </w:r>
-      <w:bookmarkEnd w:id="44"/>
+      <w:bookmarkEnd w:id="46"/>
     </w:p>
     <w:p>
       <w:r>
@@ -16185,11 +16041,11 @@
           <w:numId w:val="1"/>
         </w:numPr>
       </w:pPr>
-      <w:bookmarkStart w:id="45" w:name="_Toc160663266"/>
+      <w:bookmarkStart w:id="47" w:name="_Toc160663266"/>
       <w:r>
         <w:t>Efecto de la temperatura en la espontaneidad</w:t>
       </w:r>
-      <w:bookmarkEnd w:id="45"/>
+      <w:bookmarkEnd w:id="47"/>
     </w:p>
     <w:p>
       <w:r>
@@ -16364,11 +16220,11 @@
           <w:numId w:val="1"/>
         </w:numPr>
       </w:pPr>
-      <w:bookmarkStart w:id="46" w:name="_Toc160663267"/>
+      <w:bookmarkStart w:id="48" w:name="_Toc160663267"/>
       <w:r>
         <w:t>Energía libre de formación estándar</w:t>
       </w:r>
-      <w:bookmarkEnd w:id="46"/>
+      <w:bookmarkEnd w:id="48"/>
     </w:p>
     <w:p>
       <w:pPr>
@@ -16458,7 +16314,6 @@
             <w:rPr>
               <w:rFonts w:ascii="Cambria Math" w:hAnsi="Cambria Math"/>
             </w:rPr>
-            <w:lastRenderedPageBreak/>
             <m:t xml:space="preserve">a A +b B →c C+d D  </m:t>
           </m:r>
         </m:oMath>

</xml_diff>

<commit_message>
mas correcciones en calorimetria
</commit_message>
<xml_diff>
--- a/Tema 3. Termoquimica.docx
+++ b/Tema 3. Termoquimica.docx
@@ -3024,6 +3024,12 @@
                 <w:webHidden/>
               </w:rPr>
               <w:instrText xml:space="preserve"> PAGEREF _Toc160663258 \h </w:instrText>
+            </w:r>
+            <w:r>
+              <w:rPr>
+                <w:noProof/>
+                <w:webHidden/>
+              </w:rPr>
             </w:r>
             <w:r>
               <w:rPr>
@@ -7758,7 +7764,10 @@
         <w:t>poliestireno</w:t>
       </w:r>
       <w:r>
-        <w:t xml:space="preserve"> no absorben calor y por tanto todo el calor de la reacción pasa al agua.</w:t>
+        <w:t xml:space="preserve"> no absorben calor y por tanto todo el calor de la reacción pasa al agua</w:t>
+      </w:r>
+      <w:r>
+        <w:t>, aunque en algunas ocasiones puede darse el calor específico del calorímetro, porque lo que no se podrá aplicar esa simplificación.</w:t>
       </w:r>
     </w:p>
     <w:p>
@@ -7935,13 +7944,13 @@
         <w:rPr>
           <w:rFonts w:eastAsiaTheme="minorEastAsia"/>
         </w:rPr>
-        <w:t xml:space="preserve"> de una masa concreta de un fluido</w:t>
+        <w:t xml:space="preserve"> de una masa concreta </w:t>
       </w:r>
       <w:r>
         <w:rPr>
           <w:rFonts w:eastAsiaTheme="minorEastAsia"/>
         </w:rPr>
-        <w:t xml:space="preserve"> </w:t>
+        <w:t xml:space="preserve">del fluido refrigerante </w:t>
       </w:r>
       <w:r>
         <w:rPr>
@@ -8206,13 +8215,7 @@
               <w:rPr>
                 <w:rFonts w:cstheme="minorHAnsi"/>
               </w:rPr>
-              <w:t>∆</w:t>
-            </w:r>
-            <w:r>
-              <w:rPr>
-                <w:rFonts w:cstheme="minorHAnsi"/>
-              </w:rPr>
-              <w:t>T</w:t>
+              <w:t>∆T</w:t>
             </w:r>
             <w:r>
               <w:rPr>
@@ -8383,6 +8386,21 @@
       </w:tr>
     </w:tbl>
     <w:p>
+      <w:bookmarkStart w:id="25" w:name="_Ref160622420"/>
+      <w:bookmarkStart w:id="26" w:name="_Toc160663246"/>
+    </w:p>
+    <w:p>
+      <w:r>
+        <w:t>Con la fórmula anterior t</w:t>
+      </w:r>
+      <w:r>
+        <w:t>ambién se podría calcular el calor específico de una sustancia</w:t>
+      </w:r>
+      <w:r>
+        <w:t>.</w:t>
+      </w:r>
+    </w:p>
+    <w:p>
       <w:pPr>
         <w:pStyle w:val="Ttulo3"/>
         <w:numPr>
@@ -8390,8 +8408,6 @@
           <w:numId w:val="1"/>
         </w:numPr>
       </w:pPr>
-      <w:bookmarkStart w:id="25" w:name="_Ref160622420"/>
-      <w:bookmarkStart w:id="26" w:name="_Toc160663246"/>
       <w:r>
         <w:t>Calorimetría a volumen constante</w:t>
       </w:r>
@@ -8606,8 +8622,173 @@
         <w:rPr>
           <w:rFonts w:eastAsiaTheme="minorEastAsia"/>
         </w:rPr>
-        <w:t>Es necesario, por tanto, conocer el calor que absorbe el calorímetro para poder determinar el calor de la reacción. Eso se hace mediante un proceso llamado calibración del calorímetro.</w:t>
-      </w:r>
+        <w:t xml:space="preserve">Es necesario, por tanto, conocer </w:t>
+      </w:r>
+      <w:r>
+        <w:rPr>
+          <w:rFonts w:eastAsiaTheme="minorEastAsia"/>
+        </w:rPr>
+        <w:t>la capacidad calorífica de</w:t>
+      </w:r>
+      <w:r>
+        <w:rPr>
+          <w:rFonts w:eastAsiaTheme="minorEastAsia"/>
+        </w:rPr>
+        <w:t>l calorímetro</w:t>
+      </w:r>
+      <w:r>
+        <w:rPr>
+          <w:rFonts w:eastAsiaTheme="minorEastAsia"/>
+        </w:rPr>
+        <w:t xml:space="preserve"> y el agua</w:t>
+      </w:r>
+      <w:r>
+        <w:rPr>
+          <w:rFonts w:eastAsiaTheme="minorEastAsia"/>
+        </w:rPr>
+        <w:t xml:space="preserve"> para poder determinar el calor de la reacción. Eso se hace mediante un proceso llamado calibración del calorímetro</w:t>
+      </w:r>
+      <w:r>
+        <w:rPr>
+          <w:rFonts w:eastAsiaTheme="minorEastAsia"/>
+        </w:rPr>
+        <w:t xml:space="preserve"> haciendo el mismo </w:t>
+      </w:r>
+      <w:proofErr w:type="gramStart"/>
+      <w:r>
+        <w:rPr>
+          <w:rFonts w:eastAsiaTheme="minorEastAsia"/>
+        </w:rPr>
+        <w:t>experimento</w:t>
+      </w:r>
+      <w:proofErr w:type="gramEnd"/>
+      <w:r>
+        <w:rPr>
+          <w:rFonts w:eastAsiaTheme="minorEastAsia"/>
+        </w:rPr>
+        <w:t xml:space="preserve"> pero con un compuesto que conozcamos su calor de combustión.</w:t>
+      </w:r>
+    </w:p>
+    <w:p>
+      <w:pPr>
+        <w:rPr>
+          <w:rFonts w:eastAsiaTheme="minorEastAsia"/>
+        </w:rPr>
+      </w:pPr>
+      <m:oMathPara>
+        <m:oMath>
+          <m:sSub>
+            <m:sSubPr>
+              <m:ctrlPr>
+                <w:rPr>
+                  <w:rFonts w:ascii="Cambria Math" w:hAnsi="Cambria Math"/>
+                  <w:i/>
+                </w:rPr>
+              </m:ctrlPr>
+            </m:sSubPr>
+            <m:e>
+              <m:r>
+                <w:rPr>
+                  <w:rFonts w:ascii="Cambria Math" w:hAnsi="Cambria Math"/>
+                </w:rPr>
+                <m:t>C</m:t>
+              </m:r>
+            </m:e>
+            <m:sub>
+              <m:r>
+                <w:rPr>
+                  <w:rFonts w:ascii="Cambria Math" w:hAnsi="Cambria Math"/>
+                </w:rPr>
+                <m:t>V</m:t>
+              </m:r>
+            </m:sub>
+          </m:sSub>
+          <m:r>
+            <w:rPr>
+              <w:rFonts w:ascii="Cambria Math" w:hAnsi="Cambria Math"/>
+            </w:rPr>
+            <m:t>=</m:t>
+          </m:r>
+          <m:f>
+            <m:fPr>
+              <m:ctrlPr>
+                <w:rPr>
+                  <w:rFonts w:ascii="Cambria Math" w:hAnsi="Cambria Math"/>
+                  <w:i/>
+                </w:rPr>
+              </m:ctrlPr>
+            </m:fPr>
+            <m:num>
+              <m:sSub>
+                <m:sSubPr>
+                  <m:ctrlPr>
+                    <w:rPr>
+                      <w:rFonts w:ascii="Cambria Math" w:hAnsi="Cambria Math"/>
+                      <w:i/>
+                    </w:rPr>
+                  </m:ctrlPr>
+                </m:sSubPr>
+                <m:e>
+                  <m:r>
+                    <w:rPr>
+                      <w:rFonts w:ascii="Cambria Math" w:hAnsi="Cambria Math"/>
+                    </w:rPr>
+                    <m:t>Q</m:t>
+                  </m:r>
+                </m:e>
+                <m:sub>
+                  <m:r>
+                    <w:rPr>
+                      <w:rFonts w:ascii="Cambria Math" w:hAnsi="Cambria Math"/>
+                    </w:rPr>
+                    <m:t>agua</m:t>
+                  </m:r>
+                </m:sub>
+              </m:sSub>
+              <m:r>
+                <w:rPr>
+                  <w:rFonts w:ascii="Cambria Math" w:eastAsiaTheme="minorEastAsia" w:hAnsi="Cambria Math"/>
+                </w:rPr>
+                <m:t>+</m:t>
+              </m:r>
+              <m:sSub>
+                <m:sSubPr>
+                  <m:ctrlPr>
+                    <w:rPr>
+                      <w:rFonts w:ascii="Cambria Math" w:hAnsi="Cambria Math"/>
+                      <w:i/>
+                    </w:rPr>
+                  </m:ctrlPr>
+                </m:sSubPr>
+                <m:e>
+                  <m:r>
+                    <w:rPr>
+                      <w:rFonts w:ascii="Cambria Math" w:hAnsi="Cambria Math"/>
+                    </w:rPr>
+                    <m:t>Q</m:t>
+                  </m:r>
+                </m:e>
+                <m:sub>
+                  <m:r>
+                    <w:rPr>
+                      <w:rFonts w:ascii="Cambria Math" w:hAnsi="Cambria Math"/>
+                    </w:rPr>
+                    <m:t>calorímetro</m:t>
+                  </m:r>
+                </m:sub>
+              </m:sSub>
+            </m:num>
+            <m:den>
+              <m:r>
+                <w:rPr>
+                  <w:rFonts w:ascii="Cambria Math" w:hAnsi="Cambria Math"/>
+                </w:rPr>
+                <m:t>∆T</m:t>
+              </m:r>
+            </m:den>
+          </m:f>
+        </m:oMath>
+      </m:oMathPara>
     </w:p>
     <w:p>
       <w:pPr>
@@ -8676,6 +8857,7 @@
         <w:rPr>
           <w:rFonts w:eastAsiaTheme="minorEastAsia"/>
         </w:rPr>
+        <w:lastRenderedPageBreak/>
         <w:t xml:space="preserve">De manera análoga a como se hizo con el dispositivo anterior, la bomba calorimétrica también puede servir para determinar </w:t>
       </w:r>
       <w:r>
@@ -8714,7 +8896,6 @@
         <w:rPr>
           <w:rFonts w:eastAsiaTheme="minorEastAsia"/>
         </w:rPr>
-        <w:lastRenderedPageBreak/>
         <w:t xml:space="preserve"> </w:t>
       </w:r>
       <w:r>
@@ -9865,6 +10046,7 @@
       </w:pPr>
       <w:bookmarkStart w:id="31" w:name="_Toc160663250"/>
       <w:r>
+        <w:lastRenderedPageBreak/>
         <w:t>Ley de Hess</w:t>
       </w:r>
       <w:bookmarkEnd w:id="31"/>
@@ -9888,7 +10070,6 @@
     </w:p>
     <w:p>
       <w:r>
-        <w:lastRenderedPageBreak/>
         <w:t xml:space="preserve">La pregunta interesante después de haber visto el ejemplo es la siguiente. ¿En un problema en el que se dan varios valores de entalpías de formación, cómo se puede saber si hay que desarrollar el cálculo con entalpías de formación o con la ley de </w:t>
       </w:r>
       <w:r>
@@ -11020,6 +11201,7 @@
         <w:rPr>
           <w:highlight w:val="yellow"/>
         </w:rPr>
+        <w:lastRenderedPageBreak/>
         <w:t>Proceso reversible isobárico</w:t>
       </w:r>
       <w:r>
@@ -11294,7 +11476,6 @@
               <w:rFonts w:ascii="Cambria Math" w:hAnsi="Cambria Math"/>
               <w:highlight w:val="yellow"/>
             </w:rPr>
-            <w:lastRenderedPageBreak/>
             <m:t>∆S=</m:t>
           </m:r>
           <m:nary>
@@ -14755,6 +14936,7 @@
     </w:p>
     <w:p>
       <w:r>
+        <w:lastRenderedPageBreak/>
         <w:t xml:space="preserve">La palabra universo no se refiere al concepto astronómico del espacio-tiempo, </w:t>
       </w:r>
       <w:proofErr w:type="spellStart"/>
@@ -14786,7 +14968,6 @@
     </w:p>
     <w:p>
       <w:r>
-        <w:lastRenderedPageBreak/>
         <w:t xml:space="preserve">Este principio puede </w:t>
       </w:r>
       <w:r>
@@ -15349,6 +15530,7 @@
             <w:rPr>
               <w:rFonts w:ascii="Cambria Math" w:hAnsi="Cambria Math"/>
             </w:rPr>
+            <w:lastRenderedPageBreak/>
             <m:t>2A</m:t>
           </m:r>
           <m:d>
@@ -15516,7 +15698,6 @@
       </w:pPr>
       <w:bookmarkStart w:id="44" w:name="_Toc160663263"/>
       <w:r>
-        <w:lastRenderedPageBreak/>
         <w:t>Energía libre de Gibbs</w:t>
       </w:r>
       <w:bookmarkEnd w:id="44"/>

</xml_diff>